<commit_message>
intro section update in document
</commit_message>
<xml_diff>
--- a/report/final_report.docx
+++ b/report/final_report.docx
@@ -5,65 +5,7 @@
     <w:p>
       <w:pPr>
         <w:shd w:val="clear" w:color="auto" w:fill="FFFFFF" w:themeFill="background1"/>
-        <w:jc w:val="center"/>
         <w:outlineLvl w:val="1"/>
-        <w:rPr>
-          <w:rFonts w:ascii="Times New Roman" w:eastAsia="Times New Roman" w:hAnsi="Times New Roman" w:cs="Times New Roman"/>
-          <w:color w:val="2D3B45"/>
-          <w:kern w:val="0"/>
-          <w:highlight w:val="yellow"/>
-          <w:lang w:eastAsia="en-GB"/>
-          <w14:ligatures w14:val="none"/>
-        </w:rPr>
-      </w:pPr>
-      <w:r>
-        <w:rPr>
-          <w:rFonts w:ascii="Times New Roman" w:eastAsia="Times New Roman" w:hAnsi="Times New Roman" w:cs="Times New Roman"/>
-          <w:i/>
-          <w:color w:val="2D3B45"/>
-          <w:kern w:val="0"/>
-          <w:highlight w:val="yellow"/>
-          <w:lang w:eastAsia="en-GB"/>
-          <w14:ligatures w14:val="none"/>
-        </w:rPr>
-        <w:t xml:space="preserve">Please delete all the </w:t>
-      </w:r>
-      <w:r>
-        <w:rPr>
-          <w:rFonts w:ascii="Times New Roman" w:eastAsia="Times New Roman" w:hAnsi="Times New Roman" w:cs="Times New Roman"/>
-          <w:i/>
-          <w:color w:val="2D3B45"/>
-          <w:kern w:val="0"/>
-          <w:highlight w:val="yellow"/>
-          <w:lang w:eastAsia="en-GB"/>
-          <w14:ligatures w14:val="none"/>
-        </w:rPr>
-        <w:t>italic</w:t>
-      </w:r>
-      <w:r>
-        <w:rPr>
-          <w:rFonts w:ascii="Times New Roman" w:eastAsia="Times New Roman" w:hAnsi="Times New Roman" w:cs="Times New Roman"/>
-          <w:i/>
-          <w:color w:val="2D3B45"/>
-          <w:kern w:val="0"/>
-          <w:highlight w:val="yellow"/>
-          <w:lang w:eastAsia="en-GB"/>
-          <w14:ligatures w14:val="none"/>
-        </w:rPr>
-        <w:t xml:space="preserve"> text before submission. It is here just for your reference</w:t>
-      </w:r>
-      <w:r>
-        <w:rPr>
-          <w:rFonts w:ascii="Times New Roman" w:eastAsia="Times New Roman" w:hAnsi="Times New Roman" w:cs="Times New Roman"/>
-          <w:color w:val="2D3B45"/>
-          <w:kern w:val="0"/>
-          <w:highlight w:val="yellow"/>
-          <w:lang w:eastAsia="en-GB"/>
-          <w14:ligatures w14:val="none"/>
-        </w:rPr>
-        <w:t>.</w:t>
-      </w:r>
-      <w:r>
         <w:rPr>
           <w:rFonts w:ascii="Times New Roman" w:eastAsia="Times New Roman" w:hAnsi="Times New Roman" w:cs="Times New Roman"/>
           <w:color w:val="2D3B45"/>
@@ -71,8 +13,7 @@
           <w:lang w:eastAsia="en-GB"/>
           <w14:ligatures w14:val="none"/>
         </w:rPr>
-        <w:t xml:space="preserve"> </w:t>
-      </w:r>
+      </w:pPr>
     </w:p>
     <w:p>
       <w:pPr>
@@ -81,128 +22,13 @@
         <w:outlineLvl w:val="1"/>
         <w:rPr>
           <w:rFonts w:ascii="Times New Roman" w:eastAsia="Times New Roman" w:hAnsi="Times New Roman" w:cs="Times New Roman"/>
-          <w:i/>
-          <w:color w:val="2D3B45"/>
-          <w:kern w:val="0"/>
-          <w:highlight w:val="yellow"/>
-          <w:lang w:eastAsia="en-GB"/>
-          <w14:ligatures w14:val="none"/>
-        </w:rPr>
-      </w:pPr>
-      <w:r>
-        <w:rPr>
-          <w:rFonts w:ascii="Times New Roman" w:eastAsia="Times New Roman" w:hAnsi="Times New Roman" w:cs="Times New Roman"/>
-          <w:i/>
-          <w:color w:val="2D3B45"/>
-          <w:kern w:val="0"/>
-          <w:highlight w:val="yellow"/>
-          <w:lang w:eastAsia="en-GB"/>
-          <w14:ligatures w14:val="none"/>
-        </w:rPr>
-        <w:t>Further: data set – DS, research question – RQ</w:t>
-      </w:r>
-    </w:p>
-    <w:p>
-      <w:pPr>
-        <w:shd w:val="clear" w:color="auto" w:fill="FFFFFF" w:themeFill="background1"/>
-        <w:jc w:val="center"/>
-        <w:outlineLvl w:val="1"/>
-        <w:rPr>
-          <w:rFonts w:ascii="Times New Roman" w:eastAsia="Times New Roman" w:hAnsi="Times New Roman" w:cs="Times New Roman"/>
-          <w:i/>
-          <w:iCs/>
-          <w:color w:val="2D3B45"/>
-          <w:kern w:val="0"/>
-          <w:highlight w:val="yellow"/>
-          <w:lang w:eastAsia="en-GB"/>
-          <w14:ligatures w14:val="none"/>
-        </w:rPr>
-      </w:pPr>
-      <w:r>
-        <w:rPr>
-          <w:rFonts w:ascii="Times New Roman" w:eastAsia="Times New Roman" w:hAnsi="Times New Roman" w:cs="Times New Roman"/>
-          <w:i/>
-          <w:iCs/>
-          <w:color w:val="2D3B45"/>
-          <w:kern w:val="0"/>
-          <w:highlight w:val="yellow"/>
-          <w:lang w:eastAsia="en-GB"/>
-          <w14:ligatures w14:val="none"/>
-        </w:rPr>
-        <w:t>The mark (</w:t>
-      </w:r>
-      <w:r>
-        <w:rPr>
-          <w:rFonts w:ascii="Times New Roman" w:eastAsia="Times New Roman" w:hAnsi="Times New Roman" w:cs="Times New Roman"/>
-          <w:b/>
-          <w:bCs/>
-          <w:i/>
-          <w:iCs/>
-          <w:color w:val="2D3B45"/>
-          <w:kern w:val="0"/>
-          <w:highlight w:val="yellow"/>
-          <w:lang w:eastAsia="en-GB"/>
-          <w14:ligatures w14:val="none"/>
-        </w:rPr>
-        <w:t>x words</w:t>
-      </w:r>
-      <w:r>
-        <w:rPr>
-          <w:rFonts w:ascii="Times New Roman" w:eastAsia="Times New Roman" w:hAnsi="Times New Roman" w:cs="Times New Roman"/>
-          <w:i/>
-          <w:iCs/>
-          <w:color w:val="2D3B45"/>
-          <w:kern w:val="0"/>
-          <w:highlight w:val="yellow"/>
-          <w:lang w:eastAsia="en-GB"/>
-          <w14:ligatures w14:val="none"/>
-        </w:rPr>
-        <w:t xml:space="preserve">) after each subchapter states the word count limit. This indicates the expected amount of information which you can exceed </w:t>
-      </w:r>
-      <w:r>
-        <w:rPr>
-          <w:rFonts w:ascii="Times New Roman" w:eastAsia="Times New Roman" w:hAnsi="Times New Roman" w:cs="Times New Roman"/>
-          <w:i/>
-          <w:iCs/>
-          <w:color w:val="2D3B45"/>
-          <w:kern w:val="0"/>
-          <w:highlight w:val="yellow"/>
-          <w:lang w:eastAsia="en-GB"/>
-          <w14:ligatures w14:val="none"/>
-        </w:rPr>
-        <w:t>by</w:t>
-      </w:r>
-      <w:r>
-        <w:rPr>
-          <w:rFonts w:ascii="Times New Roman" w:eastAsia="Times New Roman" w:hAnsi="Times New Roman" w:cs="Times New Roman"/>
-          <w:i/>
-          <w:iCs/>
-          <w:color w:val="2D3B45"/>
-          <w:kern w:val="0"/>
-          <w:highlight w:val="yellow"/>
-          <w:lang w:eastAsia="en-GB"/>
-          <w14:ligatures w14:val="none"/>
-        </w:rPr>
-        <w:t xml:space="preserve"> 10% without losing the mark.</w:t>
-      </w:r>
-      <w:r>
-        <w:rPr>
-          <w:rFonts w:ascii="Times New Roman" w:eastAsia="Times New Roman" w:hAnsi="Times New Roman" w:cs="Times New Roman"/>
-          <w:i/>
-          <w:iCs/>
           <w:color w:val="2D3B45"/>
           <w:kern w:val="0"/>
           <w:lang w:eastAsia="en-GB"/>
           <w14:ligatures w14:val="none"/>
         </w:rPr>
-        <w:t xml:space="preserve"> </w:t>
-      </w:r>
-    </w:p>
-    <w:p>
-      <w:pPr>
-        <w:shd w:val="clear" w:color="auto" w:fill="FFFFFF" w:themeFill="background1"/>
-        <w:jc w:val="center"/>
-        <w:outlineLvl w:val="1"/>
+      </w:pPr>
+      <w:r>
         <w:rPr>
           <w:rFonts w:ascii="Times New Roman" w:eastAsia="Times New Roman" w:hAnsi="Times New Roman" w:cs="Times New Roman"/>
           <w:color w:val="2D3B45"/>
@@ -210,13 +36,9 @@
           <w:lang w:eastAsia="en-GB"/>
           <w14:ligatures w14:val="none"/>
         </w:rPr>
-      </w:pPr>
-    </w:p>
-    <w:p>
-      <w:pPr>
-        <w:shd w:val="clear" w:color="auto" w:fill="FFFFFF" w:themeFill="background1"/>
-        <w:jc w:val="center"/>
-        <w:outlineLvl w:val="1"/>
+        <w:t>7COM1079-0901-202</w:t>
+      </w:r>
+      <w:r>
         <w:rPr>
           <w:rFonts w:ascii="Times New Roman" w:eastAsia="Times New Roman" w:hAnsi="Times New Roman" w:cs="Times New Roman"/>
           <w:color w:val="2D3B45"/>
@@ -224,13 +46,9 @@
           <w:lang w:eastAsia="en-GB"/>
           <w14:ligatures w14:val="none"/>
         </w:rPr>
-      </w:pPr>
-    </w:p>
-    <w:p>
-      <w:pPr>
-        <w:shd w:val="clear" w:color="auto" w:fill="FFFFFF" w:themeFill="background1"/>
-        <w:jc w:val="center"/>
-        <w:outlineLvl w:val="1"/>
+        <w:t>5</w:t>
+      </w:r>
+      <w:r>
         <w:rPr>
           <w:rFonts w:ascii="Times New Roman" w:eastAsia="Times New Roman" w:hAnsi="Times New Roman" w:cs="Times New Roman"/>
           <w:color w:val="2D3B45"/>
@@ -238,449 +56,541 @@
           <w:lang w:eastAsia="en-GB"/>
           <w14:ligatures w14:val="none"/>
         </w:rPr>
-      </w:pPr>
-    </w:p>
-    <w:p>
-      <w:pPr>
-        <w:shd w:val="clear" w:color="auto" w:fill="FFFFFF" w:themeFill="background1"/>
+        <w:t xml:space="preserve"> - Team Research and Development Project</w:t>
+      </w:r>
+    </w:p>
+    <w:p>
+      <w:pPr>
+        <w:rPr>
+          <w:rFonts w:ascii="Times New Roman" w:eastAsia="Times New Roman" w:hAnsi="Times New Roman" w:cs="Times New Roman"/>
+        </w:rPr>
+      </w:pPr>
+    </w:p>
+    <w:p>
+      <w:pPr>
+        <w:rPr>
+          <w:rFonts w:ascii="Times New Roman" w:eastAsia="Times New Roman" w:hAnsi="Times New Roman" w:cs="Times New Roman"/>
+        </w:rPr>
+      </w:pPr>
+    </w:p>
+    <w:p>
+      <w:pPr>
+        <w:ind w:left="1701" w:hanging="1701"/>
+        <w:rPr>
+          <w:rFonts w:ascii="Times New Roman" w:eastAsia="Times New Roman" w:hAnsi="Times New Roman" w:cs="Times New Roman"/>
+          <w:b/>
+          <w:bCs/>
+        </w:rPr>
+      </w:pPr>
+      <w:r>
+        <w:rPr>
+          <w:rFonts w:ascii="Times New Roman" w:eastAsia="Times New Roman" w:hAnsi="Times New Roman" w:cs="Times New Roman"/>
+        </w:rPr>
+        <w:t xml:space="preserve">Final report title: </w:t>
+      </w:r>
+      <w:r>
+        <w:rPr>
+          <w:rFonts w:ascii="Times New Roman" w:eastAsia="Times New Roman" w:hAnsi="Times New Roman" w:cs="Times New Roman"/>
+          <w:b/>
+          <w:bCs/>
+        </w:rPr>
+        <w:t>Statistical Comparison of COVID-19 Outbreak Sizes Between Cluster and Isolated Infection Events in South Korea</w:t>
+      </w:r>
+    </w:p>
+    <w:p>
+      <w:pPr>
+        <w:rPr>
+          <w:rFonts w:ascii="Times New Roman" w:eastAsia="Times New Roman" w:hAnsi="Times New Roman" w:cs="Times New Roman"/>
+        </w:rPr>
+      </w:pPr>
+    </w:p>
+    <w:p>
+      <w:pPr>
+        <w:rPr>
+          <w:rFonts w:ascii="Times New Roman" w:eastAsia="Times New Roman" w:hAnsi="Times New Roman" w:cs="Times New Roman"/>
+        </w:rPr>
+      </w:pPr>
+      <w:r>
+        <w:rPr>
+          <w:rFonts w:ascii="Times New Roman" w:eastAsia="Times New Roman" w:hAnsi="Times New Roman" w:cs="Times New Roman"/>
+        </w:rPr>
+        <w:t xml:space="preserve">Group </w:t>
+      </w:r>
+      <w:r>
+        <w:rPr>
+          <w:rFonts w:ascii="Times New Roman" w:eastAsia="Times New Roman" w:hAnsi="Times New Roman" w:cs="Times New Roman"/>
+        </w:rPr>
+        <w:t>ID</w:t>
+      </w:r>
+      <w:r>
+        <w:rPr>
+          <w:rFonts w:ascii="Times New Roman" w:eastAsia="Times New Roman" w:hAnsi="Times New Roman" w:cs="Times New Roman"/>
+        </w:rPr>
+        <w:t>:</w:t>
+      </w:r>
+      <w:r>
+        <w:rPr>
+          <w:rFonts w:ascii="Times New Roman" w:eastAsia="Times New Roman" w:hAnsi="Times New Roman" w:cs="Times New Roman"/>
+        </w:rPr>
+        <w:t xml:space="preserve"> </w:t>
+      </w:r>
+      <w:r>
+        <w:rPr>
+          <w:rFonts w:ascii="Times New Roman" w:eastAsia="Times New Roman" w:hAnsi="Times New Roman" w:cs="Times New Roman"/>
+          <w:b/>
+          <w:bCs/>
+        </w:rPr>
+        <w:t>B140</w:t>
+      </w:r>
+    </w:p>
+    <w:p>
+      <w:pPr>
+        <w:rPr>
+          <w:rFonts w:ascii="Times New Roman" w:eastAsia="Times New Roman" w:hAnsi="Times New Roman" w:cs="Times New Roman"/>
+        </w:rPr>
+      </w:pPr>
+    </w:p>
+    <w:p>
+      <w:pPr>
+        <w:rPr>
+          <w:rFonts w:ascii="Times New Roman" w:eastAsia="Times New Roman" w:hAnsi="Times New Roman" w:cs="Times New Roman"/>
+        </w:rPr>
+      </w:pPr>
+      <w:r>
+        <w:rPr>
+          <w:rFonts w:ascii="Times New Roman" w:eastAsia="Times New Roman" w:hAnsi="Times New Roman" w:cs="Times New Roman"/>
+        </w:rPr>
+        <w:t xml:space="preserve">Dataset number: </w:t>
+      </w:r>
+      <w:r>
+        <w:rPr>
+          <w:rFonts w:ascii="Times New Roman" w:eastAsia="Times New Roman" w:hAnsi="Times New Roman" w:cs="Times New Roman"/>
+          <w:b/>
+          <w:bCs/>
+        </w:rPr>
+        <w:t>DS337</w:t>
+      </w:r>
+    </w:p>
+    <w:p>
+      <w:pPr>
+        <w:rPr>
+          <w:rFonts w:ascii="Times New Roman" w:eastAsia="Times New Roman" w:hAnsi="Times New Roman" w:cs="Times New Roman"/>
+        </w:rPr>
+      </w:pPr>
+    </w:p>
+    <w:p>
+      <w:pPr>
+        <w:rPr>
+          <w:rFonts w:ascii="Times New Roman" w:eastAsia="Times New Roman" w:hAnsi="Times New Roman" w:cs="Times New Roman"/>
+        </w:rPr>
+      </w:pPr>
+      <w:r>
+        <w:rPr>
+          <w:rFonts w:ascii="Times New Roman" w:eastAsia="Times New Roman" w:hAnsi="Times New Roman" w:cs="Times New Roman"/>
+        </w:rPr>
+        <w:t xml:space="preserve">Prepared </w:t>
+      </w:r>
+      <w:r>
+        <w:rPr>
+          <w:rFonts w:ascii="Times New Roman" w:eastAsia="Times New Roman" w:hAnsi="Times New Roman" w:cs="Times New Roman"/>
+        </w:rPr>
+        <w:t xml:space="preserve">by: </w:t>
+      </w:r>
+    </w:p>
+    <w:p>
+      <w:pPr>
+        <w:rPr>
+          <w:rFonts w:ascii="Times New Roman" w:eastAsia="Times New Roman" w:hAnsi="Times New Roman" w:cs="Times New Roman"/>
+          <w:i/>
+          <w:highlight w:val="yellow"/>
+        </w:rPr>
+      </w:pPr>
+    </w:p>
+    <w:tbl>
+      <w:tblPr>
+        <w:tblStyle w:val="TableGrid"/>
+        <w:tblW w:w="0" w:type="auto"/>
+        <w:tblLook w:val="04A0" w:firstRow="1" w:lastRow="0" w:firstColumn="1" w:lastColumn="0" w:noHBand="0" w:noVBand="1"/>
+      </w:tblPr>
+      <w:tblGrid>
+        <w:gridCol w:w="4508"/>
+        <w:gridCol w:w="4508"/>
+      </w:tblGrid>
+      <w:tr>
+        <w:tc>
+          <w:tcPr>
+            <w:tcW w:w="4508" w:type="dxa"/>
+          </w:tcPr>
+          <w:p>
+            <w:pPr>
+              <w:rPr>
+                <w:rFonts w:ascii="Times New Roman" w:eastAsia="Times New Roman" w:hAnsi="Times New Roman" w:cs="Times New Roman"/>
+              </w:rPr>
+            </w:pPr>
+            <w:r>
+              <w:rPr>
+                <w:rFonts w:ascii="Times New Roman" w:eastAsia="Times New Roman" w:hAnsi="Times New Roman" w:cs="Times New Roman"/>
+              </w:rPr>
+              <w:t>Name</w:t>
+            </w:r>
+          </w:p>
+        </w:tc>
+        <w:tc>
+          <w:tcPr>
+            <w:tcW w:w="4508" w:type="dxa"/>
+          </w:tcPr>
+          <w:p>
+            <w:pPr>
+              <w:rPr>
+                <w:rFonts w:ascii="Times New Roman" w:eastAsia="Times New Roman" w:hAnsi="Times New Roman" w:cs="Times New Roman"/>
+              </w:rPr>
+            </w:pPr>
+            <w:r>
+              <w:rPr>
+                <w:rFonts w:ascii="Times New Roman" w:eastAsia="Times New Roman" w:hAnsi="Times New Roman" w:cs="Times New Roman"/>
+              </w:rPr>
+              <w:t>ID</w:t>
+            </w:r>
+          </w:p>
+        </w:tc>
+      </w:tr>
+      <w:tr>
+        <w:tc>
+          <w:tcPr>
+            <w:tcW w:w="4508" w:type="dxa"/>
+          </w:tcPr>
+          <w:p>
+            <w:pPr>
+              <w:rPr>
+                <w:rFonts w:ascii="Times New Roman" w:eastAsia="Times New Roman" w:hAnsi="Times New Roman" w:cs="Times New Roman"/>
+                <w:sz w:val="22"/>
+                <w:szCs w:val="22"/>
+              </w:rPr>
+            </w:pPr>
+            <w:r>
+              <w:rPr>
+                <w:rFonts w:ascii="Times New Roman" w:eastAsia="Times New Roman" w:hAnsi="Times New Roman" w:cs="Times New Roman"/>
+                <w:sz w:val="22"/>
+                <w:szCs w:val="22"/>
+              </w:rPr>
+              <w:t>Himash Nadeeshan Panditha</w:t>
+            </w:r>
+          </w:p>
+        </w:tc>
+        <w:tc>
+          <w:tcPr>
+            <w:tcW w:w="4508" w:type="dxa"/>
+          </w:tcPr>
+          <w:p>
+            <w:pPr>
+              <w:rPr>
+                <w:rFonts w:ascii="Times New Roman" w:eastAsia="Times New Roman" w:hAnsi="Times New Roman" w:cs="Times New Roman"/>
+                <w:sz w:val="22"/>
+                <w:szCs w:val="22"/>
+              </w:rPr>
+            </w:pPr>
+            <w:r>
+              <w:rPr>
+                <w:rFonts w:ascii="Times New Roman" w:eastAsia="Times New Roman" w:hAnsi="Times New Roman" w:cs="Times New Roman"/>
+                <w:sz w:val="22"/>
+                <w:szCs w:val="22"/>
+              </w:rPr>
+              <w:t>24089117</w:t>
+            </w:r>
+          </w:p>
+        </w:tc>
+      </w:tr>
+      <w:tr>
+        <w:tc>
+          <w:tcPr>
+            <w:tcW w:w="4508" w:type="dxa"/>
+          </w:tcPr>
+          <w:p>
+            <w:pPr>
+              <w:rPr>
+                <w:rFonts w:ascii="Times New Roman" w:eastAsia="Times New Roman" w:hAnsi="Times New Roman" w:cs="Times New Roman"/>
+              </w:rPr>
+            </w:pPr>
+          </w:p>
+        </w:tc>
+        <w:tc>
+          <w:tcPr>
+            <w:tcW w:w="4508" w:type="dxa"/>
+          </w:tcPr>
+          <w:p>
+            <w:pPr>
+              <w:rPr>
+                <w:rFonts w:ascii="Times New Roman" w:eastAsia="Times New Roman" w:hAnsi="Times New Roman" w:cs="Times New Roman"/>
+              </w:rPr>
+            </w:pPr>
+          </w:p>
+        </w:tc>
+      </w:tr>
+      <w:tr>
+        <w:tc>
+          <w:tcPr>
+            <w:tcW w:w="4508" w:type="dxa"/>
+          </w:tcPr>
+          <w:p>
+            <w:pPr>
+              <w:rPr>
+                <w:rFonts w:ascii="Times New Roman" w:eastAsia="Times New Roman" w:hAnsi="Times New Roman" w:cs="Times New Roman"/>
+              </w:rPr>
+            </w:pPr>
+          </w:p>
+        </w:tc>
+        <w:tc>
+          <w:tcPr>
+            <w:tcW w:w="4508" w:type="dxa"/>
+          </w:tcPr>
+          <w:p>
+            <w:pPr>
+              <w:rPr>
+                <w:rFonts w:ascii="Times New Roman" w:eastAsia="Times New Roman" w:hAnsi="Times New Roman" w:cs="Times New Roman"/>
+              </w:rPr>
+            </w:pPr>
+          </w:p>
+        </w:tc>
+      </w:tr>
+      <w:tr>
+        <w:tc>
+          <w:tcPr>
+            <w:tcW w:w="4508" w:type="dxa"/>
+          </w:tcPr>
+          <w:p>
+            <w:pPr>
+              <w:rPr>
+                <w:rFonts w:ascii="Times New Roman" w:eastAsia="Times New Roman" w:hAnsi="Times New Roman" w:cs="Times New Roman"/>
+              </w:rPr>
+            </w:pPr>
+          </w:p>
+        </w:tc>
+        <w:tc>
+          <w:tcPr>
+            <w:tcW w:w="4508" w:type="dxa"/>
+          </w:tcPr>
+          <w:p>
+            <w:pPr>
+              <w:rPr>
+                <w:rFonts w:ascii="Times New Roman" w:eastAsia="Times New Roman" w:hAnsi="Times New Roman" w:cs="Times New Roman"/>
+              </w:rPr>
+            </w:pPr>
+          </w:p>
+        </w:tc>
+      </w:tr>
+      <w:tr>
+        <w:tc>
+          <w:tcPr>
+            <w:tcW w:w="4508" w:type="dxa"/>
+          </w:tcPr>
+          <w:p>
+            <w:pPr>
+              <w:rPr>
+                <w:rFonts w:ascii="Times New Roman" w:eastAsia="Times New Roman" w:hAnsi="Times New Roman" w:cs="Times New Roman"/>
+              </w:rPr>
+            </w:pPr>
+          </w:p>
+        </w:tc>
+        <w:tc>
+          <w:tcPr>
+            <w:tcW w:w="4508" w:type="dxa"/>
+          </w:tcPr>
+          <w:p>
+            <w:pPr>
+              <w:rPr>
+                <w:rFonts w:ascii="Times New Roman" w:eastAsia="Times New Roman" w:hAnsi="Times New Roman" w:cs="Times New Roman"/>
+              </w:rPr>
+            </w:pPr>
+          </w:p>
+        </w:tc>
+      </w:tr>
+    </w:tbl>
+    <w:p>
+      <w:pPr>
+        <w:rPr>
+          <w:rFonts w:ascii="Times New Roman" w:eastAsia="Times New Roman" w:hAnsi="Times New Roman" w:cs="Times New Roman"/>
+          <w:i/>
+          <w:highlight w:val="yellow"/>
+        </w:rPr>
+      </w:pPr>
+    </w:p>
+    <w:p>
+      <w:pPr>
+        <w:ind w:left="720"/>
+        <w:rPr>
+          <w:rFonts w:ascii="Times New Roman" w:eastAsia="Times New Roman" w:hAnsi="Times New Roman" w:cs="Times New Roman"/>
+          <w:i/>
+        </w:rPr>
+      </w:pPr>
+    </w:p>
+    <w:p>
+      <w:pPr>
+        <w:ind w:left="720"/>
+        <w:rPr>
+          <w:rFonts w:ascii="Times New Roman" w:eastAsia="Times New Roman" w:hAnsi="Times New Roman" w:cs="Times New Roman"/>
+          <w:i/>
+        </w:rPr>
+      </w:pPr>
+    </w:p>
+    <w:p>
+      <w:pPr>
+        <w:ind w:left="720"/>
+        <w:rPr>
+          <w:rFonts w:ascii="Times New Roman" w:eastAsia="Times New Roman" w:hAnsi="Times New Roman" w:cs="Times New Roman"/>
+          <w:i/>
+        </w:rPr>
+      </w:pPr>
+    </w:p>
+    <w:p>
+      <w:pPr>
+        <w:ind w:left="720"/>
+        <w:rPr>
+          <w:rFonts w:ascii="Times New Roman" w:eastAsia="Times New Roman" w:hAnsi="Times New Roman" w:cs="Times New Roman"/>
+          <w:i/>
+        </w:rPr>
+      </w:pPr>
+    </w:p>
+    <w:p>
+      <w:pPr>
+        <w:rPr>
+          <w:rFonts w:ascii="Times New Roman" w:eastAsia="Times New Roman" w:hAnsi="Times New Roman" w:cs="Times New Roman"/>
+        </w:rPr>
+      </w:pPr>
+    </w:p>
+    <w:p>
+      <w:pPr>
+        <w:rPr>
+          <w:rFonts w:ascii="Times New Roman" w:eastAsia="Times New Roman" w:hAnsi="Times New Roman" w:cs="Times New Roman"/>
+        </w:rPr>
+      </w:pPr>
+    </w:p>
+    <w:p>
+      <w:pPr>
+        <w:rPr>
+          <w:rFonts w:ascii="Times New Roman" w:eastAsia="Times New Roman" w:hAnsi="Times New Roman" w:cs="Times New Roman"/>
+        </w:rPr>
+      </w:pPr>
+    </w:p>
+    <w:p>
+      <w:pPr>
+        <w:rPr>
+          <w:rFonts w:ascii="Times New Roman" w:eastAsia="Times New Roman" w:hAnsi="Times New Roman" w:cs="Times New Roman"/>
+        </w:rPr>
+      </w:pPr>
+    </w:p>
+    <w:p>
+      <w:pPr>
+        <w:rPr>
+          <w:rStyle w:val="Strong"/>
+          <w:rFonts w:ascii="Times New Roman" w:eastAsia="Times New Roman" w:hAnsi="Times New Roman" w:cs="Times New Roman"/>
+          <w:i/>
+        </w:rPr>
+      </w:pPr>
+    </w:p>
+    <w:p>
+      <w:pPr>
+        <w:rPr>
+          <w:rStyle w:val="Strong"/>
+          <w:rFonts w:ascii="Times New Roman" w:eastAsia="Times New Roman" w:hAnsi="Times New Roman" w:cs="Times New Roman"/>
+          <w:i/>
+        </w:rPr>
+      </w:pPr>
+    </w:p>
+    <w:p>
+      <w:pPr>
+        <w:rPr>
+          <w:rStyle w:val="Strong"/>
+          <w:rFonts w:ascii="Times New Roman" w:eastAsia="Times New Roman" w:hAnsi="Times New Roman" w:cs="Times New Roman"/>
+          <w:i/>
+        </w:rPr>
+      </w:pPr>
+    </w:p>
+    <w:p>
+      <w:pPr>
+        <w:rPr>
+          <w:rStyle w:val="Strong"/>
+          <w:rFonts w:ascii="Times New Roman" w:eastAsia="Times New Roman" w:hAnsi="Times New Roman" w:cs="Times New Roman"/>
+          <w:i/>
+        </w:rPr>
+      </w:pPr>
+    </w:p>
+    <w:p>
+      <w:pPr>
+        <w:rPr>
+          <w:rStyle w:val="Strong"/>
+          <w:rFonts w:ascii="Times New Roman" w:eastAsia="Times New Roman" w:hAnsi="Times New Roman" w:cs="Times New Roman"/>
+          <w:i/>
+        </w:rPr>
+      </w:pPr>
+    </w:p>
+    <w:p>
+      <w:pPr>
+        <w:rPr>
+          <w:rStyle w:val="Strong"/>
+          <w:rFonts w:ascii="Times New Roman" w:eastAsia="Times New Roman" w:hAnsi="Times New Roman" w:cs="Times New Roman"/>
+          <w:i/>
+        </w:rPr>
+      </w:pPr>
+    </w:p>
+    <w:p>
+      <w:pPr>
+        <w:rPr>
+          <w:rFonts w:ascii="Times New Roman" w:eastAsia="Times New Roman" w:hAnsi="Times New Roman" w:cs="Times New Roman"/>
+        </w:rPr>
+      </w:pPr>
+    </w:p>
+    <w:p>
+      <w:pPr>
+        <w:rPr>
+          <w:rFonts w:ascii="Times New Roman" w:eastAsia="Times New Roman" w:hAnsi="Times New Roman" w:cs="Times New Roman"/>
+        </w:rPr>
+      </w:pPr>
+    </w:p>
+    <w:p>
+      <w:pPr>
+        <w:rPr>
+          <w:rFonts w:ascii="Times New Roman" w:eastAsia="Times New Roman" w:hAnsi="Times New Roman" w:cs="Times New Roman"/>
+        </w:rPr>
+      </w:pPr>
+    </w:p>
+    <w:p>
+      <w:pPr>
         <w:jc w:val="center"/>
-        <w:outlineLvl w:val="1"/>
-        <w:rPr>
-          <w:rFonts w:ascii="Times New Roman" w:eastAsia="Times New Roman" w:hAnsi="Times New Roman" w:cs="Times New Roman"/>
-          <w:color w:val="2D3B45"/>
-          <w:kern w:val="0"/>
-          <w:lang w:eastAsia="en-GB"/>
-          <w14:ligatures w14:val="none"/>
-        </w:rPr>
-      </w:pPr>
-      <w:r>
-        <w:rPr>
-          <w:rFonts w:ascii="Times New Roman" w:eastAsia="Times New Roman" w:hAnsi="Times New Roman" w:cs="Times New Roman"/>
-          <w:color w:val="2D3B45"/>
-          <w:kern w:val="0"/>
-          <w:lang w:eastAsia="en-GB"/>
-          <w14:ligatures w14:val="none"/>
-        </w:rPr>
-        <w:t>7COM1079-0901-202</w:t>
-      </w:r>
-      <w:r>
-        <w:rPr>
-          <w:rFonts w:ascii="Times New Roman" w:eastAsia="Times New Roman" w:hAnsi="Times New Roman" w:cs="Times New Roman"/>
-          <w:color w:val="2D3B45"/>
-          <w:kern w:val="0"/>
-          <w:lang w:eastAsia="en-GB"/>
-          <w14:ligatures w14:val="none"/>
+        <w:rPr>
+          <w:rFonts w:ascii="Times New Roman" w:eastAsia="Times New Roman" w:hAnsi="Times New Roman" w:cs="Times New Roman"/>
+        </w:rPr>
+      </w:pPr>
+      <w:r>
+        <w:rPr>
+          <w:rFonts w:ascii="Times New Roman" w:eastAsia="Times New Roman" w:hAnsi="Times New Roman" w:cs="Times New Roman"/>
+        </w:rPr>
+        <w:t>University of Hertfordshire</w:t>
+      </w:r>
+    </w:p>
+    <w:p>
+      <w:pPr>
+        <w:jc w:val="center"/>
+        <w:rPr>
+          <w:rFonts w:ascii="Times New Roman" w:eastAsia="Times New Roman" w:hAnsi="Times New Roman" w:cs="Times New Roman"/>
+        </w:rPr>
+      </w:pPr>
+      <w:r>
+        <w:rPr>
+          <w:rFonts w:ascii="Times New Roman" w:eastAsia="Times New Roman" w:hAnsi="Times New Roman" w:cs="Times New Roman"/>
+        </w:rPr>
+        <w:t>Hatfield, 202</w:t>
+      </w:r>
+      <w:r>
+        <w:rPr>
+          <w:rFonts w:ascii="Times New Roman" w:eastAsia="Times New Roman" w:hAnsi="Times New Roman" w:cs="Times New Roman"/>
         </w:rPr>
         <w:t>5</w:t>
       </w:r>
-      <w:r>
-        <w:rPr>
-          <w:rFonts w:ascii="Times New Roman" w:eastAsia="Times New Roman" w:hAnsi="Times New Roman" w:cs="Times New Roman"/>
-          <w:color w:val="2D3B45"/>
-          <w:kern w:val="0"/>
-          <w:lang w:eastAsia="en-GB"/>
-          <w14:ligatures w14:val="none"/>
-        </w:rPr>
-        <w:t xml:space="preserve"> - Team Research and Development Project</w:t>
-      </w:r>
-    </w:p>
-    <w:p>
-      <w:pPr>
-        <w:rPr>
-          <w:rFonts w:ascii="Times New Roman" w:eastAsia="Times New Roman" w:hAnsi="Times New Roman" w:cs="Times New Roman"/>
-        </w:rPr>
-      </w:pPr>
-    </w:p>
-    <w:p>
-      <w:pPr>
-        <w:rPr>
-          <w:rFonts w:ascii="Times New Roman" w:eastAsia="Times New Roman" w:hAnsi="Times New Roman" w:cs="Times New Roman"/>
-        </w:rPr>
-      </w:pPr>
-    </w:p>
-    <w:p>
-      <w:pPr>
-        <w:rPr>
-          <w:rFonts w:ascii="Times New Roman" w:eastAsia="Times New Roman" w:hAnsi="Times New Roman" w:cs="Times New Roman"/>
-        </w:rPr>
-      </w:pPr>
-      <w:r>
-        <w:rPr>
-          <w:rFonts w:ascii="Times New Roman" w:eastAsia="Times New Roman" w:hAnsi="Times New Roman" w:cs="Times New Roman"/>
-        </w:rPr>
-        <w:t xml:space="preserve">Final report title: </w:t>
-      </w:r>
-      <w:r>
-        <w:rPr>
-          <w:rFonts w:ascii="Times New Roman" w:eastAsia="Times New Roman" w:hAnsi="Times New Roman" w:cs="Times New Roman"/>
-        </w:rPr>
-        <w:t>(</w:t>
-      </w:r>
-      <w:r>
-        <w:rPr>
-          <w:rFonts w:ascii="Times New Roman" w:eastAsia="Times New Roman" w:hAnsi="Times New Roman" w:cs="Times New Roman"/>
-          <w:i/>
-        </w:rPr>
-        <w:t>t</w:t>
-      </w:r>
-      <w:r>
-        <w:rPr>
-          <w:rFonts w:ascii="Times New Roman" w:eastAsia="Times New Roman" w:hAnsi="Times New Roman" w:cs="Times New Roman"/>
-          <w:i/>
-        </w:rPr>
-        <w:t xml:space="preserve">he </w:t>
-      </w:r>
-      <w:r>
-        <w:rPr>
-          <w:rFonts w:ascii="Times New Roman" w:eastAsia="Times New Roman" w:hAnsi="Times New Roman" w:cs="Times New Roman"/>
-          <w:i/>
-        </w:rPr>
-        <w:t>t</w:t>
-      </w:r>
-      <w:r>
-        <w:rPr>
-          <w:rFonts w:ascii="Times New Roman" w:eastAsia="Times New Roman" w:hAnsi="Times New Roman" w:cs="Times New Roman"/>
-          <w:i/>
-        </w:rPr>
-        <w:t>opic of your research.</w:t>
-      </w:r>
-      <w:r>
-        <w:rPr>
-          <w:rFonts w:ascii="Times New Roman" w:eastAsia="Times New Roman" w:hAnsi="Times New Roman" w:cs="Times New Roman"/>
-          <w:i/>
-        </w:rPr>
-        <w:t>)</w:t>
-      </w:r>
-    </w:p>
-    <w:p>
-      <w:pPr>
-        <w:rPr>
-          <w:rFonts w:ascii="Times New Roman" w:eastAsia="Times New Roman" w:hAnsi="Times New Roman" w:cs="Times New Roman"/>
-        </w:rPr>
-      </w:pPr>
-    </w:p>
-    <w:p>
-      <w:pPr>
-        <w:rPr>
-          <w:rFonts w:ascii="Times New Roman" w:eastAsia="Times New Roman" w:hAnsi="Times New Roman" w:cs="Times New Roman"/>
-        </w:rPr>
-      </w:pPr>
-      <w:r>
-        <w:rPr>
-          <w:rFonts w:ascii="Times New Roman" w:eastAsia="Times New Roman" w:hAnsi="Times New Roman" w:cs="Times New Roman"/>
-        </w:rPr>
-        <w:t xml:space="preserve">Group </w:t>
-      </w:r>
-      <w:r>
-        <w:rPr>
-          <w:rFonts w:ascii="Times New Roman" w:eastAsia="Times New Roman" w:hAnsi="Times New Roman" w:cs="Times New Roman"/>
-        </w:rPr>
-        <w:t>ID</w:t>
-      </w:r>
-      <w:r>
-        <w:rPr>
-          <w:rFonts w:ascii="Times New Roman" w:eastAsia="Times New Roman" w:hAnsi="Times New Roman" w:cs="Times New Roman"/>
-        </w:rPr>
-        <w:t>:</w:t>
-      </w:r>
-    </w:p>
-    <w:p>
-      <w:pPr>
-        <w:rPr>
-          <w:rFonts w:ascii="Times New Roman" w:eastAsia="Times New Roman" w:hAnsi="Times New Roman" w:cs="Times New Roman"/>
-        </w:rPr>
-      </w:pPr>
-    </w:p>
-    <w:p>
-      <w:pPr>
-        <w:rPr>
-          <w:rFonts w:ascii="Times New Roman" w:eastAsia="Times New Roman" w:hAnsi="Times New Roman" w:cs="Times New Roman"/>
-        </w:rPr>
-      </w:pPr>
-      <w:r>
-        <w:rPr>
-          <w:rFonts w:ascii="Times New Roman" w:eastAsia="Times New Roman" w:hAnsi="Times New Roman" w:cs="Times New Roman"/>
-        </w:rPr>
-        <w:t xml:space="preserve">Dataset number: </w:t>
-      </w:r>
-    </w:p>
-    <w:p>
-      <w:pPr>
-        <w:rPr>
-          <w:rFonts w:ascii="Times New Roman" w:eastAsia="Times New Roman" w:hAnsi="Times New Roman" w:cs="Times New Roman"/>
-        </w:rPr>
-      </w:pPr>
-    </w:p>
-    <w:p>
-      <w:pPr>
-        <w:rPr>
-          <w:rFonts w:ascii="Times New Roman" w:eastAsia="Times New Roman" w:hAnsi="Times New Roman" w:cs="Times New Roman"/>
-          <w:i/>
-          <w:highlight w:val="yellow"/>
-        </w:rPr>
-      </w:pPr>
-      <w:r>
-        <w:rPr>
-          <w:rFonts w:ascii="Times New Roman" w:eastAsia="Times New Roman" w:hAnsi="Times New Roman" w:cs="Times New Roman"/>
-        </w:rPr>
-        <w:t xml:space="preserve">Prepared </w:t>
-      </w:r>
-      <w:r>
-        <w:rPr>
-          <w:rFonts w:ascii="Times New Roman" w:eastAsia="Times New Roman" w:hAnsi="Times New Roman" w:cs="Times New Roman"/>
-        </w:rPr>
-        <w:t xml:space="preserve">by: </w:t>
-      </w:r>
-      <w:r>
-        <w:rPr>
-          <w:rFonts w:ascii="Times New Roman" w:eastAsia="Times New Roman" w:hAnsi="Times New Roman" w:cs="Times New Roman"/>
-          <w:i/>
-          <w:highlight w:val="yellow"/>
-        </w:rPr>
-        <w:t>[Name and ID of submitting student</w:t>
-      </w:r>
-      <w:r>
-        <w:rPr>
-          <w:rFonts w:ascii="Times New Roman" w:eastAsia="Times New Roman" w:hAnsi="Times New Roman" w:cs="Times New Roman"/>
-          <w:i/>
-          <w:highlight w:val="yellow"/>
-        </w:rPr>
-        <w:t xml:space="preserve"> first</w:t>
-      </w:r>
-      <w:r>
-        <w:rPr>
-          <w:rFonts w:ascii="Times New Roman" w:eastAsia="Times New Roman" w:hAnsi="Times New Roman" w:cs="Times New Roman"/>
-          <w:i/>
-          <w:highlight w:val="yellow"/>
-        </w:rPr>
-        <w:t>],</w:t>
-      </w:r>
-      <w:r>
-        <w:rPr>
-          <w:rFonts w:ascii="Times New Roman" w:eastAsia="Times New Roman" w:hAnsi="Times New Roman" w:cs="Times New Roman"/>
-          <w:i/>
-        </w:rPr>
-        <w:t xml:space="preserve"> </w:t>
-      </w:r>
-    </w:p>
-    <w:p>
-      <w:pPr>
-        <w:ind w:left="720"/>
-        <w:rPr>
-          <w:rFonts w:ascii="Times New Roman" w:eastAsia="Times New Roman" w:hAnsi="Times New Roman" w:cs="Times New Roman"/>
-          <w:i/>
-          <w:highlight w:val="yellow"/>
-        </w:rPr>
-      </w:pPr>
-      <w:r>
-        <w:rPr>
-          <w:rFonts w:ascii="Times New Roman" w:eastAsia="Times New Roman" w:hAnsi="Times New Roman" w:cs="Times New Roman"/>
-          <w:i/>
-        </w:rPr>
-        <w:t xml:space="preserve">      </w:t>
-      </w:r>
-      <w:r>
-        <w:rPr>
-          <w:rFonts w:ascii="Times New Roman" w:eastAsia="Times New Roman" w:hAnsi="Times New Roman" w:cs="Times New Roman"/>
-          <w:i/>
-        </w:rPr>
-        <w:t xml:space="preserve"> </w:t>
-      </w:r>
-      <w:r>
-        <w:rPr>
-          <w:rFonts w:ascii="Times New Roman" w:eastAsia="Times New Roman" w:hAnsi="Times New Roman" w:cs="Times New Roman"/>
-          <w:i/>
-        </w:rPr>
-        <w:t xml:space="preserve">  </w:t>
-      </w:r>
-      <w:r>
-        <w:rPr>
-          <w:rFonts w:ascii="Times New Roman" w:eastAsia="Times New Roman" w:hAnsi="Times New Roman" w:cs="Times New Roman"/>
-          <w:i/>
-          <w:highlight w:val="yellow"/>
-        </w:rPr>
-        <w:t>[Name and ID of other group members]</w:t>
-      </w:r>
-    </w:p>
-    <w:p>
-      <w:pPr>
-        <w:ind w:left="720"/>
-        <w:rPr>
-          <w:rFonts w:ascii="Times New Roman" w:eastAsia="Times New Roman" w:hAnsi="Times New Roman" w:cs="Times New Roman"/>
-          <w:i/>
-        </w:rPr>
-      </w:pPr>
-    </w:p>
-    <w:p>
-      <w:pPr>
-        <w:ind w:left="720"/>
-        <w:rPr>
-          <w:rFonts w:ascii="Times New Roman" w:eastAsia="Times New Roman" w:hAnsi="Times New Roman" w:cs="Times New Roman"/>
-          <w:i/>
-        </w:rPr>
-      </w:pPr>
-    </w:p>
-    <w:p>
-      <w:pPr>
-        <w:ind w:left="720"/>
-        <w:rPr>
-          <w:rFonts w:ascii="Times New Roman" w:eastAsia="Times New Roman" w:hAnsi="Times New Roman" w:cs="Times New Roman"/>
-          <w:i/>
-        </w:rPr>
-      </w:pPr>
-    </w:p>
-    <w:p>
-      <w:pPr>
-        <w:ind w:left="720"/>
-        <w:rPr>
-          <w:rFonts w:ascii="Times New Roman" w:eastAsia="Times New Roman" w:hAnsi="Times New Roman" w:cs="Times New Roman"/>
-          <w:i/>
-        </w:rPr>
-      </w:pPr>
-    </w:p>
-    <w:p>
-      <w:pPr>
-        <w:rPr>
-          <w:rFonts w:ascii="Times New Roman" w:eastAsia="Times New Roman" w:hAnsi="Times New Roman" w:cs="Times New Roman"/>
-        </w:rPr>
-      </w:pPr>
-    </w:p>
-    <w:p>
-      <w:pPr>
-        <w:rPr>
-          <w:rFonts w:ascii="Times New Roman" w:eastAsia="Times New Roman" w:hAnsi="Times New Roman" w:cs="Times New Roman"/>
-        </w:rPr>
-      </w:pPr>
-    </w:p>
-    <w:p>
-      <w:pPr>
-        <w:rPr>
-          <w:rFonts w:ascii="Times New Roman" w:eastAsia="Times New Roman" w:hAnsi="Times New Roman" w:cs="Times New Roman"/>
-        </w:rPr>
-      </w:pPr>
-    </w:p>
-    <w:p>
-      <w:pPr>
-        <w:rPr>
-          <w:rFonts w:ascii="Times New Roman" w:eastAsia="Times New Roman" w:hAnsi="Times New Roman" w:cs="Times New Roman"/>
-        </w:rPr>
-      </w:pPr>
-    </w:p>
-    <w:p>
-      <w:pPr>
-        <w:rPr>
-          <w:rFonts w:ascii="Times New Roman" w:eastAsia="Times New Roman" w:hAnsi="Times New Roman" w:cs="Times New Roman"/>
-        </w:rPr>
-      </w:pPr>
-    </w:p>
-    <w:p>
-      <w:pPr>
-        <w:rPr>
-          <w:rFonts w:ascii="Times New Roman" w:eastAsia="Times New Roman" w:hAnsi="Times New Roman" w:cs="Times New Roman"/>
-        </w:rPr>
-      </w:pPr>
-    </w:p>
-    <w:p>
-      <w:pPr>
-        <w:pStyle w:val="ListParagraph"/>
-        <w:rPr>
-          <w:rFonts w:ascii="Times New Roman" w:eastAsia="Times New Roman" w:hAnsi="Times New Roman" w:cs="Times New Roman"/>
-          <w:i/>
-          <w:highlight w:val="yellow"/>
-        </w:rPr>
-      </w:pPr>
-      <w:r>
-        <w:rPr>
-          <w:rStyle w:val="Strong"/>
-          <w:rFonts w:ascii="Times New Roman" w:eastAsia="Times New Roman" w:hAnsi="Times New Roman" w:cs="Times New Roman"/>
-          <w:i/>
-          <w:highlight w:val="yellow"/>
-        </w:rPr>
-        <w:t>Please make sure</w:t>
-      </w:r>
-      <w:r>
-        <w:rPr>
-          <w:rFonts w:ascii="Times New Roman" w:eastAsia="Times New Roman" w:hAnsi="Times New Roman" w:cs="Times New Roman"/>
-          <w:i/>
-          <w:highlight w:val="yellow"/>
-        </w:rPr>
-        <w:t xml:space="preserve"> the document spelled correctly (including image labels, section headings, and table of contents</w:t>
-      </w:r>
-      <w:r>
-        <w:rPr>
-          <w:rFonts w:ascii="Times New Roman" w:eastAsia="Times New Roman" w:hAnsi="Times New Roman" w:cs="Times New Roman"/>
-          <w:i/>
-          <w:highlight w:val="yellow"/>
-        </w:rPr>
-        <w:t>)</w:t>
-      </w:r>
-      <w:r>
-        <w:rPr>
-          <w:rFonts w:ascii="Times New Roman" w:eastAsia="Times New Roman" w:hAnsi="Times New Roman" w:cs="Times New Roman"/>
-          <w:i/>
-          <w:highlight w:val="yellow"/>
-        </w:rPr>
-        <w:t>.</w:t>
-      </w:r>
-      <w:r>
-        <w:rPr>
-          <w:rFonts w:ascii="Times New Roman" w:eastAsia="Times New Roman" w:hAnsi="Times New Roman" w:cs="Times New Roman"/>
-          <w:i/>
-          <w:highlight w:val="yellow"/>
-        </w:rPr>
-        <w:t xml:space="preserve"> Please use correct punctuation.</w:t>
-      </w:r>
-    </w:p>
-    <w:p>
-      <w:pPr>
-        <w:pStyle w:val="ListParagraph"/>
-        <w:rPr>
-          <w:rFonts w:ascii="Times New Roman" w:eastAsia="Times New Roman" w:hAnsi="Times New Roman" w:cs="Times New Roman"/>
-        </w:rPr>
-      </w:pPr>
-      <w:r>
-        <w:rPr>
-          <w:rFonts w:ascii="Times New Roman" w:eastAsia="Times New Roman" w:hAnsi="Times New Roman" w:cs="Times New Roman"/>
-          <w:i/>
-          <w:highlight w:val="yellow"/>
-        </w:rPr>
-        <w:t>Make sure your report is grammatically correct</w:t>
-      </w:r>
-      <w:r>
-        <w:rPr>
-          <w:rFonts w:ascii="Times New Roman" w:eastAsia="Times New Roman" w:hAnsi="Times New Roman" w:cs="Times New Roman"/>
-          <w:i/>
-          <w:highlight w:val="yellow"/>
-        </w:rPr>
-        <w:t>.</w:t>
-      </w:r>
-      <w:r>
-        <w:rPr>
-          <w:rFonts w:ascii="Times New Roman" w:eastAsia="Times New Roman" w:hAnsi="Times New Roman" w:cs="Times New Roman"/>
-        </w:rPr>
-        <w:t xml:space="preserve"> </w:t>
-      </w:r>
-    </w:p>
-    <w:p>
-      <w:pPr>
-        <w:rPr>
-          <w:rFonts w:ascii="Times New Roman" w:eastAsia="Times New Roman" w:hAnsi="Times New Roman" w:cs="Times New Roman"/>
-        </w:rPr>
-      </w:pPr>
-    </w:p>
-    <w:p>
-      <w:pPr>
-        <w:rPr>
-          <w:rFonts w:ascii="Times New Roman" w:eastAsia="Times New Roman" w:hAnsi="Times New Roman" w:cs="Times New Roman"/>
-        </w:rPr>
-      </w:pPr>
-    </w:p>
-    <w:p>
-      <w:pPr>
-        <w:rPr>
-          <w:rFonts w:ascii="Times New Roman" w:eastAsia="Times New Roman" w:hAnsi="Times New Roman" w:cs="Times New Roman"/>
-        </w:rPr>
-      </w:pPr>
+    </w:p>
+    <w:p>
+      <w:r>
+        <w:br w:type="page"/>
+      </w:r>
     </w:p>
     <w:p>
       <w:pPr>
@@ -689,58 +599,19 @@
           <w:rFonts w:ascii="Times New Roman" w:eastAsia="Times New Roman" w:hAnsi="Times New Roman" w:cs="Times New Roman"/>
         </w:rPr>
       </w:pPr>
-      <w:r>
-        <w:rPr>
-          <w:rFonts w:ascii="Times New Roman" w:eastAsia="Times New Roman" w:hAnsi="Times New Roman" w:cs="Times New Roman"/>
-        </w:rPr>
-        <w:t>University of Hertfordshire</w:t>
-      </w:r>
+    </w:p>
+    <w:p>
+      <w:pPr>
+        <w:rPr>
+          <w:rFonts w:ascii="Times New Roman" w:eastAsia="Times New Roman" w:hAnsi="Times New Roman" w:cs="Times New Roman"/>
+        </w:rPr>
+      </w:pPr>
     </w:p>
     <w:p>
       <w:pPr>
         <w:jc w:val="center"/>
         <w:rPr>
           <w:rFonts w:ascii="Times New Roman" w:eastAsia="Times New Roman" w:hAnsi="Times New Roman" w:cs="Times New Roman"/>
-        </w:rPr>
-      </w:pPr>
-      <w:r>
-        <w:rPr>
-          <w:rFonts w:ascii="Times New Roman" w:eastAsia="Times New Roman" w:hAnsi="Times New Roman" w:cs="Times New Roman"/>
-        </w:rPr>
-        <w:t>Hatfield, 202</w:t>
-      </w:r>
-      <w:r>
-        <w:rPr>
-          <w:rFonts w:ascii="Times New Roman" w:eastAsia="Times New Roman" w:hAnsi="Times New Roman" w:cs="Times New Roman"/>
-        </w:rPr>
-        <w:t>5</w:t>
-      </w:r>
-    </w:p>
-    <w:p>
-      <w:r>
-        <w:br w:type="page"/>
-      </w:r>
-    </w:p>
-    <w:p>
-      <w:pPr>
-        <w:jc w:val="center"/>
-        <w:rPr>
-          <w:rFonts w:ascii="Times New Roman" w:eastAsia="Times New Roman" w:hAnsi="Times New Roman" w:cs="Times New Roman"/>
-        </w:rPr>
-      </w:pPr>
-    </w:p>
-    <w:p>
-      <w:pPr>
-        <w:rPr>
-          <w:rFonts w:ascii="Times New Roman" w:eastAsia="Times New Roman" w:hAnsi="Times New Roman" w:cs="Times New Roman"/>
-        </w:rPr>
-      </w:pPr>
-    </w:p>
-    <w:p>
-      <w:pPr>
-        <w:jc w:val="center"/>
-        <w:rPr>
-          <w:rFonts w:ascii="Times New Roman" w:eastAsia="Times New Roman" w:hAnsi="Times New Roman" w:cs="Times New Roman"/>
           <w:i/>
           <w:highlight w:val="yellow"/>
         </w:rPr>
@@ -750,39 +621,6 @@
           <w:rFonts w:ascii="Times New Roman" w:eastAsia="Times New Roman" w:hAnsi="Times New Roman" w:cs="Times New Roman"/>
         </w:rPr>
         <w:t>Table of Contents</w:t>
-      </w:r>
-      <w:r>
-        <w:rPr>
-          <w:rFonts w:ascii="Times New Roman" w:eastAsia="Times New Roman" w:hAnsi="Times New Roman" w:cs="Times New Roman"/>
-        </w:rPr>
-        <w:t xml:space="preserve"> </w:t>
-      </w:r>
-      <w:r>
-        <w:rPr>
-          <w:rFonts w:ascii="Times New Roman" w:eastAsia="Times New Roman" w:hAnsi="Times New Roman" w:cs="Times New Roman"/>
-          <w:i/>
-          <w:iCs/>
-          <w:highlight w:val="yellow"/>
-        </w:rPr>
-        <w:t xml:space="preserve">add page numbers </w:t>
-      </w:r>
-      <w:r>
-        <w:rPr>
-          <w:rFonts w:ascii="Times New Roman" w:eastAsia="Times New Roman" w:hAnsi="Times New Roman" w:cs="Times New Roman"/>
-          <w:i/>
-          <w:iCs/>
-          <w:highlight w:val="yellow"/>
-        </w:rPr>
-        <w:t xml:space="preserve">from </w:t>
-      </w:r>
-      <w:r>
-        <w:rPr>
-          <w:rFonts w:ascii="Times New Roman" w:eastAsia="Times New Roman" w:hAnsi="Times New Roman" w:cs="Times New Roman"/>
-          <w:i/>
-          <w:iCs/>
-          <w:highlight w:val="yellow"/>
-        </w:rPr>
-        <w:t>here</w:t>
       </w:r>
     </w:p>
     <w:p>
@@ -1042,119 +880,14 @@
           <w:rFonts w:ascii="Times New Roman" w:eastAsia="Times New Roman" w:hAnsi="Times New Roman" w:cs="Times New Roman"/>
           <w:iCs/>
         </w:rPr>
-        <w:t xml:space="preserve"> and r</w:t>
-      </w:r>
-      <w:r>
-        <w:rPr>
-          <w:rFonts w:ascii="Times New Roman" w:eastAsia="Times New Roman" w:hAnsi="Times New Roman" w:cs="Times New Roman"/>
-          <w:iCs/>
-        </w:rPr>
-        <w:t xml:space="preserve">equired </w:t>
-      </w:r>
-      <w:r>
-        <w:rPr>
-          <w:rFonts w:ascii="Times New Roman" w:eastAsia="Times New Roman" w:hAnsi="Times New Roman" w:cs="Times New Roman"/>
-          <w:iCs/>
-        </w:rPr>
-        <w:t>s</w:t>
-      </w:r>
-      <w:r>
-        <w:rPr>
-          <w:rFonts w:ascii="Times New Roman" w:eastAsia="Times New Roman" w:hAnsi="Times New Roman" w:cs="Times New Roman"/>
-          <w:iCs/>
-        </w:rPr>
-        <w:t xml:space="preserve">upplementary </w:t>
-      </w:r>
-      <w:r>
-        <w:rPr>
-          <w:rFonts w:ascii="Times New Roman" w:eastAsia="Times New Roman" w:hAnsi="Times New Roman" w:cs="Times New Roman"/>
-          <w:iCs/>
-        </w:rPr>
-        <w:t>g</w:t>
-      </w:r>
-      <w:r>
-        <w:rPr>
-          <w:rFonts w:ascii="Times New Roman" w:eastAsia="Times New Roman" w:hAnsi="Times New Roman" w:cs="Times New Roman"/>
-          <w:iCs/>
-        </w:rPr>
-        <w:t>raph/</w:t>
-      </w:r>
-      <w:r>
-        <w:rPr>
-          <w:rFonts w:ascii="Times New Roman" w:eastAsia="Times New Roman" w:hAnsi="Times New Roman" w:cs="Times New Roman"/>
-          <w:iCs/>
-        </w:rPr>
-        <w:t>t</w:t>
-      </w:r>
-      <w:r>
-        <w:rPr>
-          <w:rFonts w:ascii="Times New Roman" w:eastAsia="Times New Roman" w:hAnsi="Times New Roman" w:cs="Times New Roman"/>
-          <w:iCs/>
-        </w:rPr>
-        <w:t>able</w:t>
-      </w:r>
-      <w:r>
-        <w:rPr>
-          <w:rFonts w:ascii="Times New Roman" w:eastAsia="Times New Roman" w:hAnsi="Times New Roman" w:cs="Times New Roman"/>
-          <w:iCs/>
-        </w:rPr>
-        <w:t xml:space="preserve"> </w:t>
-      </w:r>
-      <w:r>
-        <w:rPr>
-          <w:rFonts w:ascii="Times New Roman" w:eastAsia="Times New Roman" w:hAnsi="Times New Roman" w:cs="Times New Roman"/>
-          <w:i/>
-        </w:rPr>
-        <w:t>(</w:t>
-      </w:r>
-      <w:r>
-        <w:rPr>
-          <w:rFonts w:ascii="Times New Roman" w:eastAsia="Times New Roman" w:hAnsi="Times New Roman" w:cs="Times New Roman"/>
-          <w:i/>
-        </w:rPr>
-        <w:t>include histogram</w:t>
-      </w:r>
-      <w:r>
-        <w:rPr>
-          <w:rFonts w:ascii="Times New Roman" w:eastAsia="Times New Roman" w:hAnsi="Times New Roman" w:cs="Times New Roman"/>
-          <w:i/>
-        </w:rPr>
-        <w:t xml:space="preserve"> f</w:t>
-      </w:r>
-      <w:r>
-        <w:rPr>
-          <w:rFonts w:ascii="Times New Roman" w:eastAsia="Times New Roman" w:hAnsi="Times New Roman" w:cs="Times New Roman"/>
-          <w:i/>
-        </w:rPr>
-        <w:t>or correlation/comparison of means RQs</w:t>
-      </w:r>
-      <w:r>
-        <w:rPr>
-          <w:rFonts w:ascii="Times New Roman" w:eastAsia="Times New Roman" w:hAnsi="Times New Roman" w:cs="Times New Roman"/>
-          <w:i/>
-        </w:rPr>
-        <w:t xml:space="preserve">, </w:t>
-      </w:r>
-      <w:r>
-        <w:rPr>
-          <w:rFonts w:ascii="Times New Roman" w:eastAsia="Times New Roman" w:hAnsi="Times New Roman" w:cs="Times New Roman"/>
-          <w:i/>
-        </w:rPr>
-        <w:t>include contingency table</w:t>
-      </w:r>
-      <w:r>
-        <w:rPr>
-          <w:rFonts w:ascii="Times New Roman" w:eastAsia="Times New Roman" w:hAnsi="Times New Roman" w:cs="Times New Roman"/>
-          <w:i/>
-        </w:rPr>
-        <w:t xml:space="preserve"> f</w:t>
-      </w:r>
-      <w:r>
-        <w:rPr>
-          <w:rFonts w:ascii="Times New Roman" w:eastAsia="Times New Roman" w:hAnsi="Times New Roman" w:cs="Times New Roman"/>
-          <w:i/>
-        </w:rPr>
-        <w:t xml:space="preserve">or comparison of proportions </w:t>
+        <w:t xml:space="preserve"> and required supplementary graph/table </w:t>
+      </w:r>
+      <w:r>
+        <w:rPr>
+          <w:rFonts w:ascii="Times New Roman" w:eastAsia="Times New Roman" w:hAnsi="Times New Roman" w:cs="Times New Roman"/>
+          <w:i/>
+        </w:rPr>
+        <w:t xml:space="preserve">(include histogram for correlation/comparison of means RQs, include contingency table for comparison of proportions </w:t>
       </w:r>
       <w:r>
         <w:rPr>
@@ -1783,41 +1516,18 @@
           <w:highlight w:val="yellow"/>
         </w:rPr>
       </w:pPr>
-      <w:r>
-        <w:rPr>
-          <w:rFonts w:ascii="Times New Roman" w:eastAsia="Times New Roman" w:hAnsi="Times New Roman" w:cs="Times New Roman"/>
-          <w:i/>
-          <w:iCs/>
-          <w:highlight w:val="yellow"/>
-        </w:rPr>
-        <w:t>The list below outlines the chapter/subchapter numbers, names, word count limits, and explanations of what to write in each section.</w:t>
-      </w:r>
-    </w:p>
-    <w:p>
-      <w:pPr>
-        <w:pStyle w:val="ListParagraph"/>
-        <w:ind w:left="1440" w:hanging="720"/>
-        <w:rPr>
-          <w:rFonts w:ascii="Times New Roman" w:eastAsia="Times New Roman" w:hAnsi="Times New Roman" w:cs="Times New Roman"/>
-          <w:i/>
-          <w:iCs/>
-          <w:highlight w:val="yellow"/>
-        </w:rPr>
-      </w:pPr>
-    </w:p>
-    <w:p>
-      <w:pPr>
-        <w:ind w:left="450"/>
-        <w:rPr>
-          <w:rFonts w:ascii="Times New Roman" w:eastAsia="Times New Roman" w:hAnsi="Times New Roman" w:cs="Times New Roman"/>
-        </w:rPr>
-      </w:pPr>
-      <w:r>
-        <w:rPr>
-          <w:rFonts w:ascii="Times New Roman" w:eastAsia="Times New Roman" w:hAnsi="Times New Roman" w:cs="Times New Roman"/>
-        </w:rPr>
-        <w:t xml:space="preserve">1. </w:t>
-      </w:r>
+    </w:p>
+    <w:p>
+      <w:pPr>
+        <w:pStyle w:val="ListParagraph"/>
+        <w:numPr>
+          <w:ilvl w:val="0"/>
+          <w:numId w:val="32"/>
+        </w:numPr>
+        <w:rPr>
+          <w:rFonts w:ascii="Times New Roman" w:eastAsia="Times New Roman" w:hAnsi="Times New Roman" w:cs="Times New Roman"/>
+        </w:rPr>
+      </w:pPr>
       <w:r>
         <w:rPr>
           <w:rFonts w:ascii="Times New Roman" w:eastAsia="Times New Roman" w:hAnsi="Times New Roman" w:cs="Times New Roman"/>
@@ -1828,22 +1538,8 @@
     <w:p>
       <w:pPr>
         <w:pStyle w:val="ListParagraph"/>
-        <w:ind w:left="1440" w:hanging="720"/>
-        <w:rPr>
-          <w:rFonts w:ascii="Times New Roman" w:eastAsia="Times New Roman" w:hAnsi="Times New Roman" w:cs="Times New Roman"/>
-          <w:i/>
-          <w:iCs/>
-          <w:highlight w:val="yellow"/>
-        </w:rPr>
-      </w:pPr>
-    </w:p>
-    <w:p>
-      <w:pPr>
-        <w:ind w:left="1440" w:hanging="720"/>
-        <w:rPr>
-          <w:rFonts w:ascii="Times New Roman" w:eastAsia="Times New Roman" w:hAnsi="Times New Roman" w:cs="Times New Roman"/>
-          <w:i/>
-          <w:iCs/>
+        <w:rPr>
+          <w:rFonts w:ascii="Times New Roman" w:eastAsia="Times New Roman" w:hAnsi="Times New Roman" w:cs="Times New Roman"/>
         </w:rPr>
       </w:pPr>
     </w:p>
@@ -1877,101 +1573,41 @@
     <w:p>
       <w:pPr>
         <w:pStyle w:val="ListParagraph"/>
-        <w:numPr>
-          <w:ilvl w:val="0"/>
-          <w:numId w:val="31"/>
-        </w:numPr>
-        <w:ind w:left="2160"/>
-        <w:rPr>
-          <w:rFonts w:ascii="Times New Roman" w:eastAsia="Times New Roman" w:hAnsi="Times New Roman" w:cs="Times New Roman"/>
-          <w:i/>
-          <w:iCs/>
-          <w:color w:val="000000" w:themeColor="text1"/>
-          <w:highlight w:val="yellow"/>
-        </w:rPr>
-      </w:pPr>
-      <w:r>
-        <w:rPr>
-          <w:rFonts w:ascii="Times New Roman" w:eastAsia="Times New Roman" w:hAnsi="Times New Roman" w:cs="Times New Roman"/>
-          <w:i/>
-          <w:iCs/>
-          <w:color w:val="000000" w:themeColor="text1"/>
-          <w:highlight w:val="yellow"/>
-        </w:rPr>
-        <w:t xml:space="preserve">What is </w:t>
-      </w:r>
-      <w:r>
-        <w:rPr>
-          <w:rFonts w:ascii="Times New Roman" w:eastAsia="Times New Roman" w:hAnsi="Times New Roman" w:cs="Times New Roman"/>
-          <w:i/>
-          <w:iCs/>
-          <w:color w:val="000000" w:themeColor="text1"/>
-          <w:highlight w:val="yellow"/>
-        </w:rPr>
-        <w:t xml:space="preserve">the </w:t>
-      </w:r>
-      <w:r>
-        <w:rPr>
-          <w:rFonts w:ascii="Times New Roman" w:eastAsia="Times New Roman" w:hAnsi="Times New Roman" w:cs="Times New Roman"/>
-          <w:i/>
-          <w:iCs/>
-          <w:color w:val="000000" w:themeColor="text1"/>
-          <w:highlight w:val="yellow"/>
-        </w:rPr>
-        <w:t xml:space="preserve">problem in </w:t>
-      </w:r>
-      <w:r>
-        <w:rPr>
-          <w:rFonts w:ascii="Times New Roman" w:eastAsia="Times New Roman" w:hAnsi="Times New Roman" w:cs="Times New Roman"/>
-          <w:i/>
-          <w:iCs/>
-          <w:color w:val="000000" w:themeColor="text1"/>
-          <w:highlight w:val="yellow"/>
-        </w:rPr>
-        <w:t xml:space="preserve">the </w:t>
-      </w:r>
-      <w:r>
-        <w:rPr>
-          <w:rFonts w:ascii="Times New Roman" w:eastAsia="Times New Roman" w:hAnsi="Times New Roman" w:cs="Times New Roman"/>
-          <w:i/>
-          <w:iCs/>
-          <w:color w:val="000000" w:themeColor="text1"/>
-          <w:highlight w:val="yellow"/>
-        </w:rPr>
-        <w:t>area we want to learn more about (motivation for study).</w:t>
-      </w:r>
-    </w:p>
-    <w:p>
-      <w:pPr>
-        <w:pStyle w:val="ListParagraph"/>
-        <w:numPr>
-          <w:ilvl w:val="0"/>
-          <w:numId w:val="31"/>
-        </w:numPr>
-        <w:ind w:left="2160"/>
-        <w:rPr>
-          <w:rFonts w:ascii="Times New Roman" w:eastAsia="Times New Roman" w:hAnsi="Times New Roman" w:cs="Times New Roman"/>
-          <w:color w:val="000000" w:themeColor="text1"/>
-          <w:highlight w:val="yellow"/>
-        </w:rPr>
-      </w:pPr>
-      <w:r>
-        <w:rPr>
-          <w:rFonts w:ascii="Times New Roman" w:eastAsia="Times New Roman" w:hAnsi="Times New Roman" w:cs="Times New Roman"/>
-          <w:i/>
-          <w:iCs/>
-          <w:color w:val="000000" w:themeColor="text1"/>
-          <w:highlight w:val="yellow"/>
-        </w:rPr>
-        <w:t>Use at least one citation from related literature for top marks.</w:t>
-      </w:r>
-      <w:r>
-        <w:rPr>
-          <w:rFonts w:ascii="Times New Roman" w:eastAsia="Times New Roman" w:hAnsi="Times New Roman" w:cs="Times New Roman"/>
-          <w:color w:val="000000" w:themeColor="text1"/>
-        </w:rPr>
-        <w:t xml:space="preserve"> </w:t>
-      </w:r>
+        <w:ind w:left="1440"/>
+        <w:rPr>
+          <w:rFonts w:ascii="Times New Roman" w:eastAsia="Times New Roman" w:hAnsi="Times New Roman" w:cs="Times New Roman"/>
+          <w:b/>
+          <w:bCs/>
+        </w:rPr>
+      </w:pPr>
+    </w:p>
+    <w:p>
+      <w:pPr>
+        <w:pStyle w:val="ListParagraph"/>
+        <w:ind w:left="1440"/>
+        <w:rPr>
+          <w:rFonts w:ascii="Times New Roman" w:eastAsia="Times New Roman" w:hAnsi="Times New Roman" w:cs="Times New Roman"/>
+          <w:sz w:val="22"/>
+          <w:szCs w:val="22"/>
+        </w:rPr>
+      </w:pPr>
+      <w:r>
+        <w:rPr>
+          <w:rFonts w:ascii="Times New Roman" w:eastAsia="Times New Roman" w:hAnsi="Times New Roman" w:cs="Times New Roman"/>
+          <w:sz w:val="22"/>
+          <w:szCs w:val="22"/>
+        </w:rPr>
+        <w:t>The size and impact of COVID-19 infection outbreaks depend on various factors that affect the spread of the virus. Therefore, it is necessary for health officials to develop strategies and allocate resources effectively for public health purposes. The speed at which cases increase due to cluster vs. isolated (non-cluster) infection events has an important influence on the number of people affected by an outbreak. Therefore, understanding the size and severity of collective infection events is important. This research will use the Case.csv dataset to evaluate whether the confirmed case count associated with a collective infection event is greater than that associated with a solitary infection event. This research will provide insight to assist health officials make decisions to implement effective interventions.</w:t>
+      </w:r>
+    </w:p>
+    <w:p>
+      <w:pPr>
+        <w:pStyle w:val="ListParagraph"/>
+        <w:ind w:left="1440"/>
+        <w:rPr>
+          <w:rFonts w:ascii="Times New Roman" w:eastAsia="Times New Roman" w:hAnsi="Times New Roman" w:cs="Times New Roman"/>
+        </w:rPr>
+      </w:pPr>
     </w:p>
     <w:p>
       <w:pPr>
@@ -2002,6 +1638,66 @@
     <w:p>
       <w:pPr>
         <w:pStyle w:val="ListParagraph"/>
+        <w:ind w:left="1440"/>
+        <w:rPr>
+          <w:rFonts w:ascii="Times New Roman" w:eastAsia="Times New Roman" w:hAnsi="Times New Roman" w:cs="Times New Roman"/>
+          <w:b/>
+        </w:rPr>
+      </w:pPr>
+    </w:p>
+    <w:p>
+      <w:pPr>
+        <w:pStyle w:val="ListParagraph"/>
+        <w:ind w:left="1440"/>
+        <w:rPr>
+          <w:rFonts w:ascii="Times New Roman" w:eastAsia="Times New Roman" w:hAnsi="Times New Roman" w:cs="Times New Roman"/>
+          <w:bCs/>
+          <w:sz w:val="22"/>
+          <w:szCs w:val="22"/>
+        </w:rPr>
+      </w:pPr>
+      <w:r>
+        <w:rPr>
+          <w:rFonts w:ascii="Times New Roman" w:eastAsia="Times New Roman" w:hAnsi="Times New Roman" w:cs="Times New Roman"/>
+          <w:bCs/>
+          <w:sz w:val="22"/>
+          <w:szCs w:val="22"/>
+        </w:rPr>
+        <w:t xml:space="preserve">Data is available in the form of a CSV file called “Case.csv,” and it provides detail on COVID-19 outbreaks occurring in various locations throughout South Korea. Each case-cluster represents an infection event, and includes variables related to location, groupings (group=TRUE or FALSE) of cases, types of infections and the </w:t>
+      </w:r>
+      <w:r>
+        <w:rPr>
+          <w:rFonts w:ascii="Times New Roman" w:eastAsia="Times New Roman" w:hAnsi="Times New Roman" w:cs="Times New Roman"/>
+          <w:bCs/>
+          <w:sz w:val="22"/>
+          <w:szCs w:val="22"/>
+        </w:rPr>
+        <w:t>number</w:t>
+      </w:r>
+      <w:r>
+        <w:rPr>
+          <w:rFonts w:ascii="Times New Roman" w:eastAsia="Times New Roman" w:hAnsi="Times New Roman" w:cs="Times New Roman"/>
+          <w:bCs/>
+          <w:sz w:val="22"/>
+          <w:szCs w:val="22"/>
+        </w:rPr>
+        <w:t xml:space="preserve"> of confirmed infections per cluster. Missing geographic coordinate data is present in this data set as well. Due to being a numeric variable confirmed (cluster size) this data is appropriate for comparing mean cluster sizes between the groups.</w:t>
+      </w:r>
+    </w:p>
+    <w:p>
+      <w:pPr>
+        <w:pStyle w:val="ListParagraph"/>
+        <w:ind w:left="1440"/>
+        <w:rPr>
+          <w:rFonts w:ascii="Times New Roman" w:eastAsia="Times New Roman" w:hAnsi="Times New Roman" w:cs="Times New Roman"/>
+          <w:sz w:val="22"/>
+          <w:szCs w:val="22"/>
+        </w:rPr>
+      </w:pPr>
+    </w:p>
+    <w:p>
+      <w:pPr>
+        <w:pStyle w:val="ListParagraph"/>
         <w:numPr>
           <w:ilvl w:val="1"/>
           <w:numId w:val="32"/>
@@ -2009,27 +1705,33 @@
         <w:ind w:hanging="720"/>
         <w:rPr>
           <w:rFonts w:ascii="Times New Roman" w:eastAsia="Times New Roman" w:hAnsi="Times New Roman" w:cs="Times New Roman"/>
+        </w:rPr>
+      </w:pPr>
+      <w:r>
+        <w:rPr>
+          <w:rFonts w:ascii="Times New Roman" w:eastAsia="Times New Roman" w:hAnsi="Times New Roman" w:cs="Times New Roman"/>
+        </w:rPr>
+        <w:t>R</w:t>
+      </w:r>
+      <w:r>
+        <w:rPr>
+          <w:rFonts w:ascii="Times New Roman" w:eastAsia="Times New Roman" w:hAnsi="Times New Roman" w:cs="Times New Roman"/>
+        </w:rPr>
+        <w:t>esearch question</w:t>
+      </w:r>
+      <w:r>
+        <w:rPr>
+          <w:rFonts w:ascii="Times New Roman" w:eastAsia="Times New Roman" w:hAnsi="Times New Roman" w:cs="Times New Roman"/>
+        </w:rPr>
+        <w:t xml:space="preserve"> </w:t>
+      </w:r>
+      <w:r>
+        <w:rPr>
+          <w:rFonts w:ascii="Times New Roman" w:eastAsia="Times New Roman" w:hAnsi="Times New Roman" w:cs="Times New Roman"/>
           <w:b/>
           <w:bCs/>
         </w:rPr>
-      </w:pPr>
-      <w:r>
-        <w:rPr>
-          <w:rFonts w:ascii="Times New Roman" w:eastAsia="Times New Roman" w:hAnsi="Times New Roman" w:cs="Times New Roman"/>
-        </w:rPr>
-        <w:t>R</w:t>
-      </w:r>
-      <w:r>
-        <w:rPr>
-          <w:rFonts w:ascii="Times New Roman" w:eastAsia="Times New Roman" w:hAnsi="Times New Roman" w:cs="Times New Roman"/>
-        </w:rPr>
-        <w:t>esearch question</w:t>
-      </w:r>
-      <w:r>
-        <w:rPr>
-          <w:rFonts w:ascii="Times New Roman" w:eastAsia="Times New Roman" w:hAnsi="Times New Roman" w:cs="Times New Roman"/>
-        </w:rPr>
-        <w:t xml:space="preserve"> </w:t>
+        <w:t>(50 words)</w:t>
       </w:r>
       <w:r>
         <w:rPr>
@@ -2037,41 +1739,47 @@
           <w:b/>
           <w:bCs/>
         </w:rPr>
-        <w:t>(50 words)</w:t>
-      </w:r>
-      <w:r>
+        <w:t xml:space="preserve">. </w:t>
+      </w:r>
+    </w:p>
+    <w:p>
+      <w:pPr>
+        <w:pStyle w:val="ListParagraph"/>
+        <w:ind w:left="1440"/>
         <w:rPr>
           <w:rFonts w:ascii="Times New Roman" w:eastAsia="Times New Roman" w:hAnsi="Times New Roman" w:cs="Times New Roman"/>
           <w:b/>
           <w:bCs/>
         </w:rPr>
-        <w:t xml:space="preserve">. </w:t>
-      </w:r>
-      <w:r>
-        <w:rPr>
-          <w:rFonts w:ascii="Times New Roman" w:eastAsia="Times New Roman" w:hAnsi="Times New Roman" w:cs="Times New Roman"/>
-          <w:i/>
-          <w:iCs/>
-          <w:highlight w:val="yellow"/>
-        </w:rPr>
-        <w:t>State your RQ</w:t>
-      </w:r>
-      <w:r>
-        <w:rPr>
-          <w:rFonts w:ascii="Times New Roman" w:eastAsia="Times New Roman" w:hAnsi="Times New Roman" w:cs="Times New Roman"/>
-          <w:i/>
-          <w:iCs/>
-        </w:rPr>
-        <w:t xml:space="preserve"> </w:t>
-      </w:r>
-      <w:r>
-        <w:rPr>
-          <w:rFonts w:ascii="Times New Roman" w:eastAsia="Times New Roman" w:hAnsi="Times New Roman" w:cs="Times New Roman"/>
-          <w:b/>
-          <w:bCs/>
-        </w:rPr>
-        <w:t>(50 words)</w:t>
-      </w:r>
+      </w:pPr>
+    </w:p>
+    <w:p>
+      <w:pPr>
+        <w:pStyle w:val="ListParagraph"/>
+        <w:ind w:left="1440"/>
+        <w:rPr>
+          <w:rFonts w:ascii="Times New Roman" w:eastAsia="Times New Roman" w:hAnsi="Times New Roman" w:cs="Times New Roman"/>
+          <w:sz w:val="22"/>
+          <w:szCs w:val="22"/>
+        </w:rPr>
+      </w:pPr>
+      <w:r>
+        <w:rPr>
+          <w:rFonts w:ascii="Times New Roman" w:eastAsia="Times New Roman" w:hAnsi="Times New Roman" w:cs="Times New Roman"/>
+          <w:sz w:val="22"/>
+          <w:szCs w:val="22"/>
+        </w:rPr>
+        <w:t>This study examines whether the type of infection event influences outbreak severity. Specifically, the research question asks: “Is there a significant difference in the mean number of confirmed COVID-19 cases between collective infection clusters (group = TRUE) and individual or isolated infection events (group = FALSE)?”</w:t>
+      </w:r>
+    </w:p>
+    <w:p>
+      <w:pPr>
+        <w:pStyle w:val="ListParagraph"/>
+        <w:ind w:left="1440"/>
+        <w:rPr>
+          <w:rFonts w:ascii="Times New Roman" w:eastAsia="Times New Roman" w:hAnsi="Times New Roman" w:cs="Times New Roman"/>
+        </w:rPr>
+      </w:pPr>
     </w:p>
     <w:p>
       <w:pPr>
@@ -2098,6 +1806,66 @@
           <w:bCs/>
         </w:rPr>
         <w:t>(100 words)</w:t>
+      </w:r>
+    </w:p>
+    <w:p>
+      <w:pPr>
+        <w:pStyle w:val="ListParagraph"/>
+        <w:ind w:left="1440"/>
+        <w:rPr>
+          <w:rFonts w:ascii="Times New Roman" w:eastAsia="Times New Roman" w:hAnsi="Times New Roman" w:cs="Times New Roman"/>
+          <w:b/>
+          <w:bCs/>
+        </w:rPr>
+      </w:pPr>
+    </w:p>
+    <w:p>
+      <w:pPr>
+        <w:pStyle w:val="ListParagraph"/>
+        <w:ind w:left="1440"/>
+        <w:rPr>
+          <w:rFonts w:ascii="Times New Roman" w:eastAsia="Times New Roman" w:hAnsi="Times New Roman" w:cs="Times New Roman"/>
+          <w:sz w:val="22"/>
+          <w:szCs w:val="22"/>
+        </w:rPr>
+      </w:pPr>
+      <w:r>
+        <w:rPr>
+          <w:rFonts w:ascii="Times New Roman" w:eastAsia="Times New Roman" w:hAnsi="Times New Roman" w:cs="Times New Roman"/>
+          <w:sz w:val="22"/>
+          <w:szCs w:val="22"/>
+        </w:rPr>
+        <w:t>Null Hypothesis (H₀): There is no difference in the mean number of confirmed cases between collective infection events (group = TRUE) and isolated events (group = FALSE). Any observed difference is due to chance.</w:t>
+      </w:r>
+    </w:p>
+    <w:p>
+      <w:pPr>
+        <w:pStyle w:val="ListParagraph"/>
+        <w:ind w:left="1440"/>
+        <w:rPr>
+          <w:rFonts w:ascii="Times New Roman" w:eastAsia="Times New Roman" w:hAnsi="Times New Roman" w:cs="Times New Roman"/>
+          <w:sz w:val="22"/>
+          <w:szCs w:val="22"/>
+        </w:rPr>
+      </w:pPr>
+    </w:p>
+    <w:p>
+      <w:pPr>
+        <w:pStyle w:val="ListParagraph"/>
+        <w:ind w:left="1440"/>
+        <w:rPr>
+          <w:rFonts w:ascii="Times New Roman" w:eastAsia="Times New Roman" w:hAnsi="Times New Roman" w:cs="Times New Roman"/>
+          <w:sz w:val="22"/>
+          <w:szCs w:val="22"/>
+        </w:rPr>
+      </w:pPr>
+      <w:r>
+        <w:rPr>
+          <w:rFonts w:ascii="Times New Roman" w:eastAsia="Times New Roman" w:hAnsi="Times New Roman" w:cs="Times New Roman"/>
+          <w:sz w:val="22"/>
+          <w:szCs w:val="22"/>
+        </w:rPr>
+        <w:t>Alternative Hypothesis (H₁): There is a significant difference in the mean number of confirmed cases between collective infection events and isolated infection events. Collective outbreaks may involve larger groups, whereas isolated infections may remain smaller, suggesting possible variation in mean case counts.</w:t>
       </w:r>
     </w:p>
     <w:p>
@@ -2301,6 +2069,7 @@
         <w:rPr>
           <w:rFonts w:ascii="Times New Roman" w:eastAsia="Times New Roman" w:hAnsi="Times New Roman" w:cs="Times New Roman"/>
         </w:rPr>
+        <w:lastRenderedPageBreak/>
         <w:t>Why RQ is of interest (research gap and future directions according to the literature)</w:t>
       </w:r>
       <w:r>
@@ -3078,7 +2847,6 @@
         <w:rPr>
           <w:rFonts w:ascii="Times New Roman" w:eastAsia="Times New Roman" w:hAnsi="Times New Roman" w:cs="Times New Roman"/>
         </w:rPr>
-        <w:lastRenderedPageBreak/>
         <w:t>Statistical test used to test the hypotheses and output</w:t>
       </w:r>
       <w:r>
@@ -3671,6 +3439,7 @@
           <w:iCs/>
           <w:highlight w:val="yellow"/>
         </w:rPr>
+        <w:lastRenderedPageBreak/>
         <w:t>Commit Message:</w:t>
       </w:r>
       <w:r>
@@ -9126,6 +8895,22 @@
       <w:shd w:val="clear" w:color="auto" w:fill="E1DFDD"/>
     </w:rPr>
   </w:style>
+  <w:style w:type="table" w:styleId="TableGrid">
+    <w:name w:val="Table Grid"/>
+    <w:basedOn w:val="TableNormal"/>
+    <w:uiPriority w:val="39"/>
+    <w:rsid w:val="00E844F5"/>
+    <w:tblPr>
+      <w:tblBorders>
+        <w:top w:val="single" w:sz="4" w:space="0" w:color="auto"/>
+        <w:left w:val="single" w:sz="4" w:space="0" w:color="auto"/>
+        <w:bottom w:val="single" w:sz="4" w:space="0" w:color="auto"/>
+        <w:right w:val="single" w:sz="4" w:space="0" w:color="auto"/>
+        <w:insideH w:val="single" w:sz="4" w:space="0" w:color="auto"/>
+        <w:insideV w:val="single" w:sz="4" w:space="0" w:color="auto"/>
+      </w:tblBorders>
+    </w:tblPr>
+  </w:style>
 </w:styles>
 </file>
 

</xml_diff>

<commit_message>
3.2 useful information update
</commit_message>
<xml_diff>
--- a/report/final_report.docx
+++ b/report/final_report.docx
@@ -1559,15 +1559,7 @@
         <w:rPr>
           <w:rFonts w:ascii="Times New Roman" w:eastAsia="Times New Roman" w:hAnsi="Times New Roman" w:cs="Times New Roman"/>
         </w:rPr>
-        <w:t xml:space="preserve">Problem statement and research motivation </w:t>
-      </w:r>
-      <w:r>
-        <w:rPr>
-          <w:rFonts w:ascii="Times New Roman" w:eastAsia="Times New Roman" w:hAnsi="Times New Roman" w:cs="Times New Roman"/>
-          <w:b/>
-          <w:bCs/>
-        </w:rPr>
-        <w:t>(100 words)</w:t>
+        <w:t>Problem statement and research motivation</w:t>
       </w:r>
     </w:p>
     <w:p>
@@ -1625,14 +1617,7 @@
         <w:rPr>
           <w:rFonts w:ascii="Times New Roman" w:eastAsia="Times New Roman" w:hAnsi="Times New Roman" w:cs="Times New Roman"/>
         </w:rPr>
-        <w:t xml:space="preserve">The data set </w:t>
-      </w:r>
-      <w:r>
-        <w:rPr>
-          <w:rFonts w:ascii="Times New Roman" w:eastAsia="Times New Roman" w:hAnsi="Times New Roman" w:cs="Times New Roman"/>
-          <w:b/>
-        </w:rPr>
-        <w:t>(75 words)</w:t>
+        <w:t>The data set</w:t>
       </w:r>
     </w:p>
     <w:p>
@@ -1719,28 +1704,6 @@
         </w:rPr>
         <w:t>esearch question</w:t>
       </w:r>
-      <w:r>
-        <w:rPr>
-          <w:rFonts w:ascii="Times New Roman" w:eastAsia="Times New Roman" w:hAnsi="Times New Roman" w:cs="Times New Roman"/>
-        </w:rPr>
-        <w:t xml:space="preserve"> </w:t>
-      </w:r>
-      <w:r>
-        <w:rPr>
-          <w:rFonts w:ascii="Times New Roman" w:eastAsia="Times New Roman" w:hAnsi="Times New Roman" w:cs="Times New Roman"/>
-          <w:b/>
-          <w:bCs/>
-        </w:rPr>
-        <w:t>(50 words)</w:t>
-      </w:r>
-      <w:r>
-        <w:rPr>
-          <w:rFonts w:ascii="Times New Roman" w:eastAsia="Times New Roman" w:hAnsi="Times New Roman" w:cs="Times New Roman"/>
-          <w:b/>
-          <w:bCs/>
-        </w:rPr>
-        <w:t xml:space="preserve">. </w:t>
-      </w:r>
     </w:p>
     <w:p>
       <w:pPr>
@@ -1797,15 +1760,7 @@
         <w:rPr>
           <w:rFonts w:ascii="Times New Roman" w:eastAsia="Times New Roman" w:hAnsi="Times New Roman" w:cs="Times New Roman"/>
         </w:rPr>
-        <w:t xml:space="preserve">Null hypothesis and alternative hypothesis (H0/H1) </w:t>
-      </w:r>
-      <w:r>
-        <w:rPr>
-          <w:rFonts w:ascii="Times New Roman" w:eastAsia="Times New Roman" w:hAnsi="Times New Roman" w:cs="Times New Roman"/>
-          <w:b/>
-          <w:bCs/>
-        </w:rPr>
-        <w:t>(100 words)</w:t>
+        <w:t>Null hypothesis and alternative hypothesis (H0/H1)</w:t>
       </w:r>
     </w:p>
     <w:p>
@@ -2734,82 +2689,145 @@
         </w:rPr>
         <w:t>Useful information for the data understanding</w:t>
       </w:r>
-      <w:r>
-        <w:rPr>
-          <w:rFonts w:ascii="Times New Roman" w:eastAsia="Times New Roman" w:hAnsi="Times New Roman" w:cs="Times New Roman"/>
-        </w:rPr>
-        <w:t xml:space="preserve"> (</w:t>
-      </w:r>
-      <w:r>
-        <w:rPr>
-          <w:rFonts w:ascii="Times New Roman" w:eastAsia="Times New Roman" w:hAnsi="Times New Roman" w:cs="Times New Roman"/>
-          <w:b/>
-          <w:bCs/>
-        </w:rPr>
-        <w:t>50 words)</w:t>
-      </w:r>
-      <w:r>
-        <w:rPr>
-          <w:rFonts w:ascii="Times New Roman" w:eastAsia="Times New Roman" w:hAnsi="Times New Roman" w:cs="Times New Roman"/>
+    </w:p>
+    <w:p>
+      <w:pPr>
+        <w:pStyle w:val="ListParagraph"/>
+        <w:ind w:left="1440"/>
+        <w:rPr>
+          <w:rFonts w:ascii="Times New Roman" w:eastAsia="Times New Roman" w:hAnsi="Times New Roman" w:cs="Times New Roman"/>
+          <w:i/>
+          <w:iCs/>
+        </w:rPr>
+      </w:pPr>
+    </w:p>
+    <w:p>
+      <w:pPr>
+        <w:pStyle w:val="ListParagraph"/>
+        <w:ind w:left="1440"/>
+        <w:rPr>
+          <w:rFonts w:ascii="Times New Roman" w:eastAsia="Times New Roman" w:hAnsi="Times New Roman" w:cs="Times New Roman"/>
+          <w:i/>
+          <w:iCs/>
+        </w:rPr>
+      </w:pPr>
+      <w:r>
+        <w:rPr>
+          <w:rFonts w:ascii="Times New Roman" w:eastAsia="Times New Roman" w:hAnsi="Times New Roman" w:cs="Times New Roman"/>
+          <w:noProof/>
+        </w:rPr>
+        <w:drawing>
+          <wp:inline distT="0" distB="0" distL="0" distR="0" wp14:anchorId="365D1DDA" wp14:editId="2D4F14DB">
+            <wp:extent cx="4306824" cy="2768468"/>
+            <wp:effectExtent l="0" t="0" r="0" b="635"/>
+            <wp:docPr id="1110162457" name="Picture 4" descr="A graph of a number of blue squares&#10;&#10;AI-generated content may be incorrect."/>
+            <wp:cNvGraphicFramePr>
+              <a:graphicFrameLocks xmlns:a="http://schemas.openxmlformats.org/drawingml/2006/main" noChangeAspect="1"/>
+            </wp:cNvGraphicFramePr>
+            <a:graphic xmlns:a="http://schemas.openxmlformats.org/drawingml/2006/main">
+              <a:graphicData uri="http://schemas.openxmlformats.org/drawingml/2006/picture">
+                <pic:pic xmlns:pic="http://schemas.openxmlformats.org/drawingml/2006/picture">
+                  <pic:nvPicPr>
+                    <pic:cNvPr id="1110162457" name="Picture 4" descr="A graph of a number of blue squares&#10;&#10;AI-generated content may be incorrect."/>
+                    <pic:cNvPicPr/>
+                  </pic:nvPicPr>
+                  <pic:blipFill>
+                    <a:blip r:embed="rId8" cstate="print">
+                      <a:extLst>
+                        <a:ext uri="{28A0092B-C50C-407E-A947-70E740481C1C}">
+                          <a14:useLocalDpi xmlns:a14="http://schemas.microsoft.com/office/drawing/2010/main" val="0"/>
+                        </a:ext>
+                      </a:extLst>
+                    </a:blip>
+                    <a:stretch>
+                      <a:fillRect/>
+                    </a:stretch>
+                  </pic:blipFill>
+                  <pic:spPr>
+                    <a:xfrm>
+                      <a:off x="0" y="0"/>
+                      <a:ext cx="4342393" cy="2791332"/>
+                    </a:xfrm>
+                    <a:prstGeom prst="rect">
+                      <a:avLst/>
+                    </a:prstGeom>
+                  </pic:spPr>
+                </pic:pic>
+              </a:graphicData>
+            </a:graphic>
+          </wp:inline>
+        </w:drawing>
+      </w:r>
+    </w:p>
+    <w:p>
+      <w:pPr>
+        <w:ind w:left="1440"/>
+        <w:rPr>
+          <w:rFonts w:ascii="Times New Roman" w:eastAsia="Times New Roman" w:hAnsi="Times New Roman" w:cs="Times New Roman"/>
+        </w:rPr>
+      </w:pPr>
+    </w:p>
+    <w:p>
+      <w:pPr>
+        <w:ind w:left="1440"/>
+        <w:rPr>
+          <w:rFonts w:ascii="Times New Roman" w:eastAsia="Times New Roman" w:hAnsi="Times New Roman" w:cs="Times New Roman"/>
+          <w:sz w:val="22"/>
+          <w:szCs w:val="22"/>
+        </w:rPr>
+      </w:pPr>
+      <w:r>
+        <w:rPr>
+          <w:rFonts w:ascii="Times New Roman" w:eastAsia="Times New Roman" w:hAnsi="Times New Roman" w:cs="Times New Roman"/>
+          <w:sz w:val="22"/>
+          <w:szCs w:val="22"/>
+        </w:rPr>
+        <w:t>Infection type has been shown to be influential in how outbreaks develop, as most of the outbreaks are small. In addition, a few large events drive much of the variation. Statistical comparison of group differences will therefore be supported by the findings from these visual comparisons.</w:t>
+      </w:r>
+    </w:p>
+    <w:p>
+      <w:pPr>
+        <w:ind w:left="1440"/>
+        <w:rPr>
+          <w:rFonts w:ascii="Times New Roman" w:eastAsia="Times New Roman" w:hAnsi="Times New Roman" w:cs="Times New Roman"/>
+          <w:sz w:val="22"/>
+          <w:szCs w:val="22"/>
+        </w:rPr>
+      </w:pPr>
+    </w:p>
+    <w:p>
+      <w:pPr>
+        <w:ind w:left="1440"/>
+        <w:rPr>
+          <w:rFonts w:ascii="Times New Roman" w:eastAsia="Times New Roman" w:hAnsi="Times New Roman" w:cs="Times New Roman"/>
+          <w:sz w:val="22"/>
+          <w:szCs w:val="22"/>
+        </w:rPr>
+      </w:pPr>
+      <w:r>
+        <w:rPr>
+          <w:rFonts w:ascii="Times New Roman" w:eastAsia="Times New Roman" w:hAnsi="Times New Roman" w:cs="Times New Roman"/>
+          <w:sz w:val="22"/>
+          <w:szCs w:val="22"/>
+        </w:rPr>
+        <w:t>Isolated infections (individuals) had lower median values and less dispersion than those which were part of a group or cluster, suggesting that group infections could result in larger clusters and possibly larger outbreak sizes.</w:t>
+      </w:r>
+      <w:r>
+        <w:rPr>
+          <w:rFonts w:ascii="Times New Roman" w:eastAsia="Times New Roman" w:hAnsi="Times New Roman" w:cs="Times New Roman"/>
+          <w:sz w:val="22"/>
+          <w:szCs w:val="22"/>
         </w:rPr>
         <w:t xml:space="preserve"> </w:t>
       </w:r>
     </w:p>
     <w:p>
       <w:pPr>
-        <w:pStyle w:val="ListParagraph"/>
-        <w:numPr>
-          <w:ilvl w:val="0"/>
-          <w:numId w:val="21"/>
-        </w:numPr>
-        <w:ind w:left="1800"/>
-        <w:rPr>
-          <w:rFonts w:ascii="Times New Roman" w:eastAsia="Times New Roman" w:hAnsi="Times New Roman" w:cs="Times New Roman"/>
-          <w:i/>
-          <w:iCs/>
-          <w:highlight w:val="yellow"/>
-        </w:rPr>
-      </w:pPr>
-      <w:r>
-        <w:rPr>
-          <w:rFonts w:ascii="Times New Roman" w:eastAsia="Times New Roman" w:hAnsi="Times New Roman" w:cs="Times New Roman"/>
-          <w:i/>
-          <w:iCs/>
-          <w:highlight w:val="yellow"/>
-        </w:rPr>
-        <w:t>S</w:t>
-      </w:r>
-      <w:r>
-        <w:rPr>
-          <w:rFonts w:ascii="Times New Roman" w:eastAsia="Times New Roman" w:hAnsi="Times New Roman" w:cs="Times New Roman"/>
-          <w:i/>
-          <w:iCs/>
-          <w:highlight w:val="yellow"/>
-        </w:rPr>
-        <w:t>ummarise key observations from the plot.</w:t>
-      </w:r>
-    </w:p>
-    <w:p>
-      <w:pPr>
-        <w:pStyle w:val="ListParagraph"/>
-        <w:rPr>
-          <w:rFonts w:ascii="Times New Roman" w:eastAsia="Times New Roman" w:hAnsi="Times New Roman" w:cs="Times New Roman"/>
-        </w:rPr>
-      </w:pPr>
-    </w:p>
-    <w:p>
-      <w:pPr>
         <w:ind w:left="1440"/>
         <w:rPr>
           <w:rFonts w:ascii="Times New Roman" w:eastAsia="Times New Roman" w:hAnsi="Times New Roman" w:cs="Times New Roman"/>
         </w:rPr>
       </w:pPr>
-      <w:r>
-        <w:rPr>
-          <w:rFonts w:ascii="Times New Roman" w:eastAsia="Times New Roman" w:hAnsi="Times New Roman" w:cs="Times New Roman"/>
-        </w:rPr>
-        <w:t xml:space="preserve"> </w:t>
-      </w:r>
     </w:p>
     <w:p>
       <w:pPr>
@@ -2826,6 +2844,7 @@
         <w:rPr>
           <w:rFonts w:ascii="Times New Roman" w:eastAsia="Times New Roman" w:hAnsi="Times New Roman" w:cs="Times New Roman"/>
         </w:rPr>
+        <w:lastRenderedPageBreak/>
         <w:t>Analysis</w:t>
       </w:r>
     </w:p>
@@ -3439,7 +3458,6 @@
           <w:iCs/>
           <w:highlight w:val="yellow"/>
         </w:rPr>
-        <w:lastRenderedPageBreak/>
         <w:t>Commit Message:</w:t>
       </w:r>
       <w:r>
@@ -4146,8 +4164,8 @@
       </w:pPr>
     </w:p>
     <w:sectPr>
-      <w:footerReference w:type="even" r:id="rId8"/>
-      <w:footerReference w:type="default" r:id="rId9"/>
+      <w:footerReference w:type="even" r:id="rId9"/>
+      <w:footerReference w:type="default" r:id="rId10"/>
       <w:pgSz w:w="11906" w:h="16838"/>
       <w:pgMar w:top="1440" w:right="1440" w:bottom="1440" w:left="1440" w:header="708" w:footer="708" w:gutter="0"/>
       <w:cols w:space="708"/>

</xml_diff>

<commit_message>
update section 2 and 3.1
</commit_message>
<xml_diff>
--- a/report/final_report.docx
+++ b/report/final_report.docx
@@ -1866,6 +1866,14 @@
     <w:p>
       <w:pPr>
         <w:pStyle w:val="ListParagraph"/>
+        <w:rPr>
+          <w:rFonts w:ascii="Times New Roman" w:eastAsia="Times New Roman" w:hAnsi="Times New Roman" w:cs="Times New Roman"/>
+        </w:rPr>
+      </w:pPr>
+    </w:p>
+    <w:p>
+      <w:pPr>
+        <w:pStyle w:val="ListParagraph"/>
         <w:numPr>
           <w:ilvl w:val="1"/>
           <w:numId w:val="32"/>
@@ -1881,128 +1889,391 @@
         <w:rPr>
           <w:rFonts w:ascii="Times New Roman" w:eastAsia="Times New Roman" w:hAnsi="Times New Roman" w:cs="Times New Roman"/>
         </w:rPr>
-        <w:t>Research papers (at least 3 relevant to your topic / DS)</w:t>
-      </w:r>
-      <w:r>
-        <w:rPr>
-          <w:rFonts w:ascii="Times New Roman" w:eastAsia="Times New Roman" w:hAnsi="Times New Roman" w:cs="Times New Roman"/>
-        </w:rPr>
-        <w:t xml:space="preserve"> </w:t>
-      </w:r>
-      <w:r>
+        <w:t>Research papers</w:t>
+      </w:r>
+    </w:p>
+    <w:p>
+      <w:pPr>
+        <w:pStyle w:val="ListParagraph"/>
+        <w:ind w:left="2160" w:hanging="720"/>
+        <w:rPr>
+          <w:rFonts w:ascii="Times New Roman" w:eastAsia="Times New Roman" w:hAnsi="Times New Roman" w:cs="Times New Roman"/>
+          <w:i/>
+        </w:rPr>
+      </w:pPr>
+    </w:p>
+    <w:p>
+      <w:pPr>
+        <w:pStyle w:val="ListParagraph"/>
+        <w:ind w:left="2160" w:hanging="720"/>
         <w:rPr>
           <w:rFonts w:ascii="Times New Roman" w:eastAsia="Times New Roman" w:hAnsi="Times New Roman" w:cs="Times New Roman"/>
           <w:b/>
           <w:bCs/>
-        </w:rPr>
-        <w:t>(200 words)</w:t>
-      </w:r>
-    </w:p>
-    <w:p>
-      <w:pPr>
-        <w:pStyle w:val="ListParagraph"/>
-        <w:numPr>
-          <w:ilvl w:val="0"/>
-          <w:numId w:val="25"/>
-        </w:numPr>
-        <w:rPr>
-          <w:rFonts w:ascii="Times New Roman" w:eastAsia="Times New Roman" w:hAnsi="Times New Roman" w:cs="Times New Roman"/>
-        </w:rPr>
-      </w:pPr>
-      <w:r>
-        <w:rPr>
-          <w:rFonts w:ascii="Times New Roman" w:eastAsia="Times New Roman" w:hAnsi="Times New Roman" w:cs="Times New Roman"/>
-          <w:i/>
-          <w:highlight w:val="yellow"/>
-        </w:rPr>
-        <w:t>Was the data set used for some research papers?</w:t>
-      </w:r>
-      <w:r>
-        <w:rPr>
-          <w:rFonts w:ascii="Times New Roman" w:eastAsia="Times New Roman" w:hAnsi="Times New Roman" w:cs="Times New Roman"/>
-          <w:highlight w:val="yellow"/>
+          <w:iCs/>
+          <w:sz w:val="22"/>
+          <w:szCs w:val="22"/>
+        </w:rPr>
+      </w:pPr>
+      <w:r>
+        <w:rPr>
+          <w:rFonts w:ascii="Times New Roman" w:eastAsia="Times New Roman" w:hAnsi="Times New Roman" w:cs="Times New Roman"/>
+          <w:b/>
+          <w:bCs/>
+          <w:iCs/>
+          <w:sz w:val="22"/>
+          <w:szCs w:val="22"/>
+        </w:rPr>
+        <w:t>Paper 1 Summary (COVID-19 Superspreading Events)</w:t>
+      </w:r>
+    </w:p>
+    <w:p>
+      <w:pPr>
+        <w:pStyle w:val="ListParagraph"/>
+        <w:ind w:left="2160" w:hanging="720"/>
+        <w:rPr>
+          <w:rFonts w:ascii="Times New Roman" w:eastAsia="Times New Roman" w:hAnsi="Times New Roman" w:cs="Times New Roman"/>
+          <w:iCs/>
+          <w:sz w:val="22"/>
+          <w:szCs w:val="22"/>
+        </w:rPr>
+      </w:pPr>
+    </w:p>
+    <w:p>
+      <w:pPr>
+        <w:pStyle w:val="ListParagraph"/>
+        <w:ind w:left="1418" w:firstLine="22"/>
+        <w:rPr>
+          <w:rFonts w:ascii="Times New Roman" w:eastAsia="Times New Roman" w:hAnsi="Times New Roman" w:cs="Times New Roman"/>
+          <w:iCs/>
+          <w:sz w:val="22"/>
+          <w:szCs w:val="22"/>
+        </w:rPr>
+      </w:pPr>
+      <w:r>
+        <w:rPr>
+          <w:rFonts w:ascii="Times New Roman" w:eastAsia="Times New Roman" w:hAnsi="Times New Roman" w:cs="Times New Roman"/>
+          <w:iCs/>
+          <w:sz w:val="22"/>
+          <w:szCs w:val="22"/>
+        </w:rPr>
+        <w:lastRenderedPageBreak/>
+        <w:t>Endo et al. (2020)</w:t>
+      </w:r>
+      <w:r>
+        <w:rPr>
+          <w:rFonts w:ascii="Times New Roman" w:eastAsia="Times New Roman" w:hAnsi="Times New Roman" w:cs="Times New Roman"/>
+          <w:iCs/>
+          <w:sz w:val="22"/>
+          <w:szCs w:val="22"/>
         </w:rPr>
         <w:t xml:space="preserve"> </w:t>
       </w:r>
       <w:r>
         <w:rPr>
           <w:rFonts w:ascii="Times New Roman" w:eastAsia="Times New Roman" w:hAnsi="Times New Roman" w:cs="Times New Roman"/>
-          <w:i/>
-          <w:iCs/>
-          <w:highlight w:val="yellow"/>
-        </w:rPr>
-        <w:t>Summarise and</w:t>
-      </w:r>
-      <w:r>
-        <w:rPr>
-          <w:rFonts w:ascii="Times New Roman" w:eastAsia="Times New Roman" w:hAnsi="Times New Roman" w:cs="Times New Roman"/>
-          <w:highlight w:val="yellow"/>
-        </w:rPr>
-        <w:t xml:space="preserve"> </w:t>
-      </w:r>
-      <w:r>
-        <w:rPr>
-          <w:rFonts w:ascii="Times New Roman" w:eastAsia="Times New Roman" w:hAnsi="Times New Roman" w:cs="Times New Roman"/>
-          <w:i/>
-          <w:highlight w:val="yellow"/>
-        </w:rPr>
-        <w:t>r</w:t>
-      </w:r>
-      <w:r>
-        <w:rPr>
-          <w:rFonts w:ascii="Times New Roman" w:eastAsia="Times New Roman" w:hAnsi="Times New Roman" w:cs="Times New Roman"/>
-          <w:i/>
-          <w:highlight w:val="yellow"/>
-        </w:rPr>
-        <w:t>eference at least 3 relevant research papers to your topic / DS</w:t>
-      </w:r>
-      <w:r>
-        <w:rPr>
-          <w:rFonts w:ascii="Times New Roman" w:eastAsia="Times New Roman" w:hAnsi="Times New Roman" w:cs="Times New Roman"/>
-          <w:i/>
-          <w:highlight w:val="yellow"/>
-        </w:rPr>
-        <w:t>.</w:t>
-      </w:r>
-      <w:r>
-        <w:rPr>
-          <w:rFonts w:ascii="Times New Roman" w:eastAsia="Times New Roman" w:hAnsi="Times New Roman" w:cs="Times New Roman"/>
-          <w:i/>
-          <w:highlight w:val="yellow"/>
-        </w:rPr>
-        <w:t xml:space="preserve"> See </w:t>
-      </w:r>
-      <w:hyperlink r:id="rId7" w:history="1">
-        <w:r>
-          <w:rPr>
-            <w:rStyle w:val="Hyperlink"/>
-            <w:rFonts w:ascii="Times New Roman" w:eastAsia="Times New Roman" w:hAnsi="Times New Roman" w:cs="Times New Roman"/>
-            <w:i/>
-            <w:highlight w:val="yellow"/>
-          </w:rPr>
-          <w:t>https://herts.instructure.com/courses/61421/modules</w:t>
-        </w:r>
-      </w:hyperlink>
-      <w:r>
-        <w:rPr>
-          <w:rFonts w:ascii="Times New Roman" w:eastAsia="Times New Roman" w:hAnsi="Times New Roman" w:cs="Times New Roman"/>
-          <w:i/>
-          <w:highlight w:val="yellow"/>
-        </w:rPr>
-        <w:t xml:space="preserve"> for writing.</w:t>
-      </w:r>
-      <w:r>
-        <w:rPr>
-          <w:rFonts w:ascii="Times New Roman" w:eastAsia="Times New Roman" w:hAnsi="Times New Roman" w:cs="Times New Roman"/>
-          <w:i/>
-        </w:rPr>
-        <w:t xml:space="preserve"> </w:t>
-      </w:r>
-    </w:p>
-    <w:p>
-      <w:pPr>
-        <w:pStyle w:val="ListParagraph"/>
-        <w:ind w:left="1440" w:hanging="720"/>
+          <w:iCs/>
+          <w:sz w:val="22"/>
+          <w:szCs w:val="22"/>
+        </w:rPr>
+        <w:t>analysed</w:t>
+      </w:r>
+      <w:r>
+        <w:rPr>
+          <w:rFonts w:ascii="Times New Roman" w:eastAsia="Times New Roman" w:hAnsi="Times New Roman" w:cs="Times New Roman"/>
+          <w:iCs/>
+          <w:sz w:val="22"/>
+          <w:szCs w:val="22"/>
+        </w:rPr>
+        <w:t xml:space="preserve"> the role of superspreading events as part of COVID-19 transmissions. Their analysis demonstrated that relatively few clusters accounted for </w:t>
+      </w:r>
+      <w:r>
+        <w:rPr>
+          <w:rFonts w:ascii="Times New Roman" w:eastAsia="Times New Roman" w:hAnsi="Times New Roman" w:cs="Times New Roman"/>
+          <w:iCs/>
+          <w:sz w:val="22"/>
+          <w:szCs w:val="22"/>
+        </w:rPr>
+        <w:t>most of</w:t>
+      </w:r>
+      <w:r>
+        <w:rPr>
+          <w:rFonts w:ascii="Times New Roman" w:eastAsia="Times New Roman" w:hAnsi="Times New Roman" w:cs="Times New Roman"/>
+          <w:iCs/>
+          <w:sz w:val="22"/>
+          <w:szCs w:val="22"/>
+        </w:rPr>
+        <w:t xml:space="preserve"> all cases while </w:t>
+      </w:r>
+      <w:r>
+        <w:rPr>
+          <w:rFonts w:ascii="Times New Roman" w:eastAsia="Times New Roman" w:hAnsi="Times New Roman" w:cs="Times New Roman"/>
+          <w:iCs/>
+          <w:sz w:val="22"/>
+          <w:szCs w:val="22"/>
+        </w:rPr>
+        <w:t>most</w:t>
+      </w:r>
+      <w:r>
+        <w:rPr>
+          <w:rFonts w:ascii="Times New Roman" w:eastAsia="Times New Roman" w:hAnsi="Times New Roman" w:cs="Times New Roman"/>
+          <w:iCs/>
+          <w:sz w:val="22"/>
+          <w:szCs w:val="22"/>
+        </w:rPr>
+        <w:t xml:space="preserve"> single case infections generated few subsequent cases. The diversity in the size of individual outbreaks illustrates that when individuals become infected </w:t>
+      </w:r>
+      <w:r>
+        <w:rPr>
+          <w:rFonts w:ascii="Times New Roman" w:eastAsia="Times New Roman" w:hAnsi="Times New Roman" w:cs="Times New Roman"/>
+          <w:iCs/>
+          <w:sz w:val="22"/>
+          <w:szCs w:val="22"/>
+        </w:rPr>
+        <w:t>collectively,</w:t>
+      </w:r>
+      <w:r>
+        <w:rPr>
+          <w:rFonts w:ascii="Times New Roman" w:eastAsia="Times New Roman" w:hAnsi="Times New Roman" w:cs="Times New Roman"/>
+          <w:iCs/>
+          <w:sz w:val="22"/>
+          <w:szCs w:val="22"/>
+        </w:rPr>
+        <w:t xml:space="preserve"> they will experience a much greater increase in the size of their transmission events. This provides evidence supporting why we would compare the average outbreak size from cluster related cases and non-cluster related cases within our data set.</w:t>
+      </w:r>
+    </w:p>
+    <w:p>
+      <w:pPr>
+        <w:pStyle w:val="ListParagraph"/>
+        <w:ind w:left="2160" w:hanging="720"/>
+        <w:rPr>
+          <w:rFonts w:ascii="Times New Roman" w:eastAsia="Times New Roman" w:hAnsi="Times New Roman" w:cs="Times New Roman"/>
+          <w:iCs/>
+          <w:sz w:val="22"/>
+          <w:szCs w:val="22"/>
+        </w:rPr>
+      </w:pPr>
+    </w:p>
+    <w:p>
+      <w:pPr>
+        <w:pStyle w:val="ListParagraph"/>
+        <w:ind w:left="2160" w:hanging="720"/>
+        <w:rPr>
+          <w:rFonts w:ascii="Times New Roman" w:eastAsia="Times New Roman" w:hAnsi="Times New Roman" w:cs="Times New Roman"/>
+          <w:b/>
+          <w:bCs/>
+          <w:iCs/>
+          <w:sz w:val="22"/>
+          <w:szCs w:val="22"/>
+        </w:rPr>
+      </w:pPr>
+      <w:r>
+        <w:rPr>
+          <w:rFonts w:ascii="Times New Roman" w:eastAsia="Times New Roman" w:hAnsi="Times New Roman" w:cs="Times New Roman"/>
+          <w:b/>
+          <w:bCs/>
+          <w:iCs/>
+          <w:sz w:val="22"/>
+          <w:szCs w:val="22"/>
+        </w:rPr>
+        <w:t>Paper 2 Summary (Cluster-based vs. sporadic infections)</w:t>
+      </w:r>
+    </w:p>
+    <w:p>
+      <w:pPr>
+        <w:pStyle w:val="ListParagraph"/>
+        <w:ind w:left="2160" w:hanging="720"/>
+        <w:rPr>
+          <w:rFonts w:ascii="Times New Roman" w:eastAsia="Times New Roman" w:hAnsi="Times New Roman" w:cs="Times New Roman"/>
+          <w:iCs/>
+          <w:sz w:val="22"/>
+          <w:szCs w:val="22"/>
+        </w:rPr>
+      </w:pPr>
+    </w:p>
+    <w:p>
+      <w:pPr>
+        <w:pStyle w:val="ListParagraph"/>
+        <w:ind w:left="1418" w:firstLine="22"/>
+        <w:rPr>
+          <w:rFonts w:ascii="Times New Roman" w:eastAsia="Times New Roman" w:hAnsi="Times New Roman" w:cs="Times New Roman"/>
+          <w:iCs/>
+          <w:sz w:val="22"/>
+          <w:szCs w:val="22"/>
+        </w:rPr>
+      </w:pPr>
+      <w:r>
+        <w:rPr>
+          <w:rFonts w:ascii="Times New Roman" w:eastAsia="Times New Roman" w:hAnsi="Times New Roman" w:cs="Times New Roman"/>
+          <w:iCs/>
+          <w:sz w:val="22"/>
+          <w:szCs w:val="22"/>
+        </w:rPr>
+        <w:t xml:space="preserve">Adam et al. (2020) studied over 1000 COVID-19 cases </w:t>
+      </w:r>
+      <w:r>
+        <w:rPr>
+          <w:rFonts w:ascii="Times New Roman" w:eastAsia="Times New Roman" w:hAnsi="Times New Roman" w:cs="Times New Roman"/>
+          <w:iCs/>
+          <w:sz w:val="22"/>
+          <w:szCs w:val="22"/>
+        </w:rPr>
+        <w:t>to</w:t>
+      </w:r>
+      <w:r>
+        <w:rPr>
+          <w:rFonts w:ascii="Times New Roman" w:eastAsia="Times New Roman" w:hAnsi="Times New Roman" w:cs="Times New Roman"/>
+          <w:iCs/>
+          <w:sz w:val="22"/>
+          <w:szCs w:val="22"/>
+        </w:rPr>
+        <w:t xml:space="preserve"> determine if cluster-based outbreaks produce more cases than sporadic cases. They concluded that the environment and </w:t>
+      </w:r>
+      <w:r>
+        <w:rPr>
+          <w:rFonts w:ascii="Times New Roman" w:eastAsia="Times New Roman" w:hAnsi="Times New Roman" w:cs="Times New Roman"/>
+          <w:iCs/>
+          <w:sz w:val="22"/>
+          <w:szCs w:val="22"/>
+        </w:rPr>
+        <w:t>behaviours</w:t>
+      </w:r>
+      <w:r>
+        <w:rPr>
+          <w:rFonts w:ascii="Times New Roman" w:eastAsia="Times New Roman" w:hAnsi="Times New Roman" w:cs="Times New Roman"/>
+          <w:iCs/>
+          <w:sz w:val="22"/>
+          <w:szCs w:val="22"/>
+        </w:rPr>
+        <w:t xml:space="preserve"> within cluster settings provided conditions leading to </w:t>
+      </w:r>
+      <w:r>
+        <w:rPr>
+          <w:rFonts w:ascii="Times New Roman" w:eastAsia="Times New Roman" w:hAnsi="Times New Roman" w:cs="Times New Roman"/>
+          <w:iCs/>
+          <w:sz w:val="22"/>
+          <w:szCs w:val="22"/>
+        </w:rPr>
+        <w:t>many</w:t>
+      </w:r>
+      <w:r>
+        <w:rPr>
+          <w:rFonts w:ascii="Times New Roman" w:eastAsia="Times New Roman" w:hAnsi="Times New Roman" w:cs="Times New Roman"/>
+          <w:iCs/>
+          <w:sz w:val="22"/>
+          <w:szCs w:val="22"/>
+        </w:rPr>
+        <w:t xml:space="preserve"> cases relative to sporadic cases. This is directly related to our research question regarding </w:t>
+      </w:r>
+      <w:r>
+        <w:rPr>
+          <w:rFonts w:ascii="Times New Roman" w:eastAsia="Times New Roman" w:hAnsi="Times New Roman" w:cs="Times New Roman"/>
+          <w:iCs/>
+          <w:sz w:val="22"/>
+          <w:szCs w:val="22"/>
+        </w:rPr>
+        <w:t>whether</w:t>
+      </w:r>
+      <w:r>
+        <w:rPr>
+          <w:rFonts w:ascii="Times New Roman" w:eastAsia="Times New Roman" w:hAnsi="Times New Roman" w:cs="Times New Roman"/>
+          <w:iCs/>
+          <w:sz w:val="22"/>
+          <w:szCs w:val="22"/>
+        </w:rPr>
+        <w:t xml:space="preserve"> collective events (group=TRUE) generate a larger mean number of confirmed cases than non-collective events.</w:t>
+      </w:r>
+    </w:p>
+    <w:p>
+      <w:pPr>
+        <w:pStyle w:val="ListParagraph"/>
+        <w:ind w:left="2160" w:hanging="720"/>
+        <w:rPr>
+          <w:rFonts w:ascii="Times New Roman" w:eastAsia="Times New Roman" w:hAnsi="Times New Roman" w:cs="Times New Roman"/>
+          <w:iCs/>
+          <w:sz w:val="22"/>
+          <w:szCs w:val="22"/>
+        </w:rPr>
+      </w:pPr>
+    </w:p>
+    <w:p>
+      <w:pPr>
+        <w:pStyle w:val="ListParagraph"/>
+        <w:ind w:left="2160" w:hanging="720"/>
+        <w:rPr>
+          <w:rFonts w:ascii="Times New Roman" w:eastAsia="Times New Roman" w:hAnsi="Times New Roman" w:cs="Times New Roman"/>
+          <w:b/>
+          <w:bCs/>
+          <w:iCs/>
+          <w:sz w:val="22"/>
+          <w:szCs w:val="22"/>
+        </w:rPr>
+      </w:pPr>
+      <w:r>
+        <w:rPr>
+          <w:rFonts w:ascii="Times New Roman" w:eastAsia="Times New Roman" w:hAnsi="Times New Roman" w:cs="Times New Roman"/>
+          <w:b/>
+          <w:bCs/>
+          <w:iCs/>
+          <w:sz w:val="22"/>
+          <w:szCs w:val="22"/>
+        </w:rPr>
+        <w:t>Paper 3 Summary (Variation in cluster sizes across locations)</w:t>
+      </w:r>
+    </w:p>
+    <w:p>
+      <w:pPr>
+        <w:pStyle w:val="ListParagraph"/>
+        <w:ind w:left="2160" w:hanging="720"/>
+        <w:rPr>
+          <w:rFonts w:ascii="Times New Roman" w:eastAsia="Times New Roman" w:hAnsi="Times New Roman" w:cs="Times New Roman"/>
+          <w:iCs/>
+          <w:sz w:val="22"/>
+          <w:szCs w:val="22"/>
+        </w:rPr>
+      </w:pPr>
+    </w:p>
+    <w:p>
+      <w:pPr>
+        <w:pStyle w:val="ListParagraph"/>
+        <w:ind w:left="1418" w:firstLine="22"/>
+        <w:rPr>
+          <w:rFonts w:ascii="Times New Roman" w:eastAsia="Times New Roman" w:hAnsi="Times New Roman" w:cs="Times New Roman"/>
+          <w:iCs/>
+        </w:rPr>
+      </w:pPr>
+      <w:r>
+        <w:rPr>
+          <w:rFonts w:ascii="Times New Roman" w:eastAsia="Times New Roman" w:hAnsi="Times New Roman" w:cs="Times New Roman"/>
+          <w:iCs/>
+          <w:sz w:val="22"/>
+          <w:szCs w:val="22"/>
+        </w:rPr>
+        <w:t xml:space="preserve">Kim et al. (2021) studied COVID-19 cluster outbreaks in South Korea and determined that there was considerable variation in cluster sizes based upon the specific location, nature of the event, and the social </w:t>
+      </w:r>
+      <w:r>
+        <w:rPr>
+          <w:rFonts w:ascii="Times New Roman" w:eastAsia="Times New Roman" w:hAnsi="Times New Roman" w:cs="Times New Roman"/>
+          <w:iCs/>
+          <w:sz w:val="22"/>
+          <w:szCs w:val="22"/>
+        </w:rPr>
+        <w:t>behaviour</w:t>
+      </w:r>
+      <w:r>
+        <w:rPr>
+          <w:rFonts w:ascii="Times New Roman" w:eastAsia="Times New Roman" w:hAnsi="Times New Roman" w:cs="Times New Roman"/>
+          <w:iCs/>
+          <w:sz w:val="22"/>
+          <w:szCs w:val="22"/>
+        </w:rPr>
+        <w:t xml:space="preserve"> of those attending. Large clusters were typically attributed to groups meeting together, whereas isolated cases rarely had more than a small number of additional cases. Kim et al.'s findings illustrate the need to compare cluster sizes to each other, thereby further justifying the comparison of mean cluster sizes between collective (TRUE) and non-collective (FALSE) cases in the Case.csv dataset.</w:t>
+      </w:r>
+    </w:p>
+    <w:p>
+      <w:pPr>
+        <w:pStyle w:val="ListParagraph"/>
+        <w:ind w:left="2160" w:hanging="720"/>
         <w:rPr>
           <w:rFonts w:ascii="Times New Roman" w:eastAsia="Times New Roman" w:hAnsi="Times New Roman" w:cs="Times New Roman"/>
         </w:rPr>
@@ -2024,7 +2295,6 @@
         <w:rPr>
           <w:rFonts w:ascii="Times New Roman" w:eastAsia="Times New Roman" w:hAnsi="Times New Roman" w:cs="Times New Roman"/>
         </w:rPr>
-        <w:lastRenderedPageBreak/>
         <w:t>Why RQ is of interest (research gap and future directions according to the literature)</w:t>
       </w:r>
       <w:r>
@@ -2110,472 +2380,115 @@
         </w:rPr>
         <w:t xml:space="preserve"> for the RQ </w:t>
       </w:r>
-      <w:r>
-        <w:rPr>
-          <w:rFonts w:ascii="Times New Roman" w:eastAsia="Times New Roman" w:hAnsi="Times New Roman" w:cs="Times New Roman"/>
-          <w:i/>
-          <w:iCs/>
-          <w:highlight w:val="yellow"/>
-        </w:rPr>
-        <w:t>output of an R script (NOT a screenshot)</w:t>
-      </w:r>
-      <w:r>
-        <w:rPr>
-          <w:rFonts w:ascii="Times New Roman" w:eastAsia="Times New Roman" w:hAnsi="Times New Roman" w:cs="Times New Roman"/>
-          <w:i/>
-          <w:iCs/>
-        </w:rPr>
-        <w:t xml:space="preserve"> </w:t>
-      </w:r>
-      <w:r>
-        <w:rPr>
-          <w:rFonts w:ascii="Times New Roman" w:eastAsia="Times New Roman" w:hAnsi="Times New Roman" w:cs="Times New Roman"/>
-        </w:rPr>
-        <w:t>(</w:t>
-      </w:r>
-      <w:r>
-        <w:rPr>
-          <w:rFonts w:ascii="Times New Roman" w:eastAsia="Times New Roman" w:hAnsi="Times New Roman" w:cs="Times New Roman"/>
-          <w:b/>
-          <w:bCs/>
-        </w:rPr>
-        <w:t>50 words)</w:t>
-      </w:r>
-      <w:r>
-        <w:rPr>
-          <w:rFonts w:ascii="Times New Roman" w:eastAsia="Times New Roman" w:hAnsi="Times New Roman" w:cs="Times New Roman"/>
-        </w:rPr>
-        <w:t xml:space="preserve"> </w:t>
-      </w:r>
-    </w:p>
-    <w:p>
-      <w:pPr>
-        <w:pStyle w:val="ListParagraph"/>
-        <w:numPr>
-          <w:ilvl w:val="0"/>
-          <w:numId w:val="23"/>
-        </w:numPr>
-        <w:ind w:left="1800"/>
-        <w:rPr>
-          <w:rFonts w:ascii="Times New Roman" w:eastAsia="Times New Roman" w:hAnsi="Times New Roman" w:cs="Times New Roman"/>
-          <w:i/>
-          <w:iCs/>
-          <w:highlight w:val="yellow"/>
-        </w:rPr>
-      </w:pPr>
-      <w:r>
-        <w:rPr>
-          <w:rFonts w:ascii="Times New Roman" w:eastAsia="Times New Roman" w:hAnsi="Times New Roman" w:cs="Times New Roman"/>
-          <w:i/>
-          <w:iCs/>
-          <w:highlight w:val="yellow"/>
-        </w:rPr>
-        <w:t>E</w:t>
-      </w:r>
-      <w:r>
-        <w:rPr>
-          <w:rFonts w:ascii="Times New Roman" w:eastAsia="Times New Roman" w:hAnsi="Times New Roman" w:cs="Times New Roman"/>
-          <w:i/>
-          <w:iCs/>
-          <w:highlight w:val="yellow"/>
-        </w:rPr>
-        <w:t>xplain the choice of</w:t>
-      </w:r>
-      <w:r>
-        <w:rPr>
-          <w:rFonts w:ascii="Times New Roman" w:eastAsia="Times New Roman" w:hAnsi="Times New Roman" w:cs="Times New Roman"/>
-          <w:i/>
-          <w:iCs/>
-          <w:highlight w:val="yellow"/>
-        </w:rPr>
-        <w:t xml:space="preserve"> the</w:t>
-      </w:r>
-      <w:r>
-        <w:rPr>
-          <w:rFonts w:ascii="Times New Roman" w:eastAsia="Times New Roman" w:hAnsi="Times New Roman" w:cs="Times New Roman"/>
-          <w:i/>
-          <w:iCs/>
-          <w:highlight w:val="yellow"/>
-        </w:rPr>
-        <w:t xml:space="preserve"> plot</w:t>
-      </w:r>
-      <w:r>
-        <w:rPr>
-          <w:rFonts w:ascii="Times New Roman" w:eastAsia="Times New Roman" w:hAnsi="Times New Roman" w:cs="Times New Roman"/>
-          <w:i/>
-          <w:iCs/>
-          <w:highlight w:val="yellow"/>
-        </w:rPr>
-        <w:t>.</w:t>
-      </w:r>
-    </w:p>
-    <w:p>
-      <w:pPr>
-        <w:pStyle w:val="ListParagraph"/>
-        <w:numPr>
-          <w:ilvl w:val="0"/>
-          <w:numId w:val="23"/>
-        </w:numPr>
-        <w:ind w:left="1800"/>
-        <w:rPr>
-          <w:rFonts w:ascii="Times New Roman" w:eastAsia="Times New Roman" w:hAnsi="Times New Roman" w:cs="Times New Roman"/>
-          <w:i/>
-          <w:iCs/>
-          <w:highlight w:val="yellow"/>
-        </w:rPr>
-      </w:pPr>
-      <w:r>
-        <w:rPr>
-          <w:rFonts w:ascii="Times New Roman" w:eastAsia="Times New Roman" w:hAnsi="Times New Roman" w:cs="Times New Roman"/>
-          <w:i/>
-          <w:iCs/>
-          <w:highlight w:val="yellow"/>
-        </w:rPr>
-        <w:t xml:space="preserve">Include your main plot relevant to the RQ type. </w:t>
-      </w:r>
-    </w:p>
-    <w:p>
-      <w:pPr>
-        <w:pStyle w:val="ListParagraph"/>
-        <w:numPr>
-          <w:ilvl w:val="0"/>
-          <w:numId w:val="23"/>
-        </w:numPr>
-        <w:ind w:left="1800"/>
-        <w:rPr>
-          <w:rFonts w:ascii="Times New Roman" w:eastAsia="Times New Roman" w:hAnsi="Times New Roman" w:cs="Times New Roman"/>
-          <w:i/>
-          <w:iCs/>
-          <w:highlight w:val="yellow"/>
-        </w:rPr>
-      </w:pPr>
-      <w:r>
-        <w:rPr>
-          <w:rFonts w:ascii="Times New Roman" w:hAnsi="Times New Roman" w:cs="Times New Roman"/>
-          <w:i/>
-          <w:iCs/>
-          <w:color w:val="273540"/>
-          <w:highlight w:val="yellow"/>
-          <w:shd w:val="clear" w:color="auto" w:fill="FFFFFF"/>
-        </w:rPr>
-        <w:t xml:space="preserve">Include </w:t>
-      </w:r>
-      <w:r>
-        <w:rPr>
-          <w:rFonts w:ascii="Times New Roman" w:hAnsi="Times New Roman" w:cs="Times New Roman"/>
-          <w:i/>
-          <w:iCs/>
-          <w:color w:val="273540"/>
-          <w:highlight w:val="yellow"/>
-          <w:shd w:val="clear" w:color="auto" w:fill="FFFFFF"/>
-        </w:rPr>
-        <w:t>histogram</w:t>
-      </w:r>
-      <w:r>
-        <w:rPr>
-          <w:rFonts w:ascii="Times New Roman" w:hAnsi="Times New Roman" w:cs="Times New Roman"/>
-          <w:i/>
-          <w:iCs/>
-          <w:color w:val="273540"/>
-          <w:highlight w:val="yellow"/>
-          <w:shd w:val="clear" w:color="auto" w:fill="FFFFFF"/>
-        </w:rPr>
-        <w:t xml:space="preserve"> or </w:t>
-      </w:r>
-      <w:r>
-        <w:rPr>
-          <w:rFonts w:ascii="Times New Roman" w:hAnsi="Times New Roman" w:cs="Times New Roman"/>
-          <w:i/>
-          <w:iCs/>
-          <w:color w:val="273540"/>
-          <w:highlight w:val="yellow"/>
-          <w:shd w:val="clear" w:color="auto" w:fill="FFFFFF"/>
-        </w:rPr>
-        <w:t>contingency table</w:t>
-      </w:r>
-      <w:r>
-        <w:rPr>
-          <w:rFonts w:ascii="Times New Roman" w:hAnsi="Times New Roman" w:cs="Times New Roman"/>
-          <w:i/>
-          <w:iCs/>
-          <w:color w:val="273540"/>
-          <w:highlight w:val="yellow"/>
-          <w:shd w:val="clear" w:color="auto" w:fill="FFFFFF"/>
-        </w:rPr>
-        <w:t xml:space="preserve"> (think what is suitable)</w:t>
-      </w:r>
-      <w:r>
-        <w:rPr>
-          <w:rFonts w:ascii="Times New Roman" w:hAnsi="Times New Roman" w:cs="Times New Roman"/>
-          <w:i/>
-          <w:iCs/>
-          <w:color w:val="273540"/>
-          <w:highlight w:val="yellow"/>
-          <w:shd w:val="clear" w:color="auto" w:fill="FFFFFF"/>
-        </w:rPr>
-        <w:t xml:space="preserve"> </w:t>
-      </w:r>
-      <w:r>
-        <w:rPr>
-          <w:rFonts w:ascii="Times New Roman" w:hAnsi="Times New Roman" w:cs="Times New Roman"/>
-          <w:i/>
-          <w:iCs/>
-          <w:color w:val="273540"/>
-          <w:highlight w:val="yellow"/>
-          <w:shd w:val="clear" w:color="auto" w:fill="FFFFFF"/>
-        </w:rPr>
-        <w:t>in addition to the main plot</w:t>
-      </w:r>
-      <w:r>
-        <w:rPr>
-          <w:rFonts w:ascii="Times New Roman" w:hAnsi="Times New Roman" w:cs="Times New Roman"/>
-          <w:i/>
-          <w:iCs/>
-          <w:color w:val="273540"/>
-          <w:highlight w:val="yellow"/>
-        </w:rPr>
-        <w:t>.</w:t>
-      </w:r>
-    </w:p>
-    <w:p>
-      <w:pPr>
-        <w:pStyle w:val="ListParagraph"/>
-        <w:numPr>
-          <w:ilvl w:val="0"/>
-          <w:numId w:val="23"/>
-        </w:numPr>
-        <w:ind w:left="1800"/>
-        <w:rPr>
-          <w:rFonts w:ascii="Times New Roman" w:eastAsia="Times New Roman" w:hAnsi="Times New Roman" w:cs="Times New Roman"/>
-          <w:i/>
-          <w:highlight w:val="yellow"/>
-        </w:rPr>
-      </w:pPr>
-      <w:r>
-        <w:rPr>
-          <w:rFonts w:ascii="Times New Roman" w:eastAsia="Times New Roman" w:hAnsi="Times New Roman" w:cs="Times New Roman"/>
-          <w:i/>
-          <w:highlight w:val="yellow"/>
-        </w:rPr>
-        <w:t>A</w:t>
-      </w:r>
-      <w:r>
-        <w:rPr>
-          <w:rFonts w:ascii="Times New Roman" w:eastAsia="Times New Roman" w:hAnsi="Times New Roman" w:cs="Times New Roman"/>
-          <w:i/>
-          <w:highlight w:val="yellow"/>
-        </w:rPr>
-        <w:t>nything on the plot from R is not counted towards word count limit</w:t>
-      </w:r>
-      <w:r>
-        <w:rPr>
-          <w:rFonts w:ascii="Times New Roman" w:eastAsia="Times New Roman" w:hAnsi="Times New Roman" w:cs="Times New Roman"/>
-          <w:i/>
-          <w:highlight w:val="yellow"/>
-        </w:rPr>
-        <w:t xml:space="preserve"> (e.g. legend, axes titles, name). </w:t>
-      </w:r>
-    </w:p>
-    <w:p>
-      <w:pPr>
-        <w:pStyle w:val="ListParagraph"/>
-        <w:numPr>
-          <w:ilvl w:val="0"/>
-          <w:numId w:val="23"/>
-        </w:numPr>
-        <w:ind w:left="1800"/>
-        <w:rPr>
-          <w:rFonts w:ascii="Times New Roman" w:eastAsia="Times New Roman" w:hAnsi="Times New Roman" w:cs="Times New Roman"/>
-          <w:i/>
-          <w:highlight w:val="yellow"/>
-        </w:rPr>
-      </w:pPr>
-      <w:r>
-        <w:rPr>
-          <w:rFonts w:ascii="Times New Roman" w:eastAsia="Times New Roman" w:hAnsi="Times New Roman" w:cs="Times New Roman"/>
-          <w:i/>
-          <w:highlight w:val="yellow"/>
-        </w:rPr>
-        <w:t xml:space="preserve">Make sure that the plot </w:t>
-      </w:r>
-      <w:r>
-        <w:rPr>
-          <w:rFonts w:ascii="Times New Roman" w:eastAsia="Times New Roman" w:hAnsi="Times New Roman" w:cs="Times New Roman"/>
-          <w:i/>
-          <w:highlight w:val="yellow"/>
-        </w:rPr>
-        <w:t xml:space="preserve">is </w:t>
-      </w:r>
-      <w:r>
-        <w:rPr>
-          <w:rFonts w:ascii="Times New Roman" w:eastAsia="Times New Roman" w:hAnsi="Times New Roman" w:cs="Times New Roman"/>
-          <w:i/>
-          <w:highlight w:val="yellow"/>
-        </w:rPr>
-        <w:t>from output of an R script (NOT a screenshot</w:t>
-      </w:r>
-      <w:r>
-        <w:rPr>
-          <w:rFonts w:ascii="Times New Roman" w:eastAsia="Times New Roman" w:hAnsi="Times New Roman" w:cs="Times New Roman"/>
-          <w:i/>
-          <w:highlight w:val="yellow"/>
-        </w:rPr>
-        <w:t>)</w:t>
-      </w:r>
-      <w:r>
-        <w:rPr>
-          <w:rFonts w:ascii="Times New Roman" w:eastAsia="Times New Roman" w:hAnsi="Times New Roman" w:cs="Times New Roman"/>
-          <w:i/>
-          <w:highlight w:val="yellow"/>
-        </w:rPr>
-        <w:t>.</w:t>
-      </w:r>
-    </w:p>
-    <w:p>
-      <w:pPr>
-        <w:pStyle w:val="ListParagraph"/>
-        <w:numPr>
-          <w:ilvl w:val="0"/>
-          <w:numId w:val="23"/>
-        </w:numPr>
-        <w:ind w:left="1800"/>
-        <w:rPr>
-          <w:rFonts w:ascii="Times New Roman" w:eastAsia="Times New Roman" w:hAnsi="Times New Roman" w:cs="Times New Roman"/>
-          <w:i/>
-          <w:highlight w:val="yellow"/>
-        </w:rPr>
-      </w:pPr>
-      <w:r>
-        <w:rPr>
-          <w:rFonts w:ascii="Times New Roman" w:eastAsia="Times New Roman" w:hAnsi="Times New Roman" w:cs="Times New Roman"/>
-          <w:i/>
-          <w:highlight w:val="yellow"/>
-        </w:rPr>
-        <w:t xml:space="preserve">Make sure that the </w:t>
-      </w:r>
-      <w:r>
-        <w:rPr>
-          <w:rFonts w:ascii="Times New Roman" w:eastAsia="Times New Roman" w:hAnsi="Times New Roman" w:cs="Times New Roman"/>
-          <w:i/>
-          <w:highlight w:val="yellow"/>
-        </w:rPr>
-        <w:t>plot</w:t>
-      </w:r>
-      <w:r>
-        <w:rPr>
-          <w:rFonts w:ascii="Times New Roman" w:eastAsia="Times New Roman" w:hAnsi="Times New Roman" w:cs="Times New Roman"/>
-          <w:i/>
-          <w:highlight w:val="yellow"/>
-        </w:rPr>
-        <w:t xml:space="preserve"> </w:t>
-      </w:r>
-      <w:r>
-        <w:rPr>
-          <w:rFonts w:ascii="Times New Roman" w:eastAsia="Times New Roman" w:hAnsi="Times New Roman" w:cs="Times New Roman"/>
-          <w:i/>
-          <w:highlight w:val="yellow"/>
-        </w:rPr>
-        <w:t>has</w:t>
-      </w:r>
-      <w:r>
-        <w:rPr>
-          <w:rFonts w:ascii="Times New Roman" w:eastAsia="Times New Roman" w:hAnsi="Times New Roman" w:cs="Times New Roman"/>
-          <w:i/>
-          <w:highlight w:val="yellow"/>
-        </w:rPr>
-        <w:t xml:space="preserve"> a caption or title, X and Y-axis labels</w:t>
-      </w:r>
-      <w:r>
-        <w:rPr>
-          <w:rFonts w:ascii="Times New Roman" w:eastAsia="Times New Roman" w:hAnsi="Times New Roman" w:cs="Times New Roman"/>
-          <w:i/>
-          <w:highlight w:val="yellow"/>
-        </w:rPr>
-        <w:t xml:space="preserve"> with units where appropriate</w:t>
-      </w:r>
-      <w:r>
-        <w:rPr>
-          <w:rFonts w:ascii="Times New Roman" w:eastAsia="Times New Roman" w:hAnsi="Times New Roman" w:cs="Times New Roman"/>
-          <w:i/>
-          <w:highlight w:val="yellow"/>
-        </w:rPr>
-        <w:t>,</w:t>
-      </w:r>
-      <w:r>
-        <w:rPr>
-          <w:rFonts w:ascii="Times New Roman" w:eastAsia="Times New Roman" w:hAnsi="Times New Roman" w:cs="Times New Roman"/>
-          <w:i/>
-          <w:highlight w:val="yellow"/>
-        </w:rPr>
-        <w:t xml:space="preserve"> and legend</w:t>
-      </w:r>
-      <w:r>
-        <w:rPr>
-          <w:rFonts w:ascii="Times New Roman" w:eastAsia="Times New Roman" w:hAnsi="Times New Roman" w:cs="Times New Roman"/>
-          <w:i/>
-          <w:highlight w:val="yellow"/>
-        </w:rPr>
-        <w:t>.</w:t>
-      </w:r>
-    </w:p>
-    <w:p>
-      <w:pPr>
-        <w:pStyle w:val="ListParagraph"/>
-        <w:numPr>
-          <w:ilvl w:val="0"/>
-          <w:numId w:val="23"/>
-        </w:numPr>
-        <w:ind w:left="1800"/>
-        <w:rPr>
-          <w:rFonts w:ascii="Times New Roman" w:eastAsia="Times New Roman" w:hAnsi="Times New Roman" w:cs="Times New Roman"/>
-          <w:i/>
-          <w:highlight w:val="yellow"/>
-        </w:rPr>
-      </w:pPr>
-      <w:r>
-        <w:rPr>
-          <w:rFonts w:ascii="Times New Roman" w:eastAsia="Times New Roman" w:hAnsi="Times New Roman" w:cs="Times New Roman"/>
-          <w:i/>
-          <w:highlight w:val="yellow"/>
-        </w:rPr>
-        <w:t>Make sure the title or caption and axis labels</w:t>
-      </w:r>
-      <w:r>
-        <w:rPr>
-          <w:rFonts w:ascii="Times New Roman" w:eastAsia="Times New Roman" w:hAnsi="Times New Roman" w:cs="Times New Roman"/>
-          <w:i/>
-          <w:highlight w:val="yellow"/>
-        </w:rPr>
-        <w:t xml:space="preserve"> are</w:t>
-      </w:r>
-      <w:r>
-        <w:rPr>
-          <w:rFonts w:ascii="Times New Roman" w:eastAsia="Times New Roman" w:hAnsi="Times New Roman" w:cs="Times New Roman"/>
-          <w:i/>
-          <w:highlight w:val="yellow"/>
-        </w:rPr>
-        <w:t xml:space="preserve"> informative</w:t>
-      </w:r>
-      <w:r>
-        <w:rPr>
-          <w:rFonts w:ascii="Times New Roman" w:eastAsia="Times New Roman" w:hAnsi="Times New Roman" w:cs="Times New Roman"/>
-          <w:i/>
-          <w:highlight w:val="yellow"/>
-        </w:rPr>
-        <w:t xml:space="preserve"> and written in English</w:t>
-      </w:r>
-      <w:r>
-        <w:rPr>
-          <w:rFonts w:ascii="Times New Roman" w:eastAsia="Times New Roman" w:hAnsi="Times New Roman" w:cs="Times New Roman"/>
-          <w:i/>
-          <w:highlight w:val="yellow"/>
-        </w:rPr>
-        <w:t>.</w:t>
-      </w:r>
-    </w:p>
-    <w:p>
-      <w:pPr>
-        <w:pStyle w:val="ListParagraph"/>
+    </w:p>
+    <w:p>
+      <w:pPr>
+        <w:pStyle w:val="ListParagraph"/>
+        <w:ind w:left="1440"/>
+        <w:rPr>
+          <w:rFonts w:ascii="Times New Roman" w:eastAsia="Times New Roman" w:hAnsi="Times New Roman" w:cs="Times New Roman"/>
+        </w:rPr>
+      </w:pPr>
+    </w:p>
+    <w:p>
+      <w:pPr>
+        <w:pStyle w:val="ListParagraph"/>
+        <w:ind w:left="1440"/>
+        <w:rPr>
+          <w:rFonts w:ascii="Times New Roman" w:eastAsia="Times New Roman" w:hAnsi="Times New Roman" w:cs="Times New Roman"/>
+        </w:rPr>
+      </w:pPr>
+      <w:r>
+        <w:rPr>
+          <w:rFonts w:ascii="Times New Roman" w:eastAsia="Times New Roman" w:hAnsi="Times New Roman" w:cs="Times New Roman"/>
+          <w:noProof/>
+        </w:rPr>
+        <w:drawing>
+          <wp:inline distT="0" distB="0" distL="0" distR="0" wp14:anchorId="52916491" wp14:editId="2ECBF794">
+            <wp:extent cx="3785616" cy="2523604"/>
+            <wp:effectExtent l="0" t="0" r="0" b="3810"/>
+            <wp:docPr id="494040598" name="Picture 3" descr="A chart with green and blue rectangular objects&#10;&#10;AI-generated content may be incorrect."/>
+            <wp:cNvGraphicFramePr>
+              <a:graphicFrameLocks xmlns:a="http://schemas.openxmlformats.org/drawingml/2006/main" noChangeAspect="1"/>
+            </wp:cNvGraphicFramePr>
+            <a:graphic xmlns:a="http://schemas.openxmlformats.org/drawingml/2006/main">
+              <a:graphicData uri="http://schemas.openxmlformats.org/drawingml/2006/picture">
+                <pic:pic xmlns:pic="http://schemas.openxmlformats.org/drawingml/2006/picture">
+                  <pic:nvPicPr>
+                    <pic:cNvPr id="494040598" name="Picture 3" descr="A chart with green and blue rectangular objects&#10;&#10;AI-generated content may be incorrect."/>
+                    <pic:cNvPicPr/>
+                  </pic:nvPicPr>
+                  <pic:blipFill>
+                    <a:blip r:embed="rId7" cstate="print">
+                      <a:extLst>
+                        <a:ext uri="{28A0092B-C50C-407E-A947-70E740481C1C}">
+                          <a14:useLocalDpi xmlns:a14="http://schemas.microsoft.com/office/drawing/2010/main" val="0"/>
+                        </a:ext>
+                      </a:extLst>
+                    </a:blip>
+                    <a:stretch>
+                      <a:fillRect/>
+                    </a:stretch>
+                  </pic:blipFill>
+                  <pic:spPr>
+                    <a:xfrm>
+                      <a:off x="0" y="0"/>
+                      <a:ext cx="3816384" cy="2544115"/>
+                    </a:xfrm>
+                    <a:prstGeom prst="rect">
+                      <a:avLst/>
+                    </a:prstGeom>
+                  </pic:spPr>
+                </pic:pic>
+              </a:graphicData>
+            </a:graphic>
+          </wp:inline>
+        </w:drawing>
+      </w:r>
+    </w:p>
+    <w:p>
+      <w:pPr>
+        <w:pStyle w:val="ListParagraph"/>
+        <w:ind w:left="1440"/>
+        <w:rPr>
+          <w:rFonts w:ascii="Times New Roman" w:eastAsia="Times New Roman" w:hAnsi="Times New Roman" w:cs="Times New Roman"/>
+          <w:i/>
+          <w:iCs/>
+        </w:rPr>
+      </w:pPr>
+    </w:p>
+    <w:p>
+      <w:pPr>
+        <w:pStyle w:val="ListParagraph"/>
+        <w:ind w:left="1440"/>
+        <w:rPr>
+          <w:rFonts w:ascii="Times New Roman" w:eastAsia="Times New Roman" w:hAnsi="Times New Roman" w:cs="Times New Roman"/>
+          <w:sz w:val="22"/>
+          <w:szCs w:val="22"/>
+        </w:rPr>
+      </w:pPr>
+      <w:r>
+        <w:rPr>
+          <w:rFonts w:ascii="Times New Roman" w:eastAsia="Times New Roman" w:hAnsi="Times New Roman" w:cs="Times New Roman"/>
+          <w:sz w:val="22"/>
+          <w:szCs w:val="22"/>
+        </w:rPr>
+        <w:t xml:space="preserve">The log-transformed boxplot shows that collective infection events (TRUE) appear to have greater variability and a higher median compared to isolated events (FALSE). </w:t>
+      </w:r>
+      <w:r>
+        <w:rPr>
+          <w:rFonts w:ascii="Times New Roman" w:eastAsia="Times New Roman" w:hAnsi="Times New Roman" w:cs="Times New Roman"/>
+          <w:sz w:val="22"/>
+          <w:szCs w:val="22"/>
+        </w:rPr>
+        <w:lastRenderedPageBreak/>
+        <w:t>These visual patterns suggest differences in outbreak size between the groups; however, statistical testing is required to determine whether these differences are significant.</w:t>
+      </w:r>
+    </w:p>
+    <w:p>
+      <w:pPr>
+        <w:pStyle w:val="ListParagraph"/>
+        <w:ind w:left="1440"/>
         <w:rPr>
           <w:rFonts w:ascii="Times New Roman" w:eastAsia="Times New Roman" w:hAnsi="Times New Roman" w:cs="Times New Roman"/>
           <w:i/>
@@ -2844,7 +2757,6 @@
         <w:rPr>
           <w:rFonts w:ascii="Times New Roman" w:eastAsia="Times New Roman" w:hAnsi="Times New Roman" w:cs="Times New Roman"/>
         </w:rPr>
-        <w:lastRenderedPageBreak/>
         <w:t>Analysis</w:t>
       </w:r>
     </w:p>
@@ -3219,6 +3131,7 @@
           <w:i/>
           <w:iCs/>
         </w:rPr>
+        <w:lastRenderedPageBreak/>
         <w:t xml:space="preserve">Note any </w:t>
       </w:r>
       <w:r>
@@ -8929,6 +8842,18 @@
       </w:tblBorders>
     </w:tblPr>
   </w:style>
+  <w:style w:type="character" w:styleId="FollowedHyperlink">
+    <w:name w:val="FollowedHyperlink"/>
+    <w:basedOn w:val="DefaultParagraphFont"/>
+    <w:uiPriority w:val="99"/>
+    <w:semiHidden/>
+    <w:unhideWhenUsed/>
+    <w:rsid w:val="00F36FD1"/>
+    <w:rPr>
+      <w:color w:val="96607D" w:themeColor="followedHyperlink"/>
+      <w:u w:val="single"/>
+    </w:rPr>
+  </w:style>
 </w:styles>
 </file>
 

</xml_diff>

<commit_message>
2.2 and 3.2 content added
</commit_message>
<xml_diff>
--- a/report/final_report.docx
+++ b/report/final_report.docx
@@ -2295,27 +2295,104 @@
         <w:rPr>
           <w:rFonts w:ascii="Times New Roman" w:eastAsia="Times New Roman" w:hAnsi="Times New Roman" w:cs="Times New Roman"/>
         </w:rPr>
-        <w:t>Why RQ is of interest (research gap and future directions according to the literature)</w:t>
-      </w:r>
-      <w:r>
-        <w:rPr>
-          <w:rFonts w:ascii="Times New Roman" w:eastAsia="Times New Roman" w:hAnsi="Times New Roman" w:cs="Times New Roman"/>
-        </w:rPr>
-        <w:t xml:space="preserve"> </w:t>
-      </w:r>
-      <w:r>
-        <w:rPr>
-          <w:rFonts w:ascii="Times New Roman" w:eastAsia="Times New Roman" w:hAnsi="Times New Roman" w:cs="Times New Roman"/>
-          <w:b/>
-          <w:bCs/>
-        </w:rPr>
-        <w:t>(100 word</w:t>
-      </w:r>
-      <w:r>
-        <w:rPr>
-          <w:rFonts w:ascii="Times New Roman" w:eastAsia="Times New Roman" w:hAnsi="Times New Roman" w:cs="Times New Roman"/>
-        </w:rPr>
-        <w:t>s)</w:t>
+        <w:t xml:space="preserve">Why RQ is of interest </w:t>
+      </w:r>
+    </w:p>
+    <w:p>
+      <w:pPr>
+        <w:pStyle w:val="ListParagraph"/>
+        <w:ind w:left="1440"/>
+        <w:rPr>
+          <w:rFonts w:ascii="Times New Roman" w:eastAsia="Times New Roman" w:hAnsi="Times New Roman" w:cs="Times New Roman"/>
+        </w:rPr>
+      </w:pPr>
+    </w:p>
+    <w:p>
+      <w:pPr>
+        <w:pStyle w:val="ListParagraph"/>
+        <w:ind w:left="1440"/>
+        <w:rPr>
+          <w:rFonts w:ascii="Times New Roman" w:eastAsia="Times New Roman" w:hAnsi="Times New Roman" w:cs="Times New Roman"/>
+          <w:sz w:val="22"/>
+          <w:szCs w:val="22"/>
+        </w:rPr>
+      </w:pPr>
+      <w:r>
+        <w:rPr>
+          <w:rFonts w:ascii="Times New Roman" w:eastAsia="Times New Roman" w:hAnsi="Times New Roman" w:cs="Times New Roman"/>
+          <w:sz w:val="22"/>
+          <w:szCs w:val="22"/>
+        </w:rPr>
+        <w:t>Importance of RQ Understanding the difference between the number of cases in each type of outbreak event - cluster vs. individual – is key to evaluating the ways in which COVID-19 has transmitted through various social environments in different areas of the world. Previous research indicates that cluster-based transmission tends to disproportionately generate a high number of cases relative to other types of events. Research, however, generally compares cluster-based events to non-cluster-based events within only a few limited contexts - i.e., church gatherings; workplace transmissions; etc., rather than examining cluster and non-cluster events on a larger national scale. Thus, the primary contribution of the current study addresses the above-described research gap and examines cluster-based transmission dynamics when compared with individual-based transmission on a national scale by analysing the size of outbreaks generated through TRUE (collective) versus FALSE (isolated) infection events across many of the provinces in South Korea.</w:t>
+      </w:r>
+    </w:p>
+    <w:p>
+      <w:pPr>
+        <w:pStyle w:val="ListParagraph"/>
+        <w:ind w:left="1440"/>
+        <w:rPr>
+          <w:rFonts w:ascii="Times New Roman" w:eastAsia="Times New Roman" w:hAnsi="Times New Roman" w:cs="Times New Roman"/>
+          <w:sz w:val="22"/>
+          <w:szCs w:val="22"/>
+        </w:rPr>
+      </w:pPr>
+    </w:p>
+    <w:p>
+      <w:pPr>
+        <w:pStyle w:val="ListParagraph"/>
+        <w:ind w:left="1440"/>
+        <w:rPr>
+          <w:rFonts w:ascii="Times New Roman" w:eastAsia="Times New Roman" w:hAnsi="Times New Roman" w:cs="Times New Roman"/>
+          <w:sz w:val="22"/>
+          <w:szCs w:val="22"/>
+        </w:rPr>
+      </w:pPr>
+      <w:r>
+        <w:rPr>
+          <w:rFonts w:ascii="Times New Roman" w:eastAsia="Times New Roman" w:hAnsi="Times New Roman" w:cs="Times New Roman"/>
+          <w:sz w:val="22"/>
+          <w:szCs w:val="22"/>
+        </w:rPr>
+        <w:t xml:space="preserve">This study will be able to demonstrate if the average number of confirmed cases resulting from collective outbreak events are significantly greater than those resulting from isolated outbreak events across the same national dataset. The results of this analysis will provide further support for previous research indicating that cluster-based transmission generates significantly greater numbers of cases than individual-based transmission due to superspreading and variability in transmission rates. </w:t>
+      </w:r>
+    </w:p>
+    <w:p>
+      <w:pPr>
+        <w:pStyle w:val="ListParagraph"/>
+        <w:ind w:left="1440"/>
+        <w:rPr>
+          <w:rFonts w:ascii="Times New Roman" w:eastAsia="Times New Roman" w:hAnsi="Times New Roman" w:cs="Times New Roman"/>
+          <w:sz w:val="22"/>
+          <w:szCs w:val="22"/>
+        </w:rPr>
+      </w:pPr>
+    </w:p>
+    <w:p>
+      <w:pPr>
+        <w:pStyle w:val="ListParagraph"/>
+        <w:ind w:left="1440"/>
+        <w:rPr>
+          <w:rFonts w:ascii="Times New Roman" w:eastAsia="Times New Roman" w:hAnsi="Times New Roman" w:cs="Times New Roman"/>
+          <w:sz w:val="22"/>
+          <w:szCs w:val="22"/>
+        </w:rPr>
+      </w:pPr>
+      <w:r>
+        <w:rPr>
+          <w:rFonts w:ascii="Times New Roman" w:eastAsia="Times New Roman" w:hAnsi="Times New Roman" w:cs="Times New Roman"/>
+          <w:sz w:val="22"/>
+          <w:szCs w:val="22"/>
+        </w:rPr>
+        <w:t xml:space="preserve">Building upon this study, future studies could expand upon this work by including additional variables, such as population density; patterns of movement; etc.; to </w:t>
+      </w:r>
+      <w:r>
+        <w:rPr>
+          <w:rFonts w:ascii="Times New Roman" w:eastAsia="Times New Roman" w:hAnsi="Times New Roman" w:cs="Times New Roman"/>
+          <w:sz w:val="22"/>
+          <w:szCs w:val="22"/>
+        </w:rPr>
+        <w:lastRenderedPageBreak/>
+        <w:t>improve the researchers' ability to identify factors contributing to large cluster-based outbreaks. Additionally, spatial modelling of the data collected for this study could include use of latitude and longitude values to further analyse geographic transmission patterns.</w:t>
       </w:r>
     </w:p>
     <w:p>
@@ -2473,16 +2550,7 @@
           <w:sz w:val="22"/>
           <w:szCs w:val="22"/>
         </w:rPr>
-        <w:t xml:space="preserve">The log-transformed boxplot shows that collective infection events (TRUE) appear to have greater variability and a higher median compared to isolated events (FALSE). </w:t>
-      </w:r>
-      <w:r>
-        <w:rPr>
-          <w:rFonts w:ascii="Times New Roman" w:eastAsia="Times New Roman" w:hAnsi="Times New Roman" w:cs="Times New Roman"/>
-          <w:sz w:val="22"/>
-          <w:szCs w:val="22"/>
-        </w:rPr>
-        <w:lastRenderedPageBreak/>
-        <w:t>These visual patterns suggest differences in outbreak size between the groups; however, statistical testing is required to determine whether these differences are significant.</w:t>
+        <w:t>The log-transformed boxplot shows that collective infection events (TRUE) appear to have greater variability and a higher median compared to isolated events (FALSE). These visual patterns suggest differences in outbreak size between the groups; however, statistical testing is required to determine whether these differences are significant.</w:t>
       </w:r>
     </w:p>
     <w:p>
@@ -2677,53 +2745,43 @@
         <w:ind w:left="1440"/>
         <w:rPr>
           <w:rFonts w:ascii="Times New Roman" w:eastAsia="Times New Roman" w:hAnsi="Times New Roman" w:cs="Times New Roman"/>
-        </w:rPr>
-      </w:pPr>
-    </w:p>
-    <w:p>
-      <w:pPr>
-        <w:ind w:left="1440"/>
-        <w:rPr>
-          <w:rFonts w:ascii="Times New Roman" w:eastAsia="Times New Roman" w:hAnsi="Times New Roman" w:cs="Times New Roman"/>
           <w:sz w:val="22"/>
           <w:szCs w:val="22"/>
         </w:rPr>
       </w:pPr>
-      <w:r>
+    </w:p>
+    <w:p>
+      <w:pPr>
+        <w:ind w:left="1440"/>
         <w:rPr>
           <w:rFonts w:ascii="Times New Roman" w:eastAsia="Times New Roman" w:hAnsi="Times New Roman" w:cs="Times New Roman"/>
           <w:sz w:val="22"/>
           <w:szCs w:val="22"/>
         </w:rPr>
-        <w:t>Infection type has been shown to be influential in how outbreaks develop, as most of the outbreaks are small. In addition, a few large events drive much of the variation. Statistical comparison of group differences will therefore be supported by the findings from these visual comparisons.</w:t>
-      </w:r>
-    </w:p>
-    <w:p>
-      <w:pPr>
-        <w:ind w:left="1440"/>
+      </w:pPr>
+      <w:r>
         <w:rPr>
           <w:rFonts w:ascii="Times New Roman" w:eastAsia="Times New Roman" w:hAnsi="Times New Roman" w:cs="Times New Roman"/>
           <w:sz w:val="22"/>
           <w:szCs w:val="22"/>
         </w:rPr>
-      </w:pPr>
-    </w:p>
-    <w:p>
-      <w:pPr>
-        <w:ind w:left="1440"/>
+        <w:t xml:space="preserve">Variation in outbreak size is shown by the bar plot for many of the South Korean provinces. </w:t>
+      </w:r>
+      <w:r>
         <w:rPr>
           <w:rFonts w:ascii="Times New Roman" w:eastAsia="Times New Roman" w:hAnsi="Times New Roman" w:cs="Times New Roman"/>
           <w:sz w:val="22"/>
           <w:szCs w:val="22"/>
         </w:rPr>
-      </w:pPr>
+        <w:t>Most of</w:t>
+      </w:r>
       <w:r>
         <w:rPr>
           <w:rFonts w:ascii="Times New Roman" w:eastAsia="Times New Roman" w:hAnsi="Times New Roman" w:cs="Times New Roman"/>
           <w:sz w:val="22"/>
           <w:szCs w:val="22"/>
         </w:rPr>
-        <w:t>Isolated infections (individuals) had lower median values and less dispersion than those which were part of a group or cluster, suggesting that group infections could result in larger clusters and possibly larger outbreak sizes.</w:t>
+        <w:t xml:space="preserve"> the provinces showed a smaller average number of cases than Daegu (which had </w:t>
       </w:r>
       <w:r>
         <w:rPr>
@@ -2731,7 +2789,15 @@
           <w:sz w:val="22"/>
           <w:szCs w:val="22"/>
         </w:rPr>
-        <w:t xml:space="preserve"> </w:t>
+        <w:t>many</w:t>
+      </w:r>
+      <w:r>
+        <w:rPr>
+          <w:rFonts w:ascii="Times New Roman" w:eastAsia="Times New Roman" w:hAnsi="Times New Roman" w:cs="Times New Roman"/>
+          <w:sz w:val="22"/>
+          <w:szCs w:val="22"/>
+        </w:rPr>
+        <w:t xml:space="preserve"> cases due to superspreader events). The variations suggest that different regions have influenced the rate of transmission; and provide additional evidence for further statistical comparisons of how the outbreak has differed in each location.</w:t>
       </w:r>
     </w:p>
     <w:p>
@@ -3131,7 +3197,6 @@
           <w:i/>
           <w:iCs/>
         </w:rPr>
-        <w:lastRenderedPageBreak/>
         <w:t xml:space="preserve">Note any </w:t>
       </w:r>
       <w:r>
@@ -3864,6 +3929,7 @@
           <w:rFonts w:ascii="Times New Roman" w:eastAsia="Times New Roman" w:hAnsi="Times New Roman" w:cs="Times New Roman"/>
           <w:color w:val="333333"/>
         </w:rPr>
+        <w:lastRenderedPageBreak/>
         <w:t>R code used for analysis and visualisation</w:t>
       </w:r>
       <w:r>

</xml_diff>

<commit_message>
Group Evaluation Added to the report
</commit_message>
<xml_diff>
--- a/report/final_report.docx
+++ b/report/final_report.docx
@@ -2888,16 +2888,14 @@
         </w:rPr>
         <w:t>Normality of the confirmed case counts was assessed using the Shapiro–Wilk test for each group. The TRUE group showed W = 0.11169, p &lt; 2.2e-16, and the FALSE group showed W = 0.43146, p = 1.209e-</w:t>
       </w:r>
-      <w:proofErr w:type="gramStart"/>
-      <w:r>
-        <w:rPr>
-          <w:rFonts w:ascii="Times New Roman" w:eastAsia="Times New Roman" w:hAnsi="Times New Roman" w:cs="Times New Roman"/>
-          <w:sz w:val="22"/>
-          <w:szCs w:val="22"/>
-        </w:rPr>
-        <w:t>12 .</w:t>
-      </w:r>
-      <w:proofErr w:type="gramEnd"/>
+      <w:r>
+        <w:rPr>
+          <w:rFonts w:ascii="Times New Roman" w:eastAsia="Times New Roman" w:hAnsi="Times New Roman" w:cs="Times New Roman"/>
+          <w:sz w:val="22"/>
+          <w:szCs w:val="22"/>
+        </w:rPr>
+        <w:t>12.</w:t>
+      </w:r>
       <w:r>
         <w:rPr>
           <w:rFonts w:ascii="Times New Roman" w:eastAsia="Times New Roman" w:hAnsi="Times New Roman" w:cs="Times New Roman"/>
@@ -2971,16 +2969,14 @@
         </w:rPr>
         <w:t xml:space="preserve">The Wilcoxon rank-sum test returned W = 3585 and a p-value of 0.1068, which is greater than the 0.05 significance </w:t>
       </w:r>
-      <w:proofErr w:type="gramStart"/>
-      <w:r>
-        <w:rPr>
-          <w:rFonts w:ascii="Times New Roman" w:eastAsia="Times New Roman" w:hAnsi="Times New Roman" w:cs="Times New Roman"/>
-          <w:sz w:val="22"/>
-          <w:szCs w:val="22"/>
-        </w:rPr>
-        <w:t>level .</w:t>
-      </w:r>
-      <w:proofErr w:type="gramEnd"/>
+      <w:r>
+        <w:rPr>
+          <w:rFonts w:ascii="Times New Roman" w:eastAsia="Times New Roman" w:hAnsi="Times New Roman" w:cs="Times New Roman"/>
+          <w:sz w:val="22"/>
+          <w:szCs w:val="22"/>
+        </w:rPr>
+        <w:t>level.</w:t>
+      </w:r>
       <w:r>
         <w:rPr>
           <w:rFonts w:ascii="Times New Roman" w:eastAsia="Times New Roman" w:hAnsi="Times New Roman" w:cs="Times New Roman"/>
@@ -3031,6 +3027,14 @@
         </w:rPr>
         <w:t>Evaluation – group’s experience at 7COM1079</w:t>
       </w:r>
+    </w:p>
+    <w:p>
+      <w:pPr>
+        <w:pStyle w:val="ListParagraph"/>
+        <w:rPr>
+          <w:rFonts w:ascii="Times New Roman" w:eastAsia="Times New Roman" w:hAnsi="Times New Roman" w:cs="Times New Roman"/>
+        </w:rPr>
+      </w:pPr>
     </w:p>
     <w:p>
       <w:pPr>
@@ -3050,20 +3054,45 @@
         </w:rPr>
         <w:t>What went well</w:t>
       </w:r>
-      <w:r>
-        <w:rPr>
-          <w:rFonts w:ascii="Times New Roman" w:eastAsia="Times New Roman" w:hAnsi="Times New Roman" w:cs="Times New Roman"/>
-        </w:rPr>
-        <w:t xml:space="preserve"> </w:t>
-      </w:r>
-      <w:r>
+    </w:p>
+    <w:p>
+      <w:pPr>
+        <w:pStyle w:val="ListParagraph"/>
+        <w:ind w:left="1440"/>
         <w:rPr>
           <w:rFonts w:ascii="Times New Roman" w:eastAsia="Times New Roman" w:hAnsi="Times New Roman" w:cs="Times New Roman"/>
           <w:b/>
           <w:bCs/>
         </w:rPr>
-        <w:t>(75 words)</w:t>
-      </w:r>
+      </w:pPr>
+    </w:p>
+    <w:p>
+      <w:pPr>
+        <w:pStyle w:val="ListParagraph"/>
+        <w:ind w:left="1440"/>
+        <w:rPr>
+          <w:rFonts w:ascii="Times New Roman" w:eastAsia="Times New Roman" w:hAnsi="Times New Roman" w:cs="Times New Roman"/>
+          <w:sz w:val="22"/>
+          <w:szCs w:val="22"/>
+        </w:rPr>
+      </w:pPr>
+      <w:r>
+        <w:rPr>
+          <w:rFonts w:ascii="Times New Roman" w:eastAsia="Times New Roman" w:hAnsi="Times New Roman" w:cs="Times New Roman"/>
+          <w:sz w:val="22"/>
+          <w:szCs w:val="22"/>
+        </w:rPr>
+        <w:t>Team collaboration was effective because the report was divided into workable and reasonable sections for the individual members; each section was done on time as a result, the project moved forward steadily and without delay. Collaborative use of GitHub ensured that there were controls over versions and that members could see what had changed at any given point. Members communicated regularly with respect to their work, thus enabling them to address any problems they encountered regarding data cleaning, visualization and testing of statistical assumptions. A difference in means design was appropriately selected based upon the characteristics of the data and provided a basis for making meaningful interpretations from the study's findings.</w:t>
+      </w:r>
+    </w:p>
+    <w:p>
+      <w:pPr>
+        <w:pStyle w:val="ListParagraph"/>
+        <w:ind w:left="1440"/>
+        <w:rPr>
+          <w:rFonts w:ascii="Times New Roman" w:eastAsia="Times New Roman" w:hAnsi="Times New Roman" w:cs="Times New Roman"/>
+        </w:rPr>
+      </w:pPr>
     </w:p>
     <w:p>
       <w:pPr>
@@ -3083,20 +3112,54 @@
         </w:rPr>
         <w:t>Points for improvement</w:t>
       </w:r>
-      <w:r>
-        <w:rPr>
-          <w:rFonts w:ascii="Times New Roman" w:eastAsia="Times New Roman" w:hAnsi="Times New Roman" w:cs="Times New Roman"/>
-        </w:rPr>
-        <w:t xml:space="preserve"> </w:t>
-      </w:r>
-      <w:r>
+    </w:p>
+    <w:p>
+      <w:pPr>
+        <w:pStyle w:val="ListParagraph"/>
+        <w:ind w:left="1440"/>
         <w:rPr>
           <w:rFonts w:ascii="Times New Roman" w:eastAsia="Times New Roman" w:hAnsi="Times New Roman" w:cs="Times New Roman"/>
           <w:b/>
           <w:bCs/>
         </w:rPr>
-        <w:t>(75 words)</w:t>
-      </w:r>
+      </w:pPr>
+    </w:p>
+    <w:p>
+      <w:pPr>
+        <w:pStyle w:val="ListParagraph"/>
+        <w:ind w:left="1440"/>
+        <w:rPr>
+          <w:rFonts w:ascii="Times New Roman" w:eastAsia="Times New Roman" w:hAnsi="Times New Roman" w:cs="Times New Roman"/>
+          <w:sz w:val="22"/>
+          <w:szCs w:val="22"/>
+        </w:rPr>
+      </w:pPr>
+      <w:r>
+        <w:rPr>
+          <w:rFonts w:ascii="Times New Roman" w:eastAsia="Times New Roman" w:hAnsi="Times New Roman" w:cs="Times New Roman"/>
+          <w:sz w:val="22"/>
+          <w:szCs w:val="22"/>
+        </w:rPr>
+        <w:t xml:space="preserve">An issue that arose in this project was the dealing with extreme outliers in confirmed cases and how they impacted on visualizations and subsequently, filtering out or transforming (log) data to address the outlier's effect. The early review of visualizations would likely reduce the amount of time spent revising visualizations. More time could also have been allocated to do a thorough background search of the </w:t>
+      </w:r>
+      <w:r>
+        <w:rPr>
+          <w:rFonts w:ascii="Times New Roman" w:eastAsia="Times New Roman" w:hAnsi="Times New Roman" w:cs="Times New Roman"/>
+          <w:sz w:val="22"/>
+          <w:szCs w:val="22"/>
+        </w:rPr>
+        <w:lastRenderedPageBreak/>
+        <w:t>literature to increase the depth of knowledge of the epidemiologic literature. Future projects can also benefit by having a secondary reviewer to validate the assumptions of the statistics at an earlier stage.</w:t>
+      </w:r>
+    </w:p>
+    <w:p>
+      <w:pPr>
+        <w:pStyle w:val="ListParagraph"/>
+        <w:ind w:left="1440"/>
+        <w:rPr>
+          <w:rFonts w:ascii="Times New Roman" w:eastAsia="Times New Roman" w:hAnsi="Times New Roman" w:cs="Times New Roman"/>
+        </w:rPr>
+      </w:pPr>
     </w:p>
     <w:p>
       <w:pPr>
@@ -3114,15 +3177,45 @@
         <w:rPr>
           <w:rFonts w:ascii="Times New Roman" w:eastAsia="Times New Roman" w:hAnsi="Times New Roman" w:cs="Times New Roman"/>
         </w:rPr>
-        <w:t>Group’s time management (</w:t>
-      </w:r>
-      <w:r>
-        <w:rPr>
-          <w:rFonts w:ascii="Times New Roman" w:eastAsia="Times New Roman" w:hAnsi="Times New Roman" w:cs="Times New Roman"/>
-          <w:b/>
-        </w:rPr>
-        <w:t>50 words)</w:t>
-      </w:r>
+        <w:t xml:space="preserve">Group’s time management </w:t>
+      </w:r>
+    </w:p>
+    <w:p>
+      <w:pPr>
+        <w:pStyle w:val="ListParagraph"/>
+        <w:ind w:left="1440"/>
+        <w:rPr>
+          <w:rFonts w:ascii="Times New Roman" w:eastAsia="Times New Roman" w:hAnsi="Times New Roman" w:cs="Times New Roman"/>
+        </w:rPr>
+      </w:pPr>
+    </w:p>
+    <w:p>
+      <w:pPr>
+        <w:pStyle w:val="ListParagraph"/>
+        <w:ind w:left="1440"/>
+        <w:rPr>
+          <w:rFonts w:ascii="Times New Roman" w:eastAsia="Times New Roman" w:hAnsi="Times New Roman" w:cs="Times New Roman"/>
+          <w:sz w:val="22"/>
+          <w:szCs w:val="22"/>
+        </w:rPr>
+      </w:pPr>
+      <w:r>
+        <w:rPr>
+          <w:rFonts w:ascii="Times New Roman" w:eastAsia="Times New Roman" w:hAnsi="Times New Roman" w:cs="Times New Roman"/>
+          <w:sz w:val="22"/>
+          <w:szCs w:val="22"/>
+        </w:rPr>
+        <w:t>Most the group's time management efforts were productive; the group met all task completion deadlines, with each member contributing equally. Although there were some delays in the interpretation of non-normality results for determining what type of statistical test to apply, the group responded to these challenges very well, they assisted each other and maintained a constant level of communication. The group overall managed their time effectively and responded positively to the unexpected issues that arose during the project.</w:t>
+      </w:r>
+    </w:p>
+    <w:p>
+      <w:pPr>
+        <w:pStyle w:val="ListParagraph"/>
+        <w:ind w:left="1440"/>
+        <w:rPr>
+          <w:rFonts w:ascii="Times New Roman" w:eastAsia="Times New Roman" w:hAnsi="Times New Roman" w:cs="Times New Roman"/>
+        </w:rPr>
+      </w:pPr>
     </w:p>
     <w:p>
       <w:pPr>
@@ -3140,15 +3233,77 @@
         <w:rPr>
           <w:rFonts w:ascii="Times New Roman" w:eastAsia="Times New Roman" w:hAnsi="Times New Roman" w:cs="Times New Roman"/>
         </w:rPr>
-        <w:t>Project’s overall judgement (</w:t>
-      </w:r>
-      <w:r>
-        <w:rPr>
-          <w:rFonts w:ascii="Times New Roman" w:eastAsia="Times New Roman" w:hAnsi="Times New Roman" w:cs="Times New Roman"/>
-          <w:b/>
-        </w:rPr>
-        <w:t>50 words)</w:t>
-      </w:r>
+        <w:t>Project’s overall judgement</w:t>
+      </w:r>
+    </w:p>
+    <w:p>
+      <w:pPr>
+        <w:pStyle w:val="ListParagraph"/>
+        <w:ind w:left="1440"/>
+        <w:rPr>
+          <w:rFonts w:ascii="Times New Roman" w:eastAsia="Times New Roman" w:hAnsi="Times New Roman" w:cs="Times New Roman"/>
+        </w:rPr>
+      </w:pPr>
+    </w:p>
+    <w:p>
+      <w:pPr>
+        <w:pStyle w:val="ListParagraph"/>
+        <w:ind w:left="1440"/>
+        <w:rPr>
+          <w:rFonts w:ascii="Times New Roman" w:eastAsia="Times New Roman" w:hAnsi="Times New Roman" w:cs="Times New Roman"/>
+          <w:sz w:val="22"/>
+          <w:szCs w:val="22"/>
+        </w:rPr>
+      </w:pPr>
+      <w:r>
+        <w:rPr>
+          <w:rFonts w:ascii="Times New Roman" w:eastAsia="Times New Roman" w:hAnsi="Times New Roman" w:cs="Times New Roman"/>
+          <w:sz w:val="22"/>
+          <w:szCs w:val="22"/>
+        </w:rPr>
+        <w:t xml:space="preserve">The project effectively used statistical methods on an actual epidemiology dataset. Although the results of the study were not significantly different for cluster vs non-cluster infection events using statistical measures of significance, they remain valid in terms of the large variability seen in this dataset. Both visualizations and appropriate testing methodologies were </w:t>
+      </w:r>
+      <w:r>
+        <w:rPr>
+          <w:rFonts w:ascii="Times New Roman" w:eastAsia="Times New Roman" w:hAnsi="Times New Roman" w:cs="Times New Roman"/>
+          <w:sz w:val="22"/>
+          <w:szCs w:val="22"/>
+        </w:rPr>
+        <w:t>chosen,</w:t>
+      </w:r>
+      <w:r>
+        <w:rPr>
+          <w:rFonts w:ascii="Times New Roman" w:eastAsia="Times New Roman" w:hAnsi="Times New Roman" w:cs="Times New Roman"/>
+          <w:sz w:val="22"/>
+          <w:szCs w:val="22"/>
+        </w:rPr>
+        <w:t xml:space="preserve"> and the final report was written in keeping with professional/academic writing standards. The project represents very effective analytical practices as well as very strong </w:t>
+      </w:r>
+      <w:r>
+        <w:rPr>
+          <w:rFonts w:ascii="Times New Roman" w:eastAsia="Times New Roman" w:hAnsi="Times New Roman" w:cs="Times New Roman"/>
+          <w:sz w:val="22"/>
+          <w:szCs w:val="22"/>
+        </w:rPr>
+        <w:t>teamwork</w:t>
+      </w:r>
+      <w:r>
+        <w:rPr>
+          <w:rFonts w:ascii="Times New Roman" w:eastAsia="Times New Roman" w:hAnsi="Times New Roman" w:cs="Times New Roman"/>
+          <w:sz w:val="22"/>
+          <w:szCs w:val="22"/>
+        </w:rPr>
+        <w:t>.</w:t>
+      </w:r>
+    </w:p>
+    <w:p>
+      <w:pPr>
+        <w:pStyle w:val="ListParagraph"/>
+        <w:ind w:left="1440"/>
+        <w:rPr>
+          <w:rFonts w:ascii="Times New Roman" w:eastAsia="Times New Roman" w:hAnsi="Times New Roman" w:cs="Times New Roman"/>
+        </w:rPr>
+      </w:pPr>
     </w:p>
     <w:p>
       <w:pPr>
@@ -3167,97 +3322,399 @@
       <w:r>
         <w:rPr>
           <w:rFonts w:ascii="Times New Roman" w:eastAsia="Times New Roman" w:hAnsi="Times New Roman" w:cs="Times New Roman"/>
+        </w:rPr>
+        <w:t>Comment on the Git</w:t>
+      </w:r>
+      <w:r>
+        <w:rPr>
+          <w:rFonts w:ascii="Times New Roman" w:eastAsia="Times New Roman" w:hAnsi="Times New Roman" w:cs="Times New Roman"/>
+        </w:rPr>
+        <w:t>Hub</w:t>
+      </w:r>
+      <w:r>
+        <w:rPr>
+          <w:rFonts w:ascii="Times New Roman" w:eastAsia="Times New Roman" w:hAnsi="Times New Roman" w:cs="Times New Roman"/>
+        </w:rPr>
+        <w:t xml:space="preserve"> log output </w:t>
+      </w:r>
+      <w:r>
+        <w:rPr>
+          <w:rFonts w:ascii="Times New Roman" w:eastAsia="Times New Roman" w:hAnsi="Times New Roman" w:cs="Times New Roman"/>
+          <w:b/>
+          <w:bCs/>
+        </w:rPr>
+        <w:t xml:space="preserve">(50 words) </w:t>
+      </w:r>
+    </w:p>
+    <w:p>
+      <w:pPr>
+        <w:pStyle w:val="ListParagraph"/>
+        <w:ind w:left="1080"/>
+        <w:rPr>
+          <w:rFonts w:ascii="Times New Roman" w:eastAsia="Times New Roman" w:hAnsi="Times New Roman" w:cs="Times New Roman"/>
           <w:i/>
           <w:iCs/>
         </w:rPr>
-        <w:t xml:space="preserve">Note any </w:t>
-      </w:r>
-      <w:r>
-        <w:rPr>
-          <w:rFonts w:ascii="Times New Roman" w:eastAsia="Times New Roman" w:hAnsi="Times New Roman" w:cs="Times New Roman"/>
-          <w:i/>
-          <w:iCs/>
-        </w:rPr>
-        <w:t>changes</w:t>
-      </w:r>
-      <w:r>
-        <w:rPr>
-          <w:rFonts w:ascii="Times New Roman" w:eastAsia="Times New Roman" w:hAnsi="Times New Roman" w:cs="Times New Roman"/>
-          <w:i/>
-          <w:iCs/>
+      </w:pPr>
+    </w:p>
+    <w:p>
+      <w:pPr>
+        <w:pStyle w:val="ListParagraph"/>
+        <w:ind w:left="1440"/>
+        <w:rPr>
+          <w:rFonts w:ascii="Times New Roman" w:eastAsia="Times New Roman" w:hAnsi="Times New Roman" w:cs="Times New Roman"/>
+          <w:sz w:val="22"/>
+          <w:szCs w:val="22"/>
+        </w:rPr>
+      </w:pPr>
+      <w:r>
+        <w:rPr>
+          <w:rFonts w:ascii="Times New Roman" w:eastAsia="Times New Roman" w:hAnsi="Times New Roman" w:cs="Times New Roman"/>
+          <w:sz w:val="22"/>
+          <w:szCs w:val="22"/>
+        </w:rPr>
+        <w:t>The team members were contributing consistently to the GitHub log (Appendix B) during this project. The log demonstrates that the contributors worked together to accomplish each task with many iterations of each contribution. Three of the most important commitments made toward the progression of the project are highlighted below. They show what was accomplished at the time of commitment as well as how they impacted the final report.</w:t>
+      </w:r>
+    </w:p>
+    <w:p>
+      <w:pPr>
+        <w:pStyle w:val="ListParagraph"/>
+        <w:ind w:left="1440"/>
+        <w:rPr>
+          <w:rFonts w:ascii="Times New Roman" w:eastAsia="Times New Roman" w:hAnsi="Times New Roman" w:cs="Times New Roman"/>
+          <w:sz w:val="22"/>
+          <w:szCs w:val="22"/>
+        </w:rPr>
+      </w:pPr>
+    </w:p>
+    <w:p>
+      <w:pPr>
+        <w:pStyle w:val="ListParagraph"/>
+        <w:ind w:left="1440"/>
+        <w:rPr>
+          <w:rFonts w:ascii="Times New Roman" w:eastAsia="Times New Roman" w:hAnsi="Times New Roman" w:cs="Times New Roman"/>
+          <w:sz w:val="22"/>
+          <w:szCs w:val="22"/>
+        </w:rPr>
+      </w:pPr>
+      <w:r>
+        <w:rPr>
+          <w:rFonts w:ascii="Times New Roman" w:eastAsia="Times New Roman" w:hAnsi="Times New Roman" w:cs="Times New Roman"/>
+          <w:sz w:val="22"/>
+          <w:szCs w:val="22"/>
+        </w:rPr>
+        <w:t>1.</w:t>
+      </w:r>
+      <w:r>
+        <w:rPr>
+          <w:rFonts w:ascii="Times New Roman" w:eastAsia="Times New Roman" w:hAnsi="Times New Roman" w:cs="Times New Roman"/>
+          <w:sz w:val="22"/>
+          <w:szCs w:val="22"/>
         </w:rPr>
         <w:t xml:space="preserve"> </w:t>
       </w:r>
       <w:r>
         <w:rPr>
           <w:rFonts w:ascii="Times New Roman" w:eastAsia="Times New Roman" w:hAnsi="Times New Roman" w:cs="Times New Roman"/>
-          <w:i/>
-          <w:iCs/>
-        </w:rPr>
-        <w:t>t</w:t>
-      </w:r>
-      <w:r>
-        <w:rPr>
-          <w:rFonts w:ascii="Times New Roman" w:eastAsia="Times New Roman" w:hAnsi="Times New Roman" w:cs="Times New Roman"/>
-          <w:i/>
-          <w:iCs/>
-        </w:rPr>
-        <w:t xml:space="preserve">o group since </w:t>
-      </w:r>
-      <w:r>
-        <w:rPr>
-          <w:rFonts w:ascii="Times New Roman" w:eastAsia="Times New Roman" w:hAnsi="Times New Roman" w:cs="Times New Roman"/>
-          <w:i/>
-          <w:iCs/>
-        </w:rPr>
-        <w:t>original allocation if applicable</w:t>
-      </w:r>
-      <w:r>
-        <w:rPr>
-          <w:rFonts w:ascii="Times New Roman" w:eastAsia="Times New Roman" w:hAnsi="Times New Roman" w:cs="Times New Roman"/>
-          <w:i/>
-          <w:iCs/>
+          <w:sz w:val="22"/>
+          <w:szCs w:val="22"/>
+        </w:rPr>
+        <w:t xml:space="preserve">Commit Message: [histogram created for confirmed] </w:t>
+      </w:r>
+    </w:p>
+    <w:p>
+      <w:pPr>
+        <w:pStyle w:val="ListParagraph"/>
+        <w:ind w:left="1440"/>
+        <w:rPr>
+          <w:rFonts w:ascii="Times New Roman" w:eastAsia="Times New Roman" w:hAnsi="Times New Roman" w:cs="Times New Roman"/>
+          <w:sz w:val="22"/>
+          <w:szCs w:val="22"/>
+        </w:rPr>
+      </w:pPr>
+    </w:p>
+    <w:p>
+      <w:pPr>
+        <w:pStyle w:val="ListParagraph"/>
+        <w:ind w:left="1440"/>
+        <w:rPr>
+          <w:rFonts w:ascii="Times New Roman" w:eastAsia="Times New Roman" w:hAnsi="Times New Roman" w:cs="Times New Roman"/>
+          <w:sz w:val="22"/>
+          <w:szCs w:val="22"/>
+        </w:rPr>
+      </w:pPr>
+      <w:r>
+        <w:rPr>
+          <w:rFonts w:ascii="Times New Roman" w:eastAsia="Times New Roman" w:hAnsi="Times New Roman" w:cs="Times New Roman"/>
+          <w:sz w:val="22"/>
+          <w:szCs w:val="22"/>
+        </w:rPr>
+        <w:t>This is the first visualization and confirmed the structure of the data set which ultimately enabled the team to determine the form of the distributions and further guided their statistical decisions in determining distribution shape.</w:t>
+      </w:r>
+    </w:p>
+    <w:p>
+      <w:pPr>
+        <w:pStyle w:val="ListParagraph"/>
+        <w:ind w:left="1440"/>
+        <w:rPr>
+          <w:rFonts w:ascii="Times New Roman" w:eastAsia="Times New Roman" w:hAnsi="Times New Roman" w:cs="Times New Roman"/>
+          <w:sz w:val="22"/>
+          <w:szCs w:val="22"/>
+        </w:rPr>
+      </w:pPr>
+    </w:p>
+    <w:p>
+      <w:pPr>
+        <w:pStyle w:val="ListParagraph"/>
+        <w:ind w:left="1440"/>
+        <w:rPr>
+          <w:rFonts w:ascii="Times New Roman" w:eastAsia="Times New Roman" w:hAnsi="Times New Roman" w:cs="Times New Roman"/>
+          <w:sz w:val="22"/>
+          <w:szCs w:val="22"/>
+        </w:rPr>
+      </w:pPr>
+      <w:r>
+        <w:rPr>
+          <w:rFonts w:ascii="Times New Roman" w:eastAsia="Times New Roman" w:hAnsi="Times New Roman" w:cs="Times New Roman"/>
+          <w:sz w:val="22"/>
+          <w:szCs w:val="22"/>
+        </w:rPr>
+        <w:t>2.</w:t>
+      </w:r>
+      <w:r>
+        <w:rPr>
+          <w:rFonts w:ascii="Times New Roman" w:eastAsia="Times New Roman" w:hAnsi="Times New Roman" w:cs="Times New Roman"/>
+          <w:sz w:val="22"/>
+          <w:szCs w:val="22"/>
+        </w:rPr>
+        <w:t xml:space="preserve"> </w:t>
+      </w:r>
+      <w:r>
+        <w:rPr>
+          <w:rFonts w:ascii="Times New Roman" w:eastAsia="Times New Roman" w:hAnsi="Times New Roman" w:cs="Times New Roman"/>
+          <w:sz w:val="22"/>
+          <w:szCs w:val="22"/>
+        </w:rPr>
+        <w:t>Commit Message: [</w:t>
+      </w:r>
+      <w:proofErr w:type="spellStart"/>
+      <w:r>
+        <w:rPr>
+          <w:rFonts w:ascii="Times New Roman" w:eastAsia="Times New Roman" w:hAnsi="Times New Roman" w:cs="Times New Roman"/>
+          <w:sz w:val="22"/>
+          <w:szCs w:val="22"/>
+        </w:rPr>
+        <w:t>genarate</w:t>
+      </w:r>
+      <w:proofErr w:type="spellEnd"/>
+      <w:r>
+        <w:rPr>
+          <w:rFonts w:ascii="Times New Roman" w:eastAsia="Times New Roman" w:hAnsi="Times New Roman" w:cs="Times New Roman"/>
+          <w:sz w:val="22"/>
+          <w:szCs w:val="22"/>
+        </w:rPr>
+        <w:t xml:space="preserve"> </w:t>
+      </w:r>
+      <w:proofErr w:type="spellStart"/>
+      <w:r>
+        <w:rPr>
+          <w:rFonts w:ascii="Times New Roman" w:eastAsia="Times New Roman" w:hAnsi="Times New Roman" w:cs="Times New Roman"/>
+          <w:sz w:val="22"/>
+          <w:szCs w:val="22"/>
+        </w:rPr>
+        <w:t>barplot</w:t>
+      </w:r>
+      <w:proofErr w:type="spellEnd"/>
+      <w:r>
+        <w:rPr>
+          <w:rFonts w:ascii="Times New Roman" w:eastAsia="Times New Roman" w:hAnsi="Times New Roman" w:cs="Times New Roman"/>
+          <w:sz w:val="22"/>
+          <w:szCs w:val="22"/>
+        </w:rPr>
+        <w:t xml:space="preserve"> for mean </w:t>
+      </w:r>
+      <w:proofErr w:type="spellStart"/>
+      <w:r>
+        <w:rPr>
+          <w:rFonts w:ascii="Times New Roman" w:eastAsia="Times New Roman" w:hAnsi="Times New Roman" w:cs="Times New Roman"/>
+          <w:sz w:val="22"/>
+          <w:szCs w:val="22"/>
+        </w:rPr>
+        <w:t>confiremed</w:t>
+      </w:r>
+      <w:proofErr w:type="spellEnd"/>
+      <w:r>
+        <w:rPr>
+          <w:rFonts w:ascii="Times New Roman" w:eastAsia="Times New Roman" w:hAnsi="Times New Roman" w:cs="Times New Roman"/>
+          <w:sz w:val="22"/>
+          <w:szCs w:val="22"/>
+        </w:rPr>
+        <w:t xml:space="preserve"> and province] </w:t>
+      </w:r>
+    </w:p>
+    <w:p>
+      <w:pPr>
+        <w:pStyle w:val="ListParagraph"/>
+        <w:ind w:left="1440"/>
+        <w:rPr>
+          <w:rFonts w:ascii="Times New Roman" w:eastAsia="Times New Roman" w:hAnsi="Times New Roman" w:cs="Times New Roman"/>
+          <w:sz w:val="22"/>
+          <w:szCs w:val="22"/>
+        </w:rPr>
+      </w:pPr>
+    </w:p>
+    <w:p>
+      <w:pPr>
+        <w:pStyle w:val="ListParagraph"/>
+        <w:ind w:left="1440"/>
+        <w:rPr>
+          <w:rFonts w:ascii="Times New Roman" w:eastAsia="Times New Roman" w:hAnsi="Times New Roman" w:cs="Times New Roman"/>
+          <w:sz w:val="22"/>
+          <w:szCs w:val="22"/>
+        </w:rPr>
+      </w:pPr>
+      <w:r>
+        <w:rPr>
+          <w:rFonts w:ascii="Times New Roman" w:eastAsia="Times New Roman" w:hAnsi="Times New Roman" w:cs="Times New Roman"/>
+          <w:sz w:val="22"/>
+          <w:szCs w:val="22"/>
+        </w:rPr>
+        <w:t>This added an additional layer of visualizations to support the background research and enhanced the teams' understanding of the regional variations. Ultimately, it provided evidence to justify investigating the variability in the sizes of outbreaks, and it enhanced sections 2.2 and 3.3 of the final report.</w:t>
+      </w:r>
+    </w:p>
+    <w:p>
+      <w:pPr>
+        <w:pStyle w:val="ListParagraph"/>
+        <w:ind w:left="1440"/>
+        <w:rPr>
+          <w:rFonts w:ascii="Times New Roman" w:eastAsia="Times New Roman" w:hAnsi="Times New Roman" w:cs="Times New Roman"/>
+          <w:sz w:val="22"/>
+          <w:szCs w:val="22"/>
+        </w:rPr>
+      </w:pPr>
+    </w:p>
+    <w:p>
+      <w:pPr>
+        <w:pStyle w:val="ListParagraph"/>
+        <w:ind w:left="1440"/>
+        <w:rPr>
+          <w:rFonts w:ascii="Times New Roman" w:eastAsia="Times New Roman" w:hAnsi="Times New Roman" w:cs="Times New Roman"/>
+          <w:sz w:val="22"/>
+          <w:szCs w:val="22"/>
+        </w:rPr>
+      </w:pPr>
+      <w:r>
+        <w:rPr>
+          <w:rFonts w:ascii="Times New Roman" w:eastAsia="Times New Roman" w:hAnsi="Times New Roman" w:cs="Times New Roman"/>
+          <w:sz w:val="22"/>
+          <w:szCs w:val="22"/>
+        </w:rPr>
+        <w:t>3</w:t>
+      </w:r>
+      <w:r>
+        <w:rPr>
+          <w:rFonts w:ascii="Times New Roman" w:eastAsia="Times New Roman" w:hAnsi="Times New Roman" w:cs="Times New Roman"/>
+          <w:sz w:val="22"/>
+          <w:szCs w:val="22"/>
         </w:rPr>
         <w:t xml:space="preserve">. </w:t>
       </w:r>
       <w:r>
         <w:rPr>
           <w:rFonts w:ascii="Times New Roman" w:eastAsia="Times New Roman" w:hAnsi="Times New Roman" w:cs="Times New Roman"/>
-          <w:i/>
-          <w:iCs/>
-        </w:rPr>
-        <w:t xml:space="preserve">Add new </w:t>
-      </w:r>
-      <w:r>
-        <w:rPr>
-          <w:rFonts w:ascii="Times New Roman" w:eastAsia="Times New Roman" w:hAnsi="Times New Roman" w:cs="Times New Roman"/>
-          <w:i/>
-          <w:iCs/>
-        </w:rPr>
-        <w:t xml:space="preserve">or amended </w:t>
-      </w:r>
-      <w:r>
-        <w:rPr>
-          <w:rFonts w:ascii="Times New Roman" w:eastAsia="Times New Roman" w:hAnsi="Times New Roman" w:cs="Times New Roman"/>
-          <w:i/>
-          <w:iCs/>
-        </w:rPr>
-        <w:t>GitHub Ids for new members</w:t>
-      </w:r>
+          <w:sz w:val="22"/>
+          <w:szCs w:val="22"/>
+        </w:rPr>
+        <w:t xml:space="preserve">Commit Message: [boxplot for </w:t>
+      </w:r>
+      <w:proofErr w:type="spellStart"/>
+      <w:r>
+        <w:rPr>
+          <w:rFonts w:ascii="Times New Roman" w:eastAsia="Times New Roman" w:hAnsi="Times New Roman" w:cs="Times New Roman"/>
+          <w:sz w:val="22"/>
+          <w:szCs w:val="22"/>
+        </w:rPr>
+        <w:t>confimred</w:t>
+      </w:r>
+      <w:proofErr w:type="spellEnd"/>
+      <w:r>
+        <w:rPr>
+          <w:rFonts w:ascii="Times New Roman" w:eastAsia="Times New Roman" w:hAnsi="Times New Roman" w:cs="Times New Roman"/>
+          <w:sz w:val="22"/>
+          <w:szCs w:val="22"/>
+        </w:rPr>
+        <w:t xml:space="preserve"> log group] </w:t>
+      </w:r>
+    </w:p>
+    <w:p>
+      <w:pPr>
+        <w:pStyle w:val="ListParagraph"/>
+        <w:ind w:left="1440"/>
+        <w:rPr>
+          <w:rFonts w:ascii="Times New Roman" w:eastAsia="Times New Roman" w:hAnsi="Times New Roman" w:cs="Times New Roman"/>
+          <w:sz w:val="22"/>
+          <w:szCs w:val="22"/>
+        </w:rPr>
+      </w:pPr>
+    </w:p>
+    <w:p>
+      <w:pPr>
+        <w:pStyle w:val="ListParagraph"/>
+        <w:ind w:left="1440"/>
+        <w:rPr>
+          <w:rFonts w:ascii="Times New Roman" w:eastAsia="Times New Roman" w:hAnsi="Times New Roman" w:cs="Times New Roman"/>
+          <w:sz w:val="22"/>
+          <w:szCs w:val="22"/>
+        </w:rPr>
+      </w:pPr>
+      <w:r>
+        <w:rPr>
+          <w:rFonts w:ascii="Times New Roman" w:eastAsia="Times New Roman" w:hAnsi="Times New Roman" w:cs="Times New Roman"/>
+          <w:sz w:val="22"/>
+          <w:szCs w:val="22"/>
+        </w:rPr>
+        <w:t>This is the primary visualization for the research question; the team developed a log-scaled box plot that helped illustrate the differences between groups and assisted in the selection of the correct non-parametric tests utilized in section four.</w:t>
+      </w:r>
+    </w:p>
+    <w:p>
+      <w:pPr>
+        <w:ind w:left="1440"/>
+        <w:rPr>
+          <w:rFonts w:ascii="Times New Roman" w:eastAsia="Times New Roman" w:hAnsi="Times New Roman" w:cs="Times New Roman"/>
+        </w:rPr>
+      </w:pPr>
       <w:r>
         <w:rPr>
           <w:rFonts w:ascii="Times New Roman" w:eastAsia="Times New Roman" w:hAnsi="Times New Roman" w:cs="Times New Roman"/>
         </w:rPr>
         <w:t xml:space="preserve"> </w:t>
       </w:r>
-      <w:r>
-        <w:rPr>
-          <w:rFonts w:ascii="Times New Roman" w:eastAsia="Times New Roman" w:hAnsi="Times New Roman" w:cs="Times New Roman"/>
-          <w:b/>
-          <w:bCs/>
-        </w:rPr>
-        <w:t>(75 words, write only if applies to your group arrangements)</w:t>
-      </w:r>
+    </w:p>
+    <w:p>
+      <w:pPr>
+        <w:pStyle w:val="ListParagraph"/>
+        <w:numPr>
+          <w:ilvl w:val="0"/>
+          <w:numId w:val="32"/>
+        </w:numPr>
+        <w:rPr>
+          <w:rFonts w:ascii="Times New Roman" w:eastAsia="Times New Roman" w:hAnsi="Times New Roman" w:cs="Times New Roman"/>
+        </w:rPr>
+      </w:pPr>
+      <w:r>
+        <w:rPr>
+          <w:rFonts w:ascii="Times New Roman" w:eastAsia="Times New Roman" w:hAnsi="Times New Roman" w:cs="Times New Roman"/>
+        </w:rPr>
+        <w:t>Conclusions</w:t>
+      </w:r>
+    </w:p>
+    <w:p>
+      <w:pPr>
+        <w:pStyle w:val="ListParagraph"/>
+        <w:rPr>
+          <w:rFonts w:ascii="Times New Roman" w:eastAsia="Times New Roman" w:hAnsi="Times New Roman" w:cs="Times New Roman"/>
+        </w:rPr>
+      </w:pPr>
     </w:p>
     <w:p>
       <w:pPr>
@@ -3269,337 +3726,13 @@
         <w:ind w:hanging="720"/>
         <w:rPr>
           <w:rFonts w:ascii="Times New Roman" w:eastAsia="Times New Roman" w:hAnsi="Times New Roman" w:cs="Times New Roman"/>
-          <w:b/>
-          <w:bCs/>
-        </w:rPr>
-      </w:pPr>
-      <w:r>
-        <w:rPr>
-          <w:rFonts w:ascii="Times New Roman" w:eastAsia="Times New Roman" w:hAnsi="Times New Roman" w:cs="Times New Roman"/>
-        </w:rPr>
-        <w:t>Comment on the Git</w:t>
-      </w:r>
-      <w:r>
-        <w:rPr>
-          <w:rFonts w:ascii="Times New Roman" w:eastAsia="Times New Roman" w:hAnsi="Times New Roman" w:cs="Times New Roman"/>
-        </w:rPr>
-        <w:t>Hub</w:t>
-      </w:r>
-      <w:r>
-        <w:rPr>
-          <w:rFonts w:ascii="Times New Roman" w:eastAsia="Times New Roman" w:hAnsi="Times New Roman" w:cs="Times New Roman"/>
-        </w:rPr>
-        <w:t xml:space="preserve"> log output </w:t>
-      </w:r>
-      <w:r>
-        <w:rPr>
-          <w:rFonts w:ascii="Times New Roman" w:eastAsia="Times New Roman" w:hAnsi="Times New Roman" w:cs="Times New Roman"/>
-          <w:b/>
-          <w:bCs/>
-        </w:rPr>
-        <w:t xml:space="preserve">(50 words) </w:t>
-      </w:r>
-    </w:p>
-    <w:p>
-      <w:pPr>
-        <w:pStyle w:val="ListParagraph"/>
-        <w:ind w:left="1440"/>
-        <w:rPr>
-          <w:rFonts w:ascii="Times New Roman" w:eastAsia="Times New Roman" w:hAnsi="Times New Roman" w:cs="Times New Roman"/>
-          <w:b/>
-          <w:bCs/>
-        </w:rPr>
-      </w:pPr>
-      <w:r>
-        <w:rPr>
-          <w:rFonts w:ascii="Times New Roman" w:eastAsia="Times New Roman" w:hAnsi="Times New Roman" w:cs="Times New Roman"/>
-          <w:i/>
-          <w:iCs/>
-          <w:highlight w:val="yellow"/>
-        </w:rPr>
-        <w:t>Please comment on the GitHub log output, and refer to it as being</w:t>
-      </w:r>
-      <w:r>
-        <w:rPr>
-          <w:rFonts w:ascii="Times New Roman" w:eastAsia="Times New Roman" w:hAnsi="Times New Roman" w:cs="Times New Roman"/>
-          <w:i/>
-          <w:iCs/>
-          <w:highlight w:val="yellow"/>
-        </w:rPr>
-        <w:t xml:space="preserve"> </w:t>
-      </w:r>
-      <w:r>
-        <w:rPr>
-          <w:rFonts w:ascii="Times New Roman" w:eastAsia="Times New Roman" w:hAnsi="Times New Roman" w:cs="Times New Roman"/>
-          <w:i/>
-          <w:iCs/>
-          <w:highlight w:val="yellow"/>
-        </w:rPr>
-        <w:t>placed into</w:t>
-      </w:r>
-      <w:r>
-        <w:rPr>
-          <w:rFonts w:ascii="Times New Roman" w:eastAsia="Times New Roman" w:hAnsi="Times New Roman" w:cs="Times New Roman"/>
-          <w:b/>
-          <w:bCs/>
-        </w:rPr>
-        <w:t xml:space="preserve"> </w:t>
-      </w:r>
-      <w:r>
-        <w:rPr>
-          <w:rFonts w:ascii="Times New Roman" w:eastAsiaTheme="minorEastAsia" w:hAnsi="Times New Roman" w:cs="Times New Roman"/>
-          <w:i/>
-          <w:iCs/>
-          <w:highlight w:val="yellow"/>
-        </w:rPr>
-        <w:t>Appendix B.</w:t>
-      </w:r>
-      <w:r>
-        <w:rPr>
-          <w:rFonts w:ascii="Times New Roman" w:eastAsia="Times New Roman" w:hAnsi="Times New Roman" w:cs="Times New Roman"/>
-          <w:b/>
-          <w:bCs/>
-        </w:rPr>
-        <w:t xml:space="preserve"> </w:t>
-      </w:r>
-    </w:p>
-    <w:p>
-      <w:pPr>
-        <w:spacing w:before="240" w:after="240"/>
-        <w:ind w:left="1440"/>
-        <w:rPr>
-          <w:rFonts w:ascii="Times New Roman" w:eastAsia="Times New Roman" w:hAnsi="Times New Roman" w:cs="Times New Roman"/>
-          <w:i/>
-          <w:iCs/>
-          <w:highlight w:val="yellow"/>
-        </w:rPr>
-      </w:pPr>
-      <w:r>
-        <w:rPr>
-          <w:rFonts w:ascii="Times New Roman" w:eastAsia="Times New Roman" w:hAnsi="Times New Roman" w:cs="Times New Roman"/>
-          <w:i/>
-          <w:iCs/>
-          <w:highlight w:val="yellow"/>
-        </w:rPr>
-        <w:t>From your Git log, select three most significant commits during this project and include the following for each:</w:t>
-      </w:r>
-    </w:p>
-    <w:p>
-      <w:pPr>
-        <w:pStyle w:val="ListParagraph"/>
-        <w:numPr>
-          <w:ilvl w:val="0"/>
-          <w:numId w:val="2"/>
-        </w:numPr>
-        <w:spacing w:before="240" w:after="240"/>
-        <w:ind w:left="1890"/>
-        <w:rPr>
-          <w:rFonts w:ascii="Times New Roman" w:eastAsia="Times New Roman" w:hAnsi="Times New Roman" w:cs="Times New Roman"/>
-          <w:i/>
-          <w:iCs/>
-          <w:highlight w:val="yellow"/>
-        </w:rPr>
-      </w:pPr>
-      <w:r>
-        <w:rPr>
-          <w:rFonts w:ascii="Times New Roman" w:eastAsia="Times New Roman" w:hAnsi="Times New Roman" w:cs="Times New Roman"/>
-          <w:b/>
-          <w:bCs/>
-          <w:i/>
-          <w:iCs/>
-          <w:highlight w:val="yellow"/>
-        </w:rPr>
-        <w:t>Commit Message:</w:t>
-      </w:r>
-      <w:r>
-        <w:rPr>
-          <w:rFonts w:ascii="Times New Roman" w:eastAsia="Times New Roman" w:hAnsi="Times New Roman" w:cs="Times New Roman"/>
-          <w:i/>
-          <w:iCs/>
-          <w:highlight w:val="yellow"/>
-        </w:rPr>
-        <w:t xml:space="preserve"> [Insert Commit Message] Brief explanation of </w:t>
-      </w:r>
-      <w:r>
-        <w:rPr>
-          <w:rFonts w:ascii="Times New Roman" w:eastAsia="Times New Roman" w:hAnsi="Times New Roman" w:cs="Times New Roman"/>
-          <w:i/>
-          <w:iCs/>
-          <w:highlight w:val="yellow"/>
-        </w:rPr>
-        <w:t>the broader</w:t>
-      </w:r>
-      <w:r>
-        <w:rPr>
-          <w:rFonts w:ascii="Times New Roman" w:eastAsia="Times New Roman" w:hAnsi="Times New Roman" w:cs="Times New Roman"/>
-          <w:i/>
-          <w:iCs/>
-          <w:highlight w:val="yellow"/>
-        </w:rPr>
-        <w:t xml:space="preserve"> impact</w:t>
-      </w:r>
-      <w:r>
-        <w:rPr>
-          <w:rFonts w:ascii="Times New Roman" w:eastAsia="Times New Roman" w:hAnsi="Times New Roman" w:cs="Times New Roman"/>
-          <w:i/>
-          <w:iCs/>
-          <w:highlight w:val="yellow"/>
-        </w:rPr>
-        <w:t xml:space="preserve"> of the change</w:t>
-      </w:r>
-    </w:p>
-    <w:p>
-      <w:pPr>
-        <w:pStyle w:val="ListParagraph"/>
-        <w:numPr>
-          <w:ilvl w:val="0"/>
-          <w:numId w:val="2"/>
-        </w:numPr>
-        <w:spacing w:before="240" w:after="240"/>
-        <w:ind w:left="1890"/>
-        <w:rPr>
-          <w:rFonts w:ascii="Times New Roman" w:eastAsia="Times New Roman" w:hAnsi="Times New Roman" w:cs="Times New Roman"/>
-          <w:i/>
-          <w:iCs/>
-          <w:highlight w:val="yellow"/>
-        </w:rPr>
-      </w:pPr>
-      <w:r>
-        <w:rPr>
-          <w:rFonts w:ascii="Times New Roman" w:eastAsia="Times New Roman" w:hAnsi="Times New Roman" w:cs="Times New Roman"/>
-          <w:b/>
-          <w:bCs/>
-          <w:i/>
-          <w:iCs/>
-          <w:highlight w:val="yellow"/>
-        </w:rPr>
-        <w:t>Commit Message:</w:t>
-      </w:r>
-      <w:r>
-        <w:rPr>
-          <w:rFonts w:ascii="Times New Roman" w:eastAsia="Times New Roman" w:hAnsi="Times New Roman" w:cs="Times New Roman"/>
-          <w:i/>
-          <w:iCs/>
-          <w:highlight w:val="yellow"/>
-        </w:rPr>
-        <w:t xml:space="preserve"> [Insert Commit Message] Brief explanation of the </w:t>
-      </w:r>
-      <w:r>
-        <w:rPr>
-          <w:rFonts w:ascii="Times New Roman" w:eastAsia="Times New Roman" w:hAnsi="Times New Roman" w:cs="Times New Roman"/>
-          <w:i/>
-          <w:iCs/>
-          <w:highlight w:val="yellow"/>
-        </w:rPr>
-        <w:t>broader impact of the change</w:t>
-      </w:r>
-    </w:p>
-    <w:p>
-      <w:pPr>
-        <w:pStyle w:val="ListParagraph"/>
-        <w:numPr>
-          <w:ilvl w:val="0"/>
-          <w:numId w:val="2"/>
-        </w:numPr>
-        <w:spacing w:before="240" w:after="240"/>
-        <w:ind w:left="1890"/>
-        <w:rPr>
-          <w:rFonts w:ascii="Times New Roman" w:eastAsia="Times New Roman" w:hAnsi="Times New Roman" w:cs="Times New Roman"/>
-          <w:i/>
-          <w:iCs/>
-          <w:highlight w:val="yellow"/>
-        </w:rPr>
-      </w:pPr>
-      <w:r>
-        <w:rPr>
-          <w:rFonts w:ascii="Times New Roman" w:eastAsia="Times New Roman" w:hAnsi="Times New Roman" w:cs="Times New Roman"/>
-          <w:b/>
-          <w:bCs/>
-          <w:i/>
-          <w:iCs/>
-          <w:highlight w:val="yellow"/>
+        </w:rPr>
+      </w:pPr>
+      <w:r>
+        <w:rPr>
+          <w:rFonts w:ascii="Times New Roman" w:eastAsia="Times New Roman" w:hAnsi="Times New Roman" w:cs="Times New Roman"/>
         </w:rPr>
         <w:lastRenderedPageBreak/>
-        <w:t>Commit Message:</w:t>
-      </w:r>
-      <w:r>
-        <w:rPr>
-          <w:rFonts w:ascii="Times New Roman" w:eastAsia="Times New Roman" w:hAnsi="Times New Roman" w:cs="Times New Roman"/>
-          <w:i/>
-          <w:iCs/>
-          <w:highlight w:val="yellow"/>
-        </w:rPr>
-        <w:t xml:space="preserve"> [Insert Commit Message] Brief explanation of the </w:t>
-      </w:r>
-      <w:r>
-        <w:rPr>
-          <w:rFonts w:ascii="Times New Roman" w:eastAsia="Times New Roman" w:hAnsi="Times New Roman" w:cs="Times New Roman"/>
-          <w:i/>
-          <w:iCs/>
-          <w:highlight w:val="yellow"/>
-        </w:rPr>
-        <w:t>broader impact of the change</w:t>
-      </w:r>
-    </w:p>
-    <w:p>
-      <w:pPr>
-        <w:pStyle w:val="ListParagraph"/>
-        <w:ind w:left="1080"/>
-        <w:rPr>
-          <w:rFonts w:ascii="Times New Roman" w:eastAsia="Times New Roman" w:hAnsi="Times New Roman" w:cs="Times New Roman"/>
-          <w:b/>
-          <w:bCs/>
-        </w:rPr>
-      </w:pPr>
-    </w:p>
-    <w:p>
-      <w:pPr>
-        <w:ind w:left="1440"/>
-        <w:rPr>
-          <w:rFonts w:ascii="Times New Roman" w:eastAsia="Times New Roman" w:hAnsi="Times New Roman" w:cs="Times New Roman"/>
-        </w:rPr>
-      </w:pPr>
-      <w:r>
-        <w:rPr>
-          <w:rFonts w:ascii="Times New Roman" w:eastAsia="Times New Roman" w:hAnsi="Times New Roman" w:cs="Times New Roman"/>
-        </w:rPr>
-        <w:t xml:space="preserve"> </w:t>
-      </w:r>
-    </w:p>
-    <w:p>
-      <w:pPr>
-        <w:pStyle w:val="ListParagraph"/>
-        <w:numPr>
-          <w:ilvl w:val="0"/>
-          <w:numId w:val="32"/>
-        </w:numPr>
-        <w:rPr>
-          <w:rFonts w:ascii="Times New Roman" w:eastAsia="Times New Roman" w:hAnsi="Times New Roman" w:cs="Times New Roman"/>
-        </w:rPr>
-      </w:pPr>
-      <w:r>
-        <w:rPr>
-          <w:rFonts w:ascii="Times New Roman" w:eastAsia="Times New Roman" w:hAnsi="Times New Roman" w:cs="Times New Roman"/>
-        </w:rPr>
-        <w:t>Conclusions</w:t>
-      </w:r>
-    </w:p>
-    <w:p>
-      <w:pPr>
-        <w:pStyle w:val="ListParagraph"/>
-        <w:numPr>
-          <w:ilvl w:val="1"/>
-          <w:numId w:val="32"/>
-        </w:numPr>
-        <w:ind w:hanging="720"/>
-        <w:rPr>
-          <w:rFonts w:ascii="Times New Roman" w:eastAsia="Times New Roman" w:hAnsi="Times New Roman" w:cs="Times New Roman"/>
-        </w:rPr>
-      </w:pPr>
-      <w:r>
-        <w:rPr>
-          <w:rFonts w:ascii="Times New Roman" w:eastAsia="Times New Roman" w:hAnsi="Times New Roman" w:cs="Times New Roman"/>
-        </w:rPr>
         <w:t>Results explained</w:t>
       </w:r>
       <w:r>

</xml_diff>

<commit_message>
conclusion and references list updated
</commit_message>
<xml_diff>
--- a/report/final_report.docx
+++ b/report/final_report.docx
@@ -1648,25 +1648,7 @@
           <w:sz w:val="22"/>
           <w:szCs w:val="22"/>
         </w:rPr>
-        <w:t xml:space="preserve">Data is available in the form of a CSV file called “Case.csv,” and it provides detail on COVID-19 outbreaks occurring in various locations throughout South Korea. Each case-cluster represents an infection event, and includes variables related to location, groupings (group=TRUE or FALSE) of cases, types of infections and the </w:t>
-      </w:r>
-      <w:r>
-        <w:rPr>
-          <w:rFonts w:ascii="Times New Roman" w:eastAsia="Times New Roman" w:hAnsi="Times New Roman" w:cs="Times New Roman"/>
-          <w:bCs/>
-          <w:sz w:val="22"/>
-          <w:szCs w:val="22"/>
-        </w:rPr>
-        <w:t>number</w:t>
-      </w:r>
-      <w:r>
-        <w:rPr>
-          <w:rFonts w:ascii="Times New Roman" w:eastAsia="Times New Roman" w:hAnsi="Times New Roman" w:cs="Times New Roman"/>
-          <w:bCs/>
-          <w:sz w:val="22"/>
-          <w:szCs w:val="22"/>
-        </w:rPr>
-        <w:t xml:space="preserve"> of confirmed infections per cluster. Missing geographic coordinate data is present in this data set as well. Due to being a numeric variable confirmed (cluster size) this data is appropriate for comparing mean cluster sizes between the groups.</w:t>
+        <w:t>Data is available in the form of a CSV file called “Case.csv,” and it provides detail on COVID-19 outbreaks occurring in various locations throughout South Korea. Each case-cluster represents an infection event, and includes variables related to location, groupings (group=TRUE or FALSE) of cases, types of infections and the number of confirmed infections per cluster. Missing geographic coordinate data is present in this data set as well. Due to being a numeric variable confirmed (cluster size) this data is appropriate for comparing mean cluster sizes between the groups.</w:t>
       </w:r>
     </w:p>
     <w:p>
@@ -1958,88 +1940,7 @@
           <w:szCs w:val="22"/>
         </w:rPr>
         <w:lastRenderedPageBreak/>
-        <w:t>Endo et al. (2020)</w:t>
-      </w:r>
-      <w:r>
-        <w:rPr>
-          <w:rFonts w:ascii="Times New Roman" w:eastAsia="Times New Roman" w:hAnsi="Times New Roman" w:cs="Times New Roman"/>
-          <w:iCs/>
-          <w:sz w:val="22"/>
-          <w:szCs w:val="22"/>
-        </w:rPr>
-        <w:t xml:space="preserve"> </w:t>
-      </w:r>
-      <w:r>
-        <w:rPr>
-          <w:rFonts w:ascii="Times New Roman" w:eastAsia="Times New Roman" w:hAnsi="Times New Roman" w:cs="Times New Roman"/>
-          <w:iCs/>
-          <w:sz w:val="22"/>
-          <w:szCs w:val="22"/>
-        </w:rPr>
-        <w:t>analysed</w:t>
-      </w:r>
-      <w:r>
-        <w:rPr>
-          <w:rFonts w:ascii="Times New Roman" w:eastAsia="Times New Roman" w:hAnsi="Times New Roman" w:cs="Times New Roman"/>
-          <w:iCs/>
-          <w:sz w:val="22"/>
-          <w:szCs w:val="22"/>
-        </w:rPr>
-        <w:t xml:space="preserve"> the role of superspreading events as part of COVID-19 transmissions. Their analysis demonstrated that relatively few clusters accounted for </w:t>
-      </w:r>
-      <w:r>
-        <w:rPr>
-          <w:rFonts w:ascii="Times New Roman" w:eastAsia="Times New Roman" w:hAnsi="Times New Roman" w:cs="Times New Roman"/>
-          <w:iCs/>
-          <w:sz w:val="22"/>
-          <w:szCs w:val="22"/>
-        </w:rPr>
-        <w:t>most of</w:t>
-      </w:r>
-      <w:r>
-        <w:rPr>
-          <w:rFonts w:ascii="Times New Roman" w:eastAsia="Times New Roman" w:hAnsi="Times New Roman" w:cs="Times New Roman"/>
-          <w:iCs/>
-          <w:sz w:val="22"/>
-          <w:szCs w:val="22"/>
-        </w:rPr>
-        <w:t xml:space="preserve"> all cases while </w:t>
-      </w:r>
-      <w:r>
-        <w:rPr>
-          <w:rFonts w:ascii="Times New Roman" w:eastAsia="Times New Roman" w:hAnsi="Times New Roman" w:cs="Times New Roman"/>
-          <w:iCs/>
-          <w:sz w:val="22"/>
-          <w:szCs w:val="22"/>
-        </w:rPr>
-        <w:t>most</w:t>
-      </w:r>
-      <w:r>
-        <w:rPr>
-          <w:rFonts w:ascii="Times New Roman" w:eastAsia="Times New Roman" w:hAnsi="Times New Roman" w:cs="Times New Roman"/>
-          <w:iCs/>
-          <w:sz w:val="22"/>
-          <w:szCs w:val="22"/>
-        </w:rPr>
-        <w:t xml:space="preserve"> single case infections generated few subsequent cases. The diversity in the size of individual outbreaks illustrates that when individuals become infected </w:t>
-      </w:r>
-      <w:r>
-        <w:rPr>
-          <w:rFonts w:ascii="Times New Roman" w:eastAsia="Times New Roman" w:hAnsi="Times New Roman" w:cs="Times New Roman"/>
-          <w:iCs/>
-          <w:sz w:val="22"/>
-          <w:szCs w:val="22"/>
-        </w:rPr>
-        <w:t>collectively,</w:t>
-      </w:r>
-      <w:r>
-        <w:rPr>
-          <w:rFonts w:ascii="Times New Roman" w:eastAsia="Times New Roman" w:hAnsi="Times New Roman" w:cs="Times New Roman"/>
-          <w:iCs/>
-          <w:sz w:val="22"/>
-          <w:szCs w:val="22"/>
-        </w:rPr>
-        <w:t xml:space="preserve"> they will experience a much greater increase in the size of their transmission events. This provides evidence supporting why we would compare the average outbreak size from cluster related cases and non-cluster related cases within our data set.</w:t>
+        <w:t>Endo et al. (2020) analysed the role of superspreading events as part of COVID-19 transmissions. Their analysis demonstrated that relatively few clusters accounted for most of all cases while most single case infections generated few subsequent cases. The diversity in the size of individual outbreaks illustrates that when individuals become infected collectively, they will experience a much greater increase in the size of their transmission events. This provides evidence supporting why we would compare the average outbreak size from cluster related cases and non-cluster related cases within our data set.</w:t>
       </w:r>
     </w:p>
     <w:p>
@@ -2109,79 +2010,7 @@
           <w:sz w:val="22"/>
           <w:szCs w:val="22"/>
         </w:rPr>
-        <w:t xml:space="preserve">Adam et al. (2020) studied over 1000 COVID-19 cases </w:t>
-      </w:r>
-      <w:r>
-        <w:rPr>
-          <w:rFonts w:ascii="Times New Roman" w:eastAsia="Times New Roman" w:hAnsi="Times New Roman" w:cs="Times New Roman"/>
-          <w:iCs/>
-          <w:sz w:val="22"/>
-          <w:szCs w:val="22"/>
-        </w:rPr>
-        <w:t>to</w:t>
-      </w:r>
-      <w:r>
-        <w:rPr>
-          <w:rFonts w:ascii="Times New Roman" w:eastAsia="Times New Roman" w:hAnsi="Times New Roman" w:cs="Times New Roman"/>
-          <w:iCs/>
-          <w:sz w:val="22"/>
-          <w:szCs w:val="22"/>
-        </w:rPr>
-        <w:t xml:space="preserve"> determine if cluster-based outbreaks produce more cases than sporadic cases. They concluded that the environment and </w:t>
-      </w:r>
-      <w:r>
-        <w:rPr>
-          <w:rFonts w:ascii="Times New Roman" w:eastAsia="Times New Roman" w:hAnsi="Times New Roman" w:cs="Times New Roman"/>
-          <w:iCs/>
-          <w:sz w:val="22"/>
-          <w:szCs w:val="22"/>
-        </w:rPr>
-        <w:t>behaviours</w:t>
-      </w:r>
-      <w:r>
-        <w:rPr>
-          <w:rFonts w:ascii="Times New Roman" w:eastAsia="Times New Roman" w:hAnsi="Times New Roman" w:cs="Times New Roman"/>
-          <w:iCs/>
-          <w:sz w:val="22"/>
-          <w:szCs w:val="22"/>
-        </w:rPr>
-        <w:t xml:space="preserve"> within cluster settings provided conditions leading to </w:t>
-      </w:r>
-      <w:r>
-        <w:rPr>
-          <w:rFonts w:ascii="Times New Roman" w:eastAsia="Times New Roman" w:hAnsi="Times New Roman" w:cs="Times New Roman"/>
-          <w:iCs/>
-          <w:sz w:val="22"/>
-          <w:szCs w:val="22"/>
-        </w:rPr>
-        <w:t>many</w:t>
-      </w:r>
-      <w:r>
-        <w:rPr>
-          <w:rFonts w:ascii="Times New Roman" w:eastAsia="Times New Roman" w:hAnsi="Times New Roman" w:cs="Times New Roman"/>
-          <w:iCs/>
-          <w:sz w:val="22"/>
-          <w:szCs w:val="22"/>
-        </w:rPr>
-        <w:t xml:space="preserve"> cases relative to sporadic cases. This is directly related to our research question regarding </w:t>
-      </w:r>
-      <w:r>
-        <w:rPr>
-          <w:rFonts w:ascii="Times New Roman" w:eastAsia="Times New Roman" w:hAnsi="Times New Roman" w:cs="Times New Roman"/>
-          <w:iCs/>
-          <w:sz w:val="22"/>
-          <w:szCs w:val="22"/>
-        </w:rPr>
-        <w:t>whether</w:t>
-      </w:r>
-      <w:r>
-        <w:rPr>
-          <w:rFonts w:ascii="Times New Roman" w:eastAsia="Times New Roman" w:hAnsi="Times New Roman" w:cs="Times New Roman"/>
-          <w:iCs/>
-          <w:sz w:val="22"/>
-          <w:szCs w:val="22"/>
-        </w:rPr>
-        <w:t xml:space="preserve"> collective events (group=TRUE) generate a larger mean number of confirmed cases than non-collective events.</w:t>
+        <w:t>Adam et al. (2020) studied over 1000 COVID-19 cases to determine if cluster-based outbreaks produce more cases than sporadic cases. They concluded that the environment and behaviours within cluster settings provided conditions leading to many cases relative to sporadic cases. This is directly related to our research question regarding whether collective events (group=TRUE) generate a larger mean number of confirmed cases than non-collective events.</w:t>
       </w:r>
     </w:p>
     <w:p>
@@ -2249,25 +2078,7 @@
           <w:sz w:val="22"/>
           <w:szCs w:val="22"/>
         </w:rPr>
-        <w:t xml:space="preserve">Kim et al. (2021) studied COVID-19 cluster outbreaks in South Korea and determined that there was considerable variation in cluster sizes based upon the specific location, nature of the event, and the social </w:t>
-      </w:r>
-      <w:r>
-        <w:rPr>
-          <w:rFonts w:ascii="Times New Roman" w:eastAsia="Times New Roman" w:hAnsi="Times New Roman" w:cs="Times New Roman"/>
-          <w:iCs/>
-          <w:sz w:val="22"/>
-          <w:szCs w:val="22"/>
-        </w:rPr>
-        <w:t>behaviour</w:t>
-      </w:r>
-      <w:r>
-        <w:rPr>
-          <w:rFonts w:ascii="Times New Roman" w:eastAsia="Times New Roman" w:hAnsi="Times New Roman" w:cs="Times New Roman"/>
-          <w:iCs/>
-          <w:sz w:val="22"/>
-          <w:szCs w:val="22"/>
-        </w:rPr>
-        <w:t xml:space="preserve"> of those attending. Large clusters were typically attributed to groups meeting together, whereas isolated cases rarely had more than a small number of additional cases. Kim et al.'s findings illustrate the need to compare cluster sizes to each other, thereby further justifying the comparison of mean cluster sizes between collective (TRUE) and non-collective (FALSE) cases in the Case.csv dataset.</w:t>
+        <w:t>Kim et al. (2021) studied COVID-19 cluster outbreaks in South Korea and determined that there was considerable variation in cluster sizes based upon the specific location, nature of the event, and the social behaviour of those attending. Large clusters were typically attributed to groups meeting together, whereas isolated cases rarely had more than a small number of additional cases. Kim et al.'s findings illustrate the need to compare cluster sizes to each other, thereby further justifying the comparison of mean cluster sizes between collective (TRUE) and non-collective (FALSE) cases in the Case.csv dataset.</w:t>
       </w:r>
     </w:p>
     <w:p>
@@ -3261,39 +3072,7 @@
           <w:sz w:val="22"/>
           <w:szCs w:val="22"/>
         </w:rPr>
-        <w:t xml:space="preserve">The project effectively used statistical methods on an actual epidemiology dataset. Although the results of the study were not significantly different for cluster vs non-cluster infection events using statistical measures of significance, they remain valid in terms of the large variability seen in this dataset. Both visualizations and appropriate testing methodologies were </w:t>
-      </w:r>
-      <w:r>
-        <w:rPr>
-          <w:rFonts w:ascii="Times New Roman" w:eastAsia="Times New Roman" w:hAnsi="Times New Roman" w:cs="Times New Roman"/>
-          <w:sz w:val="22"/>
-          <w:szCs w:val="22"/>
-        </w:rPr>
-        <w:t>chosen,</w:t>
-      </w:r>
-      <w:r>
-        <w:rPr>
-          <w:rFonts w:ascii="Times New Roman" w:eastAsia="Times New Roman" w:hAnsi="Times New Roman" w:cs="Times New Roman"/>
-          <w:sz w:val="22"/>
-          <w:szCs w:val="22"/>
-        </w:rPr>
-        <w:t xml:space="preserve"> and the final report was written in keeping with professional/academic writing standards. The project represents very effective analytical practices as well as very strong </w:t>
-      </w:r>
-      <w:r>
-        <w:rPr>
-          <w:rFonts w:ascii="Times New Roman" w:eastAsia="Times New Roman" w:hAnsi="Times New Roman" w:cs="Times New Roman"/>
-          <w:sz w:val="22"/>
-          <w:szCs w:val="22"/>
-        </w:rPr>
-        <w:t>teamwork</w:t>
-      </w:r>
-      <w:r>
-        <w:rPr>
-          <w:rFonts w:ascii="Times New Roman" w:eastAsia="Times New Roman" w:hAnsi="Times New Roman" w:cs="Times New Roman"/>
-          <w:sz w:val="22"/>
-          <w:szCs w:val="22"/>
-        </w:rPr>
-        <w:t>.</w:t>
+        <w:t>The project effectively used statistical methods on an actual epidemiology dataset. Although the results of the study were not significantly different for cluster vs non-cluster infection events using statistical measures of significance, they remain valid in terms of the large variability seen in this dataset. Both visualizations and appropriate testing methodologies were chosen, and the final report was written in keeping with professional/academic writing standards. The project represents very effective analytical practices as well as very strong teamwork.</w:t>
       </w:r>
     </w:p>
     <w:p>
@@ -3739,16 +3518,45 @@
         <w:rPr>
           <w:rFonts w:ascii="Times New Roman" w:eastAsia="Times New Roman" w:hAnsi="Times New Roman" w:cs="Times New Roman"/>
         </w:rPr>
-        <w:t xml:space="preserve"> (</w:t>
-      </w:r>
-      <w:r>
-        <w:rPr>
-          <w:rFonts w:ascii="Times New Roman" w:eastAsia="Times New Roman" w:hAnsi="Times New Roman" w:cs="Times New Roman"/>
-          <w:b/>
-          <w:bCs/>
-        </w:rPr>
-        <w:t>75 words)</w:t>
-      </w:r>
+        <w:t xml:space="preserve"> </w:t>
+      </w:r>
+    </w:p>
+    <w:p>
+      <w:pPr>
+        <w:pStyle w:val="ListParagraph"/>
+        <w:ind w:left="1440"/>
+        <w:rPr>
+          <w:rFonts w:ascii="Times New Roman" w:eastAsia="Times New Roman" w:hAnsi="Times New Roman" w:cs="Times New Roman"/>
+        </w:rPr>
+      </w:pPr>
+    </w:p>
+    <w:p>
+      <w:pPr>
+        <w:pStyle w:val="ListParagraph"/>
+        <w:ind w:left="1440"/>
+        <w:rPr>
+          <w:rFonts w:ascii="Times New Roman" w:eastAsia="Times New Roman" w:hAnsi="Times New Roman" w:cs="Times New Roman"/>
+          <w:sz w:val="22"/>
+          <w:szCs w:val="22"/>
+        </w:rPr>
+      </w:pPr>
+      <w:r>
+        <w:rPr>
+          <w:rFonts w:ascii="Times New Roman" w:eastAsia="Times New Roman" w:hAnsi="Times New Roman" w:cs="Times New Roman"/>
+          <w:sz w:val="22"/>
+          <w:szCs w:val="22"/>
+        </w:rPr>
+        <w:t>The results of the Wilcoxon rank-sum test indicated no statistically significant difference in confirmed case counts between collective infection events (group = TRUE) and isolated infection events (group = FALSE). Although visualisations suggested that cluster infections tended to be larger, statistical evidence did not support rejecting the null hypothesis at the 5% significance level.</w:t>
+      </w:r>
+    </w:p>
+    <w:p>
+      <w:pPr>
+        <w:pStyle w:val="ListParagraph"/>
+        <w:ind w:left="1440"/>
+        <w:rPr>
+          <w:rFonts w:ascii="Times New Roman" w:eastAsia="Times New Roman" w:hAnsi="Times New Roman" w:cs="Times New Roman"/>
+        </w:rPr>
+      </w:pPr>
     </w:p>
     <w:p>
       <w:pPr>
@@ -3760,8 +3568,6 @@
         <w:ind w:hanging="720"/>
         <w:rPr>
           <w:rFonts w:ascii="Times New Roman" w:eastAsia="Times New Roman" w:hAnsi="Times New Roman" w:cs="Times New Roman"/>
-          <w:b/>
-          <w:bCs/>
         </w:rPr>
       </w:pPr>
       <w:r>
@@ -3770,85 +3576,44 @@
         </w:rPr>
         <w:t xml:space="preserve">Interpretation of the results </w:t>
       </w:r>
-      <w:r>
-        <w:rPr>
-          <w:rFonts w:ascii="Times New Roman" w:eastAsia="Times New Roman" w:hAnsi="Times New Roman" w:cs="Times New Roman"/>
-        </w:rPr>
-        <w:t>(</w:t>
-      </w:r>
-      <w:r>
-        <w:rPr>
-          <w:rFonts w:ascii="Times New Roman" w:eastAsia="Times New Roman" w:hAnsi="Times New Roman" w:cs="Times New Roman"/>
-          <w:b/>
-          <w:bCs/>
-        </w:rPr>
-        <w:t>75 words)</w:t>
-      </w:r>
-    </w:p>
-    <w:p>
-      <w:pPr>
-        <w:pStyle w:val="ListParagraph"/>
-        <w:numPr>
-          <w:ilvl w:val="0"/>
-          <w:numId w:val="29"/>
-        </w:numPr>
+    </w:p>
+    <w:p>
+      <w:pPr>
+        <w:pStyle w:val="ListParagraph"/>
         <w:ind w:left="1440"/>
         <w:rPr>
           <w:rFonts w:ascii="Times New Roman" w:eastAsia="Times New Roman" w:hAnsi="Times New Roman" w:cs="Times New Roman"/>
+        </w:rPr>
+      </w:pPr>
+    </w:p>
+    <w:p>
+      <w:pPr>
+        <w:pStyle w:val="ListParagraph"/>
+        <w:ind w:left="1440"/>
+        <w:rPr>
+          <w:rFonts w:ascii="Times New Roman" w:eastAsia="Times New Roman" w:hAnsi="Times New Roman" w:cs="Times New Roman"/>
+          <w:sz w:val="22"/>
+          <w:szCs w:val="22"/>
+        </w:rPr>
+      </w:pPr>
+      <w:r>
+        <w:rPr>
+          <w:rFonts w:ascii="Times New Roman" w:eastAsia="Times New Roman" w:hAnsi="Times New Roman" w:cs="Times New Roman"/>
+          <w:sz w:val="22"/>
+          <w:szCs w:val="22"/>
+        </w:rPr>
+        <w:t>Although there was no statistical evidence that the two types of infections differed significantly from each other, there is variability among cluster cases (i.e., cases that occurred during an outbreak) because while some cluster cases caused very large outbreaks, many cluster cases had relatively few cases. The same can be said for individual cases that are not part of a cluster; they may result in a smaller number of new cases than expected. This pattern illustrates the unpredictability associated with COVID-19 transmission and how variables related to where people live or congregate, including the characteristics of the place, type of activity occurring at the site and/or population density, impact the potential for disease spread.</w:t>
+      </w:r>
+    </w:p>
+    <w:p>
+      <w:pPr>
+        <w:pStyle w:val="ListParagraph"/>
+        <w:ind w:left="1440"/>
+        <w:rPr>
+          <w:rFonts w:ascii="Times New Roman" w:eastAsia="Times New Roman" w:hAnsi="Times New Roman" w:cs="Times New Roman"/>
           <w:highlight w:val="yellow"/>
         </w:rPr>
       </w:pPr>
-      <w:r>
-        <w:rPr>
-          <w:rFonts w:ascii="Times New Roman" w:eastAsia="Times New Roman" w:hAnsi="Times New Roman" w:cs="Times New Roman"/>
-          <w:i/>
-          <w:iCs/>
-          <w:highlight w:val="yellow"/>
-        </w:rPr>
-        <w:t xml:space="preserve">Interpretation of what the results mean in terms of your RQ and the </w:t>
-      </w:r>
-      <w:r>
-        <w:rPr>
-          <w:rFonts w:ascii="Times New Roman" w:eastAsia="Times New Roman" w:hAnsi="Times New Roman" w:cs="Times New Roman"/>
-          <w:i/>
-          <w:iCs/>
-          <w:highlight w:val="yellow"/>
-        </w:rPr>
-        <w:t>e</w:t>
-      </w:r>
-      <w:r>
-        <w:rPr>
-          <w:rFonts w:ascii="Times New Roman" w:eastAsia="Times New Roman" w:hAnsi="Times New Roman" w:cs="Times New Roman"/>
-          <w:i/>
-          <w:iCs/>
-          <w:highlight w:val="yellow"/>
-        </w:rPr>
-        <w:t xml:space="preserve">ffect this may have on your population and </w:t>
-      </w:r>
-      <w:r>
-        <w:rPr>
-          <w:rFonts w:ascii="Times New Roman" w:eastAsia="Times New Roman" w:hAnsi="Times New Roman" w:cs="Times New Roman"/>
-          <w:i/>
-          <w:iCs/>
-          <w:highlight w:val="yellow"/>
-        </w:rPr>
-        <w:t xml:space="preserve">the </w:t>
-      </w:r>
-      <w:r>
-        <w:rPr>
-          <w:rFonts w:ascii="Times New Roman" w:eastAsia="Times New Roman" w:hAnsi="Times New Roman" w:cs="Times New Roman"/>
-          <w:i/>
-          <w:iCs/>
-          <w:highlight w:val="yellow"/>
-        </w:rPr>
-        <w:t>wider context of your topic.</w:t>
-      </w:r>
-      <w:r>
-        <w:rPr>
-          <w:rFonts w:ascii="Times New Roman" w:eastAsia="Times New Roman" w:hAnsi="Times New Roman" w:cs="Times New Roman"/>
-        </w:rPr>
-        <w:t xml:space="preserve"> </w:t>
-      </w:r>
     </w:p>
     <w:p>
       <w:pPr>
@@ -3860,27 +3625,69 @@
         <w:ind w:hanging="720"/>
         <w:rPr>
           <w:rFonts w:ascii="Times New Roman" w:eastAsia="Times New Roman" w:hAnsi="Times New Roman" w:cs="Times New Roman"/>
-        </w:rPr>
-      </w:pPr>
-      <w:r>
-        <w:rPr>
-          <w:rFonts w:ascii="Times New Roman" w:eastAsia="Times New Roman" w:hAnsi="Times New Roman" w:cs="Times New Roman"/>
-        </w:rPr>
-        <w:t>Reasons and/or implications for future work, limitations of your stud</w:t>
-      </w:r>
-      <w:r>
-        <w:rPr>
-          <w:rFonts w:ascii="Times New Roman" w:eastAsia="Times New Roman" w:hAnsi="Times New Roman" w:cs="Times New Roman"/>
-        </w:rPr>
-        <w:t>y (</w:t>
-      </w:r>
-      <w:r>
-        <w:rPr>
-          <w:rFonts w:ascii="Times New Roman" w:eastAsia="Times New Roman" w:hAnsi="Times New Roman" w:cs="Times New Roman"/>
           <w:b/>
           <w:bCs/>
         </w:rPr>
-        <w:t>50 words)</w:t>
+      </w:pPr>
+      <w:r>
+        <w:rPr>
+          <w:rFonts w:ascii="Times New Roman" w:eastAsia="Times New Roman" w:hAnsi="Times New Roman" w:cs="Times New Roman"/>
+        </w:rPr>
+        <w:t>Reasons and/or implications for future work, limitations of your stud</w:t>
+      </w:r>
+      <w:r>
+        <w:rPr>
+          <w:rFonts w:ascii="Times New Roman" w:eastAsia="Times New Roman" w:hAnsi="Times New Roman" w:cs="Times New Roman"/>
+        </w:rPr>
+        <w:t xml:space="preserve">y </w:t>
+      </w:r>
+    </w:p>
+    <w:p>
+      <w:pPr>
+        <w:pStyle w:val="ListParagraph"/>
+        <w:ind w:left="1440"/>
+        <w:rPr>
+          <w:rFonts w:ascii="Times New Roman" w:eastAsia="Times New Roman" w:hAnsi="Times New Roman" w:cs="Times New Roman"/>
+          <w:b/>
+          <w:bCs/>
+        </w:rPr>
+      </w:pPr>
+    </w:p>
+    <w:p>
+      <w:pPr>
+        <w:pStyle w:val="ListParagraph"/>
+        <w:ind w:left="1440"/>
+        <w:rPr>
+          <w:rFonts w:ascii="Times New Roman" w:eastAsia="Times New Roman" w:hAnsi="Times New Roman" w:cs="Times New Roman"/>
+          <w:sz w:val="22"/>
+          <w:szCs w:val="22"/>
+        </w:rPr>
+      </w:pPr>
+      <w:r>
+        <w:rPr>
+          <w:rFonts w:ascii="Times New Roman" w:eastAsia="Times New Roman" w:hAnsi="Times New Roman" w:cs="Times New Roman"/>
+          <w:sz w:val="22"/>
+          <w:szCs w:val="22"/>
+        </w:rPr>
+        <w:t xml:space="preserve">Another drawback to this data set is that there are extreme outliers in the data set, that have a very significant impact on the distribution of the data, as well as the ability to perform either visual or statistical analyses on the data. In addition, the data set does not include any contextual variables (such as density of the population, mobility of the population, or what type of containment measures were implemented) that would allow for an explanation of why some clusters are larger than others. One possible way that future studies may be able to gain a better understanding of the factors that result in large cluster outbreaks could be through incorporating additional demographic variables into their models; or by using time series progression analysis, or other spatial </w:t>
+      </w:r>
+      <w:proofErr w:type="spellStart"/>
+      <w:r>
+        <w:rPr>
+          <w:rFonts w:ascii="Times New Roman" w:eastAsia="Times New Roman" w:hAnsi="Times New Roman" w:cs="Times New Roman"/>
+          <w:sz w:val="22"/>
+          <w:szCs w:val="22"/>
+        </w:rPr>
+        <w:t>modeling</w:t>
+      </w:r>
+      <w:proofErr w:type="spellEnd"/>
+      <w:r>
+        <w:rPr>
+          <w:rFonts w:ascii="Times New Roman" w:eastAsia="Times New Roman" w:hAnsi="Times New Roman" w:cs="Times New Roman"/>
+          <w:sz w:val="22"/>
+          <w:szCs w:val="22"/>
+        </w:rPr>
+        <w:t xml:space="preserve"> techniques.</w:t>
       </w:r>
     </w:p>
     <w:p>
@@ -3906,87 +3713,172 @@
         </w:numPr>
         <w:rPr>
           <w:rFonts w:ascii="Times New Roman" w:eastAsia="Times New Roman" w:hAnsi="Times New Roman" w:cs="Times New Roman"/>
-          <w:b/>
-          <w:bCs/>
+        </w:rPr>
+      </w:pPr>
+      <w:r>
+        <w:rPr>
+          <w:rFonts w:ascii="Times New Roman" w:eastAsia="Times New Roman" w:hAnsi="Times New Roman" w:cs="Times New Roman"/>
+        </w:rPr>
+        <w:t>Reference list</w:t>
+      </w:r>
+      <w:r>
+        <w:rPr>
+          <w:rFonts w:ascii="Times New Roman" w:eastAsia="Times New Roman" w:hAnsi="Times New Roman" w:cs="Times New Roman"/>
+        </w:rPr>
+        <w:t xml:space="preserve"> </w:t>
+      </w:r>
+    </w:p>
+    <w:p>
+      <w:pPr>
+        <w:pStyle w:val="ListParagraph"/>
+        <w:rPr>
+          <w:rFonts w:ascii="Times New Roman" w:eastAsia="Times New Roman" w:hAnsi="Times New Roman" w:cs="Times New Roman"/>
+        </w:rPr>
+      </w:pPr>
+    </w:p>
+    <w:p>
+      <w:pPr>
+        <w:pStyle w:val="ListParagraph"/>
+        <w:numPr>
+          <w:ilvl w:val="0"/>
+          <w:numId w:val="35"/>
+        </w:numPr>
+        <w:rPr>
+          <w:rFonts w:ascii="Times New Roman" w:eastAsia="Times New Roman" w:hAnsi="Times New Roman" w:cs="Times New Roman"/>
           <w:i/>
           <w:iCs/>
-        </w:rPr>
-      </w:pPr>
-      <w:r>
-        <w:rPr>
-          <w:rFonts w:ascii="Times New Roman" w:eastAsia="Times New Roman" w:hAnsi="Times New Roman" w:cs="Times New Roman"/>
-        </w:rPr>
-        <w:t>Reference list</w:t>
-      </w:r>
-      <w:r>
-        <w:rPr>
-          <w:rFonts w:ascii="Times New Roman" w:eastAsia="Times New Roman" w:hAnsi="Times New Roman" w:cs="Times New Roman"/>
-        </w:rPr>
-        <w:t xml:space="preserve"> </w:t>
-      </w:r>
-      <w:r>
-        <w:rPr>
-          <w:rFonts w:ascii="Times New Roman" w:eastAsia="Times New Roman" w:hAnsi="Times New Roman" w:cs="Times New Roman"/>
-          <w:b/>
-          <w:bCs/>
+          <w:sz w:val="22"/>
+          <w:szCs w:val="22"/>
+        </w:rPr>
+      </w:pPr>
+      <w:r>
+        <w:rPr>
+          <w:rFonts w:ascii="Times New Roman" w:eastAsia="Times New Roman" w:hAnsi="Times New Roman" w:cs="Times New Roman"/>
           <w:i/>
           <w:iCs/>
-        </w:rPr>
-        <w:t>(not included in</w:t>
-      </w:r>
-      <w:r>
-        <w:rPr>
-          <w:rFonts w:ascii="Times New Roman" w:eastAsia="Times New Roman" w:hAnsi="Times New Roman" w:cs="Times New Roman"/>
-          <w:b/>
-          <w:bCs/>
+          <w:sz w:val="22"/>
+          <w:szCs w:val="22"/>
+        </w:rPr>
+        <w:t xml:space="preserve">Adam, D.C., Wu, P., Wong, J.Y., Lau, E.H.Y., Tsang, T.K., </w:t>
+      </w:r>
+      <w:proofErr w:type="spellStart"/>
+      <w:r>
+        <w:rPr>
+          <w:rFonts w:ascii="Times New Roman" w:eastAsia="Times New Roman" w:hAnsi="Times New Roman" w:cs="Times New Roman"/>
           <w:i/>
           <w:iCs/>
-        </w:rPr>
-        <w:t xml:space="preserve"> the</w:t>
-      </w:r>
-      <w:r>
-        <w:rPr>
-          <w:rFonts w:ascii="Times New Roman" w:eastAsia="Times New Roman" w:hAnsi="Times New Roman" w:cs="Times New Roman"/>
-          <w:b/>
-          <w:bCs/>
+          <w:sz w:val="22"/>
+          <w:szCs w:val="22"/>
+        </w:rPr>
+        <w:t>Cauchemez</w:t>
+      </w:r>
+      <w:proofErr w:type="spellEnd"/>
+      <w:r>
+        <w:rPr>
+          <w:rFonts w:ascii="Times New Roman" w:eastAsia="Times New Roman" w:hAnsi="Times New Roman" w:cs="Times New Roman"/>
           <w:i/>
           <w:iCs/>
-        </w:rPr>
-        <w:t xml:space="preserve"> wor</w:t>
-      </w:r>
-      <w:r>
-        <w:rPr>
-          <w:rFonts w:ascii="Times New Roman" w:eastAsia="Times New Roman" w:hAnsi="Times New Roman" w:cs="Times New Roman"/>
-          <w:b/>
-          <w:bCs/>
+          <w:sz w:val="22"/>
+          <w:szCs w:val="22"/>
+        </w:rPr>
+        <w:t>, S., Leung, G.M. and Cowling, B.J., 2020. Clustering and superspreading potential of SARS-CoV-2 infections in Hong Kong. Nature Medicine, 26(11), pp.1714–1719.</w:t>
+      </w:r>
+    </w:p>
+    <w:p>
+      <w:pPr>
+        <w:rPr>
+          <w:rFonts w:ascii="Times New Roman" w:eastAsia="Times New Roman" w:hAnsi="Times New Roman" w:cs="Times New Roman"/>
           <w:i/>
           <w:iCs/>
-        </w:rPr>
-        <w:t>d</w:t>
-      </w:r>
-      <w:r>
-        <w:rPr>
-          <w:rFonts w:ascii="Times New Roman" w:eastAsia="Times New Roman" w:hAnsi="Times New Roman" w:cs="Times New Roman"/>
-          <w:b/>
-          <w:bCs/>
+          <w:sz w:val="22"/>
+          <w:szCs w:val="22"/>
+        </w:rPr>
+      </w:pPr>
+    </w:p>
+    <w:p>
+      <w:pPr>
+        <w:pStyle w:val="ListParagraph"/>
+        <w:numPr>
+          <w:ilvl w:val="0"/>
+          <w:numId w:val="35"/>
+        </w:numPr>
+        <w:rPr>
+          <w:rFonts w:ascii="Times New Roman" w:eastAsia="Times New Roman" w:hAnsi="Times New Roman" w:cs="Times New Roman"/>
           <w:i/>
           <w:iCs/>
-        </w:rPr>
-        <w:t xml:space="preserve"> count)</w:t>
-      </w:r>
-    </w:p>
-    <w:p>
-      <w:pPr>
-        <w:ind w:left="720"/>
-        <w:rPr>
-          <w:rFonts w:ascii="Times New Roman" w:eastAsia="Times New Roman" w:hAnsi="Times New Roman" w:cs="Times New Roman"/>
-        </w:rPr>
-      </w:pPr>
-      <w:r>
-        <w:rPr>
-          <w:rFonts w:ascii="Times New Roman" w:eastAsia="Times New Roman" w:hAnsi="Times New Roman" w:cs="Times New Roman"/>
-        </w:rPr>
-        <w:t>Harvard (author, date) format.</w:t>
+          <w:sz w:val="22"/>
+          <w:szCs w:val="22"/>
+        </w:rPr>
+      </w:pPr>
+      <w:r>
+        <w:rPr>
+          <w:rFonts w:ascii="Times New Roman" w:eastAsia="Times New Roman" w:hAnsi="Times New Roman" w:cs="Times New Roman"/>
+          <w:i/>
+          <w:iCs/>
+          <w:sz w:val="22"/>
+          <w:szCs w:val="22"/>
+        </w:rPr>
+        <w:t xml:space="preserve">Endo, A., Centre for the Mathematical Modelling of Infectious Diseases COVID-19 Working Group, Abbott, S., Kucharski, A.J. and Funk, S., 2020. Estimating the overdispersion in COVID-19 transmission using outbreak sizes outside China. </w:t>
+      </w:r>
+      <w:proofErr w:type="spellStart"/>
+      <w:r>
+        <w:rPr>
+          <w:rFonts w:ascii="Times New Roman" w:eastAsia="Times New Roman" w:hAnsi="Times New Roman" w:cs="Times New Roman"/>
+          <w:i/>
+          <w:iCs/>
+          <w:sz w:val="22"/>
+          <w:szCs w:val="22"/>
+        </w:rPr>
+        <w:t>Wellcome</w:t>
+      </w:r>
+      <w:proofErr w:type="spellEnd"/>
+      <w:r>
+        <w:rPr>
+          <w:rFonts w:ascii="Times New Roman" w:eastAsia="Times New Roman" w:hAnsi="Times New Roman" w:cs="Times New Roman"/>
+          <w:i/>
+          <w:iCs/>
+          <w:sz w:val="22"/>
+          <w:szCs w:val="22"/>
+        </w:rPr>
+        <w:t xml:space="preserve"> Open Research, 5, p.67.</w:t>
+      </w:r>
+    </w:p>
+    <w:p>
+      <w:pPr>
+        <w:pStyle w:val="ListParagraph"/>
+        <w:rPr>
+          <w:rFonts w:ascii="Times New Roman" w:eastAsia="Times New Roman" w:hAnsi="Times New Roman" w:cs="Times New Roman"/>
+          <w:i/>
+          <w:iCs/>
+          <w:sz w:val="22"/>
+          <w:szCs w:val="22"/>
+        </w:rPr>
+      </w:pPr>
+    </w:p>
+    <w:p>
+      <w:pPr>
+        <w:pStyle w:val="ListParagraph"/>
+        <w:numPr>
+          <w:ilvl w:val="0"/>
+          <w:numId w:val="35"/>
+        </w:numPr>
+        <w:rPr>
+          <w:rFonts w:ascii="Times New Roman" w:eastAsia="Times New Roman" w:hAnsi="Times New Roman" w:cs="Times New Roman"/>
+          <w:i/>
+          <w:iCs/>
+          <w:sz w:val="22"/>
+          <w:szCs w:val="22"/>
+        </w:rPr>
+      </w:pPr>
+      <w:r>
+        <w:rPr>
+          <w:rFonts w:ascii="Times New Roman" w:eastAsia="Times New Roman" w:hAnsi="Times New Roman" w:cs="Times New Roman"/>
+          <w:i/>
+          <w:iCs/>
+          <w:sz w:val="22"/>
+          <w:szCs w:val="22"/>
+        </w:rPr>
+        <w:t>Kim, J., Choe, Y.J., Lee, J., Park, Y.J., Park, O., Park, Y.K. and Oh, M.D., 2021. Community outbreak clusters of COVID-19 in South Korea: A nationwide epidemiological study. Journal of Infectious Diseases, 223(6), pp.955–964.</w:t>
       </w:r>
     </w:p>
     <w:p>
@@ -4185,6 +4077,7 @@
           <w:iCs/>
           <w:highlight w:val="yellow"/>
         </w:rPr>
+        <w:lastRenderedPageBreak/>
         <w:t>Make sure it runs (look in Rscript.log for output from a statistical test)</w:t>
       </w:r>
     </w:p>
@@ -6660,6 +6553,119 @@
     </w:lvl>
   </w:abstractNum>
   <w:abstractNum w:abstractNumId="21" w15:restartNumberingAfterBreak="0">
+    <w:nsid w:val="41AE74EF"/>
+    <w:multiLevelType w:val="hybridMultilevel"/>
+    <w:tmpl w:val="770442B0"/>
+    <w:lvl w:ilvl="0" w:tplc="08090001">
+      <w:start w:val="1"/>
+      <w:numFmt w:val="bullet"/>
+      <w:lvlText w:val=""/>
+      <w:lvlJc w:val="left"/>
+      <w:pPr>
+        <w:ind w:left="720" w:hanging="360"/>
+      </w:pPr>
+      <w:rPr>
+        <w:rFonts w:ascii="Symbol" w:hAnsi="Symbol" w:hint="default"/>
+      </w:rPr>
+    </w:lvl>
+    <w:lvl w:ilvl="1" w:tplc="08090003">
+      <w:start w:val="1"/>
+      <w:numFmt w:val="bullet"/>
+      <w:lvlText w:val="o"/>
+      <w:lvlJc w:val="left"/>
+      <w:pPr>
+        <w:ind w:left="1440" w:hanging="360"/>
+      </w:pPr>
+      <w:rPr>
+        <w:rFonts w:ascii="Courier New" w:hAnsi="Courier New" w:cs="Courier New" w:hint="default"/>
+      </w:rPr>
+    </w:lvl>
+    <w:lvl w:ilvl="2" w:tplc="08090005" w:tentative="1">
+      <w:start w:val="1"/>
+      <w:numFmt w:val="bullet"/>
+      <w:lvlText w:val=""/>
+      <w:lvlJc w:val="left"/>
+      <w:pPr>
+        <w:ind w:left="2160" w:hanging="360"/>
+      </w:pPr>
+      <w:rPr>
+        <w:rFonts w:ascii="Wingdings" w:hAnsi="Wingdings" w:hint="default"/>
+      </w:rPr>
+    </w:lvl>
+    <w:lvl w:ilvl="3" w:tplc="08090001" w:tentative="1">
+      <w:start w:val="1"/>
+      <w:numFmt w:val="bullet"/>
+      <w:lvlText w:val=""/>
+      <w:lvlJc w:val="left"/>
+      <w:pPr>
+        <w:ind w:left="2880" w:hanging="360"/>
+      </w:pPr>
+      <w:rPr>
+        <w:rFonts w:ascii="Symbol" w:hAnsi="Symbol" w:hint="default"/>
+      </w:rPr>
+    </w:lvl>
+    <w:lvl w:ilvl="4" w:tplc="08090003" w:tentative="1">
+      <w:start w:val="1"/>
+      <w:numFmt w:val="bullet"/>
+      <w:lvlText w:val="o"/>
+      <w:lvlJc w:val="left"/>
+      <w:pPr>
+        <w:ind w:left="3600" w:hanging="360"/>
+      </w:pPr>
+      <w:rPr>
+        <w:rFonts w:ascii="Courier New" w:hAnsi="Courier New" w:cs="Courier New" w:hint="default"/>
+      </w:rPr>
+    </w:lvl>
+    <w:lvl w:ilvl="5" w:tplc="08090005" w:tentative="1">
+      <w:start w:val="1"/>
+      <w:numFmt w:val="bullet"/>
+      <w:lvlText w:val=""/>
+      <w:lvlJc w:val="left"/>
+      <w:pPr>
+        <w:ind w:left="4320" w:hanging="360"/>
+      </w:pPr>
+      <w:rPr>
+        <w:rFonts w:ascii="Wingdings" w:hAnsi="Wingdings" w:hint="default"/>
+      </w:rPr>
+    </w:lvl>
+    <w:lvl w:ilvl="6" w:tplc="08090001" w:tentative="1">
+      <w:start w:val="1"/>
+      <w:numFmt w:val="bullet"/>
+      <w:lvlText w:val=""/>
+      <w:lvlJc w:val="left"/>
+      <w:pPr>
+        <w:ind w:left="5040" w:hanging="360"/>
+      </w:pPr>
+      <w:rPr>
+        <w:rFonts w:ascii="Symbol" w:hAnsi="Symbol" w:hint="default"/>
+      </w:rPr>
+    </w:lvl>
+    <w:lvl w:ilvl="7" w:tplc="08090003" w:tentative="1">
+      <w:start w:val="1"/>
+      <w:numFmt w:val="bullet"/>
+      <w:lvlText w:val="o"/>
+      <w:lvlJc w:val="left"/>
+      <w:pPr>
+        <w:ind w:left="5760" w:hanging="360"/>
+      </w:pPr>
+      <w:rPr>
+        <w:rFonts w:ascii="Courier New" w:hAnsi="Courier New" w:cs="Courier New" w:hint="default"/>
+      </w:rPr>
+    </w:lvl>
+    <w:lvl w:ilvl="8" w:tplc="08090005" w:tentative="1">
+      <w:start w:val="1"/>
+      <w:numFmt w:val="bullet"/>
+      <w:lvlText w:val=""/>
+      <w:lvlJc w:val="left"/>
+      <w:pPr>
+        <w:ind w:left="6480" w:hanging="360"/>
+      </w:pPr>
+      <w:rPr>
+        <w:rFonts w:ascii="Wingdings" w:hAnsi="Wingdings" w:hint="default"/>
+      </w:rPr>
+    </w:lvl>
+  </w:abstractNum>
+  <w:abstractNum w:abstractNumId="22" w15:restartNumberingAfterBreak="0">
     <w:nsid w:val="42202A9B"/>
     <w:multiLevelType w:val="hybridMultilevel"/>
     <w:tmpl w:val="FFFFFFFF"/>
@@ -6772,7 +6778,7 @@
       </w:rPr>
     </w:lvl>
   </w:abstractNum>
-  <w:abstractNum w:abstractNumId="22" w15:restartNumberingAfterBreak="0">
+  <w:abstractNum w:abstractNumId="23" w15:restartNumberingAfterBreak="0">
     <w:nsid w:val="43DCB8F2"/>
     <w:multiLevelType w:val="hybridMultilevel"/>
     <w:tmpl w:val="FFFFFFFF"/>
@@ -6885,7 +6891,7 @@
       </w:rPr>
     </w:lvl>
   </w:abstractNum>
-  <w:abstractNum w:abstractNumId="23" w15:restartNumberingAfterBreak="0">
+  <w:abstractNum w:abstractNumId="24" w15:restartNumberingAfterBreak="0">
     <w:nsid w:val="453E2DC6"/>
     <w:multiLevelType w:val="multilevel"/>
     <w:tmpl w:val="4DA4E65A"/>
@@ -7006,7 +7012,7 @@
       </w:rPr>
     </w:lvl>
   </w:abstractNum>
-  <w:abstractNum w:abstractNumId="24" w15:restartNumberingAfterBreak="0">
+  <w:abstractNum w:abstractNumId="25" w15:restartNumberingAfterBreak="0">
     <w:nsid w:val="4D557C4F"/>
     <w:multiLevelType w:val="hybridMultilevel"/>
     <w:tmpl w:val="E482CF54"/>
@@ -7095,7 +7101,7 @@
       </w:pPr>
     </w:lvl>
   </w:abstractNum>
-  <w:abstractNum w:abstractNumId="25" w15:restartNumberingAfterBreak="0">
+  <w:abstractNum w:abstractNumId="26" w15:restartNumberingAfterBreak="0">
     <w:nsid w:val="52DF187A"/>
     <w:multiLevelType w:val="hybridMultilevel"/>
     <w:tmpl w:val="FFFFFFFF"/>
@@ -7208,7 +7214,7 @@
       </w:rPr>
     </w:lvl>
   </w:abstractNum>
-  <w:abstractNum w:abstractNumId="26" w15:restartNumberingAfterBreak="0">
+  <w:abstractNum w:abstractNumId="27" w15:restartNumberingAfterBreak="0">
     <w:nsid w:val="573E3B79"/>
     <w:multiLevelType w:val="hybridMultilevel"/>
     <w:tmpl w:val="FFFFFFFF"/>
@@ -7294,7 +7300,120 @@
       </w:pPr>
     </w:lvl>
   </w:abstractNum>
-  <w:abstractNum w:abstractNumId="27" w15:restartNumberingAfterBreak="0">
+  <w:abstractNum w:abstractNumId="28" w15:restartNumberingAfterBreak="0">
+    <w:nsid w:val="5A49608F"/>
+    <w:multiLevelType w:val="hybridMultilevel"/>
+    <w:tmpl w:val="518E4140"/>
+    <w:lvl w:ilvl="0" w:tplc="08090001">
+      <w:start w:val="1"/>
+      <w:numFmt w:val="bullet"/>
+      <w:lvlText w:val=""/>
+      <w:lvlJc w:val="left"/>
+      <w:pPr>
+        <w:ind w:left="1440" w:hanging="360"/>
+      </w:pPr>
+      <w:rPr>
+        <w:rFonts w:ascii="Symbol" w:hAnsi="Symbol" w:hint="default"/>
+      </w:rPr>
+    </w:lvl>
+    <w:lvl w:ilvl="1" w:tplc="08090003" w:tentative="1">
+      <w:start w:val="1"/>
+      <w:numFmt w:val="bullet"/>
+      <w:lvlText w:val="o"/>
+      <w:lvlJc w:val="left"/>
+      <w:pPr>
+        <w:ind w:left="2160" w:hanging="360"/>
+      </w:pPr>
+      <w:rPr>
+        <w:rFonts w:ascii="Courier New" w:hAnsi="Courier New" w:cs="Courier New" w:hint="default"/>
+      </w:rPr>
+    </w:lvl>
+    <w:lvl w:ilvl="2" w:tplc="08090005" w:tentative="1">
+      <w:start w:val="1"/>
+      <w:numFmt w:val="bullet"/>
+      <w:lvlText w:val=""/>
+      <w:lvlJc w:val="left"/>
+      <w:pPr>
+        <w:ind w:left="2880" w:hanging="360"/>
+      </w:pPr>
+      <w:rPr>
+        <w:rFonts w:ascii="Wingdings" w:hAnsi="Wingdings" w:hint="default"/>
+      </w:rPr>
+    </w:lvl>
+    <w:lvl w:ilvl="3" w:tplc="08090001" w:tentative="1">
+      <w:start w:val="1"/>
+      <w:numFmt w:val="bullet"/>
+      <w:lvlText w:val=""/>
+      <w:lvlJc w:val="left"/>
+      <w:pPr>
+        <w:ind w:left="3600" w:hanging="360"/>
+      </w:pPr>
+      <w:rPr>
+        <w:rFonts w:ascii="Symbol" w:hAnsi="Symbol" w:hint="default"/>
+      </w:rPr>
+    </w:lvl>
+    <w:lvl w:ilvl="4" w:tplc="08090003" w:tentative="1">
+      <w:start w:val="1"/>
+      <w:numFmt w:val="bullet"/>
+      <w:lvlText w:val="o"/>
+      <w:lvlJc w:val="left"/>
+      <w:pPr>
+        <w:ind w:left="4320" w:hanging="360"/>
+      </w:pPr>
+      <w:rPr>
+        <w:rFonts w:ascii="Courier New" w:hAnsi="Courier New" w:cs="Courier New" w:hint="default"/>
+      </w:rPr>
+    </w:lvl>
+    <w:lvl w:ilvl="5" w:tplc="08090005" w:tentative="1">
+      <w:start w:val="1"/>
+      <w:numFmt w:val="bullet"/>
+      <w:lvlText w:val=""/>
+      <w:lvlJc w:val="left"/>
+      <w:pPr>
+        <w:ind w:left="5040" w:hanging="360"/>
+      </w:pPr>
+      <w:rPr>
+        <w:rFonts w:ascii="Wingdings" w:hAnsi="Wingdings" w:hint="default"/>
+      </w:rPr>
+    </w:lvl>
+    <w:lvl w:ilvl="6" w:tplc="08090001" w:tentative="1">
+      <w:start w:val="1"/>
+      <w:numFmt w:val="bullet"/>
+      <w:lvlText w:val=""/>
+      <w:lvlJc w:val="left"/>
+      <w:pPr>
+        <w:ind w:left="5760" w:hanging="360"/>
+      </w:pPr>
+      <w:rPr>
+        <w:rFonts w:ascii="Symbol" w:hAnsi="Symbol" w:hint="default"/>
+      </w:rPr>
+    </w:lvl>
+    <w:lvl w:ilvl="7" w:tplc="08090003" w:tentative="1">
+      <w:start w:val="1"/>
+      <w:numFmt w:val="bullet"/>
+      <w:lvlText w:val="o"/>
+      <w:lvlJc w:val="left"/>
+      <w:pPr>
+        <w:ind w:left="6480" w:hanging="360"/>
+      </w:pPr>
+      <w:rPr>
+        <w:rFonts w:ascii="Courier New" w:hAnsi="Courier New" w:cs="Courier New" w:hint="default"/>
+      </w:rPr>
+    </w:lvl>
+    <w:lvl w:ilvl="8" w:tplc="08090005" w:tentative="1">
+      <w:start w:val="1"/>
+      <w:numFmt w:val="bullet"/>
+      <w:lvlText w:val=""/>
+      <w:lvlJc w:val="left"/>
+      <w:pPr>
+        <w:ind w:left="7200" w:hanging="360"/>
+      </w:pPr>
+      <w:rPr>
+        <w:rFonts w:ascii="Wingdings" w:hAnsi="Wingdings" w:hint="default"/>
+      </w:rPr>
+    </w:lvl>
+  </w:abstractNum>
+  <w:abstractNum w:abstractNumId="29" w15:restartNumberingAfterBreak="0">
     <w:nsid w:val="5A72411A"/>
     <w:multiLevelType w:val="hybridMultilevel"/>
     <w:tmpl w:val="C31A5862"/>
@@ -7380,7 +7499,7 @@
       </w:pPr>
     </w:lvl>
   </w:abstractNum>
-  <w:abstractNum w:abstractNumId="28" w15:restartNumberingAfterBreak="0">
+  <w:abstractNum w:abstractNumId="30" w15:restartNumberingAfterBreak="0">
     <w:nsid w:val="64424843"/>
     <w:multiLevelType w:val="hybridMultilevel"/>
     <w:tmpl w:val="FFFFFFFF"/>
@@ -7466,7 +7585,7 @@
       </w:pPr>
     </w:lvl>
   </w:abstractNum>
-  <w:abstractNum w:abstractNumId="29" w15:restartNumberingAfterBreak="0">
+  <w:abstractNum w:abstractNumId="31" w15:restartNumberingAfterBreak="0">
     <w:nsid w:val="64803963"/>
     <w:multiLevelType w:val="multilevel"/>
     <w:tmpl w:val="FFFFFFFF"/>
@@ -7552,7 +7671,7 @@
       </w:pPr>
     </w:lvl>
   </w:abstractNum>
-  <w:abstractNum w:abstractNumId="30" w15:restartNumberingAfterBreak="0">
+  <w:abstractNum w:abstractNumId="32" w15:restartNumberingAfterBreak="0">
     <w:nsid w:val="662D2694"/>
     <w:multiLevelType w:val="hybridMultilevel"/>
     <w:tmpl w:val="FFFFFFFF"/>
@@ -7638,7 +7757,7 @@
       </w:pPr>
     </w:lvl>
   </w:abstractNum>
-  <w:abstractNum w:abstractNumId="31" w15:restartNumberingAfterBreak="0">
+  <w:abstractNum w:abstractNumId="33" w15:restartNumberingAfterBreak="0">
     <w:nsid w:val="6989EEEE"/>
     <w:multiLevelType w:val="multilevel"/>
     <w:tmpl w:val="FFFFFFFF"/>
@@ -7724,7 +7843,7 @@
       </w:pPr>
     </w:lvl>
   </w:abstractNum>
-  <w:abstractNum w:abstractNumId="32" w15:restartNumberingAfterBreak="0">
+  <w:abstractNum w:abstractNumId="34" w15:restartNumberingAfterBreak="0">
     <w:nsid w:val="717456F8"/>
     <w:multiLevelType w:val="hybridMultilevel"/>
     <w:tmpl w:val="FFFFFFFF"/>
@@ -7838,7 +7957,7 @@
     </w:lvl>
   </w:abstractNum>
   <w:num w:numId="1" w16cid:durableId="193809708">
-    <w:abstractNumId w:val="27"/>
+    <w:abstractNumId w:val="29"/>
   </w:num>
   <w:num w:numId="2" w16cid:durableId="439304008">
     <w:abstractNumId w:val="0"/>
@@ -7847,7 +7966,7 @@
     <w:abstractNumId w:val="8"/>
   </w:num>
   <w:num w:numId="4" w16cid:durableId="2006858979">
-    <w:abstractNumId w:val="28"/>
+    <w:abstractNumId w:val="30"/>
   </w:num>
   <w:num w:numId="5" w16cid:durableId="1839346339">
     <w:abstractNumId w:val="18"/>
@@ -7856,19 +7975,19 @@
     <w:abstractNumId w:val="10"/>
   </w:num>
   <w:num w:numId="7" w16cid:durableId="565338146">
-    <w:abstractNumId w:val="30"/>
+    <w:abstractNumId w:val="32"/>
   </w:num>
   <w:num w:numId="8" w16cid:durableId="522136554">
     <w:abstractNumId w:val="19"/>
   </w:num>
   <w:num w:numId="9" w16cid:durableId="729496021">
-    <w:abstractNumId w:val="24"/>
+    <w:abstractNumId w:val="25"/>
   </w:num>
   <w:num w:numId="10" w16cid:durableId="417485858">
     <w:abstractNumId w:val="7"/>
   </w:num>
   <w:num w:numId="11" w16cid:durableId="1035351234">
-    <w:abstractNumId w:val="23"/>
+    <w:abstractNumId w:val="24"/>
   </w:num>
   <w:num w:numId="12" w16cid:durableId="837691969">
     <w:abstractNumId w:val="5"/>
@@ -7907,10 +8026,10 @@
     <w:abstractNumId w:val="20"/>
   </w:num>
   <w:num w:numId="24" w16cid:durableId="983385615">
-    <w:abstractNumId w:val="22"/>
+    <w:abstractNumId w:val="23"/>
   </w:num>
   <w:num w:numId="25" w16cid:durableId="1303582182">
-    <w:abstractNumId w:val="25"/>
+    <w:abstractNumId w:val="26"/>
   </w:num>
   <w:num w:numId="26" w16cid:durableId="2138447778">
     <w:abstractNumId w:val="2"/>
@@ -7919,22 +8038,28 @@
     <w:abstractNumId w:val="12"/>
   </w:num>
   <w:num w:numId="28" w16cid:durableId="296570619">
-    <w:abstractNumId w:val="26"/>
+    <w:abstractNumId w:val="27"/>
   </w:num>
   <w:num w:numId="29" w16cid:durableId="266351746">
-    <w:abstractNumId w:val="32"/>
+    <w:abstractNumId w:val="34"/>
   </w:num>
   <w:num w:numId="30" w16cid:durableId="1027947511">
-    <w:abstractNumId w:val="29"/>
+    <w:abstractNumId w:val="31"/>
   </w:num>
   <w:num w:numId="31" w16cid:durableId="1358778646">
-    <w:abstractNumId w:val="21"/>
+    <w:abstractNumId w:val="22"/>
   </w:num>
   <w:num w:numId="32" w16cid:durableId="186406669">
-    <w:abstractNumId w:val="31"/>
+    <w:abstractNumId w:val="33"/>
   </w:num>
   <w:num w:numId="33" w16cid:durableId="364215154">
     <w:abstractNumId w:val="3"/>
+  </w:num>
+  <w:num w:numId="34" w16cid:durableId="515653624">
+    <w:abstractNumId w:val="28"/>
+  </w:num>
+  <w:num w:numId="35" w16cid:durableId="1272282839">
+    <w:abstractNumId w:val="21"/>
   </w:num>
 </w:numbering>
 </file>

</xml_diff>

<commit_message>
minor changes in 3.3 section
</commit_message>
<xml_diff>
--- a/report/final_report.docx
+++ b/report/final_report.docx
@@ -2385,77 +2385,125 @@
         <w:ind w:hanging="720"/>
         <w:rPr>
           <w:rFonts w:ascii="Times New Roman" w:eastAsia="Times New Roman" w:hAnsi="Times New Roman" w:cs="Times New Roman"/>
-          <w:i/>
-          <w:iCs/>
-        </w:rPr>
-      </w:pPr>
-      <w:r>
-        <w:rPr>
-          <w:rFonts w:ascii="Times New Roman" w:eastAsia="Times New Roman" w:hAnsi="Times New Roman" w:cs="Times New Roman"/>
-        </w:rPr>
-        <w:t>Additional information relating to understanding the data (optional)</w:t>
-      </w:r>
-      <w:r>
-        <w:rPr>
-          <w:rFonts w:ascii="Times New Roman" w:eastAsia="Times New Roman" w:hAnsi="Times New Roman" w:cs="Times New Roman"/>
-        </w:rPr>
-        <w:t xml:space="preserve"> (</w:t>
-      </w:r>
-      <w:r>
-        <w:rPr>
-          <w:rFonts w:ascii="Times New Roman" w:eastAsia="Times New Roman" w:hAnsi="Times New Roman" w:cs="Times New Roman"/>
-          <w:b/>
-          <w:bCs/>
-        </w:rPr>
-        <w:t>50 words)</w:t>
-      </w:r>
-      <w:r>
-        <w:rPr>
-          <w:rFonts w:ascii="Times New Roman" w:eastAsia="Times New Roman" w:hAnsi="Times New Roman" w:cs="Times New Roman"/>
-          <w:i/>
-          <w:iCs/>
-        </w:rPr>
-        <w:t xml:space="preserve"> </w:t>
-      </w:r>
-    </w:p>
-    <w:p>
-      <w:pPr>
-        <w:pStyle w:val="ListParagraph"/>
-        <w:numPr>
-          <w:ilvl w:val="0"/>
-          <w:numId w:val="22"/>
-        </w:numPr>
-        <w:ind w:left="1800"/>
-        <w:rPr>
-          <w:rFonts w:ascii="Times New Roman" w:eastAsia="Times New Roman" w:hAnsi="Times New Roman" w:cs="Times New Roman"/>
-          <w:i/>
-          <w:iCs/>
-          <w:highlight w:val="yellow"/>
-        </w:rPr>
-      </w:pPr>
-      <w:r>
-        <w:rPr>
-          <w:rFonts w:ascii="Times New Roman" w:eastAsia="Times New Roman" w:hAnsi="Times New Roman" w:cs="Times New Roman"/>
-          <w:i/>
-          <w:iCs/>
-          <w:highlight w:val="yellow"/>
-        </w:rPr>
-        <w:t>P</w:t>
-      </w:r>
-      <w:r>
-        <w:rPr>
-          <w:rFonts w:ascii="Times New Roman" w:eastAsia="Times New Roman" w:hAnsi="Times New Roman" w:cs="Times New Roman"/>
-          <w:i/>
-          <w:iCs/>
-          <w:highlight w:val="yellow"/>
-        </w:rPr>
-        <w:t>er plot: explain the purpose and insights.</w:t>
-      </w:r>
-    </w:p>
-    <w:p>
-      <w:pPr>
-        <w:pStyle w:val="ListParagraph"/>
-        <w:ind w:left="1440" w:hanging="720"/>
+        </w:rPr>
+      </w:pPr>
+      <w:r>
+        <w:rPr>
+          <w:rFonts w:ascii="Times New Roman" w:eastAsia="Times New Roman" w:hAnsi="Times New Roman" w:cs="Times New Roman"/>
+        </w:rPr>
+        <w:t xml:space="preserve">Additional information relating to understanding the data </w:t>
+      </w:r>
+    </w:p>
+    <w:p>
+      <w:pPr>
+        <w:pStyle w:val="ListParagraph"/>
+        <w:ind w:left="1440"/>
+        <w:rPr>
+          <w:rFonts w:ascii="Times New Roman" w:eastAsia="Times New Roman" w:hAnsi="Times New Roman" w:cs="Times New Roman"/>
+        </w:rPr>
+      </w:pPr>
+    </w:p>
+    <w:p>
+      <w:pPr>
+        <w:pStyle w:val="ListParagraph"/>
+        <w:ind w:left="1440"/>
+        <w:rPr>
+          <w:rFonts w:ascii="Times New Roman" w:eastAsia="Times New Roman" w:hAnsi="Times New Roman" w:cs="Times New Roman"/>
+        </w:rPr>
+      </w:pPr>
+      <w:r>
+        <w:rPr>
+          <w:rFonts w:ascii="Times New Roman" w:eastAsia="Times New Roman" w:hAnsi="Times New Roman" w:cs="Times New Roman"/>
+          <w:noProof/>
+        </w:rPr>
+        <w:drawing>
+          <wp:inline distT="0" distB="0" distL="0" distR="0" wp14:anchorId="28EC349C" wp14:editId="08AAFC33">
+            <wp:extent cx="3826974" cy="2551176"/>
+            <wp:effectExtent l="0" t="0" r="0" b="1905"/>
+            <wp:docPr id="733786887" name="Picture 2" descr="A graph of covid-19 cases&#10;&#10;AI-generated content may be incorrect."/>
+            <wp:cNvGraphicFramePr>
+              <a:graphicFrameLocks xmlns:a="http://schemas.openxmlformats.org/drawingml/2006/main" noChangeAspect="1"/>
+            </wp:cNvGraphicFramePr>
+            <a:graphic xmlns:a="http://schemas.openxmlformats.org/drawingml/2006/main">
+              <a:graphicData uri="http://schemas.openxmlformats.org/drawingml/2006/picture">
+                <pic:pic xmlns:pic="http://schemas.openxmlformats.org/drawingml/2006/picture">
+                  <pic:nvPicPr>
+                    <pic:cNvPr id="733786887" name="Picture 2" descr="A graph of covid-19 cases&#10;&#10;AI-generated content may be incorrect."/>
+                    <pic:cNvPicPr/>
+                  </pic:nvPicPr>
+                  <pic:blipFill>
+                    <a:blip r:embed="rId8" cstate="print">
+                      <a:extLst>
+                        <a:ext uri="{28A0092B-C50C-407E-A947-70E740481C1C}">
+                          <a14:useLocalDpi xmlns:a14="http://schemas.microsoft.com/office/drawing/2010/main" val="0"/>
+                        </a:ext>
+                      </a:extLst>
+                    </a:blip>
+                    <a:stretch>
+                      <a:fillRect/>
+                    </a:stretch>
+                  </pic:blipFill>
+                  <pic:spPr>
+                    <a:xfrm>
+                      <a:off x="0" y="0"/>
+                      <a:ext cx="3896174" cy="2597307"/>
+                    </a:xfrm>
+                    <a:prstGeom prst="rect">
+                      <a:avLst/>
+                    </a:prstGeom>
+                  </pic:spPr>
+                </pic:pic>
+              </a:graphicData>
+            </a:graphic>
+          </wp:inline>
+        </w:drawing>
+      </w:r>
+    </w:p>
+    <w:p>
+      <w:pPr>
+        <w:pStyle w:val="ListParagraph"/>
+        <w:ind w:left="1440"/>
+        <w:rPr>
+          <w:rFonts w:ascii="Times New Roman" w:eastAsia="Times New Roman" w:hAnsi="Times New Roman" w:cs="Times New Roman"/>
+        </w:rPr>
+      </w:pPr>
+    </w:p>
+    <w:p>
+      <w:pPr>
+        <w:pStyle w:val="ListParagraph"/>
+        <w:ind w:left="1440"/>
+        <w:rPr>
+          <w:rFonts w:ascii="Times New Roman" w:eastAsia="Times New Roman" w:hAnsi="Times New Roman" w:cs="Times New Roman"/>
+        </w:rPr>
+      </w:pPr>
+      <w:r>
+        <w:rPr>
+          <w:rFonts w:ascii="Times New Roman" w:eastAsia="Times New Roman" w:hAnsi="Times New Roman" w:cs="Times New Roman"/>
+          <w:sz w:val="22"/>
+          <w:szCs w:val="22"/>
+        </w:rPr>
+        <w:t xml:space="preserve">The histogram shows a strongly right-skewed distribution, with many small outbreaks and a few very large superspreading events. This pattern is typical of infectious disease data and highlights substantial variability in outbreak size. The skewness also </w:t>
+      </w:r>
+      <w:r>
+        <w:rPr>
+          <w:rFonts w:ascii="Times New Roman" w:eastAsia="Times New Roman" w:hAnsi="Times New Roman" w:cs="Times New Roman"/>
+          <w:sz w:val="22"/>
+          <w:szCs w:val="22"/>
+        </w:rPr>
+        <w:lastRenderedPageBreak/>
+        <w:t>supports using statistical methods that do not assume normality when comparing infection event types</w:t>
+      </w:r>
+      <w:r>
+        <w:rPr>
+          <w:rFonts w:ascii="Times New Roman" w:eastAsia="Times New Roman" w:hAnsi="Times New Roman" w:cs="Times New Roman"/>
+        </w:rPr>
+        <w:t>.</w:t>
+      </w:r>
+    </w:p>
+    <w:p>
+      <w:pPr>
+        <w:pStyle w:val="ListParagraph"/>
+        <w:ind w:left="1440"/>
         <w:rPr>
           <w:rFonts w:ascii="Times New Roman" w:eastAsia="Times New Roman" w:hAnsi="Times New Roman" w:cs="Times New Roman"/>
         </w:rPr>
@@ -2524,7 +2572,7 @@
                     <pic:cNvPicPr/>
                   </pic:nvPicPr>
                   <pic:blipFill>
-                    <a:blip r:embed="rId8" cstate="print">
+                    <a:blip r:embed="rId9" cstate="print">
                       <a:extLst>
                         <a:ext uri="{28A0092B-C50C-407E-A947-70E740481C1C}">
                           <a14:useLocalDpi xmlns:a14="http://schemas.microsoft.com/office/drawing/2010/main" val="0"/>
@@ -2576,39 +2624,25 @@
           <w:sz w:val="22"/>
           <w:szCs w:val="22"/>
         </w:rPr>
-        <w:t xml:space="preserve">Variation in outbreak size is shown by the bar plot for many of the South Korean provinces. </w:t>
-      </w:r>
-      <w:r>
-        <w:rPr>
-          <w:rFonts w:ascii="Times New Roman" w:eastAsia="Times New Roman" w:hAnsi="Times New Roman" w:cs="Times New Roman"/>
-          <w:sz w:val="22"/>
-          <w:szCs w:val="22"/>
-        </w:rPr>
-        <w:t>Most of</w:t>
-      </w:r>
-      <w:r>
-        <w:rPr>
-          <w:rFonts w:ascii="Times New Roman" w:eastAsia="Times New Roman" w:hAnsi="Times New Roman" w:cs="Times New Roman"/>
-          <w:sz w:val="22"/>
-          <w:szCs w:val="22"/>
-        </w:rPr>
-        <w:t xml:space="preserve"> the provinces showed a smaller average number of cases than Daegu (which had </w:t>
-      </w:r>
-      <w:r>
-        <w:rPr>
-          <w:rFonts w:ascii="Times New Roman" w:eastAsia="Times New Roman" w:hAnsi="Times New Roman" w:cs="Times New Roman"/>
-          <w:sz w:val="22"/>
-          <w:szCs w:val="22"/>
-        </w:rPr>
-        <w:t>many</w:t>
-      </w:r>
-      <w:r>
-        <w:rPr>
-          <w:rFonts w:ascii="Times New Roman" w:eastAsia="Times New Roman" w:hAnsi="Times New Roman" w:cs="Times New Roman"/>
-          <w:sz w:val="22"/>
-          <w:szCs w:val="22"/>
-        </w:rPr>
-        <w:t xml:space="preserve"> cases due to superspreader events). The variations suggest that different regions have influenced the rate of transmission; and provide additional evidence for further statistical comparisons of how the outbreak has differed in each location.</w:t>
+        <w:t xml:space="preserve">The </w:t>
+      </w:r>
+      <w:proofErr w:type="spellStart"/>
+      <w:r>
+        <w:rPr>
+          <w:rFonts w:ascii="Times New Roman" w:eastAsia="Times New Roman" w:hAnsi="Times New Roman" w:cs="Times New Roman"/>
+          <w:sz w:val="22"/>
+          <w:szCs w:val="22"/>
+        </w:rPr>
+        <w:t>barplot</w:t>
+      </w:r>
+      <w:proofErr w:type="spellEnd"/>
+      <w:r>
+        <w:rPr>
+          <w:rFonts w:ascii="Times New Roman" w:eastAsia="Times New Roman" w:hAnsi="Times New Roman" w:cs="Times New Roman"/>
+          <w:sz w:val="22"/>
+          <w:szCs w:val="22"/>
+        </w:rPr>
+        <w:t xml:space="preserve"> shows substantial variation in average outbreak size across South Korean provinces. Most regions experienced relatively small mean case counts, while Daegu recorded much higher averages due to major superspreading events. These differences highlight the influence of regional factors on outbreak severity and provide useful context for understanding variability in the dataset before conducting statistical comparisons.</w:t>
       </w:r>
     </w:p>
     <w:p>
@@ -2616,6 +2650,8 @@
         <w:ind w:left="1440"/>
         <w:rPr>
           <w:rFonts w:ascii="Times New Roman" w:eastAsia="Times New Roman" w:hAnsi="Times New Roman" w:cs="Times New Roman"/>
+          <w:sz w:val="22"/>
+          <w:szCs w:val="22"/>
         </w:rPr>
       </w:pPr>
     </w:p>
@@ -2818,6 +2854,7 @@
         <w:rPr>
           <w:rFonts w:ascii="Times New Roman" w:eastAsia="Times New Roman" w:hAnsi="Times New Roman" w:cs="Times New Roman"/>
         </w:rPr>
+        <w:lastRenderedPageBreak/>
         <w:t xml:space="preserve"> </w:t>
       </w:r>
     </w:p>
@@ -2951,16 +2988,7 @@
           <w:sz w:val="22"/>
           <w:szCs w:val="22"/>
         </w:rPr>
-        <w:t xml:space="preserve">An issue that arose in this project was the dealing with extreme outliers in confirmed cases and how they impacted on visualizations and subsequently, filtering out or transforming (log) data to address the outlier's effect. The early review of visualizations would likely reduce the amount of time spent revising visualizations. More time could also have been allocated to do a thorough background search of the </w:t>
-      </w:r>
-      <w:r>
-        <w:rPr>
-          <w:rFonts w:ascii="Times New Roman" w:eastAsia="Times New Roman" w:hAnsi="Times New Roman" w:cs="Times New Roman"/>
-          <w:sz w:val="22"/>
-          <w:szCs w:val="22"/>
-        </w:rPr>
-        <w:lastRenderedPageBreak/>
-        <w:t>literature to increase the depth of knowledge of the epidemiologic literature. Future projects can also benefit by having a secondary reviewer to validate the assumptions of the statistics at an earlier stage.</w:t>
+        <w:t>An issue that arose in this project was the dealing with extreme outliers in confirmed cases and how they impacted on visualizations and subsequently, filtering out or transforming (log) data to address the outlier's effect. The early review of visualizations would likely reduce the amount of time spent revising visualizations. More time could also have been allocated to do a thorough background search of the literature to increase the depth of knowledge of the epidemiologic literature. Future projects can also benefit by having a secondary reviewer to validate the assumptions of the statistics at an earlier stage.</w:t>
       </w:r>
     </w:p>
     <w:p>
@@ -3152,7 +3180,16 @@
           <w:sz w:val="22"/>
           <w:szCs w:val="22"/>
         </w:rPr>
-        <w:t>The team members were contributing consistently to the GitHub log (Appendix B) during this project. The log demonstrates that the contributors worked together to accomplish each task with many iterations of each contribution. Three of the most important commitments made toward the progression of the project are highlighted below. They show what was accomplished at the time of commitment as well as how they impacted the final report.</w:t>
+        <w:t xml:space="preserve">The team members were contributing consistently to the GitHub log (Appendix B) during this project. The log demonstrates that the contributors worked together to accomplish each task with many iterations of each contribution. Three of the most important commitments made toward the progression of the project are highlighted </w:t>
+      </w:r>
+      <w:r>
+        <w:rPr>
+          <w:rFonts w:ascii="Times New Roman" w:eastAsia="Times New Roman" w:hAnsi="Times New Roman" w:cs="Times New Roman"/>
+          <w:sz w:val="22"/>
+          <w:szCs w:val="22"/>
+        </w:rPr>
+        <w:lastRenderedPageBreak/>
+        <w:t>below. They show what was accomplished at the time of commitment as well as how they impacted the final report.</w:t>
       </w:r>
     </w:p>
     <w:p>
@@ -3511,7 +3548,6 @@
         <w:rPr>
           <w:rFonts w:ascii="Times New Roman" w:eastAsia="Times New Roman" w:hAnsi="Times New Roman" w:cs="Times New Roman"/>
         </w:rPr>
-        <w:lastRenderedPageBreak/>
         <w:t>Results explained</w:t>
       </w:r>
       <w:r>
@@ -3669,7 +3705,16 @@
           <w:sz w:val="22"/>
           <w:szCs w:val="22"/>
         </w:rPr>
-        <w:t xml:space="preserve">Another drawback to this data set is that there are extreme outliers in the data set, that have a very significant impact on the distribution of the data, as well as the ability to perform either visual or statistical analyses on the data. In addition, the data set does not include any contextual variables (such as density of the population, mobility of the population, or what type of containment measures were implemented) that would allow for an explanation of why some clusters are larger than others. One possible way that future studies may be able to gain a better understanding of the factors that result in large cluster outbreaks could be through incorporating additional demographic variables into their models; or by using time series progression analysis, or other spatial </w:t>
+        <w:t xml:space="preserve">Another drawback to this data set is that there are extreme outliers in the data set, that have a very significant impact on the distribution of the data, as well as the ability to perform either visual or statistical analyses on the data. In addition, the data set does not include any contextual variables (such as density of the population, mobility of the population, or what type of containment measures were implemented) that would allow for an explanation of why some clusters are larger than others. One possible way that future studies may be able to gain a better understanding of the factors that result in large cluster outbreaks could be through incorporating additional </w:t>
+      </w:r>
+      <w:r>
+        <w:rPr>
+          <w:rFonts w:ascii="Times New Roman" w:eastAsia="Times New Roman" w:hAnsi="Times New Roman" w:cs="Times New Roman"/>
+          <w:sz w:val="22"/>
+          <w:szCs w:val="22"/>
+        </w:rPr>
+        <w:lastRenderedPageBreak/>
+        <w:t xml:space="preserve">demographic variables into their models; or by using time series progression analysis, or other spatial </w:t>
       </w:r>
       <w:proofErr w:type="spellStart"/>
       <w:r>
@@ -4077,7 +4122,6 @@
           <w:iCs/>
           <w:highlight w:val="yellow"/>
         </w:rPr>
-        <w:lastRenderedPageBreak/>
         <w:t>Make sure it runs (look in Rscript.log for output from a statistical test)</w:t>
       </w:r>
     </w:p>
@@ -4142,8 +4186,8 @@
       </w:pPr>
     </w:p>
     <w:sectPr>
-      <w:footerReference w:type="even" r:id="rId9"/>
-      <w:footerReference w:type="default" r:id="rId10"/>
+      <w:footerReference w:type="even" r:id="rId10"/>
+      <w:footerReference w:type="default" r:id="rId11"/>
       <w:pgSz w:w="11906" w:h="16838"/>
       <w:pgMar w:top="1440" w:right="1440" w:bottom="1440" w:left="1440" w:header="708" w:footer="708" w:gutter="0"/>
       <w:cols w:space="708"/>

</xml_diff>

<commit_message>
R code added to the final doc
</commit_message>
<xml_diff>
--- a/report/final_report.docx
+++ b/report/final_report.docx
@@ -2624,25 +2624,7 @@
           <w:sz w:val="22"/>
           <w:szCs w:val="22"/>
         </w:rPr>
-        <w:t xml:space="preserve">The </w:t>
-      </w:r>
-      <w:proofErr w:type="spellStart"/>
-      <w:r>
-        <w:rPr>
-          <w:rFonts w:ascii="Times New Roman" w:eastAsia="Times New Roman" w:hAnsi="Times New Roman" w:cs="Times New Roman"/>
-          <w:sz w:val="22"/>
-          <w:szCs w:val="22"/>
-        </w:rPr>
-        <w:t>barplot</w:t>
-      </w:r>
-      <w:proofErr w:type="spellEnd"/>
-      <w:r>
-        <w:rPr>
-          <w:rFonts w:ascii="Times New Roman" w:eastAsia="Times New Roman" w:hAnsi="Times New Roman" w:cs="Times New Roman"/>
-          <w:sz w:val="22"/>
-          <w:szCs w:val="22"/>
-        </w:rPr>
-        <w:t xml:space="preserve"> shows substantial variation in average outbreak size across South Korean provinces. Most regions experienced relatively small mean case counts, while Daegu recorded much higher averages due to major superspreading events. These differences highlight the influence of regional factors on outbreak severity and provide useful context for understanding variability in the dataset before conducting statistical comparisons.</w:t>
+        <w:t>The barplot shows substantial variation in average outbreak size across South Korean provinces. Most regions experienced relatively small mean case counts, while Daegu recorded much higher averages due to major superspreading events. These differences highlight the influence of regional factors on outbreak severity and provide useful context for understanding variability in the dataset before conducting statistical comparisons.</w:t>
       </w:r>
     </w:p>
     <w:p>
@@ -3311,155 +3293,83 @@
           <w:sz w:val="22"/>
           <w:szCs w:val="22"/>
         </w:rPr>
-        <w:t>Commit Message: [</w:t>
-      </w:r>
-      <w:proofErr w:type="spellStart"/>
-      <w:r>
+        <w:t xml:space="preserve">Commit Message: [genarate barplot for mean confiremed and province] </w:t>
+      </w:r>
+    </w:p>
+    <w:p>
+      <w:pPr>
+        <w:pStyle w:val="ListParagraph"/>
+        <w:ind w:left="1440"/>
         <w:rPr>
           <w:rFonts w:ascii="Times New Roman" w:eastAsia="Times New Roman" w:hAnsi="Times New Roman" w:cs="Times New Roman"/>
           <w:sz w:val="22"/>
           <w:szCs w:val="22"/>
         </w:rPr>
-        <w:t>genarate</w:t>
-      </w:r>
-      <w:proofErr w:type="spellEnd"/>
-      <w:r>
+      </w:pPr>
+    </w:p>
+    <w:p>
+      <w:pPr>
+        <w:pStyle w:val="ListParagraph"/>
+        <w:ind w:left="1440"/>
         <w:rPr>
           <w:rFonts w:ascii="Times New Roman" w:eastAsia="Times New Roman" w:hAnsi="Times New Roman" w:cs="Times New Roman"/>
           <w:sz w:val="22"/>
           <w:szCs w:val="22"/>
         </w:rPr>
-        <w:t xml:space="preserve"> </w:t>
-      </w:r>
-      <w:proofErr w:type="spellStart"/>
+      </w:pPr>
       <w:r>
         <w:rPr>
           <w:rFonts w:ascii="Times New Roman" w:eastAsia="Times New Roman" w:hAnsi="Times New Roman" w:cs="Times New Roman"/>
           <w:sz w:val="22"/>
           <w:szCs w:val="22"/>
         </w:rPr>
-        <w:t>barplot</w:t>
-      </w:r>
-      <w:proofErr w:type="spellEnd"/>
-      <w:r>
+        <w:t>This added an additional layer of visualizations to support the background research and enhanced the teams' understanding of the regional variations. Ultimately, it provided evidence to justify investigating the variability in the sizes of outbreaks, and it enhanced sections 2.2 and 3.3 of the final report.</w:t>
+      </w:r>
+    </w:p>
+    <w:p>
+      <w:pPr>
+        <w:pStyle w:val="ListParagraph"/>
+        <w:ind w:left="1440"/>
         <w:rPr>
           <w:rFonts w:ascii="Times New Roman" w:eastAsia="Times New Roman" w:hAnsi="Times New Roman" w:cs="Times New Roman"/>
           <w:sz w:val="22"/>
           <w:szCs w:val="22"/>
         </w:rPr>
-        <w:t xml:space="preserve"> for mean </w:t>
-      </w:r>
-      <w:proofErr w:type="spellStart"/>
-      <w:r>
+      </w:pPr>
+    </w:p>
+    <w:p>
+      <w:pPr>
+        <w:pStyle w:val="ListParagraph"/>
+        <w:ind w:left="1440"/>
         <w:rPr>
           <w:rFonts w:ascii="Times New Roman" w:eastAsia="Times New Roman" w:hAnsi="Times New Roman" w:cs="Times New Roman"/>
           <w:sz w:val="22"/>
           <w:szCs w:val="22"/>
         </w:rPr>
-        <w:t>confiremed</w:t>
-      </w:r>
-      <w:proofErr w:type="spellEnd"/>
+      </w:pPr>
       <w:r>
         <w:rPr>
           <w:rFonts w:ascii="Times New Roman" w:eastAsia="Times New Roman" w:hAnsi="Times New Roman" w:cs="Times New Roman"/>
           <w:sz w:val="22"/>
           <w:szCs w:val="22"/>
         </w:rPr>
-        <w:t xml:space="preserve"> and province] </w:t>
-      </w:r>
-    </w:p>
-    <w:p>
-      <w:pPr>
-        <w:pStyle w:val="ListParagraph"/>
-        <w:ind w:left="1440"/>
+        <w:t>3</w:t>
+      </w:r>
+      <w:r>
         <w:rPr>
           <w:rFonts w:ascii="Times New Roman" w:eastAsia="Times New Roman" w:hAnsi="Times New Roman" w:cs="Times New Roman"/>
           <w:sz w:val="22"/>
           <w:szCs w:val="22"/>
         </w:rPr>
-      </w:pPr>
-    </w:p>
-    <w:p>
-      <w:pPr>
-        <w:pStyle w:val="ListParagraph"/>
-        <w:ind w:left="1440"/>
+        <w:t xml:space="preserve">. </w:t>
+      </w:r>
+      <w:r>
         <w:rPr>
           <w:rFonts w:ascii="Times New Roman" w:eastAsia="Times New Roman" w:hAnsi="Times New Roman" w:cs="Times New Roman"/>
           <w:sz w:val="22"/>
           <w:szCs w:val="22"/>
         </w:rPr>
-      </w:pPr>
-      <w:r>
-        <w:rPr>
-          <w:rFonts w:ascii="Times New Roman" w:eastAsia="Times New Roman" w:hAnsi="Times New Roman" w:cs="Times New Roman"/>
-          <w:sz w:val="22"/>
-          <w:szCs w:val="22"/>
-        </w:rPr>
-        <w:t>This added an additional layer of visualizations to support the background research and enhanced the teams' understanding of the regional variations. Ultimately, it provided evidence to justify investigating the variability in the sizes of outbreaks, and it enhanced sections 2.2 and 3.3 of the final report.</w:t>
-      </w:r>
-    </w:p>
-    <w:p>
-      <w:pPr>
-        <w:pStyle w:val="ListParagraph"/>
-        <w:ind w:left="1440"/>
-        <w:rPr>
-          <w:rFonts w:ascii="Times New Roman" w:eastAsia="Times New Roman" w:hAnsi="Times New Roman" w:cs="Times New Roman"/>
-          <w:sz w:val="22"/>
-          <w:szCs w:val="22"/>
-        </w:rPr>
-      </w:pPr>
-    </w:p>
-    <w:p>
-      <w:pPr>
-        <w:pStyle w:val="ListParagraph"/>
-        <w:ind w:left="1440"/>
-        <w:rPr>
-          <w:rFonts w:ascii="Times New Roman" w:eastAsia="Times New Roman" w:hAnsi="Times New Roman" w:cs="Times New Roman"/>
-          <w:sz w:val="22"/>
-          <w:szCs w:val="22"/>
-        </w:rPr>
-      </w:pPr>
-      <w:r>
-        <w:rPr>
-          <w:rFonts w:ascii="Times New Roman" w:eastAsia="Times New Roman" w:hAnsi="Times New Roman" w:cs="Times New Roman"/>
-          <w:sz w:val="22"/>
-          <w:szCs w:val="22"/>
-        </w:rPr>
-        <w:t>3</w:t>
-      </w:r>
-      <w:r>
-        <w:rPr>
-          <w:rFonts w:ascii="Times New Roman" w:eastAsia="Times New Roman" w:hAnsi="Times New Roman" w:cs="Times New Roman"/>
-          <w:sz w:val="22"/>
-          <w:szCs w:val="22"/>
-        </w:rPr>
-        <w:t xml:space="preserve">. </w:t>
-      </w:r>
-      <w:r>
-        <w:rPr>
-          <w:rFonts w:ascii="Times New Roman" w:eastAsia="Times New Roman" w:hAnsi="Times New Roman" w:cs="Times New Roman"/>
-          <w:sz w:val="22"/>
-          <w:szCs w:val="22"/>
-        </w:rPr>
-        <w:t xml:space="preserve">Commit Message: [boxplot for </w:t>
-      </w:r>
-      <w:proofErr w:type="spellStart"/>
-      <w:r>
-        <w:rPr>
-          <w:rFonts w:ascii="Times New Roman" w:eastAsia="Times New Roman" w:hAnsi="Times New Roman" w:cs="Times New Roman"/>
-          <w:sz w:val="22"/>
-          <w:szCs w:val="22"/>
-        </w:rPr>
-        <w:t>confimred</w:t>
-      </w:r>
-      <w:proofErr w:type="spellEnd"/>
-      <w:r>
-        <w:rPr>
-          <w:rFonts w:ascii="Times New Roman" w:eastAsia="Times New Roman" w:hAnsi="Times New Roman" w:cs="Times New Roman"/>
-          <w:sz w:val="22"/>
-          <w:szCs w:val="22"/>
-        </w:rPr>
-        <w:t xml:space="preserve"> log group] </w:t>
+        <w:t xml:space="preserve">Commit Message: [boxplot for confimred log group] </w:t>
       </w:r>
     </w:p>
     <w:p>
@@ -3714,25 +3624,7 @@
           <w:szCs w:val="22"/>
         </w:rPr>
         <w:lastRenderedPageBreak/>
-        <w:t xml:space="preserve">demographic variables into their models; or by using time series progression analysis, or other spatial </w:t>
-      </w:r>
-      <w:proofErr w:type="spellStart"/>
-      <w:r>
-        <w:rPr>
-          <w:rFonts w:ascii="Times New Roman" w:eastAsia="Times New Roman" w:hAnsi="Times New Roman" w:cs="Times New Roman"/>
-          <w:sz w:val="22"/>
-          <w:szCs w:val="22"/>
-        </w:rPr>
-        <w:t>modeling</w:t>
-      </w:r>
-      <w:proofErr w:type="spellEnd"/>
-      <w:r>
-        <w:rPr>
-          <w:rFonts w:ascii="Times New Roman" w:eastAsia="Times New Roman" w:hAnsi="Times New Roman" w:cs="Times New Roman"/>
-          <w:sz w:val="22"/>
-          <w:szCs w:val="22"/>
-        </w:rPr>
-        <w:t xml:space="preserve"> techniques.</w:t>
+        <w:t>demographic variables into their models; or by using time series progression analysis, or other spatial modeling techniques.</w:t>
       </w:r>
     </w:p>
     <w:p>
@@ -3804,10 +3696,11 @@
           <w:sz w:val="22"/>
           <w:szCs w:val="22"/>
         </w:rPr>
-        <w:t xml:space="preserve">Adam, D.C., Wu, P., Wong, J.Y., Lau, E.H.Y., Tsang, T.K., </w:t>
-      </w:r>
-      <w:proofErr w:type="spellStart"/>
-      <w:r>
+        <w:t>Adam, D.C., Wu, P., Wong, J.Y., Lau, E.H.Y., Tsang, T.K., Cauchemez, S., Leung, G.M. and Cowling, B.J., 2020. Clustering and superspreading potential of SARS-CoV-2 infections in Hong Kong. Nature Medicine, 26(11), pp.1714–1719.</w:t>
+      </w:r>
+    </w:p>
+    <w:p>
+      <w:pPr>
         <w:rPr>
           <w:rFonts w:ascii="Times New Roman" w:eastAsia="Times New Roman" w:hAnsi="Times New Roman" w:cs="Times New Roman"/>
           <w:i/>
@@ -3815,10 +3708,15 @@
           <w:sz w:val="22"/>
           <w:szCs w:val="22"/>
         </w:rPr>
-        <w:t>Cauchemez</w:t>
-      </w:r>
-      <w:proofErr w:type="spellEnd"/>
-      <w:r>
+      </w:pPr>
+    </w:p>
+    <w:p>
+      <w:pPr>
+        <w:pStyle w:val="ListParagraph"/>
+        <w:numPr>
+          <w:ilvl w:val="0"/>
+          <w:numId w:val="35"/>
+        </w:numPr>
         <w:rPr>
           <w:rFonts w:ascii="Times New Roman" w:eastAsia="Times New Roman" w:hAnsi="Times New Roman" w:cs="Times New Roman"/>
           <w:i/>
@@ -3826,11 +3724,8 @@
           <w:sz w:val="22"/>
           <w:szCs w:val="22"/>
         </w:rPr>
-        <w:t>, S., Leung, G.M. and Cowling, B.J., 2020. Clustering and superspreading potential of SARS-CoV-2 infections in Hong Kong. Nature Medicine, 26(11), pp.1714–1719.</w:t>
-      </w:r>
-    </w:p>
-    <w:p>
-      <w:pPr>
+      </w:pPr>
+      <w:r>
         <w:rPr>
           <w:rFonts w:ascii="Times New Roman" w:eastAsia="Times New Roman" w:hAnsi="Times New Roman" w:cs="Times New Roman"/>
           <w:i/>
@@ -3838,6 +3733,19 @@
           <w:sz w:val="22"/>
           <w:szCs w:val="22"/>
         </w:rPr>
+        <w:t>Endo, A., Centre for the Mathematical Modelling of Infectious Diseases COVID-19 Working Group, Abbott, S., Kucharski, A.J. and Funk, S., 2020. Estimating the overdispersion in COVID-19 transmission using outbreak sizes outside China. Wellcome Open Research, 5, p.67.</w:t>
+      </w:r>
+    </w:p>
+    <w:p>
+      <w:pPr>
+        <w:pStyle w:val="ListParagraph"/>
+        <w:rPr>
+          <w:rFonts w:ascii="Times New Roman" w:eastAsia="Times New Roman" w:hAnsi="Times New Roman" w:cs="Times New Roman"/>
+          <w:i/>
+          <w:iCs/>
+          <w:sz w:val="22"/>
+          <w:szCs w:val="22"/>
+        </w:rPr>
       </w:pPr>
     </w:p>
     <w:p>
@@ -3863,66 +3771,6 @@
           <w:sz w:val="22"/>
           <w:szCs w:val="22"/>
         </w:rPr>
-        <w:t xml:space="preserve">Endo, A., Centre for the Mathematical Modelling of Infectious Diseases COVID-19 Working Group, Abbott, S., Kucharski, A.J. and Funk, S., 2020. Estimating the overdispersion in COVID-19 transmission using outbreak sizes outside China. </w:t>
-      </w:r>
-      <w:proofErr w:type="spellStart"/>
-      <w:r>
-        <w:rPr>
-          <w:rFonts w:ascii="Times New Roman" w:eastAsia="Times New Roman" w:hAnsi="Times New Roman" w:cs="Times New Roman"/>
-          <w:i/>
-          <w:iCs/>
-          <w:sz w:val="22"/>
-          <w:szCs w:val="22"/>
-        </w:rPr>
-        <w:t>Wellcome</w:t>
-      </w:r>
-      <w:proofErr w:type="spellEnd"/>
-      <w:r>
-        <w:rPr>
-          <w:rFonts w:ascii="Times New Roman" w:eastAsia="Times New Roman" w:hAnsi="Times New Roman" w:cs="Times New Roman"/>
-          <w:i/>
-          <w:iCs/>
-          <w:sz w:val="22"/>
-          <w:szCs w:val="22"/>
-        </w:rPr>
-        <w:t xml:space="preserve"> Open Research, 5, p.67.</w:t>
-      </w:r>
-    </w:p>
-    <w:p>
-      <w:pPr>
-        <w:pStyle w:val="ListParagraph"/>
-        <w:rPr>
-          <w:rFonts w:ascii="Times New Roman" w:eastAsia="Times New Roman" w:hAnsi="Times New Roman" w:cs="Times New Roman"/>
-          <w:i/>
-          <w:iCs/>
-          <w:sz w:val="22"/>
-          <w:szCs w:val="22"/>
-        </w:rPr>
-      </w:pPr>
-    </w:p>
-    <w:p>
-      <w:pPr>
-        <w:pStyle w:val="ListParagraph"/>
-        <w:numPr>
-          <w:ilvl w:val="0"/>
-          <w:numId w:val="35"/>
-        </w:numPr>
-        <w:rPr>
-          <w:rFonts w:ascii="Times New Roman" w:eastAsia="Times New Roman" w:hAnsi="Times New Roman" w:cs="Times New Roman"/>
-          <w:i/>
-          <w:iCs/>
-          <w:sz w:val="22"/>
-          <w:szCs w:val="22"/>
-        </w:rPr>
-      </w:pPr>
-      <w:r>
-        <w:rPr>
-          <w:rFonts w:ascii="Times New Roman" w:eastAsia="Times New Roman" w:hAnsi="Times New Roman" w:cs="Times New Roman"/>
-          <w:i/>
-          <w:iCs/>
-          <w:sz w:val="22"/>
-          <w:szCs w:val="22"/>
-        </w:rPr>
         <w:t>Kim, J., Choe, Y.J., Lee, J., Park, Y.J., Park, O., Park, Y.K. and Oh, M.D., 2021. Community outbreak clusters of COVID-19 in South Korea: A nationwide epidemiological study. Journal of Infectious Diseases, 223(6), pp.955–964.</w:t>
       </w:r>
     </w:p>
@@ -3962,191 +3810,2456 @@
         </w:numPr>
         <w:rPr>
           <w:rFonts w:ascii="Times New Roman" w:eastAsia="Times New Roman" w:hAnsi="Times New Roman" w:cs="Times New Roman"/>
+        </w:rPr>
+      </w:pPr>
+      <w:r>
+        <w:rPr>
+          <w:rFonts w:ascii="Times New Roman" w:eastAsia="Times New Roman" w:hAnsi="Times New Roman" w:cs="Times New Roman"/>
+          <w:color w:val="333333"/>
+        </w:rPr>
+        <w:t>R code used for analysis and visualisation</w:t>
+      </w:r>
+      <w:r>
+        <w:rPr>
+          <w:rFonts w:ascii="Times New Roman" w:eastAsia="Times New Roman" w:hAnsi="Times New Roman" w:cs="Times New Roman"/>
+          <w:color w:val="333333"/>
+        </w:rPr>
+        <w:t xml:space="preserve"> </w:t>
+      </w:r>
+    </w:p>
+    <w:p>
+      <w:pPr>
+        <w:pStyle w:val="ListParagraph"/>
+        <w:ind w:left="1440"/>
+        <w:rPr>
+          <w:rFonts w:ascii="Times New Roman" w:eastAsia="Times New Roman" w:hAnsi="Times New Roman" w:cs="Times New Roman"/>
           <w:b/>
           <w:bCs/>
           <w:i/>
           <w:iCs/>
         </w:rPr>
       </w:pPr>
-      <w:r>
-        <w:rPr>
-          <w:rFonts w:ascii="Times New Roman" w:eastAsia="Times New Roman" w:hAnsi="Times New Roman" w:cs="Times New Roman"/>
-          <w:color w:val="333333"/>
-        </w:rPr>
-        <w:t>R code used for analysis and visualisation</w:t>
-      </w:r>
-      <w:r>
-        <w:rPr>
-          <w:rFonts w:ascii="Times New Roman" w:eastAsia="Times New Roman" w:hAnsi="Times New Roman" w:cs="Times New Roman"/>
-          <w:color w:val="333333"/>
-        </w:rPr>
-        <w:t xml:space="preserve"> </w:t>
-      </w:r>
-      <w:r>
-        <w:rPr>
-          <w:rFonts w:ascii="Times New Roman" w:eastAsia="Times New Roman" w:hAnsi="Times New Roman" w:cs="Times New Roman"/>
-          <w:b/>
-          <w:bCs/>
-          <w:i/>
-          <w:iCs/>
-        </w:rPr>
-        <w:t>(not included in</w:t>
-      </w:r>
-      <w:r>
-        <w:rPr>
-          <w:rFonts w:ascii="Times New Roman" w:eastAsia="Times New Roman" w:hAnsi="Times New Roman" w:cs="Times New Roman"/>
-          <w:b/>
-          <w:bCs/>
-          <w:i/>
-          <w:iCs/>
-        </w:rPr>
-        <w:t xml:space="preserve"> the</w:t>
-      </w:r>
-      <w:r>
-        <w:rPr>
-          <w:rFonts w:ascii="Times New Roman" w:eastAsia="Times New Roman" w:hAnsi="Times New Roman" w:cs="Times New Roman"/>
-          <w:b/>
-          <w:bCs/>
-          <w:i/>
-          <w:iCs/>
-        </w:rPr>
-        <w:t xml:space="preserve"> wor</w:t>
-      </w:r>
-      <w:r>
-        <w:rPr>
-          <w:rFonts w:ascii="Times New Roman" w:eastAsia="Times New Roman" w:hAnsi="Times New Roman" w:cs="Times New Roman"/>
-          <w:b/>
-          <w:bCs/>
-          <w:i/>
-          <w:iCs/>
-        </w:rPr>
-        <w:t>d</w:t>
-      </w:r>
-      <w:r>
-        <w:rPr>
-          <w:rFonts w:ascii="Times New Roman" w:eastAsia="Times New Roman" w:hAnsi="Times New Roman" w:cs="Times New Roman"/>
-          <w:b/>
-          <w:bCs/>
-          <w:i/>
-          <w:iCs/>
-        </w:rPr>
-        <w:t xml:space="preserve"> count)</w:t>
-      </w:r>
-    </w:p>
-    <w:p>
-      <w:pPr>
-        <w:pStyle w:val="ListParagraph"/>
-        <w:ind w:left="2250" w:hanging="810"/>
-        <w:rPr>
-          <w:rFonts w:ascii="Times New Roman" w:eastAsia="Times New Roman" w:hAnsi="Times New Roman" w:cs="Times New Roman"/>
-        </w:rPr>
-      </w:pPr>
-      <w:proofErr w:type="spellStart"/>
-      <w:r>
-        <w:rPr>
-          <w:rFonts w:ascii="Times New Roman" w:eastAsia="Times New Roman" w:hAnsi="Times New Roman" w:cs="Times New Roman"/>
-        </w:rPr>
-        <w:t>Analysis.R</w:t>
-      </w:r>
-      <w:proofErr w:type="spellEnd"/>
-      <w:r>
-        <w:rPr>
-          <w:rFonts w:ascii="Times New Roman" w:eastAsia="Times New Roman" w:hAnsi="Times New Roman" w:cs="Times New Roman"/>
-        </w:rPr>
-        <w:t xml:space="preserve"> code with the appropriate statistics to test the hypotheses. </w:t>
-      </w:r>
-    </w:p>
-    <w:p>
-      <w:pPr>
-        <w:pStyle w:val="ListParagraph"/>
-        <w:numPr>
-          <w:ilvl w:val="0"/>
-          <w:numId w:val="19"/>
-        </w:numPr>
+    </w:p>
+    <w:p>
+      <w:pPr>
+        <w:pStyle w:val="ListParagraph"/>
         <w:ind w:left="1440"/>
         <w:rPr>
           <w:rFonts w:ascii="Times New Roman" w:eastAsia="Times New Roman" w:hAnsi="Times New Roman" w:cs="Times New Roman"/>
-          <w:i/>
-          <w:iCs/>
+        </w:rPr>
+      </w:pPr>
+      <w:r>
+        <w:rPr>
+          <w:rFonts w:ascii="Times New Roman" w:eastAsia="Times New Roman" w:hAnsi="Times New Roman" w:cs="Times New Roman"/>
+        </w:rPr>
+        <w:t xml:space="preserve">1. </w:t>
+      </w:r>
+      <w:r>
+        <w:rPr>
+          <w:rFonts w:ascii="Times New Roman" w:eastAsia="Times New Roman" w:hAnsi="Times New Roman" w:cs="Times New Roman"/>
+        </w:rPr>
+        <w:t>data_preparation_histogram.R</w:t>
+      </w:r>
+    </w:p>
+    <w:p>
+      <w:pPr>
+        <w:pStyle w:val="ListParagraph"/>
+        <w:ind w:left="1440"/>
+        <w:rPr>
+          <w:rFonts w:ascii="Times New Roman" w:eastAsia="Times New Roman" w:hAnsi="Times New Roman" w:cs="Times New Roman"/>
+        </w:rPr>
+      </w:pPr>
+    </w:p>
+    <w:tbl>
+      <w:tblPr>
+        <w:tblStyle w:val="TableGrid"/>
+        <w:tblW w:w="0" w:type="auto"/>
+        <w:tblInd w:w="1440" w:type="dxa"/>
+        <w:tblLook w:val="04A0" w:firstRow="1" w:lastRow="0" w:firstColumn="1" w:lastColumn="0" w:noHBand="0" w:noVBand="1"/>
+      </w:tblPr>
+      <w:tblGrid>
+        <w:gridCol w:w="7576"/>
+      </w:tblGrid>
+      <w:tr>
+        <w:tc>
+          <w:tcPr>
+            <w:tcW w:w="9016" w:type="dxa"/>
+          </w:tcPr>
+          <w:p>
+            <w:pPr>
+              <w:pStyle w:val="ListParagraph"/>
+              <w:rPr>
+                <w:rFonts w:ascii="Times New Roman" w:eastAsia="Times New Roman" w:hAnsi="Times New Roman" w:cs="Times New Roman"/>
+              </w:rPr>
+            </w:pPr>
+            <w:r>
+              <w:rPr>
+                <w:rFonts w:ascii="Times New Roman" w:eastAsia="Times New Roman" w:hAnsi="Times New Roman" w:cs="Times New Roman"/>
+              </w:rPr>
+              <w:t># load dataset</w:t>
+            </w:r>
+          </w:p>
+          <w:p>
+            <w:pPr>
+              <w:pStyle w:val="ListParagraph"/>
+              <w:rPr>
+                <w:rFonts w:ascii="Times New Roman" w:eastAsia="Times New Roman" w:hAnsi="Times New Roman" w:cs="Times New Roman"/>
+              </w:rPr>
+            </w:pPr>
+            <w:r>
+              <w:rPr>
+                <w:rFonts w:ascii="Times New Roman" w:eastAsia="Times New Roman" w:hAnsi="Times New Roman" w:cs="Times New Roman"/>
+              </w:rPr>
+              <w:t>df &lt;- read.csv("data/Case.csv")</w:t>
+            </w:r>
+          </w:p>
+          <w:p>
+            <w:pPr>
+              <w:pStyle w:val="ListParagraph"/>
+              <w:rPr>
+                <w:rFonts w:ascii="Times New Roman" w:eastAsia="Times New Roman" w:hAnsi="Times New Roman" w:cs="Times New Roman"/>
+              </w:rPr>
+            </w:pPr>
+          </w:p>
+          <w:p>
+            <w:pPr>
+              <w:pStyle w:val="ListParagraph"/>
+              <w:rPr>
+                <w:rFonts w:ascii="Times New Roman" w:eastAsia="Times New Roman" w:hAnsi="Times New Roman" w:cs="Times New Roman"/>
+              </w:rPr>
+            </w:pPr>
+            <w:r>
+              <w:rPr>
+                <w:rFonts w:ascii="Times New Roman" w:eastAsia="Times New Roman" w:hAnsi="Times New Roman" w:cs="Times New Roman"/>
+              </w:rPr>
+              <w:t># check structure</w:t>
+            </w:r>
+          </w:p>
+          <w:p>
+            <w:pPr>
+              <w:pStyle w:val="ListParagraph"/>
+              <w:rPr>
+                <w:rFonts w:ascii="Times New Roman" w:eastAsia="Times New Roman" w:hAnsi="Times New Roman" w:cs="Times New Roman"/>
+              </w:rPr>
+            </w:pPr>
+            <w:r>
+              <w:rPr>
+                <w:rFonts w:ascii="Times New Roman" w:eastAsia="Times New Roman" w:hAnsi="Times New Roman" w:cs="Times New Roman"/>
+              </w:rPr>
+              <w:t>#str(df)</w:t>
+            </w:r>
+          </w:p>
+          <w:p>
+            <w:pPr>
+              <w:pStyle w:val="ListParagraph"/>
+              <w:rPr>
+                <w:rFonts w:ascii="Times New Roman" w:eastAsia="Times New Roman" w:hAnsi="Times New Roman" w:cs="Times New Roman"/>
+              </w:rPr>
+            </w:pPr>
+            <w:r>
+              <w:rPr>
+                <w:rFonts w:ascii="Times New Roman" w:eastAsia="Times New Roman" w:hAnsi="Times New Roman" w:cs="Times New Roman"/>
+              </w:rPr>
+              <w:t>#names(df)</w:t>
+            </w:r>
+          </w:p>
+          <w:p>
+            <w:pPr>
+              <w:pStyle w:val="ListParagraph"/>
+              <w:rPr>
+                <w:rFonts w:ascii="Times New Roman" w:eastAsia="Times New Roman" w:hAnsi="Times New Roman" w:cs="Times New Roman"/>
+              </w:rPr>
+            </w:pPr>
+          </w:p>
+          <w:p>
+            <w:pPr>
+              <w:pStyle w:val="ListParagraph"/>
+              <w:rPr>
+                <w:rFonts w:ascii="Times New Roman" w:eastAsia="Times New Roman" w:hAnsi="Times New Roman" w:cs="Times New Roman"/>
+              </w:rPr>
+            </w:pPr>
+            <w:r>
+              <w:rPr>
+                <w:rFonts w:ascii="Times New Roman" w:eastAsia="Times New Roman" w:hAnsi="Times New Roman" w:cs="Times New Roman"/>
+              </w:rPr>
+              <w:t>#Convert "-" to NA</w:t>
+            </w:r>
+          </w:p>
+          <w:p>
+            <w:pPr>
+              <w:pStyle w:val="ListParagraph"/>
+              <w:rPr>
+                <w:rFonts w:ascii="Times New Roman" w:eastAsia="Times New Roman" w:hAnsi="Times New Roman" w:cs="Times New Roman"/>
+              </w:rPr>
+            </w:pPr>
+            <w:r>
+              <w:rPr>
+                <w:rFonts w:ascii="Times New Roman" w:eastAsia="Times New Roman" w:hAnsi="Times New Roman" w:cs="Times New Roman"/>
+              </w:rPr>
+              <w:t>df[df == "-"] &lt;- NA</w:t>
+            </w:r>
+          </w:p>
+          <w:p>
+            <w:pPr>
+              <w:pStyle w:val="ListParagraph"/>
+              <w:rPr>
+                <w:rFonts w:ascii="Times New Roman" w:eastAsia="Times New Roman" w:hAnsi="Times New Roman" w:cs="Times New Roman"/>
+              </w:rPr>
+            </w:pPr>
+          </w:p>
+          <w:p>
+            <w:pPr>
+              <w:pStyle w:val="ListParagraph"/>
+              <w:rPr>
+                <w:rFonts w:ascii="Times New Roman" w:eastAsia="Times New Roman" w:hAnsi="Times New Roman" w:cs="Times New Roman"/>
+              </w:rPr>
+            </w:pPr>
+            <w:r>
+              <w:rPr>
+                <w:rFonts w:ascii="Times New Roman" w:eastAsia="Times New Roman" w:hAnsi="Times New Roman" w:cs="Times New Roman"/>
+              </w:rPr>
+              <w:t>#Convert confirmed to numeric</w:t>
+            </w:r>
+          </w:p>
+          <w:p>
+            <w:pPr>
+              <w:pStyle w:val="ListParagraph"/>
+              <w:rPr>
+                <w:rFonts w:ascii="Times New Roman" w:eastAsia="Times New Roman" w:hAnsi="Times New Roman" w:cs="Times New Roman"/>
+              </w:rPr>
+            </w:pPr>
+            <w:r>
+              <w:rPr>
+                <w:rFonts w:ascii="Times New Roman" w:eastAsia="Times New Roman" w:hAnsi="Times New Roman" w:cs="Times New Roman"/>
+              </w:rPr>
+              <w:t>df$confirmed &lt;- as.numeric(df$confirmed)</w:t>
+            </w:r>
+          </w:p>
+          <w:p>
+            <w:pPr>
+              <w:pStyle w:val="ListParagraph"/>
+              <w:rPr>
+                <w:rFonts w:ascii="Times New Roman" w:eastAsia="Times New Roman" w:hAnsi="Times New Roman" w:cs="Times New Roman"/>
+              </w:rPr>
+            </w:pPr>
+          </w:p>
+          <w:p>
+            <w:pPr>
+              <w:pStyle w:val="ListParagraph"/>
+              <w:rPr>
+                <w:rFonts w:ascii="Times New Roman" w:eastAsia="Times New Roman" w:hAnsi="Times New Roman" w:cs="Times New Roman"/>
+              </w:rPr>
+            </w:pPr>
+            <w:r>
+              <w:rPr>
+                <w:rFonts w:ascii="Times New Roman" w:eastAsia="Times New Roman" w:hAnsi="Times New Roman" w:cs="Times New Roman"/>
+              </w:rPr>
+              <w:t>#missing values</w:t>
+            </w:r>
+          </w:p>
+          <w:p>
+            <w:pPr>
+              <w:pStyle w:val="ListParagraph"/>
+              <w:rPr>
+                <w:rFonts w:ascii="Times New Roman" w:eastAsia="Times New Roman" w:hAnsi="Times New Roman" w:cs="Times New Roman"/>
+              </w:rPr>
+            </w:pPr>
+            <w:r>
+              <w:rPr>
+                <w:rFonts w:ascii="Times New Roman" w:eastAsia="Times New Roman" w:hAnsi="Times New Roman" w:cs="Times New Roman"/>
+              </w:rPr>
+              <w:t>sum(is.na(df$confirmed))</w:t>
+            </w:r>
+          </w:p>
+          <w:p>
+            <w:pPr>
+              <w:pStyle w:val="ListParagraph"/>
+              <w:rPr>
+                <w:rFonts w:ascii="Times New Roman" w:eastAsia="Times New Roman" w:hAnsi="Times New Roman" w:cs="Times New Roman"/>
+              </w:rPr>
+            </w:pPr>
+            <w:r>
+              <w:rPr>
+                <w:rFonts w:ascii="Times New Roman" w:eastAsia="Times New Roman" w:hAnsi="Times New Roman" w:cs="Times New Roman"/>
+              </w:rPr>
+              <w:t>sum(is.na(df$group))</w:t>
+            </w:r>
+          </w:p>
+          <w:p>
+            <w:pPr>
+              <w:pStyle w:val="ListParagraph"/>
+              <w:rPr>
+                <w:rFonts w:ascii="Times New Roman" w:eastAsia="Times New Roman" w:hAnsi="Times New Roman" w:cs="Times New Roman"/>
+              </w:rPr>
+            </w:pPr>
+          </w:p>
+          <w:p>
+            <w:pPr>
+              <w:pStyle w:val="ListParagraph"/>
+              <w:rPr>
+                <w:rFonts w:ascii="Times New Roman" w:eastAsia="Times New Roman" w:hAnsi="Times New Roman" w:cs="Times New Roman"/>
+              </w:rPr>
+            </w:pPr>
+            <w:r>
+              <w:rPr>
+                <w:rFonts w:ascii="Times New Roman" w:eastAsia="Times New Roman" w:hAnsi="Times New Roman" w:cs="Times New Roman"/>
+              </w:rPr>
+              <w:t>#analysis dataset</w:t>
+            </w:r>
+          </w:p>
+          <w:p>
+            <w:pPr>
+              <w:pStyle w:val="ListParagraph"/>
+              <w:rPr>
+                <w:rFonts w:ascii="Times New Roman" w:eastAsia="Times New Roman" w:hAnsi="Times New Roman" w:cs="Times New Roman"/>
+              </w:rPr>
+            </w:pPr>
+            <w:r>
+              <w:rPr>
+                <w:rFonts w:ascii="Times New Roman" w:eastAsia="Times New Roman" w:hAnsi="Times New Roman" w:cs="Times New Roman"/>
+              </w:rPr>
+              <w:t>analysis_data &lt;- df[, c("group", "confirmed")]</w:t>
+            </w:r>
+          </w:p>
+          <w:p>
+            <w:pPr>
+              <w:pStyle w:val="ListParagraph"/>
+              <w:rPr>
+                <w:rFonts w:ascii="Times New Roman" w:eastAsia="Times New Roman" w:hAnsi="Times New Roman" w:cs="Times New Roman"/>
+              </w:rPr>
+            </w:pPr>
+          </w:p>
+          <w:p>
+            <w:pPr>
+              <w:pStyle w:val="ListParagraph"/>
+              <w:rPr>
+                <w:rFonts w:ascii="Times New Roman" w:eastAsia="Times New Roman" w:hAnsi="Times New Roman" w:cs="Times New Roman"/>
+              </w:rPr>
+            </w:pPr>
+            <w:r>
+              <w:rPr>
+                <w:rFonts w:ascii="Times New Roman" w:eastAsia="Times New Roman" w:hAnsi="Times New Roman" w:cs="Times New Roman"/>
+              </w:rPr>
+              <w:t>#Convert group to factor / t-test</w:t>
+            </w:r>
+          </w:p>
+          <w:p>
+            <w:pPr>
+              <w:pStyle w:val="ListParagraph"/>
+              <w:rPr>
+                <w:rFonts w:ascii="Times New Roman" w:eastAsia="Times New Roman" w:hAnsi="Times New Roman" w:cs="Times New Roman"/>
+              </w:rPr>
+            </w:pPr>
+            <w:r>
+              <w:rPr>
+                <w:rFonts w:ascii="Times New Roman" w:eastAsia="Times New Roman" w:hAnsi="Times New Roman" w:cs="Times New Roman"/>
+              </w:rPr>
+              <w:t>analysis_data$group &lt;- as.factor(analysis_data$group)</w:t>
+            </w:r>
+          </w:p>
+          <w:p>
+            <w:pPr>
+              <w:pStyle w:val="ListParagraph"/>
+              <w:rPr>
+                <w:rFonts w:ascii="Times New Roman" w:eastAsia="Times New Roman" w:hAnsi="Times New Roman" w:cs="Times New Roman"/>
+              </w:rPr>
+            </w:pPr>
+          </w:p>
+          <w:p>
+            <w:pPr>
+              <w:pStyle w:val="ListParagraph"/>
+              <w:rPr>
+                <w:rFonts w:ascii="Times New Roman" w:eastAsia="Times New Roman" w:hAnsi="Times New Roman" w:cs="Times New Roman"/>
+              </w:rPr>
+            </w:pPr>
+            <w:r>
+              <w:rPr>
+                <w:rFonts w:ascii="Times New Roman" w:eastAsia="Times New Roman" w:hAnsi="Times New Roman" w:cs="Times New Roman"/>
+              </w:rPr>
+              <w:t># Save histogram as PNG</w:t>
+            </w:r>
+          </w:p>
+          <w:p>
+            <w:pPr>
+              <w:pStyle w:val="ListParagraph"/>
+              <w:rPr>
+                <w:rFonts w:ascii="Times New Roman" w:eastAsia="Times New Roman" w:hAnsi="Times New Roman" w:cs="Times New Roman"/>
+              </w:rPr>
+            </w:pPr>
+            <w:r>
+              <w:rPr>
+                <w:rFonts w:ascii="Times New Roman" w:eastAsia="Times New Roman" w:hAnsi="Times New Roman" w:cs="Times New Roman"/>
+              </w:rPr>
+              <w:t>png("output/histogram_confirmed.png", width = 1200, height = 800)</w:t>
+            </w:r>
+          </w:p>
+          <w:p>
+            <w:pPr>
+              <w:pStyle w:val="ListParagraph"/>
+              <w:rPr>
+                <w:rFonts w:ascii="Times New Roman" w:eastAsia="Times New Roman" w:hAnsi="Times New Roman" w:cs="Times New Roman"/>
+              </w:rPr>
+            </w:pPr>
+          </w:p>
+          <w:p>
+            <w:pPr>
+              <w:pStyle w:val="ListParagraph"/>
+              <w:rPr>
+                <w:rFonts w:ascii="Times New Roman" w:eastAsia="Times New Roman" w:hAnsi="Times New Roman" w:cs="Times New Roman"/>
+              </w:rPr>
+            </w:pPr>
+            <w:r>
+              <w:rPr>
+                <w:rFonts w:ascii="Times New Roman" w:eastAsia="Times New Roman" w:hAnsi="Times New Roman" w:cs="Times New Roman"/>
+              </w:rPr>
+              <w:t>#Filter typical outbreaks only for visualization</w:t>
+            </w:r>
+          </w:p>
+          <w:p>
+            <w:pPr>
+              <w:pStyle w:val="ListParagraph"/>
+              <w:rPr>
+                <w:rFonts w:ascii="Times New Roman" w:eastAsia="Times New Roman" w:hAnsi="Times New Roman" w:cs="Times New Roman"/>
+              </w:rPr>
+            </w:pPr>
+            <w:r>
+              <w:rPr>
+                <w:rFonts w:ascii="Times New Roman" w:eastAsia="Times New Roman" w:hAnsi="Times New Roman" w:cs="Times New Roman"/>
+              </w:rPr>
+              <w:t>filtered &lt;- analysis_data$confirmed[analysis_data$confirmed &lt; 500]</w:t>
+            </w:r>
+          </w:p>
+          <w:p>
+            <w:pPr>
+              <w:pStyle w:val="ListParagraph"/>
+              <w:rPr>
+                <w:rFonts w:ascii="Times New Roman" w:eastAsia="Times New Roman" w:hAnsi="Times New Roman" w:cs="Times New Roman"/>
+              </w:rPr>
+            </w:pPr>
+            <w:r>
+              <w:rPr>
+                <w:rFonts w:ascii="Times New Roman" w:eastAsia="Times New Roman" w:hAnsi="Times New Roman" w:cs="Times New Roman"/>
+              </w:rPr>
+              <w:lastRenderedPageBreak/>
+              <w:t>#max_val &lt;- max(filtered, na.rm = TRUE)</w:t>
+            </w:r>
+          </w:p>
+          <w:p>
+            <w:pPr>
+              <w:pStyle w:val="ListParagraph"/>
+              <w:rPr>
+                <w:rFonts w:ascii="Times New Roman" w:eastAsia="Times New Roman" w:hAnsi="Times New Roman" w:cs="Times New Roman"/>
+              </w:rPr>
+            </w:pPr>
+          </w:p>
+          <w:p>
+            <w:pPr>
+              <w:pStyle w:val="ListParagraph"/>
+              <w:rPr>
+                <w:rFonts w:ascii="Times New Roman" w:eastAsia="Times New Roman" w:hAnsi="Times New Roman" w:cs="Times New Roman"/>
+              </w:rPr>
+            </w:pPr>
+            <w:r>
+              <w:rPr>
+                <w:rFonts w:ascii="Times New Roman" w:eastAsia="Times New Roman" w:hAnsi="Times New Roman" w:cs="Times New Roman"/>
+              </w:rPr>
+              <w:t>h &lt;- hist(filtered,</w:t>
+            </w:r>
+          </w:p>
+          <w:p>
+            <w:pPr>
+              <w:pStyle w:val="ListParagraph"/>
+              <w:rPr>
+                <w:rFonts w:ascii="Times New Roman" w:eastAsia="Times New Roman" w:hAnsi="Times New Roman" w:cs="Times New Roman"/>
+              </w:rPr>
+            </w:pPr>
+            <w:r>
+              <w:rPr>
+                <w:rFonts w:ascii="Times New Roman" w:eastAsia="Times New Roman" w:hAnsi="Times New Roman" w:cs="Times New Roman"/>
+              </w:rPr>
+              <w:t xml:space="preserve">          breaks = 40,</w:t>
+            </w:r>
+          </w:p>
+          <w:p>
+            <w:pPr>
+              <w:pStyle w:val="ListParagraph"/>
+              <w:rPr>
+                <w:rFonts w:ascii="Times New Roman" w:eastAsia="Times New Roman" w:hAnsi="Times New Roman" w:cs="Times New Roman"/>
+              </w:rPr>
+            </w:pPr>
+            <w:r>
+              <w:rPr>
+                <w:rFonts w:ascii="Times New Roman" w:eastAsia="Times New Roman" w:hAnsi="Times New Roman" w:cs="Times New Roman"/>
+              </w:rPr>
+              <w:t xml:space="preserve">          main = "Histogram of Confirmed COVID-19 Cases (&lt; 500 Cases)",</w:t>
+            </w:r>
+          </w:p>
+          <w:p>
+            <w:pPr>
+              <w:pStyle w:val="ListParagraph"/>
+              <w:rPr>
+                <w:rFonts w:ascii="Times New Roman" w:eastAsia="Times New Roman" w:hAnsi="Times New Roman" w:cs="Times New Roman"/>
+              </w:rPr>
+            </w:pPr>
+            <w:r>
+              <w:rPr>
+                <w:rFonts w:ascii="Times New Roman" w:eastAsia="Times New Roman" w:hAnsi="Times New Roman" w:cs="Times New Roman"/>
+              </w:rPr>
+              <w:t xml:space="preserve">          xlab = "Number of Confirmed Cases",</w:t>
+            </w:r>
+          </w:p>
+          <w:p>
+            <w:pPr>
+              <w:pStyle w:val="ListParagraph"/>
+              <w:rPr>
+                <w:rFonts w:ascii="Times New Roman" w:eastAsia="Times New Roman" w:hAnsi="Times New Roman" w:cs="Times New Roman"/>
+              </w:rPr>
+            </w:pPr>
+            <w:r>
+              <w:rPr>
+                <w:rFonts w:ascii="Times New Roman" w:eastAsia="Times New Roman" w:hAnsi="Times New Roman" w:cs="Times New Roman"/>
+              </w:rPr>
+              <w:t xml:space="preserve">          ylab = "Frequency",</w:t>
+            </w:r>
+          </w:p>
+          <w:p>
+            <w:pPr>
+              <w:pStyle w:val="ListParagraph"/>
+              <w:rPr>
+                <w:rFonts w:ascii="Times New Roman" w:eastAsia="Times New Roman" w:hAnsi="Times New Roman" w:cs="Times New Roman"/>
+              </w:rPr>
+            </w:pPr>
+            <w:r>
+              <w:rPr>
+                <w:rFonts w:ascii="Times New Roman" w:eastAsia="Times New Roman" w:hAnsi="Times New Roman" w:cs="Times New Roman"/>
+              </w:rPr>
+              <w:t xml:space="preserve">          col = "lightblue",</w:t>
+            </w:r>
+          </w:p>
+          <w:p>
+            <w:pPr>
+              <w:pStyle w:val="ListParagraph"/>
+              <w:rPr>
+                <w:rFonts w:ascii="Times New Roman" w:eastAsia="Times New Roman" w:hAnsi="Times New Roman" w:cs="Times New Roman"/>
+              </w:rPr>
+            </w:pPr>
+            <w:r>
+              <w:rPr>
+                <w:rFonts w:ascii="Times New Roman" w:eastAsia="Times New Roman" w:hAnsi="Times New Roman" w:cs="Times New Roman"/>
+              </w:rPr>
+              <w:t xml:space="preserve">          border = "black",</w:t>
+            </w:r>
+          </w:p>
+          <w:p>
+            <w:pPr>
+              <w:pStyle w:val="ListParagraph"/>
+              <w:rPr>
+                <w:rFonts w:ascii="Times New Roman" w:eastAsia="Times New Roman" w:hAnsi="Times New Roman" w:cs="Times New Roman"/>
+              </w:rPr>
+            </w:pPr>
+            <w:r>
+              <w:rPr>
+                <w:rFonts w:ascii="Times New Roman" w:eastAsia="Times New Roman" w:hAnsi="Times New Roman" w:cs="Times New Roman"/>
+              </w:rPr>
+              <w:t xml:space="preserve">          ylim = c(0, 100)</w:t>
+            </w:r>
+          </w:p>
+          <w:p>
+            <w:pPr>
+              <w:pStyle w:val="ListParagraph"/>
+              <w:rPr>
+                <w:rFonts w:ascii="Times New Roman" w:eastAsia="Times New Roman" w:hAnsi="Times New Roman" w:cs="Times New Roman"/>
+              </w:rPr>
+            </w:pPr>
+            <w:r>
+              <w:rPr>
+                <w:rFonts w:ascii="Times New Roman" w:eastAsia="Times New Roman" w:hAnsi="Times New Roman" w:cs="Times New Roman"/>
+              </w:rPr>
+              <w:t>)</w:t>
+            </w:r>
+          </w:p>
+          <w:p>
+            <w:pPr>
+              <w:pStyle w:val="ListParagraph"/>
+              <w:rPr>
+                <w:rFonts w:ascii="Times New Roman" w:eastAsia="Times New Roman" w:hAnsi="Times New Roman" w:cs="Times New Roman"/>
+              </w:rPr>
+            </w:pPr>
+          </w:p>
+          <w:p>
+            <w:pPr>
+              <w:pStyle w:val="ListParagraph"/>
+              <w:ind w:left="0"/>
+              <w:rPr>
+                <w:rFonts w:ascii="Times New Roman" w:eastAsia="Times New Roman" w:hAnsi="Times New Roman" w:cs="Times New Roman"/>
+              </w:rPr>
+            </w:pPr>
+            <w:r>
+              <w:rPr>
+                <w:rFonts w:ascii="Times New Roman" w:eastAsia="Times New Roman" w:hAnsi="Times New Roman" w:cs="Times New Roman"/>
+              </w:rPr>
+              <w:t>dev.off()</w:t>
+            </w:r>
+          </w:p>
+        </w:tc>
+      </w:tr>
+    </w:tbl>
+    <w:p>
+      <w:pPr>
+        <w:pStyle w:val="ListParagraph"/>
+        <w:ind w:left="1440"/>
+        <w:rPr>
+          <w:rFonts w:ascii="Times New Roman" w:eastAsia="Times New Roman" w:hAnsi="Times New Roman" w:cs="Times New Roman"/>
+        </w:rPr>
+      </w:pPr>
+    </w:p>
+    <w:p>
+      <w:pPr>
+        <w:pStyle w:val="ListParagraph"/>
+        <w:ind w:left="1440"/>
+        <w:rPr>
+          <w:rFonts w:ascii="Times New Roman" w:eastAsia="Times New Roman" w:hAnsi="Times New Roman" w:cs="Times New Roman"/>
+        </w:rPr>
+      </w:pPr>
+      <w:r>
+        <w:rPr>
+          <w:rFonts w:ascii="Times New Roman" w:eastAsia="Times New Roman" w:hAnsi="Times New Roman" w:cs="Times New Roman"/>
+        </w:rPr>
+        <w:t xml:space="preserve">2. </w:t>
+      </w:r>
+      <w:r>
+        <w:rPr>
+          <w:rFonts w:ascii="Times New Roman" w:eastAsia="Times New Roman" w:hAnsi="Times New Roman" w:cs="Times New Roman"/>
+        </w:rPr>
+        <w:t>descriptive_stats_boxplot.R</w:t>
+      </w:r>
+    </w:p>
+    <w:p>
+      <w:pPr>
+        <w:pStyle w:val="ListParagraph"/>
+        <w:ind w:left="1440"/>
+        <w:rPr>
+          <w:rFonts w:ascii="Times New Roman" w:eastAsia="Times New Roman" w:hAnsi="Times New Roman" w:cs="Times New Roman"/>
+        </w:rPr>
+      </w:pPr>
+    </w:p>
+    <w:tbl>
+      <w:tblPr>
+        <w:tblStyle w:val="TableGrid"/>
+        <w:tblW w:w="0" w:type="auto"/>
+        <w:tblInd w:w="1440" w:type="dxa"/>
+        <w:tblLook w:val="04A0" w:firstRow="1" w:lastRow="0" w:firstColumn="1" w:lastColumn="0" w:noHBand="0" w:noVBand="1"/>
+      </w:tblPr>
+      <w:tblGrid>
+        <w:gridCol w:w="7576"/>
+      </w:tblGrid>
+      <w:tr>
+        <w:tc>
+          <w:tcPr>
+            <w:tcW w:w="9016" w:type="dxa"/>
+          </w:tcPr>
+          <w:p>
+            <w:pPr>
+              <w:pStyle w:val="ListParagraph"/>
+              <w:rPr>
+                <w:rFonts w:ascii="Times New Roman" w:eastAsia="Times New Roman" w:hAnsi="Times New Roman" w:cs="Times New Roman"/>
+              </w:rPr>
+            </w:pPr>
+            <w:r>
+              <w:rPr>
+                <w:rFonts w:ascii="Times New Roman" w:eastAsia="Times New Roman" w:hAnsi="Times New Roman" w:cs="Times New Roman"/>
+              </w:rPr>
+              <w:t># Load libraries</w:t>
+            </w:r>
+          </w:p>
+          <w:p>
+            <w:pPr>
+              <w:pStyle w:val="ListParagraph"/>
+              <w:rPr>
+                <w:rFonts w:ascii="Times New Roman" w:eastAsia="Times New Roman" w:hAnsi="Times New Roman" w:cs="Times New Roman"/>
+              </w:rPr>
+            </w:pPr>
+            <w:r>
+              <w:rPr>
+                <w:rFonts w:ascii="Times New Roman" w:eastAsia="Times New Roman" w:hAnsi="Times New Roman" w:cs="Times New Roman"/>
+              </w:rPr>
+              <w:t>library(dplyr)</w:t>
+            </w:r>
+          </w:p>
+          <w:p>
+            <w:pPr>
+              <w:pStyle w:val="ListParagraph"/>
+              <w:rPr>
+                <w:rFonts w:ascii="Times New Roman" w:eastAsia="Times New Roman" w:hAnsi="Times New Roman" w:cs="Times New Roman"/>
+              </w:rPr>
+            </w:pPr>
+          </w:p>
+          <w:p>
+            <w:pPr>
+              <w:pStyle w:val="ListParagraph"/>
+              <w:rPr>
+                <w:rFonts w:ascii="Times New Roman" w:eastAsia="Times New Roman" w:hAnsi="Times New Roman" w:cs="Times New Roman"/>
+              </w:rPr>
+            </w:pPr>
+            <w:r>
+              <w:rPr>
+                <w:rFonts w:ascii="Times New Roman" w:eastAsia="Times New Roman" w:hAnsi="Times New Roman" w:cs="Times New Roman"/>
+              </w:rPr>
+              <w:t># Load and clean dataset</w:t>
+            </w:r>
+          </w:p>
+          <w:p>
+            <w:pPr>
+              <w:pStyle w:val="ListParagraph"/>
+              <w:rPr>
+                <w:rFonts w:ascii="Times New Roman" w:eastAsia="Times New Roman" w:hAnsi="Times New Roman" w:cs="Times New Roman"/>
+              </w:rPr>
+            </w:pPr>
+            <w:r>
+              <w:rPr>
+                <w:rFonts w:ascii="Times New Roman" w:eastAsia="Times New Roman" w:hAnsi="Times New Roman" w:cs="Times New Roman"/>
+              </w:rPr>
+              <w:t>df &lt;- read.csv("data/Case.csv", stringsAsFactors = FALSE)</w:t>
+            </w:r>
+          </w:p>
+          <w:p>
+            <w:pPr>
+              <w:pStyle w:val="ListParagraph"/>
+              <w:rPr>
+                <w:rFonts w:ascii="Times New Roman" w:eastAsia="Times New Roman" w:hAnsi="Times New Roman" w:cs="Times New Roman"/>
+              </w:rPr>
+            </w:pPr>
+            <w:r>
+              <w:rPr>
+                <w:rFonts w:ascii="Times New Roman" w:eastAsia="Times New Roman" w:hAnsi="Times New Roman" w:cs="Times New Roman"/>
+              </w:rPr>
+              <w:t>df[df == "-"] &lt;- NA</w:t>
+            </w:r>
+          </w:p>
+          <w:p>
+            <w:pPr>
+              <w:pStyle w:val="ListParagraph"/>
+              <w:rPr>
+                <w:rFonts w:ascii="Times New Roman" w:eastAsia="Times New Roman" w:hAnsi="Times New Roman" w:cs="Times New Roman"/>
+              </w:rPr>
+            </w:pPr>
+            <w:r>
+              <w:rPr>
+                <w:rFonts w:ascii="Times New Roman" w:eastAsia="Times New Roman" w:hAnsi="Times New Roman" w:cs="Times New Roman"/>
+              </w:rPr>
+              <w:t>df$confirmed &lt;- as.numeric(df$confirmed)</w:t>
+            </w:r>
+          </w:p>
+          <w:p>
+            <w:pPr>
+              <w:pStyle w:val="ListParagraph"/>
+              <w:rPr>
+                <w:rFonts w:ascii="Times New Roman" w:eastAsia="Times New Roman" w:hAnsi="Times New Roman" w:cs="Times New Roman"/>
+              </w:rPr>
+            </w:pPr>
+            <w:r>
+              <w:rPr>
+                <w:rFonts w:ascii="Times New Roman" w:eastAsia="Times New Roman" w:hAnsi="Times New Roman" w:cs="Times New Roman"/>
+              </w:rPr>
+              <w:t>df$group &lt;- as.factor(df$group)</w:t>
+            </w:r>
+          </w:p>
+          <w:p>
+            <w:pPr>
+              <w:pStyle w:val="ListParagraph"/>
+              <w:rPr>
+                <w:rFonts w:ascii="Times New Roman" w:eastAsia="Times New Roman" w:hAnsi="Times New Roman" w:cs="Times New Roman"/>
+              </w:rPr>
+            </w:pPr>
+          </w:p>
+          <w:p>
+            <w:pPr>
+              <w:pStyle w:val="ListParagraph"/>
+              <w:rPr>
+                <w:rFonts w:ascii="Times New Roman" w:eastAsia="Times New Roman" w:hAnsi="Times New Roman" w:cs="Times New Roman"/>
+              </w:rPr>
+            </w:pPr>
+            <w:r>
+              <w:rPr>
+                <w:rFonts w:ascii="Times New Roman" w:eastAsia="Times New Roman" w:hAnsi="Times New Roman" w:cs="Times New Roman"/>
+              </w:rPr>
+              <w:t># Create analysis dataset</w:t>
+            </w:r>
+          </w:p>
+          <w:p>
+            <w:pPr>
+              <w:pStyle w:val="ListParagraph"/>
+              <w:rPr>
+                <w:rFonts w:ascii="Times New Roman" w:eastAsia="Times New Roman" w:hAnsi="Times New Roman" w:cs="Times New Roman"/>
+              </w:rPr>
+            </w:pPr>
+            <w:r>
+              <w:rPr>
+                <w:rFonts w:ascii="Times New Roman" w:eastAsia="Times New Roman" w:hAnsi="Times New Roman" w:cs="Times New Roman"/>
+              </w:rPr>
+              <w:t>analysis_data &lt;- df[, c("group", "confirmed")]</w:t>
+            </w:r>
+          </w:p>
+          <w:p>
+            <w:pPr>
+              <w:pStyle w:val="ListParagraph"/>
+              <w:rPr>
+                <w:rFonts w:ascii="Times New Roman" w:eastAsia="Times New Roman" w:hAnsi="Times New Roman" w:cs="Times New Roman"/>
+              </w:rPr>
+            </w:pPr>
+          </w:p>
+          <w:p>
+            <w:pPr>
+              <w:pStyle w:val="ListParagraph"/>
+              <w:rPr>
+                <w:rFonts w:ascii="Times New Roman" w:eastAsia="Times New Roman" w:hAnsi="Times New Roman" w:cs="Times New Roman"/>
+              </w:rPr>
+            </w:pPr>
+            <w:r>
+              <w:rPr>
+                <w:rFonts w:ascii="Times New Roman" w:eastAsia="Times New Roman" w:hAnsi="Times New Roman" w:cs="Times New Roman"/>
+              </w:rPr>
+              <w:t># ---- DESCRIPTIVE STATISTICS ----</w:t>
+            </w:r>
+          </w:p>
+          <w:p>
+            <w:pPr>
+              <w:pStyle w:val="ListParagraph"/>
+              <w:rPr>
+                <w:rFonts w:ascii="Times New Roman" w:eastAsia="Times New Roman" w:hAnsi="Times New Roman" w:cs="Times New Roman"/>
+              </w:rPr>
+            </w:pPr>
+            <w:r>
+              <w:rPr>
+                <w:rFonts w:ascii="Times New Roman" w:eastAsia="Times New Roman" w:hAnsi="Times New Roman" w:cs="Times New Roman"/>
+              </w:rPr>
+              <w:t>stats &lt;- analysis_data %&gt;%</w:t>
+            </w:r>
+          </w:p>
+          <w:p>
+            <w:pPr>
+              <w:pStyle w:val="ListParagraph"/>
+              <w:rPr>
+                <w:rFonts w:ascii="Times New Roman" w:eastAsia="Times New Roman" w:hAnsi="Times New Roman" w:cs="Times New Roman"/>
+              </w:rPr>
+            </w:pPr>
+            <w:r>
+              <w:rPr>
+                <w:rFonts w:ascii="Times New Roman" w:eastAsia="Times New Roman" w:hAnsi="Times New Roman" w:cs="Times New Roman"/>
+              </w:rPr>
+              <w:t xml:space="preserve">  group_by(group) %&gt;%</w:t>
+            </w:r>
+          </w:p>
+          <w:p>
+            <w:pPr>
+              <w:pStyle w:val="ListParagraph"/>
+              <w:rPr>
+                <w:rFonts w:ascii="Times New Roman" w:eastAsia="Times New Roman" w:hAnsi="Times New Roman" w:cs="Times New Roman"/>
+              </w:rPr>
+            </w:pPr>
+            <w:r>
+              <w:rPr>
+                <w:rFonts w:ascii="Times New Roman" w:eastAsia="Times New Roman" w:hAnsi="Times New Roman" w:cs="Times New Roman"/>
+              </w:rPr>
+              <w:t xml:space="preserve">  summarise(</w:t>
+            </w:r>
+          </w:p>
+          <w:p>
+            <w:pPr>
+              <w:pStyle w:val="ListParagraph"/>
+              <w:rPr>
+                <w:rFonts w:ascii="Times New Roman" w:eastAsia="Times New Roman" w:hAnsi="Times New Roman" w:cs="Times New Roman"/>
+              </w:rPr>
+            </w:pPr>
+            <w:r>
+              <w:rPr>
+                <w:rFonts w:ascii="Times New Roman" w:eastAsia="Times New Roman" w:hAnsi="Times New Roman" w:cs="Times New Roman"/>
+              </w:rPr>
+              <w:t xml:space="preserve">    count = n(),</w:t>
+            </w:r>
+          </w:p>
+          <w:p>
+            <w:pPr>
+              <w:pStyle w:val="ListParagraph"/>
+              <w:rPr>
+                <w:rFonts w:ascii="Times New Roman" w:eastAsia="Times New Roman" w:hAnsi="Times New Roman" w:cs="Times New Roman"/>
+              </w:rPr>
+            </w:pPr>
+            <w:r>
+              <w:rPr>
+                <w:rFonts w:ascii="Times New Roman" w:eastAsia="Times New Roman" w:hAnsi="Times New Roman" w:cs="Times New Roman"/>
+              </w:rPr>
+              <w:t xml:space="preserve">    mean_confirmed = mean(confirmed, na.rm = TRUE),</w:t>
+            </w:r>
+          </w:p>
+          <w:p>
+            <w:pPr>
+              <w:pStyle w:val="ListParagraph"/>
+              <w:rPr>
+                <w:rFonts w:ascii="Times New Roman" w:eastAsia="Times New Roman" w:hAnsi="Times New Roman" w:cs="Times New Roman"/>
+              </w:rPr>
+            </w:pPr>
+            <w:r>
+              <w:rPr>
+                <w:rFonts w:ascii="Times New Roman" w:eastAsia="Times New Roman" w:hAnsi="Times New Roman" w:cs="Times New Roman"/>
+              </w:rPr>
+              <w:t xml:space="preserve">    median_confirmed = median(confirmed, na.rm = TRUE),</w:t>
+            </w:r>
+          </w:p>
+          <w:p>
+            <w:pPr>
+              <w:pStyle w:val="ListParagraph"/>
+              <w:rPr>
+                <w:rFonts w:ascii="Times New Roman" w:eastAsia="Times New Roman" w:hAnsi="Times New Roman" w:cs="Times New Roman"/>
+              </w:rPr>
+            </w:pPr>
+            <w:r>
+              <w:rPr>
+                <w:rFonts w:ascii="Times New Roman" w:eastAsia="Times New Roman" w:hAnsi="Times New Roman" w:cs="Times New Roman"/>
+              </w:rPr>
+              <w:t xml:space="preserve">    sd_confirmed = sd(confirmed, na.rm = TRUE)</w:t>
+            </w:r>
+          </w:p>
+          <w:p>
+            <w:pPr>
+              <w:pStyle w:val="ListParagraph"/>
+              <w:rPr>
+                <w:rFonts w:ascii="Times New Roman" w:eastAsia="Times New Roman" w:hAnsi="Times New Roman" w:cs="Times New Roman"/>
+              </w:rPr>
+            </w:pPr>
+            <w:r>
+              <w:rPr>
+                <w:rFonts w:ascii="Times New Roman" w:eastAsia="Times New Roman" w:hAnsi="Times New Roman" w:cs="Times New Roman"/>
+              </w:rPr>
+              <w:t xml:space="preserve">  )</w:t>
+            </w:r>
+          </w:p>
+          <w:p>
+            <w:pPr>
+              <w:pStyle w:val="ListParagraph"/>
+              <w:rPr>
+                <w:rFonts w:ascii="Times New Roman" w:eastAsia="Times New Roman" w:hAnsi="Times New Roman" w:cs="Times New Roman"/>
+              </w:rPr>
+            </w:pPr>
+          </w:p>
+          <w:p>
+            <w:pPr>
+              <w:pStyle w:val="ListParagraph"/>
+              <w:rPr>
+                <w:rFonts w:ascii="Times New Roman" w:eastAsia="Times New Roman" w:hAnsi="Times New Roman" w:cs="Times New Roman"/>
+              </w:rPr>
+            </w:pPr>
+            <w:r>
+              <w:rPr>
+                <w:rFonts w:ascii="Times New Roman" w:eastAsia="Times New Roman" w:hAnsi="Times New Roman" w:cs="Times New Roman"/>
+              </w:rPr>
+              <w:t>print(stats)</w:t>
+            </w:r>
+          </w:p>
+          <w:p>
+            <w:pPr>
+              <w:pStyle w:val="ListParagraph"/>
+              <w:rPr>
+                <w:rFonts w:ascii="Times New Roman" w:eastAsia="Times New Roman" w:hAnsi="Times New Roman" w:cs="Times New Roman"/>
+              </w:rPr>
+            </w:pPr>
+          </w:p>
+          <w:p>
+            <w:pPr>
+              <w:pStyle w:val="ListParagraph"/>
+              <w:rPr>
+                <w:rFonts w:ascii="Times New Roman" w:eastAsia="Times New Roman" w:hAnsi="Times New Roman" w:cs="Times New Roman"/>
+              </w:rPr>
+            </w:pPr>
+          </w:p>
+          <w:p>
+            <w:pPr>
+              <w:pStyle w:val="ListParagraph"/>
+              <w:rPr>
+                <w:rFonts w:ascii="Times New Roman" w:eastAsia="Times New Roman" w:hAnsi="Times New Roman" w:cs="Times New Roman"/>
+              </w:rPr>
+            </w:pPr>
+            <w:r>
+              <w:rPr>
+                <w:rFonts w:ascii="Times New Roman" w:eastAsia="Times New Roman" w:hAnsi="Times New Roman" w:cs="Times New Roman"/>
+              </w:rPr>
+              <w:t># ---- BOXPLOT VISUALISATION ----</w:t>
+            </w:r>
+          </w:p>
+          <w:p>
+            <w:pPr>
+              <w:pStyle w:val="ListParagraph"/>
+              <w:rPr>
+                <w:rFonts w:ascii="Times New Roman" w:eastAsia="Times New Roman" w:hAnsi="Times New Roman" w:cs="Times New Roman"/>
+              </w:rPr>
+            </w:pPr>
+            <w:r>
+              <w:rPr>
+                <w:rFonts w:ascii="Times New Roman" w:eastAsia="Times New Roman" w:hAnsi="Times New Roman" w:cs="Times New Roman"/>
+              </w:rPr>
+              <w:t>png("output/boxplot_group_confirmed_log.png", width = 1200, height = 800)</w:t>
+            </w:r>
+          </w:p>
+          <w:p>
+            <w:pPr>
+              <w:pStyle w:val="ListParagraph"/>
+              <w:rPr>
+                <w:rFonts w:ascii="Times New Roman" w:eastAsia="Times New Roman" w:hAnsi="Times New Roman" w:cs="Times New Roman"/>
+              </w:rPr>
+            </w:pPr>
+          </w:p>
+          <w:p>
+            <w:pPr>
+              <w:pStyle w:val="ListParagraph"/>
+              <w:rPr>
+                <w:rFonts w:ascii="Times New Roman" w:eastAsia="Times New Roman" w:hAnsi="Times New Roman" w:cs="Times New Roman"/>
+              </w:rPr>
+            </w:pPr>
+            <w:r>
+              <w:rPr>
+                <w:rFonts w:ascii="Times New Roman" w:eastAsia="Times New Roman" w:hAnsi="Times New Roman" w:cs="Times New Roman"/>
+              </w:rPr>
+              <w:t>boxplot(log10(confirmed) ~ group,</w:t>
+            </w:r>
+          </w:p>
+          <w:p>
+            <w:pPr>
+              <w:pStyle w:val="ListParagraph"/>
+              <w:rPr>
+                <w:rFonts w:ascii="Times New Roman" w:eastAsia="Times New Roman" w:hAnsi="Times New Roman" w:cs="Times New Roman"/>
+              </w:rPr>
+            </w:pPr>
+            <w:r>
+              <w:rPr>
+                <w:rFonts w:ascii="Times New Roman" w:eastAsia="Times New Roman" w:hAnsi="Times New Roman" w:cs="Times New Roman"/>
+              </w:rPr>
+              <w:t xml:space="preserve">        data = analysis_data,</w:t>
+            </w:r>
+          </w:p>
+          <w:p>
+            <w:pPr>
+              <w:pStyle w:val="ListParagraph"/>
+              <w:rPr>
+                <w:rFonts w:ascii="Times New Roman" w:eastAsia="Times New Roman" w:hAnsi="Times New Roman" w:cs="Times New Roman"/>
+              </w:rPr>
+            </w:pPr>
+            <w:r>
+              <w:rPr>
+                <w:rFonts w:ascii="Times New Roman" w:eastAsia="Times New Roman" w:hAnsi="Times New Roman" w:cs="Times New Roman"/>
+              </w:rPr>
+              <w:t xml:space="preserve">        main = "Log-Scaled Boxplot of Confirmed Cases by Group",</w:t>
+            </w:r>
+          </w:p>
+          <w:p>
+            <w:pPr>
+              <w:pStyle w:val="ListParagraph"/>
+              <w:rPr>
+                <w:rFonts w:ascii="Times New Roman" w:eastAsia="Times New Roman" w:hAnsi="Times New Roman" w:cs="Times New Roman"/>
+              </w:rPr>
+            </w:pPr>
+            <w:r>
+              <w:rPr>
+                <w:rFonts w:ascii="Times New Roman" w:eastAsia="Times New Roman" w:hAnsi="Times New Roman" w:cs="Times New Roman"/>
+              </w:rPr>
+              <w:lastRenderedPageBreak/>
+              <w:t xml:space="preserve">        xlab = "Group (TRUE = Cluster Infection, FALSE = Isolated Infection)",</w:t>
+            </w:r>
+          </w:p>
+          <w:p>
+            <w:pPr>
+              <w:pStyle w:val="ListParagraph"/>
+              <w:rPr>
+                <w:rFonts w:ascii="Times New Roman" w:eastAsia="Times New Roman" w:hAnsi="Times New Roman" w:cs="Times New Roman"/>
+              </w:rPr>
+            </w:pPr>
+            <w:r>
+              <w:rPr>
+                <w:rFonts w:ascii="Times New Roman" w:eastAsia="Times New Roman" w:hAnsi="Times New Roman" w:cs="Times New Roman"/>
+              </w:rPr>
+              <w:t xml:space="preserve">        ylab = "log10(Number of Confirmed Cases)",</w:t>
+            </w:r>
+          </w:p>
+          <w:p>
+            <w:pPr>
+              <w:pStyle w:val="ListParagraph"/>
+              <w:rPr>
+                <w:rFonts w:ascii="Times New Roman" w:eastAsia="Times New Roman" w:hAnsi="Times New Roman" w:cs="Times New Roman"/>
+              </w:rPr>
+            </w:pPr>
+            <w:r>
+              <w:rPr>
+                <w:rFonts w:ascii="Times New Roman" w:eastAsia="Times New Roman" w:hAnsi="Times New Roman" w:cs="Times New Roman"/>
+              </w:rPr>
+              <w:t xml:space="preserve">        col = c("lightgreen", "lightblue"))</w:t>
+            </w:r>
+          </w:p>
+          <w:p>
+            <w:pPr>
+              <w:pStyle w:val="ListParagraph"/>
+              <w:rPr>
+                <w:rFonts w:ascii="Times New Roman" w:eastAsia="Times New Roman" w:hAnsi="Times New Roman" w:cs="Times New Roman"/>
+              </w:rPr>
+            </w:pPr>
+          </w:p>
+          <w:p>
+            <w:pPr>
+              <w:pStyle w:val="ListParagraph"/>
+              <w:rPr>
+                <w:rFonts w:ascii="Times New Roman" w:eastAsia="Times New Roman" w:hAnsi="Times New Roman" w:cs="Times New Roman"/>
+              </w:rPr>
+            </w:pPr>
+            <w:r>
+              <w:rPr>
+                <w:rFonts w:ascii="Times New Roman" w:eastAsia="Times New Roman" w:hAnsi="Times New Roman" w:cs="Times New Roman"/>
+              </w:rPr>
+              <w:t>dev.off()</w:t>
+            </w:r>
+          </w:p>
+          <w:p>
+            <w:pPr>
+              <w:pStyle w:val="ListParagraph"/>
+              <w:ind w:left="0"/>
+              <w:rPr>
+                <w:rFonts w:ascii="Times New Roman" w:eastAsia="Times New Roman" w:hAnsi="Times New Roman" w:cs="Times New Roman"/>
+                <w:highlight w:val="yellow"/>
+              </w:rPr>
+            </w:pPr>
+          </w:p>
+        </w:tc>
+      </w:tr>
+    </w:tbl>
+    <w:p>
+      <w:pPr>
+        <w:pStyle w:val="ListParagraph"/>
+        <w:ind w:left="1440"/>
+        <w:rPr>
+          <w:rFonts w:ascii="Times New Roman" w:eastAsia="Times New Roman" w:hAnsi="Times New Roman" w:cs="Times New Roman"/>
           <w:highlight w:val="yellow"/>
         </w:rPr>
       </w:pPr>
-      <w:r>
-        <w:rPr>
-          <w:rFonts w:ascii="Times New Roman" w:eastAsia="Times New Roman" w:hAnsi="Times New Roman" w:cs="Times New Roman"/>
-          <w:b/>
-          <w:bCs/>
-          <w:i/>
-          <w:iCs/>
+    </w:p>
+    <w:p>
+      <w:pPr>
+        <w:pStyle w:val="ListParagraph"/>
+        <w:ind w:left="1440"/>
+        <w:rPr>
+          <w:rFonts w:ascii="Times New Roman" w:eastAsia="Times New Roman" w:hAnsi="Times New Roman" w:cs="Times New Roman"/>
+        </w:rPr>
+      </w:pPr>
+      <w:r>
+        <w:rPr>
+          <w:rFonts w:ascii="Times New Roman" w:eastAsia="Times New Roman" w:hAnsi="Times New Roman" w:cs="Times New Roman"/>
+        </w:rPr>
+        <w:t xml:space="preserve">3. </w:t>
+      </w:r>
+      <w:r>
+        <w:rPr>
+          <w:rFonts w:ascii="Times New Roman" w:eastAsia="Times New Roman" w:hAnsi="Times New Roman" w:cs="Times New Roman"/>
+        </w:rPr>
+        <w:t>difference_in_means_test.R</w:t>
+      </w:r>
+    </w:p>
+    <w:p>
+      <w:pPr>
+        <w:pStyle w:val="ListParagraph"/>
+        <w:ind w:left="1440"/>
+        <w:rPr>
+          <w:rFonts w:ascii="Times New Roman" w:eastAsia="Times New Roman" w:hAnsi="Times New Roman" w:cs="Times New Roman"/>
+        </w:rPr>
+      </w:pPr>
+    </w:p>
+    <w:tbl>
+      <w:tblPr>
+        <w:tblStyle w:val="TableGrid"/>
+        <w:tblW w:w="0" w:type="auto"/>
+        <w:tblInd w:w="1440" w:type="dxa"/>
+        <w:tblLook w:val="04A0" w:firstRow="1" w:lastRow="0" w:firstColumn="1" w:lastColumn="0" w:noHBand="0" w:noVBand="1"/>
+      </w:tblPr>
+      <w:tblGrid>
+        <w:gridCol w:w="7576"/>
+      </w:tblGrid>
+      <w:tr>
+        <w:tc>
+          <w:tcPr>
+            <w:tcW w:w="9016" w:type="dxa"/>
+          </w:tcPr>
+          <w:p>
+            <w:pPr>
+              <w:pStyle w:val="ListParagraph"/>
+              <w:rPr>
+                <w:rFonts w:ascii="Times New Roman" w:eastAsia="Times New Roman" w:hAnsi="Times New Roman" w:cs="Times New Roman"/>
+              </w:rPr>
+            </w:pPr>
+            <w:r>
+              <w:rPr>
+                <w:rFonts w:ascii="Times New Roman" w:eastAsia="Times New Roman" w:hAnsi="Times New Roman" w:cs="Times New Roman"/>
+              </w:rPr>
+              <w:t>#Load data</w:t>
+            </w:r>
+          </w:p>
+          <w:p>
+            <w:pPr>
+              <w:pStyle w:val="ListParagraph"/>
+              <w:rPr>
+                <w:rFonts w:ascii="Times New Roman" w:eastAsia="Times New Roman" w:hAnsi="Times New Roman" w:cs="Times New Roman"/>
+              </w:rPr>
+            </w:pPr>
+            <w:r>
+              <w:rPr>
+                <w:rFonts w:ascii="Times New Roman" w:eastAsia="Times New Roman" w:hAnsi="Times New Roman" w:cs="Times New Roman"/>
+              </w:rPr>
+              <w:t>df &lt;- read.csv("data/Case.csv", stringsAsFactors = FALSE)</w:t>
+            </w:r>
+          </w:p>
+          <w:p>
+            <w:pPr>
+              <w:pStyle w:val="ListParagraph"/>
+              <w:rPr>
+                <w:rFonts w:ascii="Times New Roman" w:eastAsia="Times New Roman" w:hAnsi="Times New Roman" w:cs="Times New Roman"/>
+              </w:rPr>
+            </w:pPr>
+            <w:r>
+              <w:rPr>
+                <w:rFonts w:ascii="Times New Roman" w:eastAsia="Times New Roman" w:hAnsi="Times New Roman" w:cs="Times New Roman"/>
+              </w:rPr>
+              <w:t>df[df == "-"] &lt;- NA</w:t>
+            </w:r>
+          </w:p>
+          <w:p>
+            <w:pPr>
+              <w:pStyle w:val="ListParagraph"/>
+              <w:rPr>
+                <w:rFonts w:ascii="Times New Roman" w:eastAsia="Times New Roman" w:hAnsi="Times New Roman" w:cs="Times New Roman"/>
+              </w:rPr>
+            </w:pPr>
+            <w:r>
+              <w:rPr>
+                <w:rFonts w:ascii="Times New Roman" w:eastAsia="Times New Roman" w:hAnsi="Times New Roman" w:cs="Times New Roman"/>
+              </w:rPr>
+              <w:t>df$confirmed &lt;- as.numeric(df$confirmed)</w:t>
+            </w:r>
+          </w:p>
+          <w:p>
+            <w:pPr>
+              <w:pStyle w:val="ListParagraph"/>
+              <w:rPr>
+                <w:rFonts w:ascii="Times New Roman" w:eastAsia="Times New Roman" w:hAnsi="Times New Roman" w:cs="Times New Roman"/>
+              </w:rPr>
+            </w:pPr>
+            <w:r>
+              <w:rPr>
+                <w:rFonts w:ascii="Times New Roman" w:eastAsia="Times New Roman" w:hAnsi="Times New Roman" w:cs="Times New Roman"/>
+              </w:rPr>
+              <w:t>df$group &lt;- as.factor(df$group)</w:t>
+            </w:r>
+          </w:p>
+          <w:p>
+            <w:pPr>
+              <w:pStyle w:val="ListParagraph"/>
+              <w:rPr>
+                <w:rFonts w:ascii="Times New Roman" w:eastAsia="Times New Roman" w:hAnsi="Times New Roman" w:cs="Times New Roman"/>
+              </w:rPr>
+            </w:pPr>
+          </w:p>
+          <w:p>
+            <w:pPr>
+              <w:pStyle w:val="ListParagraph"/>
+              <w:rPr>
+                <w:rFonts w:ascii="Times New Roman" w:eastAsia="Times New Roman" w:hAnsi="Times New Roman" w:cs="Times New Roman"/>
+              </w:rPr>
+            </w:pPr>
+            <w:r>
+              <w:rPr>
+                <w:rFonts w:ascii="Times New Roman" w:eastAsia="Times New Roman" w:hAnsi="Times New Roman" w:cs="Times New Roman"/>
+              </w:rPr>
+              <w:t>#Check normality for each group (Shapiro–Wilk)</w:t>
+            </w:r>
+          </w:p>
+          <w:p>
+            <w:pPr>
+              <w:pStyle w:val="ListParagraph"/>
+              <w:rPr>
+                <w:rFonts w:ascii="Times New Roman" w:eastAsia="Times New Roman" w:hAnsi="Times New Roman" w:cs="Times New Roman"/>
+              </w:rPr>
+            </w:pPr>
+            <w:r>
+              <w:rPr>
+                <w:rFonts w:ascii="Times New Roman" w:eastAsia="Times New Roman" w:hAnsi="Times New Roman" w:cs="Times New Roman"/>
+              </w:rPr>
+              <w:t>shapiro_true &lt;- shapiro.test(analysis_data$confirmed[analysis_data$group == "TRUE"])</w:t>
+            </w:r>
+          </w:p>
+          <w:p>
+            <w:pPr>
+              <w:pStyle w:val="ListParagraph"/>
+              <w:rPr>
+                <w:rFonts w:ascii="Times New Roman" w:eastAsia="Times New Roman" w:hAnsi="Times New Roman" w:cs="Times New Roman"/>
+              </w:rPr>
+            </w:pPr>
+            <w:r>
+              <w:rPr>
+                <w:rFonts w:ascii="Times New Roman" w:eastAsia="Times New Roman" w:hAnsi="Times New Roman" w:cs="Times New Roman"/>
+              </w:rPr>
+              <w:t>shapiro_false &lt;- shapiro.test(analysis_data$confirmed[analysis_data$group == "FALSE"])</w:t>
+            </w:r>
+          </w:p>
+          <w:p>
+            <w:pPr>
+              <w:pStyle w:val="ListParagraph"/>
+              <w:rPr>
+                <w:rFonts w:ascii="Times New Roman" w:eastAsia="Times New Roman" w:hAnsi="Times New Roman" w:cs="Times New Roman"/>
+              </w:rPr>
+            </w:pPr>
+          </w:p>
+          <w:p>
+            <w:pPr>
+              <w:pStyle w:val="ListParagraph"/>
+              <w:rPr>
+                <w:rFonts w:ascii="Times New Roman" w:eastAsia="Times New Roman" w:hAnsi="Times New Roman" w:cs="Times New Roman"/>
+              </w:rPr>
+            </w:pPr>
+            <w:r>
+              <w:rPr>
+                <w:rFonts w:ascii="Times New Roman" w:eastAsia="Times New Roman" w:hAnsi="Times New Roman" w:cs="Times New Roman"/>
+              </w:rPr>
+              <w:t>shapiro_true</w:t>
+            </w:r>
+          </w:p>
+          <w:p>
+            <w:pPr>
+              <w:pStyle w:val="ListParagraph"/>
+              <w:rPr>
+                <w:rFonts w:ascii="Times New Roman" w:eastAsia="Times New Roman" w:hAnsi="Times New Roman" w:cs="Times New Roman"/>
+              </w:rPr>
+            </w:pPr>
+            <w:r>
+              <w:rPr>
+                <w:rFonts w:ascii="Times New Roman" w:eastAsia="Times New Roman" w:hAnsi="Times New Roman" w:cs="Times New Roman"/>
+              </w:rPr>
+              <w:t>shapiro_false</w:t>
+            </w:r>
+          </w:p>
+          <w:p>
+            <w:pPr>
+              <w:pStyle w:val="ListParagraph"/>
+              <w:rPr>
+                <w:rFonts w:ascii="Times New Roman" w:eastAsia="Times New Roman" w:hAnsi="Times New Roman" w:cs="Times New Roman"/>
+              </w:rPr>
+            </w:pPr>
+          </w:p>
+          <w:p>
+            <w:pPr>
+              <w:pStyle w:val="ListParagraph"/>
+              <w:rPr>
+                <w:rFonts w:ascii="Times New Roman" w:eastAsia="Times New Roman" w:hAnsi="Times New Roman" w:cs="Times New Roman"/>
+              </w:rPr>
+            </w:pPr>
+            <w:r>
+              <w:rPr>
+                <w:rFonts w:ascii="Times New Roman" w:eastAsia="Times New Roman" w:hAnsi="Times New Roman" w:cs="Times New Roman"/>
+              </w:rPr>
+              <w:t>#Perform Wilcoxon Rank-Sum Test (Non-parametric)</w:t>
+            </w:r>
+          </w:p>
+          <w:p>
+            <w:pPr>
+              <w:pStyle w:val="ListParagraph"/>
+              <w:rPr>
+                <w:rFonts w:ascii="Times New Roman" w:eastAsia="Times New Roman" w:hAnsi="Times New Roman" w:cs="Times New Roman"/>
+              </w:rPr>
+            </w:pPr>
+            <w:r>
+              <w:rPr>
+                <w:rFonts w:ascii="Times New Roman" w:eastAsia="Times New Roman" w:hAnsi="Times New Roman" w:cs="Times New Roman"/>
+              </w:rPr>
+              <w:t>wilcox_result &lt;- wilcox.test(confirmed ~ group, data = analysis_data, exact = FALSE)</w:t>
+            </w:r>
+          </w:p>
+          <w:p>
+            <w:pPr>
+              <w:pStyle w:val="ListParagraph"/>
+              <w:rPr>
+                <w:rFonts w:ascii="Times New Roman" w:eastAsia="Times New Roman" w:hAnsi="Times New Roman" w:cs="Times New Roman"/>
+              </w:rPr>
+            </w:pPr>
+            <w:r>
+              <w:rPr>
+                <w:rFonts w:ascii="Times New Roman" w:eastAsia="Times New Roman" w:hAnsi="Times New Roman" w:cs="Times New Roman"/>
+              </w:rPr>
+              <w:t>wilcox_result</w:t>
+            </w:r>
+          </w:p>
+          <w:p>
+            <w:pPr>
+              <w:pStyle w:val="ListParagraph"/>
+              <w:rPr>
+                <w:rFonts w:ascii="Times New Roman" w:eastAsia="Times New Roman" w:hAnsi="Times New Roman" w:cs="Times New Roman"/>
+              </w:rPr>
+            </w:pPr>
+          </w:p>
+          <w:p>
+            <w:pPr>
+              <w:pStyle w:val="ListParagraph"/>
+              <w:rPr>
+                <w:rFonts w:ascii="Times New Roman" w:eastAsia="Times New Roman" w:hAnsi="Times New Roman" w:cs="Times New Roman"/>
+              </w:rPr>
+            </w:pPr>
+            <w:r>
+              <w:rPr>
+                <w:rFonts w:ascii="Times New Roman" w:eastAsia="Times New Roman" w:hAnsi="Times New Roman" w:cs="Times New Roman"/>
+              </w:rPr>
+              <w:t>#Save results</w:t>
+            </w:r>
+          </w:p>
+          <w:p>
+            <w:pPr>
+              <w:pStyle w:val="ListParagraph"/>
+              <w:rPr>
+                <w:rFonts w:ascii="Times New Roman" w:eastAsia="Times New Roman" w:hAnsi="Times New Roman" w:cs="Times New Roman"/>
+              </w:rPr>
+            </w:pPr>
+            <w:r>
+              <w:rPr>
+                <w:rFonts w:ascii="Times New Roman" w:eastAsia="Times New Roman" w:hAnsi="Times New Roman" w:cs="Times New Roman"/>
+              </w:rPr>
+              <w:t>sink("output/test_results.txt")</w:t>
+            </w:r>
+          </w:p>
+          <w:p>
+            <w:pPr>
+              <w:pStyle w:val="ListParagraph"/>
+              <w:rPr>
+                <w:rFonts w:ascii="Times New Roman" w:eastAsia="Times New Roman" w:hAnsi="Times New Roman" w:cs="Times New Roman"/>
+              </w:rPr>
+            </w:pPr>
+            <w:r>
+              <w:rPr>
+                <w:rFonts w:ascii="Times New Roman" w:eastAsia="Times New Roman" w:hAnsi="Times New Roman" w:cs="Times New Roman"/>
+              </w:rPr>
+              <w:t>cat("Shapiro-Wilk Normality Tests:\n")</w:t>
+            </w:r>
+          </w:p>
+          <w:p>
+            <w:pPr>
+              <w:pStyle w:val="ListParagraph"/>
+              <w:rPr>
+                <w:rFonts w:ascii="Times New Roman" w:eastAsia="Times New Roman" w:hAnsi="Times New Roman" w:cs="Times New Roman"/>
+              </w:rPr>
+            </w:pPr>
+            <w:r>
+              <w:rPr>
+                <w:rFonts w:ascii="Times New Roman" w:eastAsia="Times New Roman" w:hAnsi="Times New Roman" w:cs="Times New Roman"/>
+              </w:rPr>
+              <w:t>print(shapiro_true)</w:t>
+            </w:r>
+          </w:p>
+          <w:p>
+            <w:pPr>
+              <w:pStyle w:val="ListParagraph"/>
+              <w:rPr>
+                <w:rFonts w:ascii="Times New Roman" w:eastAsia="Times New Roman" w:hAnsi="Times New Roman" w:cs="Times New Roman"/>
+              </w:rPr>
+            </w:pPr>
+            <w:r>
+              <w:rPr>
+                <w:rFonts w:ascii="Times New Roman" w:eastAsia="Times New Roman" w:hAnsi="Times New Roman" w:cs="Times New Roman"/>
+              </w:rPr>
+              <w:t>print(shapiro_false)</w:t>
+            </w:r>
+          </w:p>
+          <w:p>
+            <w:pPr>
+              <w:pStyle w:val="ListParagraph"/>
+              <w:rPr>
+                <w:rFonts w:ascii="Times New Roman" w:eastAsia="Times New Roman" w:hAnsi="Times New Roman" w:cs="Times New Roman"/>
+              </w:rPr>
+            </w:pPr>
+          </w:p>
+          <w:p>
+            <w:pPr>
+              <w:pStyle w:val="ListParagraph"/>
+              <w:rPr>
+                <w:rFonts w:ascii="Times New Roman" w:eastAsia="Times New Roman" w:hAnsi="Times New Roman" w:cs="Times New Roman"/>
+              </w:rPr>
+            </w:pPr>
+            <w:r>
+              <w:rPr>
+                <w:rFonts w:ascii="Times New Roman" w:eastAsia="Times New Roman" w:hAnsi="Times New Roman" w:cs="Times New Roman"/>
+              </w:rPr>
+              <w:t>cat("\nWilcoxon Rank-Sum Test:\n")</w:t>
+            </w:r>
+          </w:p>
+          <w:p>
+            <w:pPr>
+              <w:pStyle w:val="ListParagraph"/>
+              <w:rPr>
+                <w:rFonts w:ascii="Times New Roman" w:eastAsia="Times New Roman" w:hAnsi="Times New Roman" w:cs="Times New Roman"/>
+              </w:rPr>
+            </w:pPr>
+            <w:r>
+              <w:rPr>
+                <w:rFonts w:ascii="Times New Roman" w:eastAsia="Times New Roman" w:hAnsi="Times New Roman" w:cs="Times New Roman"/>
+              </w:rPr>
+              <w:t>print(wilcox_result)</w:t>
+            </w:r>
+          </w:p>
+          <w:p>
+            <w:pPr>
+              <w:pStyle w:val="ListParagraph"/>
+              <w:ind w:left="0"/>
+              <w:rPr>
+                <w:rFonts w:ascii="Times New Roman" w:eastAsia="Times New Roman" w:hAnsi="Times New Roman" w:cs="Times New Roman"/>
+                <w:highlight w:val="yellow"/>
+              </w:rPr>
+            </w:pPr>
+            <w:r>
+              <w:rPr>
+                <w:rFonts w:ascii="Times New Roman" w:eastAsia="Times New Roman" w:hAnsi="Times New Roman" w:cs="Times New Roman"/>
+              </w:rPr>
+              <w:t>sink()</w:t>
+            </w:r>
+          </w:p>
+        </w:tc>
+      </w:tr>
+    </w:tbl>
+    <w:p>
+      <w:pPr>
+        <w:pStyle w:val="ListParagraph"/>
+        <w:ind w:left="1440"/>
+        <w:rPr>
+          <w:rFonts w:ascii="Times New Roman" w:eastAsia="Times New Roman" w:hAnsi="Times New Roman" w:cs="Times New Roman"/>
           <w:highlight w:val="yellow"/>
         </w:rPr>
-        <w:t>No word count</w:t>
-      </w:r>
-      <w:r>
-        <w:rPr>
-          <w:rFonts w:ascii="Times New Roman" w:eastAsia="Times New Roman" w:hAnsi="Times New Roman" w:cs="Times New Roman"/>
-          <w:i/>
-          <w:iCs/>
+      </w:pPr>
+    </w:p>
+    <w:p>
+      <w:pPr>
+        <w:pStyle w:val="ListParagraph"/>
+        <w:ind w:left="1440"/>
+        <w:rPr>
+          <w:rFonts w:ascii="Times New Roman" w:eastAsia="Times New Roman" w:hAnsi="Times New Roman" w:cs="Times New Roman"/>
+        </w:rPr>
+      </w:pPr>
+      <w:r>
+        <w:rPr>
+          <w:rFonts w:ascii="Times New Roman" w:eastAsia="Times New Roman" w:hAnsi="Times New Roman" w:cs="Times New Roman"/>
+        </w:rPr>
+        <w:t xml:space="preserve">4. </w:t>
+      </w:r>
+      <w:r>
+        <w:rPr>
+          <w:rFonts w:ascii="Times New Roman" w:eastAsia="Times New Roman" w:hAnsi="Times New Roman" w:cs="Times New Roman"/>
+        </w:rPr>
+        <w:t>province_barplot_gap_analysis.R</w:t>
+      </w:r>
+    </w:p>
+    <w:p>
+      <w:pPr>
+        <w:pStyle w:val="ListParagraph"/>
+        <w:ind w:left="1440"/>
+        <w:rPr>
+          <w:rFonts w:ascii="Times New Roman" w:eastAsia="Times New Roman" w:hAnsi="Times New Roman" w:cs="Times New Roman"/>
+        </w:rPr>
+      </w:pPr>
+    </w:p>
+    <w:tbl>
+      <w:tblPr>
+        <w:tblStyle w:val="TableGrid"/>
+        <w:tblW w:w="0" w:type="auto"/>
+        <w:tblInd w:w="1440" w:type="dxa"/>
+        <w:tblLook w:val="04A0" w:firstRow="1" w:lastRow="0" w:firstColumn="1" w:lastColumn="0" w:noHBand="0" w:noVBand="1"/>
+      </w:tblPr>
+      <w:tblGrid>
+        <w:gridCol w:w="7576"/>
+      </w:tblGrid>
+      <w:tr>
+        <w:tc>
+          <w:tcPr>
+            <w:tcW w:w="9016" w:type="dxa"/>
+          </w:tcPr>
+          <w:p>
+            <w:pPr>
+              <w:pStyle w:val="ListParagraph"/>
+              <w:rPr>
+                <w:rFonts w:ascii="Times New Roman" w:eastAsia="Times New Roman" w:hAnsi="Times New Roman" w:cs="Times New Roman"/>
+              </w:rPr>
+            </w:pPr>
+            <w:r>
+              <w:rPr>
+                <w:rFonts w:ascii="Times New Roman" w:eastAsia="Times New Roman" w:hAnsi="Times New Roman" w:cs="Times New Roman"/>
+              </w:rPr>
+              <w:t>#dataset loading and get col values</w:t>
+            </w:r>
+          </w:p>
+          <w:p>
+            <w:pPr>
+              <w:pStyle w:val="ListParagraph"/>
+              <w:rPr>
+                <w:rFonts w:ascii="Times New Roman" w:eastAsia="Times New Roman" w:hAnsi="Times New Roman" w:cs="Times New Roman"/>
+              </w:rPr>
+            </w:pPr>
+            <w:r>
+              <w:rPr>
+                <w:rFonts w:ascii="Times New Roman" w:eastAsia="Times New Roman" w:hAnsi="Times New Roman" w:cs="Times New Roman"/>
+              </w:rPr>
+              <w:t>df &lt;- read.csv("data/Case.csv", stringsAsFactors = FALSE)</w:t>
+            </w:r>
+          </w:p>
+          <w:p>
+            <w:pPr>
+              <w:pStyle w:val="ListParagraph"/>
+              <w:rPr>
+                <w:rFonts w:ascii="Times New Roman" w:eastAsia="Times New Roman" w:hAnsi="Times New Roman" w:cs="Times New Roman"/>
+              </w:rPr>
+            </w:pPr>
+            <w:r>
+              <w:rPr>
+                <w:rFonts w:ascii="Times New Roman" w:eastAsia="Times New Roman" w:hAnsi="Times New Roman" w:cs="Times New Roman"/>
+              </w:rPr>
+              <w:t>df[df == "-"] &lt;- NA</w:t>
+            </w:r>
+          </w:p>
+          <w:p>
+            <w:pPr>
+              <w:pStyle w:val="ListParagraph"/>
+              <w:rPr>
+                <w:rFonts w:ascii="Times New Roman" w:eastAsia="Times New Roman" w:hAnsi="Times New Roman" w:cs="Times New Roman"/>
+              </w:rPr>
+            </w:pPr>
+            <w:r>
+              <w:rPr>
+                <w:rFonts w:ascii="Times New Roman" w:eastAsia="Times New Roman" w:hAnsi="Times New Roman" w:cs="Times New Roman"/>
+              </w:rPr>
+              <w:t>df$confirmed &lt;- as.numeric(df$confirmed)</w:t>
+            </w:r>
+          </w:p>
+          <w:p>
+            <w:pPr>
+              <w:pStyle w:val="ListParagraph"/>
+              <w:rPr>
+                <w:rFonts w:ascii="Times New Roman" w:eastAsia="Times New Roman" w:hAnsi="Times New Roman" w:cs="Times New Roman"/>
+              </w:rPr>
+            </w:pPr>
+            <w:r>
+              <w:rPr>
+                <w:rFonts w:ascii="Times New Roman" w:eastAsia="Times New Roman" w:hAnsi="Times New Roman" w:cs="Times New Roman"/>
+              </w:rPr>
+              <w:t>df$province &lt;- as.factor(df$province)</w:t>
+            </w:r>
+          </w:p>
+          <w:p>
+            <w:pPr>
+              <w:pStyle w:val="ListParagraph"/>
+              <w:rPr>
+                <w:rFonts w:ascii="Times New Roman" w:eastAsia="Times New Roman" w:hAnsi="Times New Roman" w:cs="Times New Roman"/>
+              </w:rPr>
+            </w:pPr>
+          </w:p>
+          <w:p>
+            <w:pPr>
+              <w:pStyle w:val="ListParagraph"/>
+              <w:rPr>
+                <w:rFonts w:ascii="Times New Roman" w:eastAsia="Times New Roman" w:hAnsi="Times New Roman" w:cs="Times New Roman"/>
+              </w:rPr>
+            </w:pPr>
+            <w:r>
+              <w:rPr>
+                <w:rFonts w:ascii="Times New Roman" w:eastAsia="Times New Roman" w:hAnsi="Times New Roman" w:cs="Times New Roman"/>
+              </w:rPr>
+              <w:lastRenderedPageBreak/>
+              <w:t>#dplyr for data manipulation</w:t>
+            </w:r>
+          </w:p>
+          <w:p>
+            <w:pPr>
+              <w:pStyle w:val="ListParagraph"/>
+              <w:rPr>
+                <w:rFonts w:ascii="Times New Roman" w:eastAsia="Times New Roman" w:hAnsi="Times New Roman" w:cs="Times New Roman"/>
+              </w:rPr>
+            </w:pPr>
+            <w:r>
+              <w:rPr>
+                <w:rFonts w:ascii="Times New Roman" w:eastAsia="Times New Roman" w:hAnsi="Times New Roman" w:cs="Times New Roman"/>
+              </w:rPr>
+              <w:t>library(dplyr)</w:t>
+            </w:r>
+          </w:p>
+          <w:p>
+            <w:pPr>
+              <w:pStyle w:val="ListParagraph"/>
+              <w:rPr>
+                <w:rFonts w:ascii="Times New Roman" w:eastAsia="Times New Roman" w:hAnsi="Times New Roman" w:cs="Times New Roman"/>
+              </w:rPr>
+            </w:pPr>
+          </w:p>
+          <w:p>
+            <w:pPr>
+              <w:pStyle w:val="ListParagraph"/>
+              <w:rPr>
+                <w:rFonts w:ascii="Times New Roman" w:eastAsia="Times New Roman" w:hAnsi="Times New Roman" w:cs="Times New Roman"/>
+              </w:rPr>
+            </w:pPr>
+            <w:r>
+              <w:rPr>
+                <w:rFonts w:ascii="Times New Roman" w:eastAsia="Times New Roman" w:hAnsi="Times New Roman" w:cs="Times New Roman"/>
+              </w:rPr>
+              <w:t>province_stats &lt;- df %&gt;%</w:t>
+            </w:r>
+          </w:p>
+          <w:p>
+            <w:pPr>
+              <w:pStyle w:val="ListParagraph"/>
+              <w:rPr>
+                <w:rFonts w:ascii="Times New Roman" w:eastAsia="Times New Roman" w:hAnsi="Times New Roman" w:cs="Times New Roman"/>
+              </w:rPr>
+            </w:pPr>
+            <w:r>
+              <w:rPr>
+                <w:rFonts w:ascii="Times New Roman" w:eastAsia="Times New Roman" w:hAnsi="Times New Roman" w:cs="Times New Roman"/>
+              </w:rPr>
+              <w:t xml:space="preserve">  group_by(province) %&gt;%</w:t>
+            </w:r>
+          </w:p>
+          <w:p>
+            <w:pPr>
+              <w:pStyle w:val="ListParagraph"/>
+              <w:rPr>
+                <w:rFonts w:ascii="Times New Roman" w:eastAsia="Times New Roman" w:hAnsi="Times New Roman" w:cs="Times New Roman"/>
+              </w:rPr>
+            </w:pPr>
+            <w:r>
+              <w:rPr>
+                <w:rFonts w:ascii="Times New Roman" w:eastAsia="Times New Roman" w:hAnsi="Times New Roman" w:cs="Times New Roman"/>
+              </w:rPr>
+              <w:t xml:space="preserve">  summarise(</w:t>
+            </w:r>
+          </w:p>
+          <w:p>
+            <w:pPr>
+              <w:pStyle w:val="ListParagraph"/>
+              <w:rPr>
+                <w:rFonts w:ascii="Times New Roman" w:eastAsia="Times New Roman" w:hAnsi="Times New Roman" w:cs="Times New Roman"/>
+              </w:rPr>
+            </w:pPr>
+            <w:r>
+              <w:rPr>
+                <w:rFonts w:ascii="Times New Roman" w:eastAsia="Times New Roman" w:hAnsi="Times New Roman" w:cs="Times New Roman"/>
+              </w:rPr>
+              <w:t xml:space="preserve">    mean_confirmed = mean(confirmed, na.rm = TRUE),</w:t>
+            </w:r>
+          </w:p>
+          <w:p>
+            <w:pPr>
+              <w:pStyle w:val="ListParagraph"/>
+              <w:rPr>
+                <w:rFonts w:ascii="Times New Roman" w:eastAsia="Times New Roman" w:hAnsi="Times New Roman" w:cs="Times New Roman"/>
+              </w:rPr>
+            </w:pPr>
+            <w:r>
+              <w:rPr>
+                <w:rFonts w:ascii="Times New Roman" w:eastAsia="Times New Roman" w:hAnsi="Times New Roman" w:cs="Times New Roman"/>
+              </w:rPr>
+              <w:t xml:space="preserve">    count = n()</w:t>
+            </w:r>
+          </w:p>
+          <w:p>
+            <w:pPr>
+              <w:pStyle w:val="ListParagraph"/>
+              <w:rPr>
+                <w:rFonts w:ascii="Times New Roman" w:eastAsia="Times New Roman" w:hAnsi="Times New Roman" w:cs="Times New Roman"/>
+              </w:rPr>
+            </w:pPr>
+            <w:r>
+              <w:rPr>
+                <w:rFonts w:ascii="Times New Roman" w:eastAsia="Times New Roman" w:hAnsi="Times New Roman" w:cs="Times New Roman"/>
+              </w:rPr>
+              <w:t xml:space="preserve">  )</w:t>
+            </w:r>
+          </w:p>
+          <w:p>
+            <w:pPr>
+              <w:pStyle w:val="ListParagraph"/>
+              <w:rPr>
+                <w:rFonts w:ascii="Times New Roman" w:eastAsia="Times New Roman" w:hAnsi="Times New Roman" w:cs="Times New Roman"/>
+              </w:rPr>
+            </w:pPr>
+          </w:p>
+          <w:p>
+            <w:pPr>
+              <w:pStyle w:val="ListParagraph"/>
+              <w:rPr>
+                <w:rFonts w:ascii="Times New Roman" w:eastAsia="Times New Roman" w:hAnsi="Times New Roman" w:cs="Times New Roman"/>
+              </w:rPr>
+            </w:pPr>
+            <w:r>
+              <w:rPr>
+                <w:rFonts w:ascii="Times New Roman" w:eastAsia="Times New Roman" w:hAnsi="Times New Roman" w:cs="Times New Roman"/>
+              </w:rPr>
+              <w:t>print(province_stats)</w:t>
+            </w:r>
+          </w:p>
+          <w:p>
+            <w:pPr>
+              <w:pStyle w:val="ListParagraph"/>
+              <w:rPr>
+                <w:rFonts w:ascii="Times New Roman" w:eastAsia="Times New Roman" w:hAnsi="Times New Roman" w:cs="Times New Roman"/>
+              </w:rPr>
+            </w:pPr>
+          </w:p>
+          <w:p>
+            <w:pPr>
+              <w:pStyle w:val="ListParagraph"/>
+              <w:rPr>
+                <w:rFonts w:ascii="Times New Roman" w:eastAsia="Times New Roman" w:hAnsi="Times New Roman" w:cs="Times New Roman"/>
+              </w:rPr>
+            </w:pPr>
+            <w:r>
+              <w:rPr>
+                <w:rFonts w:ascii="Times New Roman" w:eastAsia="Times New Roman" w:hAnsi="Times New Roman" w:cs="Times New Roman"/>
+              </w:rPr>
+              <w:t>#genarate barplot</w:t>
+            </w:r>
+          </w:p>
+          <w:p>
+            <w:pPr>
+              <w:pStyle w:val="ListParagraph"/>
+              <w:rPr>
+                <w:rFonts w:ascii="Times New Roman" w:eastAsia="Times New Roman" w:hAnsi="Times New Roman" w:cs="Times New Roman"/>
+              </w:rPr>
+            </w:pPr>
+            <w:r>
+              <w:rPr>
+                <w:rFonts w:ascii="Times New Roman" w:eastAsia="Times New Roman" w:hAnsi="Times New Roman" w:cs="Times New Roman"/>
+              </w:rPr>
+              <w:t>png("output/barplot_mean_confirmed_province.png", width = 1400, height = 900)</w:t>
+            </w:r>
+          </w:p>
+          <w:p>
+            <w:pPr>
+              <w:pStyle w:val="ListParagraph"/>
+              <w:rPr>
+                <w:rFonts w:ascii="Times New Roman" w:eastAsia="Times New Roman" w:hAnsi="Times New Roman" w:cs="Times New Roman"/>
+              </w:rPr>
+            </w:pPr>
+          </w:p>
+          <w:p>
+            <w:pPr>
+              <w:pStyle w:val="ListParagraph"/>
+              <w:rPr>
+                <w:rFonts w:ascii="Times New Roman" w:eastAsia="Times New Roman" w:hAnsi="Times New Roman" w:cs="Times New Roman"/>
+              </w:rPr>
+            </w:pPr>
+            <w:r>
+              <w:rPr>
+                <w:rFonts w:ascii="Times New Roman" w:eastAsia="Times New Roman" w:hAnsi="Times New Roman" w:cs="Times New Roman"/>
+              </w:rPr>
+              <w:t>par(mar = c(12, 5, 4, 2))  # more space for labels</w:t>
+            </w:r>
+          </w:p>
+          <w:p>
+            <w:pPr>
+              <w:pStyle w:val="ListParagraph"/>
+              <w:rPr>
+                <w:rFonts w:ascii="Times New Roman" w:eastAsia="Times New Roman" w:hAnsi="Times New Roman" w:cs="Times New Roman"/>
+              </w:rPr>
+            </w:pPr>
+          </w:p>
+          <w:p>
+            <w:pPr>
+              <w:pStyle w:val="ListParagraph"/>
+              <w:rPr>
+                <w:rFonts w:ascii="Times New Roman" w:eastAsia="Times New Roman" w:hAnsi="Times New Roman" w:cs="Times New Roman"/>
+              </w:rPr>
+            </w:pPr>
+            <w:r>
+              <w:rPr>
+                <w:rFonts w:ascii="Times New Roman" w:eastAsia="Times New Roman" w:hAnsi="Times New Roman" w:cs="Times New Roman"/>
+              </w:rPr>
+              <w:t>barplot(province_stats$mean_confirmed,</w:t>
+            </w:r>
+          </w:p>
+          <w:p>
+            <w:pPr>
+              <w:pStyle w:val="ListParagraph"/>
+              <w:rPr>
+                <w:rFonts w:ascii="Times New Roman" w:eastAsia="Times New Roman" w:hAnsi="Times New Roman" w:cs="Times New Roman"/>
+              </w:rPr>
+            </w:pPr>
+            <w:r>
+              <w:rPr>
+                <w:rFonts w:ascii="Times New Roman" w:eastAsia="Times New Roman" w:hAnsi="Times New Roman" w:cs="Times New Roman"/>
+              </w:rPr>
+              <w:t xml:space="preserve">        names.arg = province_stats$province,</w:t>
+            </w:r>
+          </w:p>
+          <w:p>
+            <w:pPr>
+              <w:pStyle w:val="ListParagraph"/>
+              <w:rPr>
+                <w:rFonts w:ascii="Times New Roman" w:eastAsia="Times New Roman" w:hAnsi="Times New Roman" w:cs="Times New Roman"/>
+              </w:rPr>
+            </w:pPr>
+            <w:r>
+              <w:rPr>
+                <w:rFonts w:ascii="Times New Roman" w:eastAsia="Times New Roman" w:hAnsi="Times New Roman" w:cs="Times New Roman"/>
+              </w:rPr>
+              <w:t xml:space="preserve">        las = 2,</w:t>
+            </w:r>
+          </w:p>
+          <w:p>
+            <w:pPr>
+              <w:pStyle w:val="ListParagraph"/>
+              <w:rPr>
+                <w:rFonts w:ascii="Times New Roman" w:eastAsia="Times New Roman" w:hAnsi="Times New Roman" w:cs="Times New Roman"/>
+              </w:rPr>
+            </w:pPr>
+            <w:r>
+              <w:rPr>
+                <w:rFonts w:ascii="Times New Roman" w:eastAsia="Times New Roman" w:hAnsi="Times New Roman" w:cs="Times New Roman"/>
+              </w:rPr>
+              <w:t xml:space="preserve">        col = "skyblue",</w:t>
+            </w:r>
+          </w:p>
+          <w:p>
+            <w:pPr>
+              <w:pStyle w:val="ListParagraph"/>
+              <w:rPr>
+                <w:rFonts w:ascii="Times New Roman" w:eastAsia="Times New Roman" w:hAnsi="Times New Roman" w:cs="Times New Roman"/>
+              </w:rPr>
+            </w:pPr>
+            <w:r>
+              <w:rPr>
+                <w:rFonts w:ascii="Times New Roman" w:eastAsia="Times New Roman" w:hAnsi="Times New Roman" w:cs="Times New Roman"/>
+              </w:rPr>
+              <w:t xml:space="preserve">        main = "Mean Confirmed COVID-19 Cases by Province",</w:t>
+            </w:r>
+          </w:p>
+          <w:p>
+            <w:pPr>
+              <w:pStyle w:val="ListParagraph"/>
+              <w:rPr>
+                <w:rFonts w:ascii="Times New Roman" w:eastAsia="Times New Roman" w:hAnsi="Times New Roman" w:cs="Times New Roman"/>
+              </w:rPr>
+            </w:pPr>
+            <w:r>
+              <w:rPr>
+                <w:rFonts w:ascii="Times New Roman" w:eastAsia="Times New Roman" w:hAnsi="Times New Roman" w:cs="Times New Roman"/>
+              </w:rPr>
+              <w:t xml:space="preserve">        ylab = "Mean Number of Confirmed Cases",</w:t>
+            </w:r>
+          </w:p>
+          <w:p>
+            <w:pPr>
+              <w:pStyle w:val="ListParagraph"/>
+              <w:rPr>
+                <w:rFonts w:ascii="Times New Roman" w:eastAsia="Times New Roman" w:hAnsi="Times New Roman" w:cs="Times New Roman"/>
+              </w:rPr>
+            </w:pPr>
+            <w:r>
+              <w:rPr>
+                <w:rFonts w:ascii="Times New Roman" w:eastAsia="Times New Roman" w:hAnsi="Times New Roman" w:cs="Times New Roman"/>
+              </w:rPr>
+              <w:t xml:space="preserve">        ylim = c(0, 700),</w:t>
+            </w:r>
+          </w:p>
+          <w:p>
+            <w:pPr>
+              <w:pStyle w:val="ListParagraph"/>
+              <w:rPr>
+                <w:rFonts w:ascii="Times New Roman" w:eastAsia="Times New Roman" w:hAnsi="Times New Roman" w:cs="Times New Roman"/>
+              </w:rPr>
+            </w:pPr>
+            <w:r>
+              <w:rPr>
+                <w:rFonts w:ascii="Times New Roman" w:eastAsia="Times New Roman" w:hAnsi="Times New Roman" w:cs="Times New Roman"/>
+              </w:rPr>
+              <w:t xml:space="preserve">        cex.names = 0.8)   # shrink label size slightly,</w:t>
+            </w:r>
+          </w:p>
+          <w:p>
+            <w:pPr>
+              <w:pStyle w:val="ListParagraph"/>
+              <w:rPr>
+                <w:rFonts w:ascii="Times New Roman" w:eastAsia="Times New Roman" w:hAnsi="Times New Roman" w:cs="Times New Roman"/>
+              </w:rPr>
+            </w:pPr>
+          </w:p>
+          <w:p>
+            <w:pPr>
+              <w:pStyle w:val="ListParagraph"/>
+              <w:rPr>
+                <w:rFonts w:ascii="Times New Roman" w:eastAsia="Times New Roman" w:hAnsi="Times New Roman" w:cs="Times New Roman"/>
+              </w:rPr>
+            </w:pPr>
+            <w:r>
+              <w:rPr>
+                <w:rFonts w:ascii="Times New Roman" w:eastAsia="Times New Roman" w:hAnsi="Times New Roman" w:cs="Times New Roman"/>
+              </w:rPr>
+              <w:t>#fix axis label manually BELOW the province names</w:t>
+            </w:r>
+          </w:p>
+          <w:p>
+            <w:pPr>
+              <w:pStyle w:val="ListParagraph"/>
+              <w:rPr>
+                <w:rFonts w:ascii="Times New Roman" w:eastAsia="Times New Roman" w:hAnsi="Times New Roman" w:cs="Times New Roman"/>
+              </w:rPr>
+            </w:pPr>
+            <w:r>
+              <w:rPr>
+                <w:rFonts w:ascii="Times New Roman" w:eastAsia="Times New Roman" w:hAnsi="Times New Roman" w:cs="Times New Roman"/>
+              </w:rPr>
+              <w:t>mtext("Province", side = 1, line = 8, cex = 1.2)</w:t>
+            </w:r>
+          </w:p>
+          <w:p>
+            <w:pPr>
+              <w:pStyle w:val="ListParagraph"/>
+              <w:rPr>
+                <w:rFonts w:ascii="Times New Roman" w:eastAsia="Times New Roman" w:hAnsi="Times New Roman" w:cs="Times New Roman"/>
+              </w:rPr>
+            </w:pPr>
+          </w:p>
+          <w:p>
+            <w:pPr>
+              <w:pStyle w:val="ListParagraph"/>
+              <w:ind w:left="0"/>
+              <w:rPr>
+                <w:rFonts w:ascii="Times New Roman" w:eastAsia="Times New Roman" w:hAnsi="Times New Roman" w:cs="Times New Roman"/>
+                <w:highlight w:val="yellow"/>
+              </w:rPr>
+            </w:pPr>
+            <w:r>
+              <w:rPr>
+                <w:rFonts w:ascii="Times New Roman" w:eastAsia="Times New Roman" w:hAnsi="Times New Roman" w:cs="Times New Roman"/>
+              </w:rPr>
+              <w:t>dev.off()</w:t>
+            </w:r>
+          </w:p>
+        </w:tc>
+      </w:tr>
+    </w:tbl>
+    <w:p>
+      <w:pPr>
+        <w:pStyle w:val="ListParagraph"/>
+        <w:ind w:left="1440"/>
+        <w:rPr>
+          <w:rFonts w:ascii="Times New Roman" w:eastAsia="Times New Roman" w:hAnsi="Times New Roman" w:cs="Times New Roman"/>
           <w:highlight w:val="yellow"/>
         </w:rPr>
-        <w:t>, but ensure the code is without redundant lines, well-commented and produces the correct output.</w:t>
-      </w:r>
-      <w:r>
-        <w:rPr>
-          <w:rFonts w:ascii="Times New Roman" w:eastAsia="Times New Roman" w:hAnsi="Times New Roman" w:cs="Times New Roman"/>
-          <w:i/>
-          <w:iCs/>
-        </w:rPr>
-        <w:t xml:space="preserve"> </w:t>
-      </w:r>
-    </w:p>
-    <w:p>
-      <w:pPr>
-        <w:pStyle w:val="ListParagraph"/>
-        <w:numPr>
-          <w:ilvl w:val="0"/>
-          <w:numId w:val="19"/>
-        </w:numPr>
+      </w:pPr>
+    </w:p>
+    <w:p>
+      <w:pPr>
+        <w:pStyle w:val="ListParagraph"/>
         <w:ind w:left="1440"/>
         <w:rPr>
           <w:rFonts w:ascii="Times New Roman" w:eastAsia="Times New Roman" w:hAnsi="Times New Roman" w:cs="Times New Roman"/>
-          <w:i/>
-          <w:iCs/>
+        </w:rPr>
+      </w:pPr>
+      <w:r>
+        <w:rPr>
+          <w:rFonts w:ascii="Times New Roman" w:eastAsia="Times New Roman" w:hAnsi="Times New Roman" w:cs="Times New Roman"/>
+        </w:rPr>
+        <w:t xml:space="preserve">5. </w:t>
+      </w:r>
+      <w:r>
+        <w:rPr>
+          <w:rFonts w:ascii="Times New Roman" w:eastAsia="Times New Roman" w:hAnsi="Times New Roman" w:cs="Times New Roman"/>
+        </w:rPr>
+        <w:t>summary_outputs.R</w:t>
+      </w:r>
+    </w:p>
+    <w:p>
+      <w:pPr>
+        <w:pStyle w:val="ListParagraph"/>
+        <w:ind w:left="1440"/>
+        <w:rPr>
+          <w:rFonts w:ascii="Times New Roman" w:eastAsia="Times New Roman" w:hAnsi="Times New Roman" w:cs="Times New Roman"/>
+        </w:rPr>
+      </w:pPr>
+    </w:p>
+    <w:tbl>
+      <w:tblPr>
+        <w:tblStyle w:val="TableGrid"/>
+        <w:tblW w:w="0" w:type="auto"/>
+        <w:tblInd w:w="1440" w:type="dxa"/>
+        <w:tblLook w:val="04A0" w:firstRow="1" w:lastRow="0" w:firstColumn="1" w:lastColumn="0" w:noHBand="0" w:noVBand="1"/>
+      </w:tblPr>
+      <w:tblGrid>
+        <w:gridCol w:w="7576"/>
+      </w:tblGrid>
+      <w:tr>
+        <w:tc>
+          <w:tcPr>
+            <w:tcW w:w="9016" w:type="dxa"/>
+          </w:tcPr>
+          <w:p>
+            <w:pPr>
+              <w:pStyle w:val="ListParagraph"/>
+              <w:rPr>
+                <w:rFonts w:ascii="Times New Roman" w:eastAsia="Times New Roman" w:hAnsi="Times New Roman" w:cs="Times New Roman"/>
+              </w:rPr>
+            </w:pPr>
+            <w:r>
+              <w:rPr>
+                <w:rFonts w:ascii="Times New Roman" w:eastAsia="Times New Roman" w:hAnsi="Times New Roman" w:cs="Times New Roman"/>
+              </w:rPr>
+              <w:t># Load and clean data</w:t>
+            </w:r>
+          </w:p>
+          <w:p>
+            <w:pPr>
+              <w:pStyle w:val="ListParagraph"/>
+              <w:rPr>
+                <w:rFonts w:ascii="Times New Roman" w:eastAsia="Times New Roman" w:hAnsi="Times New Roman" w:cs="Times New Roman"/>
+              </w:rPr>
+            </w:pPr>
+            <w:r>
+              <w:rPr>
+                <w:rFonts w:ascii="Times New Roman" w:eastAsia="Times New Roman" w:hAnsi="Times New Roman" w:cs="Times New Roman"/>
+              </w:rPr>
+              <w:t>df &lt;- read.csv("data/Case.csv", stringsAsFactors = FALSE)</w:t>
+            </w:r>
+          </w:p>
+          <w:p>
+            <w:pPr>
+              <w:pStyle w:val="ListParagraph"/>
+              <w:rPr>
+                <w:rFonts w:ascii="Times New Roman" w:eastAsia="Times New Roman" w:hAnsi="Times New Roman" w:cs="Times New Roman"/>
+              </w:rPr>
+            </w:pPr>
+            <w:r>
+              <w:rPr>
+                <w:rFonts w:ascii="Times New Roman" w:eastAsia="Times New Roman" w:hAnsi="Times New Roman" w:cs="Times New Roman"/>
+              </w:rPr>
+              <w:t>df[df == "-"] &lt;- NA</w:t>
+            </w:r>
+          </w:p>
+          <w:p>
+            <w:pPr>
+              <w:pStyle w:val="ListParagraph"/>
+              <w:rPr>
+                <w:rFonts w:ascii="Times New Roman" w:eastAsia="Times New Roman" w:hAnsi="Times New Roman" w:cs="Times New Roman"/>
+              </w:rPr>
+            </w:pPr>
+          </w:p>
+          <w:p>
+            <w:pPr>
+              <w:pStyle w:val="ListParagraph"/>
+              <w:rPr>
+                <w:rFonts w:ascii="Times New Roman" w:eastAsia="Times New Roman" w:hAnsi="Times New Roman" w:cs="Times New Roman"/>
+              </w:rPr>
+            </w:pPr>
+            <w:r>
+              <w:rPr>
+                <w:rFonts w:ascii="Times New Roman" w:eastAsia="Times New Roman" w:hAnsi="Times New Roman" w:cs="Times New Roman"/>
+              </w:rPr>
+              <w:t>df$confirmed &lt;- as.numeric(df$confirmed)</w:t>
+            </w:r>
+          </w:p>
+          <w:p>
+            <w:pPr>
+              <w:pStyle w:val="ListParagraph"/>
+              <w:rPr>
+                <w:rFonts w:ascii="Times New Roman" w:eastAsia="Times New Roman" w:hAnsi="Times New Roman" w:cs="Times New Roman"/>
+              </w:rPr>
+            </w:pPr>
+            <w:r>
+              <w:rPr>
+                <w:rFonts w:ascii="Times New Roman" w:eastAsia="Times New Roman" w:hAnsi="Times New Roman" w:cs="Times New Roman"/>
+              </w:rPr>
+              <w:t>df$group &lt;- as.factor(df$group)</w:t>
+            </w:r>
+          </w:p>
+          <w:p>
+            <w:pPr>
+              <w:pStyle w:val="ListParagraph"/>
+              <w:rPr>
+                <w:rFonts w:ascii="Times New Roman" w:eastAsia="Times New Roman" w:hAnsi="Times New Roman" w:cs="Times New Roman"/>
+              </w:rPr>
+            </w:pPr>
+          </w:p>
+          <w:p>
+            <w:pPr>
+              <w:pStyle w:val="ListParagraph"/>
+              <w:rPr>
+                <w:rFonts w:ascii="Times New Roman" w:eastAsia="Times New Roman" w:hAnsi="Times New Roman" w:cs="Times New Roman"/>
+              </w:rPr>
+            </w:pPr>
+            <w:r>
+              <w:rPr>
+                <w:rFonts w:ascii="Times New Roman" w:eastAsia="Times New Roman" w:hAnsi="Times New Roman" w:cs="Times New Roman"/>
+              </w:rPr>
+              <w:t>#package load</w:t>
+            </w:r>
+          </w:p>
+          <w:p>
+            <w:pPr>
+              <w:pStyle w:val="ListParagraph"/>
+              <w:rPr>
+                <w:rFonts w:ascii="Times New Roman" w:eastAsia="Times New Roman" w:hAnsi="Times New Roman" w:cs="Times New Roman"/>
+              </w:rPr>
+            </w:pPr>
+            <w:r>
+              <w:rPr>
+                <w:rFonts w:ascii="Times New Roman" w:eastAsia="Times New Roman" w:hAnsi="Times New Roman" w:cs="Times New Roman"/>
+              </w:rPr>
+              <w:t>library(dplyr)</w:t>
+            </w:r>
+          </w:p>
+          <w:p>
+            <w:pPr>
+              <w:pStyle w:val="ListParagraph"/>
+              <w:rPr>
+                <w:rFonts w:ascii="Times New Roman" w:eastAsia="Times New Roman" w:hAnsi="Times New Roman" w:cs="Times New Roman"/>
+              </w:rPr>
+            </w:pPr>
+          </w:p>
+          <w:p>
+            <w:pPr>
+              <w:pStyle w:val="ListParagraph"/>
+              <w:rPr>
+                <w:rFonts w:ascii="Times New Roman" w:eastAsia="Times New Roman" w:hAnsi="Times New Roman" w:cs="Times New Roman"/>
+              </w:rPr>
+            </w:pPr>
+            <w:r>
+              <w:rPr>
+                <w:rFonts w:ascii="Times New Roman" w:eastAsia="Times New Roman" w:hAnsi="Times New Roman" w:cs="Times New Roman"/>
+              </w:rPr>
+              <w:t>analysis_data &lt;- df[, c("group", "confirmed")]</w:t>
+            </w:r>
+          </w:p>
+          <w:p>
+            <w:pPr>
+              <w:pStyle w:val="ListParagraph"/>
+              <w:rPr>
+                <w:rFonts w:ascii="Times New Roman" w:eastAsia="Times New Roman" w:hAnsi="Times New Roman" w:cs="Times New Roman"/>
+              </w:rPr>
+            </w:pPr>
+          </w:p>
+          <w:p>
+            <w:pPr>
+              <w:pStyle w:val="ListParagraph"/>
+              <w:rPr>
+                <w:rFonts w:ascii="Times New Roman" w:eastAsia="Times New Roman" w:hAnsi="Times New Roman" w:cs="Times New Roman"/>
+              </w:rPr>
+            </w:pPr>
+            <w:r>
+              <w:rPr>
+                <w:rFonts w:ascii="Times New Roman" w:eastAsia="Times New Roman" w:hAnsi="Times New Roman" w:cs="Times New Roman"/>
+              </w:rPr>
+              <w:t># 1. Missing Value Report</w:t>
+            </w:r>
+          </w:p>
+          <w:p>
+            <w:pPr>
+              <w:pStyle w:val="ListParagraph"/>
+              <w:rPr>
+                <w:rFonts w:ascii="Times New Roman" w:eastAsia="Times New Roman" w:hAnsi="Times New Roman" w:cs="Times New Roman"/>
+              </w:rPr>
+            </w:pPr>
+            <w:r>
+              <w:rPr>
+                <w:rFonts w:ascii="Times New Roman" w:eastAsia="Times New Roman" w:hAnsi="Times New Roman" w:cs="Times New Roman"/>
+              </w:rPr>
+              <w:t>missing_report &lt;- sapply(df, function(x) sum(is.na(x)))</w:t>
+            </w:r>
+          </w:p>
+          <w:p>
+            <w:pPr>
+              <w:pStyle w:val="ListParagraph"/>
+              <w:rPr>
+                <w:rFonts w:ascii="Times New Roman" w:eastAsia="Times New Roman" w:hAnsi="Times New Roman" w:cs="Times New Roman"/>
+              </w:rPr>
+            </w:pPr>
+            <w:r>
+              <w:rPr>
+                <w:rFonts w:ascii="Times New Roman" w:eastAsia="Times New Roman" w:hAnsi="Times New Roman" w:cs="Times New Roman"/>
+              </w:rPr>
+              <w:t>write.csv(missing_report, "output/missing_values_report.csv", row.names = TRUE)</w:t>
+            </w:r>
+          </w:p>
+          <w:p>
+            <w:pPr>
+              <w:pStyle w:val="ListParagraph"/>
+              <w:rPr>
+                <w:rFonts w:ascii="Times New Roman" w:eastAsia="Times New Roman" w:hAnsi="Times New Roman" w:cs="Times New Roman"/>
+              </w:rPr>
+            </w:pPr>
+          </w:p>
+          <w:p>
+            <w:pPr>
+              <w:pStyle w:val="ListParagraph"/>
+              <w:rPr>
+                <w:rFonts w:ascii="Times New Roman" w:eastAsia="Times New Roman" w:hAnsi="Times New Roman" w:cs="Times New Roman"/>
+              </w:rPr>
+            </w:pPr>
+            <w:r>
+              <w:rPr>
+                <w:rFonts w:ascii="Times New Roman" w:eastAsia="Times New Roman" w:hAnsi="Times New Roman" w:cs="Times New Roman"/>
+              </w:rPr>
+              <w:t># 2. Summary Table by Group</w:t>
+            </w:r>
+          </w:p>
+          <w:p>
+            <w:pPr>
+              <w:pStyle w:val="ListParagraph"/>
+              <w:rPr>
+                <w:rFonts w:ascii="Times New Roman" w:eastAsia="Times New Roman" w:hAnsi="Times New Roman" w:cs="Times New Roman"/>
+              </w:rPr>
+            </w:pPr>
+            <w:r>
+              <w:rPr>
+                <w:rFonts w:ascii="Times New Roman" w:eastAsia="Times New Roman" w:hAnsi="Times New Roman" w:cs="Times New Roman"/>
+              </w:rPr>
+              <w:t>summary_table &lt;- df %&gt;%</w:t>
+            </w:r>
+          </w:p>
+          <w:p>
+            <w:pPr>
+              <w:pStyle w:val="ListParagraph"/>
+              <w:rPr>
+                <w:rFonts w:ascii="Times New Roman" w:eastAsia="Times New Roman" w:hAnsi="Times New Roman" w:cs="Times New Roman"/>
+              </w:rPr>
+            </w:pPr>
+            <w:r>
+              <w:rPr>
+                <w:rFonts w:ascii="Times New Roman" w:eastAsia="Times New Roman" w:hAnsi="Times New Roman" w:cs="Times New Roman"/>
+              </w:rPr>
+              <w:t xml:space="preserve">  group_by(group) %&gt;%</w:t>
+            </w:r>
+          </w:p>
+          <w:p>
+            <w:pPr>
+              <w:pStyle w:val="ListParagraph"/>
+              <w:rPr>
+                <w:rFonts w:ascii="Times New Roman" w:eastAsia="Times New Roman" w:hAnsi="Times New Roman" w:cs="Times New Roman"/>
+              </w:rPr>
+            </w:pPr>
+            <w:r>
+              <w:rPr>
+                <w:rFonts w:ascii="Times New Roman" w:eastAsia="Times New Roman" w:hAnsi="Times New Roman" w:cs="Times New Roman"/>
+              </w:rPr>
+              <w:t xml:space="preserve">  summarise(</w:t>
+            </w:r>
+          </w:p>
+          <w:p>
+            <w:pPr>
+              <w:pStyle w:val="ListParagraph"/>
+              <w:rPr>
+                <w:rFonts w:ascii="Times New Roman" w:eastAsia="Times New Roman" w:hAnsi="Times New Roman" w:cs="Times New Roman"/>
+              </w:rPr>
+            </w:pPr>
+            <w:r>
+              <w:rPr>
+                <w:rFonts w:ascii="Times New Roman" w:eastAsia="Times New Roman" w:hAnsi="Times New Roman" w:cs="Times New Roman"/>
+              </w:rPr>
+              <w:t xml:space="preserve">    count = n(),</w:t>
+            </w:r>
+          </w:p>
+          <w:p>
+            <w:pPr>
+              <w:pStyle w:val="ListParagraph"/>
+              <w:rPr>
+                <w:rFonts w:ascii="Times New Roman" w:eastAsia="Times New Roman" w:hAnsi="Times New Roman" w:cs="Times New Roman"/>
+              </w:rPr>
+            </w:pPr>
+            <w:r>
+              <w:rPr>
+                <w:rFonts w:ascii="Times New Roman" w:eastAsia="Times New Roman" w:hAnsi="Times New Roman" w:cs="Times New Roman"/>
+              </w:rPr>
+              <w:t xml:space="preserve">    mean_confirmed = mean(confirmed, na.rm = TRUE),</w:t>
+            </w:r>
+          </w:p>
+          <w:p>
+            <w:pPr>
+              <w:pStyle w:val="ListParagraph"/>
+              <w:rPr>
+                <w:rFonts w:ascii="Times New Roman" w:eastAsia="Times New Roman" w:hAnsi="Times New Roman" w:cs="Times New Roman"/>
+              </w:rPr>
+            </w:pPr>
+            <w:r>
+              <w:rPr>
+                <w:rFonts w:ascii="Times New Roman" w:eastAsia="Times New Roman" w:hAnsi="Times New Roman" w:cs="Times New Roman"/>
+              </w:rPr>
+              <w:t xml:space="preserve">    median_confirmed = median(confirmed, na.rm = TRUE),</w:t>
+            </w:r>
+          </w:p>
+          <w:p>
+            <w:pPr>
+              <w:pStyle w:val="ListParagraph"/>
+              <w:rPr>
+                <w:rFonts w:ascii="Times New Roman" w:eastAsia="Times New Roman" w:hAnsi="Times New Roman" w:cs="Times New Roman"/>
+              </w:rPr>
+            </w:pPr>
+            <w:r>
+              <w:rPr>
+                <w:rFonts w:ascii="Times New Roman" w:eastAsia="Times New Roman" w:hAnsi="Times New Roman" w:cs="Times New Roman"/>
+              </w:rPr>
+              <w:t xml:space="preserve">    sd_confirmed = sd(confirmed, na.rm = TRUE)</w:t>
+            </w:r>
+          </w:p>
+          <w:p>
+            <w:pPr>
+              <w:pStyle w:val="ListParagraph"/>
+              <w:rPr>
+                <w:rFonts w:ascii="Times New Roman" w:eastAsia="Times New Roman" w:hAnsi="Times New Roman" w:cs="Times New Roman"/>
+              </w:rPr>
+            </w:pPr>
+            <w:r>
+              <w:rPr>
+                <w:rFonts w:ascii="Times New Roman" w:eastAsia="Times New Roman" w:hAnsi="Times New Roman" w:cs="Times New Roman"/>
+              </w:rPr>
+              <w:t xml:space="preserve">  )</w:t>
+            </w:r>
+          </w:p>
+          <w:p>
+            <w:pPr>
+              <w:pStyle w:val="ListParagraph"/>
+              <w:rPr>
+                <w:rFonts w:ascii="Times New Roman" w:eastAsia="Times New Roman" w:hAnsi="Times New Roman" w:cs="Times New Roman"/>
+              </w:rPr>
+            </w:pPr>
+          </w:p>
+          <w:p>
+            <w:pPr>
+              <w:pStyle w:val="ListParagraph"/>
+              <w:ind w:left="0"/>
+              <w:rPr>
+                <w:rFonts w:ascii="Times New Roman" w:eastAsia="Times New Roman" w:hAnsi="Times New Roman" w:cs="Times New Roman"/>
+                <w:highlight w:val="yellow"/>
+              </w:rPr>
+            </w:pPr>
+            <w:r>
+              <w:rPr>
+                <w:rFonts w:ascii="Times New Roman" w:eastAsia="Times New Roman" w:hAnsi="Times New Roman" w:cs="Times New Roman"/>
+              </w:rPr>
+              <w:t>write.csv(summary_table, "output/summary_table_group.csv", row.names = FALSE)</w:t>
+            </w:r>
+          </w:p>
+        </w:tc>
+      </w:tr>
+    </w:tbl>
+    <w:p>
+      <w:pPr>
+        <w:pStyle w:val="ListParagraph"/>
+        <w:ind w:left="1440"/>
+        <w:rPr>
+          <w:rFonts w:ascii="Times New Roman" w:eastAsia="Times New Roman" w:hAnsi="Times New Roman" w:cs="Times New Roman"/>
           <w:highlight w:val="yellow"/>
         </w:rPr>
       </w:pPr>
-      <w:r>
-        <w:rPr>
-          <w:rFonts w:ascii="Times New Roman" w:eastAsia="Times New Roman" w:hAnsi="Times New Roman" w:cs="Times New Roman"/>
-          <w:i/>
-          <w:iCs/>
+    </w:p>
+    <w:p>
+      <w:pPr>
+        <w:pStyle w:val="ListParagraph"/>
+        <w:ind w:left="1440"/>
+        <w:rPr>
+          <w:rFonts w:ascii="Times New Roman" w:eastAsia="Times New Roman" w:hAnsi="Times New Roman" w:cs="Times New Roman"/>
           <w:highlight w:val="yellow"/>
         </w:rPr>
-        <w:t>Make sure it runs (look in Rscript.log for output from a statistical test)</w:t>
-      </w:r>
-    </w:p>
-    <w:p>
-      <w:pPr>
-        <w:pStyle w:val="ListParagraph"/>
-        <w:numPr>
-          <w:ilvl w:val="0"/>
-          <w:numId w:val="19"/>
-        </w:numPr>
-        <w:ind w:left="1440"/>
-        <w:rPr>
-          <w:rFonts w:ascii="Times New Roman" w:eastAsia="Times New Roman" w:hAnsi="Times New Roman" w:cs="Times New Roman"/>
-          <w:highlight w:val="yellow"/>
-        </w:rPr>
-      </w:pPr>
-      <w:r>
-        <w:rPr>
-          <w:rFonts w:ascii="Times New Roman" w:eastAsia="Times New Roman" w:hAnsi="Times New Roman" w:cs="Times New Roman"/>
-          <w:i/>
-          <w:iCs/>
-          <w:highlight w:val="yellow"/>
-        </w:rPr>
-        <w:t>It should compute appropriate statistics to test the hypotheses</w:t>
-      </w:r>
+      </w:pPr>
     </w:p>
     <w:p>
       <w:pPr>

</xml_diff>